<commit_message>
Complete the initial version of the Report
</commit_message>
<xml_diff>
--- a/reaction_timer_kai.report/Report.docx
+++ b/reaction_timer_kai.report/Report.docx
@@ -183,61 +183,7 @@
                                 <w:color w:val="FFFFFF" w:themeColor="background1"/>
                                 <w:sz w:val="24"/>
                               </w:rPr>
-                              <w:t xml:space="preserve">In this report, it shows our answer of Part 1 fundamentals and the report part of Part 2 Reaction Timer. The implementation of Part 2 is using the </w:t>
-                            </w:r>
-                            <w:proofErr w:type="spellStart"/>
-                            <w:r>
-                              <w:rPr>
-                                <w:rFonts w:eastAsiaTheme="minorEastAsia"/>
-                                <w:color w:val="FFFFFF" w:themeColor="background1"/>
-                                <w:sz w:val="24"/>
-                              </w:rPr>
-                              <w:t>Digilent</w:t>
-                            </w:r>
-                            <w:proofErr w:type="spellEnd"/>
-                            <w:r>
-                              <w:rPr>
-                                <w:rFonts w:eastAsiaTheme="minorEastAsia"/>
-                                <w:color w:val="FFFFFF" w:themeColor="background1"/>
-                                <w:sz w:val="24"/>
-                              </w:rPr>
-                              <w:t xml:space="preserve"> Nexys4 DDR. All the codes are written via </w:t>
-                            </w:r>
-                            <w:proofErr w:type="spellStart"/>
-                            <w:r>
-                              <w:rPr>
-                                <w:rFonts w:eastAsiaTheme="minorEastAsia"/>
-                                <w:color w:val="FFFFFF" w:themeColor="background1"/>
-                                <w:sz w:val="24"/>
-                              </w:rPr>
-                              <w:t>Vivado</w:t>
-                            </w:r>
-                            <w:proofErr w:type="spellEnd"/>
-                            <w:r>
-                              <w:rPr>
-                                <w:rFonts w:eastAsiaTheme="minorEastAsia"/>
-                                <w:color w:val="FFFFFF" w:themeColor="background1"/>
-                                <w:sz w:val="24"/>
-                              </w:rPr>
-                              <w:t xml:space="preserve"> 2017.4. The version we handled are fully tested and it could be synthesis, implemented and generating </w:t>
-                            </w:r>
-                            <w:proofErr w:type="spellStart"/>
-                            <w:r>
-                              <w:rPr>
-                                <w:rFonts w:eastAsiaTheme="minorEastAsia"/>
-                                <w:color w:val="FFFFFF" w:themeColor="background1"/>
-                                <w:sz w:val="24"/>
-                              </w:rPr>
-                              <w:t>bitstream</w:t>
-                            </w:r>
-                            <w:proofErr w:type="spellEnd"/>
-                            <w:r>
-                              <w:rPr>
-                                <w:rFonts w:eastAsiaTheme="minorEastAsia"/>
-                                <w:color w:val="FFFFFF" w:themeColor="background1"/>
-                                <w:sz w:val="24"/>
-                              </w:rPr>
-                              <w:t xml:space="preserve"> with no bugs.</w:t>
+                              <w:t>In this report, it shows our answer of Part 1 fundamentals and the report part of Part 2 Reaction Timer. The implementation of Part 2 is using the Digilent Nexys4 DDR. All the codes are written via Vivado 2017.4. The version we handled are fully tested and it could be synthesis, implemented and generating bitstream with no bugs.</w:t>
                             </w:r>
                           </w:p>
                           <w:p>
@@ -289,23 +235,13 @@
                                 <w:sz w:val="24"/>
                               </w:rPr>
                             </w:pPr>
-                            <w:proofErr w:type="spellStart"/>
                             <w:r>
                               <w:rPr>
                                 <w:rFonts w:eastAsiaTheme="minorEastAsia"/>
                                 <w:color w:val="FFFFFF" w:themeColor="background1"/>
                                 <w:sz w:val="24"/>
                               </w:rPr>
-                              <w:t>Yuxin</w:t>
-                            </w:r>
-                            <w:proofErr w:type="spellEnd"/>
-                            <w:r>
-                              <w:rPr>
-                                <w:rFonts w:eastAsiaTheme="minorEastAsia"/>
-                                <w:color w:val="FFFFFF" w:themeColor="background1"/>
-                                <w:sz w:val="24"/>
-                              </w:rPr>
-                              <w:t xml:space="preserve"> Liu (Toby)</w:t>
+                              <w:t>Yuxin Liu (Toby)</w:t>
                             </w:r>
                           </w:p>
                           <w:p>
@@ -349,49 +285,7 @@
                                 <w:color w:val="FFFFFF" w:themeColor="background1"/>
                                 <w:sz w:val="24"/>
                               </w:rPr>
-                              <w:t xml:space="preserve">James Thomas </w:t>
-                            </w:r>
-                            <w:proofErr w:type="spellStart"/>
-                            <w:r>
-                              <w:rPr>
-                                <w:rFonts w:eastAsiaTheme="minorEastAsia"/>
-                                <w:color w:val="FFFFFF" w:themeColor="background1"/>
-                                <w:sz w:val="24"/>
-                              </w:rPr>
-                              <w:t>Spollard</w:t>
-                            </w:r>
-                            <w:proofErr w:type="spellEnd"/>
-                          </w:p>
-                          <w:p>
-                            <w:pPr>
-                              <w:numPr>
-                                <w:ilvl w:val="0"/>
-                                <w:numId w:val="9"/>
-                              </w:numPr>
-                              <w:spacing w:line="240" w:lineRule="exact"/>
-                              <w:rPr>
-                                <w:rFonts w:eastAsiaTheme="minorEastAsia"/>
-                                <w:color w:val="FFFFFF" w:themeColor="background1"/>
-                                <w:sz w:val="24"/>
-                              </w:rPr>
-                            </w:pPr>
-                            <w:proofErr w:type="spellStart"/>
-                            <w:r>
-                              <w:rPr>
-                                <w:rFonts w:eastAsiaTheme="minorEastAsia"/>
-                                <w:color w:val="FFFFFF" w:themeColor="background1"/>
-                                <w:sz w:val="24"/>
-                              </w:rPr>
-                              <w:t>Zheyuan</w:t>
-                            </w:r>
-                            <w:proofErr w:type="spellEnd"/>
-                            <w:r>
-                              <w:rPr>
-                                <w:rFonts w:eastAsiaTheme="minorEastAsia"/>
-                                <w:color w:val="FFFFFF" w:themeColor="background1"/>
-                                <w:sz w:val="24"/>
-                              </w:rPr>
-                              <w:t xml:space="preserve"> Liu (David)</w:t>
+                              <w:t>James Thomas Spollard</w:t>
                             </w:r>
                           </w:p>
                           <w:p>
@@ -413,18 +307,30 @@
                                 <w:color w:val="FFFFFF" w:themeColor="background1"/>
                                 <w:sz w:val="24"/>
                               </w:rPr>
-                              <w:t xml:space="preserve">Usama </w:t>
+                              <w:t>Zheyuan Liu (David)</w:t>
                             </w:r>
-                            <w:proofErr w:type="spellStart"/>
+                          </w:p>
+                          <w:p>
+                            <w:pPr>
+                              <w:numPr>
+                                <w:ilvl w:val="0"/>
+                                <w:numId w:val="9"/>
+                              </w:numPr>
+                              <w:spacing w:line="240" w:lineRule="exact"/>
+                              <w:rPr>
+                                <w:rFonts w:eastAsiaTheme="minorEastAsia"/>
+                                <w:color w:val="FFFFFF" w:themeColor="background1"/>
+                                <w:sz w:val="24"/>
+                              </w:rPr>
+                            </w:pPr>
                             <w:r>
                               <w:rPr>
                                 <w:rFonts w:eastAsiaTheme="minorEastAsia"/>
                                 <w:color w:val="FFFFFF" w:themeColor="background1"/>
                                 <w:sz w:val="24"/>
                               </w:rPr>
-                              <w:t>Elahi</w:t>
+                              <w:t>Usama Elahi</w:t>
                             </w:r>
-                            <w:proofErr w:type="spellEnd"/>
                           </w:p>
                           <w:p>
                             <w:pPr>
@@ -494,23 +400,13 @@
                                 <w:sz w:val="24"/>
                               </w:rPr>
                             </w:pPr>
-                            <w:proofErr w:type="spellStart"/>
                             <w:r>
                               <w:rPr>
                                 <w:rFonts w:eastAsiaTheme="minorEastAsia"/>
                                 <w:color w:val="FFFFFF" w:themeColor="background1"/>
                                 <w:sz w:val="24"/>
                               </w:rPr>
-                              <w:t>Jonghyuk</w:t>
-                            </w:r>
-                            <w:proofErr w:type="spellEnd"/>
-                            <w:r>
-                              <w:rPr>
-                                <w:rFonts w:eastAsiaTheme="minorEastAsia"/>
-                                <w:color w:val="FFFFFF" w:themeColor="background1"/>
-                                <w:sz w:val="24"/>
-                              </w:rPr>
-                              <w:t xml:space="preserve"> Kim</w:t>
+                              <w:t>Jonghyuk Kim</w:t>
                             </w:r>
                           </w:p>
                           <w:p>
@@ -543,23 +439,13 @@
                                 <w:sz w:val="24"/>
                               </w:rPr>
                             </w:pPr>
-                            <w:proofErr w:type="spellStart"/>
                             <w:r>
                               <w:rPr>
                                 <w:rFonts w:eastAsiaTheme="minorEastAsia" w:hint="eastAsia"/>
                                 <w:color w:val="FFFFFF" w:themeColor="background1"/>
                                 <w:sz w:val="24"/>
                               </w:rPr>
-                              <w:t>Xianjun</w:t>
-                            </w:r>
-                            <w:proofErr w:type="spellEnd"/>
-                            <w:r>
-                              <w:rPr>
-                                <w:rFonts w:eastAsiaTheme="minorEastAsia" w:hint="eastAsia"/>
-                                <w:color w:val="FFFFFF" w:themeColor="background1"/>
-                                <w:sz w:val="24"/>
-                              </w:rPr>
-                              <w:t xml:space="preserve"> Zheng</w:t>
+                              <w:t>Xianjun Zheng</w:t>
                             </w:r>
                           </w:p>
                         </w:txbxContent>
@@ -625,61 +511,7 @@
                           <w:color w:val="FFFFFF" w:themeColor="background1"/>
                           <w:sz w:val="24"/>
                         </w:rPr>
-                        <w:t xml:space="preserve">In this report, it shows our answer of Part 1 fundamentals and the report part of Part 2 Reaction Timer. The implementation of Part 2 is using the </w:t>
-                      </w:r>
-                      <w:proofErr w:type="spellStart"/>
-                      <w:r>
-                        <w:rPr>
-                          <w:rFonts w:eastAsiaTheme="minorEastAsia"/>
-                          <w:color w:val="FFFFFF" w:themeColor="background1"/>
-                          <w:sz w:val="24"/>
-                        </w:rPr>
-                        <w:t>Digilent</w:t>
-                      </w:r>
-                      <w:proofErr w:type="spellEnd"/>
-                      <w:r>
-                        <w:rPr>
-                          <w:rFonts w:eastAsiaTheme="minorEastAsia"/>
-                          <w:color w:val="FFFFFF" w:themeColor="background1"/>
-                          <w:sz w:val="24"/>
-                        </w:rPr>
-                        <w:t xml:space="preserve"> Nexys4 DDR. All the codes are written via </w:t>
-                      </w:r>
-                      <w:proofErr w:type="spellStart"/>
-                      <w:r>
-                        <w:rPr>
-                          <w:rFonts w:eastAsiaTheme="minorEastAsia"/>
-                          <w:color w:val="FFFFFF" w:themeColor="background1"/>
-                          <w:sz w:val="24"/>
-                        </w:rPr>
-                        <w:t>Vivado</w:t>
-                      </w:r>
-                      <w:proofErr w:type="spellEnd"/>
-                      <w:r>
-                        <w:rPr>
-                          <w:rFonts w:eastAsiaTheme="minorEastAsia"/>
-                          <w:color w:val="FFFFFF" w:themeColor="background1"/>
-                          <w:sz w:val="24"/>
-                        </w:rPr>
-                        <w:t xml:space="preserve"> 2017.4. The version we handled are fully tested and it could be synthesis, implemented and generating </w:t>
-                      </w:r>
-                      <w:proofErr w:type="spellStart"/>
-                      <w:r>
-                        <w:rPr>
-                          <w:rFonts w:eastAsiaTheme="minorEastAsia"/>
-                          <w:color w:val="FFFFFF" w:themeColor="background1"/>
-                          <w:sz w:val="24"/>
-                        </w:rPr>
-                        <w:t>bitstream</w:t>
-                      </w:r>
-                      <w:proofErr w:type="spellEnd"/>
-                      <w:r>
-                        <w:rPr>
-                          <w:rFonts w:eastAsiaTheme="minorEastAsia"/>
-                          <w:color w:val="FFFFFF" w:themeColor="background1"/>
-                          <w:sz w:val="24"/>
-                        </w:rPr>
-                        <w:t xml:space="preserve"> with no bugs.</w:t>
+                        <w:t>In this report, it shows our answer of Part 1 fundamentals and the report part of Part 2 Reaction Timer. The implementation of Part 2 is using the Digilent Nexys4 DDR. All the codes are written via Vivado 2017.4. The version we handled are fully tested and it could be synthesis, implemented and generating bitstream with no bugs.</w:t>
                       </w:r>
                     </w:p>
                     <w:p>
@@ -731,23 +563,13 @@
                           <w:sz w:val="24"/>
                         </w:rPr>
                       </w:pPr>
-                      <w:proofErr w:type="spellStart"/>
                       <w:r>
                         <w:rPr>
                           <w:rFonts w:eastAsiaTheme="minorEastAsia"/>
                           <w:color w:val="FFFFFF" w:themeColor="background1"/>
                           <w:sz w:val="24"/>
                         </w:rPr>
-                        <w:t>Yuxin</w:t>
-                      </w:r>
-                      <w:proofErr w:type="spellEnd"/>
-                      <w:r>
-                        <w:rPr>
-                          <w:rFonts w:eastAsiaTheme="minorEastAsia"/>
-                          <w:color w:val="FFFFFF" w:themeColor="background1"/>
-                          <w:sz w:val="24"/>
-                        </w:rPr>
-                        <w:t xml:space="preserve"> Liu (Toby)</w:t>
+                        <w:t>Yuxin Liu (Toby)</w:t>
                       </w:r>
                     </w:p>
                     <w:p>
@@ -791,49 +613,7 @@
                           <w:color w:val="FFFFFF" w:themeColor="background1"/>
                           <w:sz w:val="24"/>
                         </w:rPr>
-                        <w:t xml:space="preserve">James Thomas </w:t>
-                      </w:r>
-                      <w:proofErr w:type="spellStart"/>
-                      <w:r>
-                        <w:rPr>
-                          <w:rFonts w:eastAsiaTheme="minorEastAsia"/>
-                          <w:color w:val="FFFFFF" w:themeColor="background1"/>
-                          <w:sz w:val="24"/>
-                        </w:rPr>
-                        <w:t>Spollard</w:t>
-                      </w:r>
-                      <w:proofErr w:type="spellEnd"/>
-                    </w:p>
-                    <w:p>
-                      <w:pPr>
-                        <w:numPr>
-                          <w:ilvl w:val="0"/>
-                          <w:numId w:val="9"/>
-                        </w:numPr>
-                        <w:spacing w:line="240" w:lineRule="exact"/>
-                        <w:rPr>
-                          <w:rFonts w:eastAsiaTheme="minorEastAsia"/>
-                          <w:color w:val="FFFFFF" w:themeColor="background1"/>
-                          <w:sz w:val="24"/>
-                        </w:rPr>
-                      </w:pPr>
-                      <w:proofErr w:type="spellStart"/>
-                      <w:r>
-                        <w:rPr>
-                          <w:rFonts w:eastAsiaTheme="minorEastAsia"/>
-                          <w:color w:val="FFFFFF" w:themeColor="background1"/>
-                          <w:sz w:val="24"/>
-                        </w:rPr>
-                        <w:t>Zheyuan</w:t>
-                      </w:r>
-                      <w:proofErr w:type="spellEnd"/>
-                      <w:r>
-                        <w:rPr>
-                          <w:rFonts w:eastAsiaTheme="minorEastAsia"/>
-                          <w:color w:val="FFFFFF" w:themeColor="background1"/>
-                          <w:sz w:val="24"/>
-                        </w:rPr>
-                        <w:t xml:space="preserve"> Liu (David)</w:t>
+                        <w:t>James Thomas Spollard</w:t>
                       </w:r>
                     </w:p>
                     <w:p>
@@ -855,18 +635,30 @@
                           <w:color w:val="FFFFFF" w:themeColor="background1"/>
                           <w:sz w:val="24"/>
                         </w:rPr>
-                        <w:t xml:space="preserve">Usama </w:t>
+                        <w:t>Zheyuan Liu (David)</w:t>
                       </w:r>
-                      <w:proofErr w:type="spellStart"/>
+                    </w:p>
+                    <w:p>
+                      <w:pPr>
+                        <w:numPr>
+                          <w:ilvl w:val="0"/>
+                          <w:numId w:val="9"/>
+                        </w:numPr>
+                        <w:spacing w:line="240" w:lineRule="exact"/>
+                        <w:rPr>
+                          <w:rFonts w:eastAsiaTheme="minorEastAsia"/>
+                          <w:color w:val="FFFFFF" w:themeColor="background1"/>
+                          <w:sz w:val="24"/>
+                        </w:rPr>
+                      </w:pPr>
                       <w:r>
                         <w:rPr>
                           <w:rFonts w:eastAsiaTheme="minorEastAsia"/>
                           <w:color w:val="FFFFFF" w:themeColor="background1"/>
                           <w:sz w:val="24"/>
                         </w:rPr>
-                        <w:t>Elahi</w:t>
+                        <w:t>Usama Elahi</w:t>
                       </w:r>
-                      <w:proofErr w:type="spellEnd"/>
                     </w:p>
                     <w:p>
                       <w:pPr>
@@ -936,23 +728,13 @@
                           <w:sz w:val="24"/>
                         </w:rPr>
                       </w:pPr>
-                      <w:proofErr w:type="spellStart"/>
                       <w:r>
                         <w:rPr>
                           <w:rFonts w:eastAsiaTheme="minorEastAsia"/>
                           <w:color w:val="FFFFFF" w:themeColor="background1"/>
                           <w:sz w:val="24"/>
                         </w:rPr>
-                        <w:t>Jonghyuk</w:t>
-                      </w:r>
-                      <w:proofErr w:type="spellEnd"/>
-                      <w:r>
-                        <w:rPr>
-                          <w:rFonts w:eastAsiaTheme="minorEastAsia"/>
-                          <w:color w:val="FFFFFF" w:themeColor="background1"/>
-                          <w:sz w:val="24"/>
-                        </w:rPr>
-                        <w:t xml:space="preserve"> Kim</w:t>
+                        <w:t>Jonghyuk Kim</w:t>
                       </w:r>
                     </w:p>
                     <w:p>
@@ -985,23 +767,13 @@
                           <w:sz w:val="24"/>
                         </w:rPr>
                       </w:pPr>
-                      <w:proofErr w:type="spellStart"/>
                       <w:r>
                         <w:rPr>
                           <w:rFonts w:eastAsiaTheme="minorEastAsia" w:hint="eastAsia"/>
                           <w:color w:val="FFFFFF" w:themeColor="background1"/>
                           <w:sz w:val="24"/>
                         </w:rPr>
-                        <w:t>Xianjun</w:t>
-                      </w:r>
-                      <w:proofErr w:type="spellEnd"/>
-                      <w:r>
-                        <w:rPr>
-                          <w:rFonts w:eastAsiaTheme="minorEastAsia" w:hint="eastAsia"/>
-                          <w:color w:val="FFFFFF" w:themeColor="background1"/>
-                          <w:sz w:val="24"/>
-                        </w:rPr>
-                        <w:t xml:space="preserve"> Zheng</w:t>
+                        <w:t>Xianjun Zheng</w:t>
                       </w:r>
                     </w:p>
                   </w:txbxContent>
@@ -1306,25 +1078,7 @@
                                 <w:color w:val="FFFFFF" w:themeColor="background1"/>
                                 <w:sz w:val="24"/>
                               </w:rPr>
-                              <w:t xml:space="preserve">u5870415 </w:t>
-                            </w:r>
-                            <w:proofErr w:type="spellStart"/>
-                            <w:r>
-                              <w:rPr>
-                                <w:rFonts w:eastAsiaTheme="minorEastAsia"/>
-                                <w:color w:val="FFFFFF" w:themeColor="background1"/>
-                                <w:sz w:val="24"/>
-                              </w:rPr>
-                              <w:t>Haolei</w:t>
-                            </w:r>
-                            <w:proofErr w:type="spellEnd"/>
-                            <w:r>
-                              <w:rPr>
-                                <w:rFonts w:eastAsiaTheme="minorEastAsia"/>
-                                <w:color w:val="FFFFFF" w:themeColor="background1"/>
-                                <w:sz w:val="24"/>
-                              </w:rPr>
-                              <w:t xml:space="preserve"> Ye</w:t>
+                              <w:t>u5870415 Haolei Ye</w:t>
                             </w:r>
                           </w:p>
                           <w:p>
@@ -1342,25 +1096,7 @@
                                 <w:color w:val="FFFFFF" w:themeColor="background1"/>
                                 <w:sz w:val="24"/>
                               </w:rPr>
-                              <w:t xml:space="preserve">u5698699 </w:t>
-                            </w:r>
-                            <w:proofErr w:type="spellStart"/>
-                            <w:r>
-                              <w:rPr>
-                                <w:rFonts w:eastAsiaTheme="minorEastAsia"/>
-                                <w:color w:val="FFFFFF" w:themeColor="background1"/>
-                                <w:sz w:val="24"/>
-                              </w:rPr>
-                              <w:t>Fangxiao</w:t>
-                            </w:r>
-                            <w:proofErr w:type="spellEnd"/>
-                            <w:r>
-                              <w:rPr>
-                                <w:rFonts w:eastAsiaTheme="minorEastAsia"/>
-                                <w:color w:val="FFFFFF" w:themeColor="background1"/>
-                                <w:sz w:val="24"/>
-                              </w:rPr>
-                              <w:t xml:space="preserve"> Dong</w:t>
+                              <w:t>u5698699 Fangxiao Dong</w:t>
                             </w:r>
                           </w:p>
                         </w:txbxContent>
@@ -1400,25 +1136,7 @@
                           <w:color w:val="FFFFFF" w:themeColor="background1"/>
                           <w:sz w:val="24"/>
                         </w:rPr>
-                        <w:t xml:space="preserve">u5870415 </w:t>
-                      </w:r>
-                      <w:proofErr w:type="spellStart"/>
-                      <w:r>
-                        <w:rPr>
-                          <w:rFonts w:eastAsiaTheme="minorEastAsia"/>
-                          <w:color w:val="FFFFFF" w:themeColor="background1"/>
-                          <w:sz w:val="24"/>
-                        </w:rPr>
-                        <w:t>Haolei</w:t>
-                      </w:r>
-                      <w:proofErr w:type="spellEnd"/>
-                      <w:r>
-                        <w:rPr>
-                          <w:rFonts w:eastAsiaTheme="minorEastAsia"/>
-                          <w:color w:val="FFFFFF" w:themeColor="background1"/>
-                          <w:sz w:val="24"/>
-                        </w:rPr>
-                        <w:t xml:space="preserve"> Ye</w:t>
+                        <w:t>u5870415 Haolei Ye</w:t>
                       </w:r>
                     </w:p>
                     <w:p>
@@ -1436,25 +1154,7 @@
                           <w:color w:val="FFFFFF" w:themeColor="background1"/>
                           <w:sz w:val="24"/>
                         </w:rPr>
-                        <w:t xml:space="preserve">u5698699 </w:t>
-                      </w:r>
-                      <w:proofErr w:type="spellStart"/>
-                      <w:r>
-                        <w:rPr>
-                          <w:rFonts w:eastAsiaTheme="minorEastAsia"/>
-                          <w:color w:val="FFFFFF" w:themeColor="background1"/>
-                          <w:sz w:val="24"/>
-                        </w:rPr>
-                        <w:t>Fangxiao</w:t>
-                      </w:r>
-                      <w:proofErr w:type="spellEnd"/>
-                      <w:r>
-                        <w:rPr>
-                          <w:rFonts w:eastAsiaTheme="minorEastAsia"/>
-                          <w:color w:val="FFFFFF" w:themeColor="background1"/>
-                          <w:sz w:val="24"/>
-                        </w:rPr>
-                        <w:t xml:space="preserve"> Dong</w:t>
+                        <w:t>u5698699 Fangxiao Dong</w:t>
                       </w:r>
                     </w:p>
                   </w:txbxContent>
@@ -1483,26 +1183,2194 @@
     </w:p>
     <w:p>
       <w:pPr>
+        <w:pStyle w:val="a"/>
+        <w:numPr>
+          <w:ilvl w:val="0"/>
+          <w:numId w:val="13"/>
+        </w:numPr>
         <w:spacing w:before="156"/>
-        <w:ind w:left="0" w:firstLine="0"/>
-        <w:rPr>
-          <w:rFonts w:eastAsiaTheme="minorEastAsia"/>
-        </w:rPr>
-      </w:pPr>
+        <w:rPr>
+          <w:rFonts w:eastAsiaTheme="minorEastAsia"/>
+        </w:rPr>
+      </w:pPr>
+      <w:r>
+        <w:rPr>
+          <w:rFonts w:eastAsiaTheme="minorEastAsia"/>
+        </w:rPr>
+        <w:t>Block statements must be executed in the order as they managed in the block. In contrast, non-blocking statements allows executing concurrently within the same time stamp. The order of non-blocking statements won’t affect the result.</w:t>
+      </w:r>
     </w:p>
     <w:p>
       <w:pPr>
-        <w:spacing w:after="0" w:line="240" w:lineRule="auto"/>
-        <w:ind w:left="0" w:firstLine="0"/>
-        <w:rPr>
-          <w:rFonts w:eastAsiaTheme="minorEastAsia"/>
-        </w:rPr>
-      </w:pPr>
-      <w:r>
-        <w:rPr>
-          <w:rFonts w:eastAsiaTheme="minorEastAsia"/>
-        </w:rPr>
-        <w:br w:type="page"/>
+        <w:spacing w:before="156"/>
+        <w:ind w:left="371"/>
+        <w:rPr>
+          <w:rFonts w:eastAsiaTheme="minorEastAsia"/>
+        </w:rPr>
+      </w:pPr>
+      <w:r>
+        <w:rPr>
+          <w:rFonts w:eastAsiaTheme="minorEastAsia" w:hint="eastAsia"/>
+        </w:rPr>
+        <w:t xml:space="preserve">For example, </w:t>
+      </w:r>
+      <w:r>
+        <w:rPr>
+          <w:rFonts w:eastAsiaTheme="minorEastAsia"/>
+        </w:rPr>
+        <w:t>a 2-bit shift register could be implemented with 2 D-type flip-flops.</w:t>
+      </w:r>
+      <w:r>
+        <w:rPr>
+          <w:rFonts w:eastAsiaTheme="minorEastAsia"/>
+        </w:rPr>
+        <w:t xml:space="preserve"> If the shift register implemented with</w:t>
+      </w:r>
+    </w:p>
+    <w:p>
+      <w:pPr>
+        <w:pStyle w:val="af1"/>
+        <w:ind w:left="431" w:firstLine="409"/>
+      </w:pPr>
+      <w:r>
+        <w:t>a</w:t>
+      </w:r>
+      <w:r>
+        <w:rPr>
+          <w:rFonts w:hint="eastAsia"/>
+        </w:rPr>
+        <w:t xml:space="preserve">lways </w:t>
+      </w:r>
+      <w:r>
+        <w:t>@(posedge clk) begin</w:t>
+      </w:r>
+    </w:p>
+    <w:p>
+      <w:pPr>
+        <w:pStyle w:val="af1"/>
+        <w:rPr>
+          <w:rFonts w:eastAsiaTheme="minorEastAsia"/>
+        </w:rPr>
+      </w:pPr>
+      <w:r>
+        <w:tab/>
+      </w:r>
+      <w:r>
+        <w:tab/>
+      </w:r>
+      <w:r>
+        <w:tab/>
+        <w:t xml:space="preserve">    b = a;</w:t>
+      </w:r>
+    </w:p>
+    <w:p>
+      <w:pPr>
+        <w:pStyle w:val="af1"/>
+        <w:rPr>
+          <w:rFonts w:eastAsiaTheme="minorEastAsia" w:hint="eastAsia"/>
+        </w:rPr>
+      </w:pPr>
+      <w:r>
+        <w:tab/>
+      </w:r>
+      <w:r>
+        <w:tab/>
+      </w:r>
+      <w:r>
+        <w:tab/>
+        <w:t xml:space="preserve">    c = b;</w:t>
+      </w:r>
+    </w:p>
+    <w:p>
+      <w:pPr>
+        <w:pStyle w:val="af1"/>
+        <w:ind w:left="431" w:firstLine="409"/>
+        <w:rPr>
+          <w:rFonts w:hint="eastAsia"/>
+        </w:rPr>
+      </w:pPr>
+      <w:r>
+        <w:t>end</w:t>
+      </w:r>
+    </w:p>
+    <w:p>
+      <w:pPr>
+        <w:spacing w:before="156"/>
+        <w:ind w:left="371"/>
+        <w:rPr>
+          <w:rFonts w:eastAsiaTheme="minorEastAsia"/>
+        </w:rPr>
+      </w:pPr>
+      <w:r>
+        <w:rPr>
+          <w:rFonts w:eastAsiaTheme="minorEastAsia" w:hint="eastAsia"/>
+        </w:rPr>
+        <w:t>The implementation of this c</w:t>
+      </w:r>
+      <w:r>
+        <w:rPr>
+          <w:rFonts w:eastAsiaTheme="minorEastAsia"/>
+        </w:rPr>
+        <w:t>ode should be</w:t>
+      </w:r>
+    </w:p>
+    <w:p>
+      <w:pPr>
+        <w:spacing w:before="156"/>
+        <w:ind w:left="371"/>
+        <w:jc w:val="center"/>
+        <w:rPr>
+          <w:rFonts w:eastAsiaTheme="minorEastAsia" w:hint="eastAsia"/>
+        </w:rPr>
+      </w:pPr>
+      <w:r>
+        <w:rPr>
+          <w:rFonts w:eastAsiaTheme="minorEastAsia" w:hint="eastAsia"/>
+          <w:noProof/>
+        </w:rPr>
+        <w:drawing>
+          <wp:inline distT="0" distB="0" distL="0" distR="0" wp14:anchorId="3EB6C280" wp14:editId="7E128813">
+            <wp:extent cx="2019300" cy="1152525"/>
+            <wp:effectExtent l="0" t="0" r="0" b="9525"/>
+            <wp:docPr id="1" name="图片 1"/>
+            <wp:cNvGraphicFramePr>
+              <a:graphicFrameLocks xmlns:a="http://schemas.openxmlformats.org/drawingml/2006/main" noChangeAspect="1"/>
+            </wp:cNvGraphicFramePr>
+            <a:graphic xmlns:a="http://schemas.openxmlformats.org/drawingml/2006/main">
+              <a:graphicData uri="http://schemas.openxmlformats.org/drawingml/2006/picture">
+                <pic:pic xmlns:pic="http://schemas.openxmlformats.org/drawingml/2006/picture">
+                  <pic:nvPicPr>
+                    <pic:cNvPr id="1" name="Untitled Diagram.png"/>
+                    <pic:cNvPicPr/>
+                  </pic:nvPicPr>
+                  <pic:blipFill>
+                    <a:blip r:embed="rId15">
+                      <a:extLst>
+                        <a:ext uri="{28A0092B-C50C-407E-A947-70E740481C1C}">
+                          <a14:useLocalDpi xmlns:a14="http://schemas.microsoft.com/office/drawing/2010/main" val="0"/>
+                        </a:ext>
+                      </a:extLst>
+                    </a:blip>
+                    <a:stretch>
+                      <a:fillRect/>
+                    </a:stretch>
+                  </pic:blipFill>
+                  <pic:spPr>
+                    <a:xfrm>
+                      <a:off x="0" y="0"/>
+                      <a:ext cx="2019300" cy="1152525"/>
+                    </a:xfrm>
+                    <a:prstGeom prst="rect">
+                      <a:avLst/>
+                    </a:prstGeom>
+                  </pic:spPr>
+                </pic:pic>
+              </a:graphicData>
+            </a:graphic>
+          </wp:inline>
+        </w:drawing>
+      </w:r>
+    </w:p>
+    <w:p>
+      <w:pPr>
+        <w:spacing w:before="156"/>
+        <w:ind w:left="371"/>
+        <w:rPr>
+          <w:rFonts w:eastAsiaTheme="minorEastAsia"/>
+        </w:rPr>
+      </w:pPr>
+      <w:r>
+        <w:rPr>
+          <w:rFonts w:eastAsiaTheme="minorEastAsia"/>
+        </w:rPr>
+        <w:t>w</w:t>
+      </w:r>
+      <w:r>
+        <w:rPr>
+          <w:rFonts w:eastAsiaTheme="minorEastAsia" w:hint="eastAsia"/>
+        </w:rPr>
+        <w:t xml:space="preserve">hich </w:t>
+      </w:r>
+      <w:r>
+        <w:rPr>
+          <w:rFonts w:eastAsiaTheme="minorEastAsia"/>
+        </w:rPr>
+        <w:t xml:space="preserve">makes the register </w:t>
+      </w:r>
+      <w:r>
+        <w:rPr>
+          <w:rFonts w:eastAsiaTheme="minorEastAsia"/>
+        </w:rPr>
+        <w:t>flip-flops (</w:t>
+      </w:r>
+      <w:r>
+        <w:rPr>
+          <w:rFonts w:eastAsiaTheme="minorEastAsia"/>
+        </w:rPr>
+        <w:t>b and c</w:t>
+      </w:r>
+      <w:r>
+        <w:rPr>
+          <w:rFonts w:eastAsiaTheme="minorEastAsia"/>
+        </w:rPr>
+        <w:t>)</w:t>
+      </w:r>
+      <w:r>
+        <w:rPr>
+          <w:rFonts w:eastAsiaTheme="minorEastAsia"/>
+        </w:rPr>
+        <w:t xml:space="preserve"> </w:t>
+      </w:r>
+      <w:r>
+        <w:rPr>
+          <w:rFonts w:eastAsiaTheme="minorEastAsia"/>
+        </w:rPr>
+        <w:t xml:space="preserve">have </w:t>
+      </w:r>
+      <w:r>
+        <w:rPr>
+          <w:rFonts w:eastAsiaTheme="minorEastAsia"/>
+        </w:rPr>
+        <w:t>exactly the same</w:t>
+      </w:r>
+      <w:r>
+        <w:rPr>
+          <w:rFonts w:eastAsiaTheme="minorEastAsia"/>
+        </w:rPr>
+        <w:t xml:space="preserve"> value. This is not what we want. This is the blocking statements. However, if it is implemented with non-blocking assignment</w:t>
+      </w:r>
+    </w:p>
+    <w:p>
+      <w:pPr>
+        <w:pStyle w:val="af1"/>
+        <w:ind w:left="431" w:firstLine="409"/>
+      </w:pPr>
+      <w:r>
+        <w:t>a</w:t>
+      </w:r>
+      <w:r>
+        <w:rPr>
+          <w:rFonts w:hint="eastAsia"/>
+        </w:rPr>
+        <w:t xml:space="preserve">lways </w:t>
+      </w:r>
+      <w:r>
+        <w:t>@(posedge clk) begin</w:t>
+      </w:r>
+    </w:p>
+    <w:p>
+      <w:pPr>
+        <w:pStyle w:val="af1"/>
+        <w:rPr>
+          <w:rFonts w:eastAsiaTheme="minorEastAsia"/>
+        </w:rPr>
+      </w:pPr>
+      <w:r>
+        <w:tab/>
+      </w:r>
+      <w:r>
+        <w:tab/>
+      </w:r>
+      <w:r>
+        <w:tab/>
+        <w:t xml:space="preserve">    b &lt;= a;</w:t>
+      </w:r>
+    </w:p>
+    <w:p>
+      <w:pPr>
+        <w:pStyle w:val="af1"/>
+        <w:rPr>
+          <w:rFonts w:eastAsiaTheme="minorEastAsia" w:hint="eastAsia"/>
+        </w:rPr>
+      </w:pPr>
+      <w:r>
+        <w:tab/>
+      </w:r>
+      <w:r>
+        <w:tab/>
+      </w:r>
+      <w:r>
+        <w:tab/>
+        <w:t xml:space="preserve">    c &lt;= b;</w:t>
+      </w:r>
+    </w:p>
+    <w:p>
+      <w:pPr>
+        <w:pStyle w:val="af1"/>
+        <w:ind w:left="431" w:firstLine="409"/>
+        <w:rPr>
+          <w:rFonts w:hint="eastAsia"/>
+        </w:rPr>
+      </w:pPr>
+      <w:r>
+        <w:t>end</w:t>
+      </w:r>
+    </w:p>
+    <w:p>
+      <w:pPr>
+        <w:spacing w:before="156"/>
+        <w:ind w:left="371"/>
+        <w:rPr>
+          <w:rFonts w:eastAsiaTheme="minorEastAsia"/>
+        </w:rPr>
+      </w:pPr>
+      <w:r>
+        <w:rPr>
+          <w:rFonts w:eastAsiaTheme="minorEastAsia" w:hint="eastAsia"/>
+        </w:rPr>
+        <w:t>The implementation should be</w:t>
+      </w:r>
+    </w:p>
+    <w:p>
+      <w:pPr>
+        <w:spacing w:before="156"/>
+        <w:ind w:left="371"/>
+        <w:jc w:val="center"/>
+        <w:rPr>
+          <w:rFonts w:eastAsiaTheme="minorEastAsia" w:hint="eastAsia"/>
+        </w:rPr>
+      </w:pPr>
+      <w:r>
+        <w:rPr>
+          <w:rFonts w:eastAsiaTheme="minorEastAsia" w:hint="eastAsia"/>
+          <w:noProof/>
+        </w:rPr>
+        <w:drawing>
+          <wp:inline distT="0" distB="0" distL="0" distR="0" wp14:anchorId="370624F7" wp14:editId="54D5C469">
+            <wp:extent cx="3257550" cy="1552575"/>
+            <wp:effectExtent l="0" t="0" r="0" b="9525"/>
+            <wp:docPr id="12" name="图片 12"/>
+            <wp:cNvGraphicFramePr>
+              <a:graphicFrameLocks xmlns:a="http://schemas.openxmlformats.org/drawingml/2006/main" noChangeAspect="1"/>
+            </wp:cNvGraphicFramePr>
+            <a:graphic xmlns:a="http://schemas.openxmlformats.org/drawingml/2006/main">
+              <a:graphicData uri="http://schemas.openxmlformats.org/drawingml/2006/picture">
+                <pic:pic xmlns:pic="http://schemas.openxmlformats.org/drawingml/2006/picture">
+                  <pic:nvPicPr>
+                    <pic:cNvPr id="12" name="Untitled Diagram(1).png"/>
+                    <pic:cNvPicPr/>
+                  </pic:nvPicPr>
+                  <pic:blipFill>
+                    <a:blip r:embed="rId16">
+                      <a:extLst>
+                        <a:ext uri="{28A0092B-C50C-407E-A947-70E740481C1C}">
+                          <a14:useLocalDpi xmlns:a14="http://schemas.microsoft.com/office/drawing/2010/main" val="0"/>
+                        </a:ext>
+                      </a:extLst>
+                    </a:blip>
+                    <a:stretch>
+                      <a:fillRect/>
+                    </a:stretch>
+                  </pic:blipFill>
+                  <pic:spPr>
+                    <a:xfrm>
+                      <a:off x="0" y="0"/>
+                      <a:ext cx="3257550" cy="1552575"/>
+                    </a:xfrm>
+                    <a:prstGeom prst="rect">
+                      <a:avLst/>
+                    </a:prstGeom>
+                  </pic:spPr>
+                </pic:pic>
+              </a:graphicData>
+            </a:graphic>
+          </wp:inline>
+        </w:drawing>
+      </w:r>
+    </w:p>
+    <w:p>
+      <w:pPr>
+        <w:spacing w:before="156"/>
+        <w:ind w:left="371"/>
+        <w:rPr>
+          <w:rFonts w:eastAsiaTheme="minorEastAsia" w:hint="eastAsia"/>
+        </w:rPr>
+      </w:pPr>
+      <w:r>
+        <w:rPr>
+          <w:rFonts w:eastAsiaTheme="minorEastAsia"/>
+        </w:rPr>
+        <w:t>A</w:t>
+      </w:r>
+      <w:r>
+        <w:rPr>
+          <w:rFonts w:eastAsiaTheme="minorEastAsia" w:hint="eastAsia"/>
+        </w:rPr>
+        <w:t xml:space="preserve">nd </w:t>
+      </w:r>
+      <w:r>
+        <w:rPr>
+          <w:rFonts w:eastAsiaTheme="minorEastAsia"/>
+        </w:rPr>
+        <w:t>this is exactly what a shift register works as. Because when the code is running, b still keeps its previous value thanks for the clock. When the code is executing, these two statements runs at the same time, so c would get the value of b, and b would be updated to a.</w:t>
+      </w:r>
+    </w:p>
+    <w:p>
+      <w:pPr>
+        <w:pStyle w:val="a"/>
+        <w:numPr>
+          <w:ilvl w:val="0"/>
+          <w:numId w:val="13"/>
+        </w:numPr>
+        <w:spacing w:before="156"/>
+        <w:rPr>
+          <w:rFonts w:eastAsiaTheme="minorEastAsia"/>
+        </w:rPr>
+      </w:pPr>
+      <w:r>
+        <w:rPr>
+          <w:rFonts w:eastAsiaTheme="minorEastAsia" w:hint="eastAsia"/>
+        </w:rPr>
+        <w:lastRenderedPageBreak/>
+        <w:t>D-type flip-flop</w:t>
+      </w:r>
+      <w:r>
+        <w:rPr>
+          <w:rFonts w:eastAsiaTheme="minorEastAsia"/>
+        </w:rPr>
+        <w:t xml:space="preserve"> (D-FF)</w:t>
+      </w:r>
+      <w:r>
+        <w:rPr>
+          <w:rFonts w:eastAsiaTheme="minorEastAsia" w:hint="eastAsia"/>
+        </w:rPr>
+        <w:t xml:space="preserve"> is developed based on a </w:t>
+      </w:r>
+      <w:r>
+        <w:rPr>
+          <w:rFonts w:eastAsiaTheme="minorEastAsia"/>
+        </w:rPr>
+        <w:t>RS-type flip-flop (RS-FF). The following diagram shows the internal of a D-FF</w:t>
+      </w:r>
+    </w:p>
+    <w:p>
+      <w:pPr>
+        <w:spacing w:before="156"/>
+        <w:jc w:val="center"/>
+        <w:rPr>
+          <w:rFonts w:eastAsiaTheme="minorEastAsia"/>
+        </w:rPr>
+      </w:pPr>
+      <w:r>
+        <w:rPr>
+          <w:rFonts w:eastAsiaTheme="minorEastAsia"/>
+          <w:noProof/>
+        </w:rPr>
+        <w:drawing>
+          <wp:inline distT="0" distB="0" distL="0" distR="0" wp14:anchorId="515A66E4" wp14:editId="0DD46F7D">
+            <wp:extent cx="3533775" cy="1247775"/>
+            <wp:effectExtent l="0" t="0" r="9525" b="9525"/>
+            <wp:docPr id="15" name="图片 15"/>
+            <wp:cNvGraphicFramePr>
+              <a:graphicFrameLocks xmlns:a="http://schemas.openxmlformats.org/drawingml/2006/main" noChangeAspect="1"/>
+            </wp:cNvGraphicFramePr>
+            <a:graphic xmlns:a="http://schemas.openxmlformats.org/drawingml/2006/main">
+              <a:graphicData uri="http://schemas.openxmlformats.org/drawingml/2006/picture">
+                <pic:pic xmlns:pic="http://schemas.openxmlformats.org/drawingml/2006/picture">
+                  <pic:nvPicPr>
+                    <pic:cNvPr id="15" name="Untitled Diagram.png"/>
+                    <pic:cNvPicPr/>
+                  </pic:nvPicPr>
+                  <pic:blipFill>
+                    <a:blip r:embed="rId17">
+                      <a:extLst>
+                        <a:ext uri="{28A0092B-C50C-407E-A947-70E740481C1C}">
+                          <a14:useLocalDpi xmlns:a14="http://schemas.microsoft.com/office/drawing/2010/main" val="0"/>
+                        </a:ext>
+                      </a:extLst>
+                    </a:blip>
+                    <a:stretch>
+                      <a:fillRect/>
+                    </a:stretch>
+                  </pic:blipFill>
+                  <pic:spPr>
+                    <a:xfrm>
+                      <a:off x="0" y="0"/>
+                      <a:ext cx="3533775" cy="1247775"/>
+                    </a:xfrm>
+                    <a:prstGeom prst="rect">
+                      <a:avLst/>
+                    </a:prstGeom>
+                  </pic:spPr>
+                </pic:pic>
+              </a:graphicData>
+            </a:graphic>
+          </wp:inline>
+        </w:drawing>
+      </w:r>
+    </w:p>
+    <w:p>
+      <w:pPr>
+        <w:spacing w:before="156"/>
+        <w:ind w:left="360" w:firstLine="0"/>
+        <w:rPr>
+          <w:rFonts w:eastAsiaTheme="minorEastAsia"/>
+        </w:rPr>
+      </w:pPr>
+      <w:r>
+        <w:rPr>
+          <w:rFonts w:eastAsiaTheme="minorEastAsia"/>
+        </w:rPr>
+        <w:t>The right part (two NOR gates) is the RS-FF. When the inputs of RS-FF are two 0, it would hold current input. However, when the inputs are two 1, the value would be undetermined.</w:t>
+      </w:r>
+    </w:p>
+    <w:p>
+      <w:pPr>
+        <w:spacing w:before="156"/>
+        <w:ind w:left="360" w:firstLine="0"/>
+        <w:rPr>
+          <w:rFonts w:eastAsiaTheme="minorEastAsia"/>
+        </w:rPr>
+      </w:pPr>
+      <w:r>
+        <w:rPr>
+          <w:rFonts w:eastAsiaTheme="minorEastAsia"/>
+        </w:rPr>
+        <w:t>D-FF introduced a NOT gates to ensured that the input from D</w:t>
+      </w:r>
+      <w:r>
+        <w:rPr>
+          <w:rFonts w:eastAsiaTheme="minorEastAsia" w:hint="eastAsia"/>
+        </w:rPr>
+        <w:t xml:space="preserve"> could be guaranteed different. </w:t>
+      </w:r>
+      <w:r>
+        <w:rPr>
+          <w:rFonts w:eastAsiaTheme="minorEastAsia" w:hint="eastAsia"/>
+        </w:rPr>
+        <w:t>In the usage of the D-FF,</w:t>
+      </w:r>
+      <w:r>
+        <w:rPr>
+          <w:rFonts w:eastAsiaTheme="minorEastAsia"/>
+        </w:rPr>
+        <w:t xml:space="preserve"> pin E </w:t>
+      </w:r>
+      <w:r>
+        <w:rPr>
+          <w:rFonts w:eastAsiaTheme="minorEastAsia"/>
+        </w:rPr>
+        <w:t>(stands for enable)</w:t>
+      </w:r>
+      <w:r>
+        <w:rPr>
+          <w:rFonts w:eastAsiaTheme="minorEastAsia"/>
+        </w:rPr>
+        <w:t xml:space="preserve"> </w:t>
+      </w:r>
+      <w:r>
+        <w:rPr>
+          <w:rFonts w:eastAsiaTheme="minorEastAsia"/>
+        </w:rPr>
+        <w:t xml:space="preserve">is connected to a clock. </w:t>
+      </w:r>
+      <w:r>
+        <w:rPr>
+          <w:rFonts w:eastAsiaTheme="minorEastAsia"/>
+        </w:rPr>
+        <w:t>When the E is 0, both input would be 0, which let the RS-FF to be stay at hold state. When E is 1, the input of RS-FF would be fully determined by D input. When D is 1, the inputs (S, R) of RS-FF are (1, 0). The RS-FF output would be 1 (work as Reset). When D is 0, the inputs of RS-FF are (0, 1). The RS-FF output would be 0. The output of the RS-FF is exactly the same as the D input. Hence, the D-FF could be used to store the data</w:t>
+      </w:r>
+      <w:r>
+        <w:rPr>
+          <w:rFonts w:eastAsiaTheme="minorEastAsia"/>
+        </w:rPr>
+        <w:t>.</w:t>
+      </w:r>
+    </w:p>
+    <w:p>
+      <w:pPr>
+        <w:spacing w:before="156"/>
+        <w:ind w:left="360" w:firstLine="0"/>
+        <w:rPr>
+          <w:rFonts w:eastAsiaTheme="minorEastAsia"/>
+        </w:rPr>
+      </w:pPr>
+      <w:r>
+        <w:rPr>
+          <w:rFonts w:eastAsiaTheme="minorEastAsia"/>
+        </w:rPr>
+        <w:t xml:space="preserve">Sequential Logic is defined as that the output of the circuit depends on both the current and the </w:t>
+      </w:r>
+      <w:r>
+        <w:rPr>
+          <w:rFonts w:eastAsiaTheme="minorEastAsia"/>
+          <w:i/>
+        </w:rPr>
+        <w:t>past inputs</w:t>
+      </w:r>
+      <w:r>
+        <w:rPr>
+          <w:rFonts w:eastAsiaTheme="minorEastAsia"/>
+        </w:rPr>
+        <w:t>. So a part of the circuit needs to be used to store the past inputs. D-FF could be used as the storage unit, this is first reason.</w:t>
+      </w:r>
+    </w:p>
+    <w:p>
+      <w:pPr>
+        <w:spacing w:before="156"/>
+        <w:ind w:left="360" w:firstLine="0"/>
+        <w:rPr>
+          <w:rFonts w:eastAsiaTheme="minorEastAsia" w:hint="eastAsia"/>
+        </w:rPr>
+      </w:pPr>
+      <w:r>
+        <w:rPr>
+          <w:rFonts w:eastAsiaTheme="minorEastAsia"/>
+        </w:rPr>
+        <w:t xml:space="preserve">The second reason is D-FF would hold the past input when the circuit is synchronized with the clock rising edge. This feature allows the data to be delayed. </w:t>
+      </w:r>
+      <w:r>
+        <w:rPr>
+          <w:rFonts w:eastAsiaTheme="minorEastAsia"/>
+        </w:rPr>
+        <w:t>These are the reasons that D-FF is important in Sequential Logic designs.</w:t>
+      </w:r>
+    </w:p>
+    <w:p>
+      <w:pPr>
+        <w:pStyle w:val="a"/>
+        <w:numPr>
+          <w:ilvl w:val="0"/>
+          <w:numId w:val="13"/>
+        </w:numPr>
+        <w:spacing w:before="156"/>
+        <w:rPr>
+          <w:rFonts w:eastAsiaTheme="minorEastAsia"/>
+        </w:rPr>
+      </w:pPr>
+      <w:r>
+        <w:rPr>
+          <w:rFonts w:eastAsiaTheme="minorEastAsia"/>
+        </w:rPr>
+        <w:t>The minimum sizes of the output signals are</w:t>
+      </w:r>
+    </w:p>
+    <w:p>
+      <w:pPr>
+        <w:pStyle w:val="a"/>
+        <w:numPr>
+          <w:ilvl w:val="0"/>
+          <w:numId w:val="14"/>
+        </w:numPr>
+        <w:rPr>
+          <w:rFonts w:eastAsiaTheme="minorEastAsia"/>
+        </w:rPr>
+      </w:pPr>
+      <w:r>
+        <w:rPr>
+          <w:rFonts w:eastAsiaTheme="minorEastAsia" w:hint="eastAsia"/>
+        </w:rPr>
+        <w:t>36 bits</w:t>
+      </w:r>
+      <w:r>
+        <w:rPr>
+          <w:rFonts w:eastAsiaTheme="minorEastAsia"/>
+        </w:rPr>
+        <w:t xml:space="preserve"> (Multiply need sum up the value’s bits)</w:t>
+      </w:r>
+    </w:p>
+    <w:p>
+      <w:pPr>
+        <w:pStyle w:val="a"/>
+        <w:numPr>
+          <w:ilvl w:val="0"/>
+          <w:numId w:val="14"/>
+        </w:numPr>
+        <w:rPr>
+          <w:rFonts w:eastAsiaTheme="minorEastAsia"/>
+        </w:rPr>
+      </w:pPr>
+      <w:r>
+        <w:rPr>
+          <w:rFonts w:eastAsiaTheme="minorEastAsia"/>
+        </w:rPr>
+        <w:t>4</w:t>
+      </w:r>
+      <w:r>
+        <w:rPr>
+          <w:rFonts w:eastAsiaTheme="minorEastAsia" w:hint="eastAsia"/>
+        </w:rPr>
+        <w:t xml:space="preserve"> bits (</w:t>
+      </w:r>
+      <w:r>
+        <w:rPr>
+          <w:rFonts w:eastAsiaTheme="minorEastAsia"/>
+        </w:rPr>
+        <w:t>Consider 2’s complement, -4 is the smallest number that could be expressed in 3-bit signed number</w:t>
+      </w:r>
+      <w:r>
+        <w:rPr>
+          <w:rFonts w:eastAsiaTheme="minorEastAsia"/>
+        </w:rPr>
+        <w:t xml:space="preserve"> and</w:t>
+      </w:r>
+      <w:r>
+        <w:rPr>
+          <w:rFonts w:eastAsiaTheme="minorEastAsia"/>
+        </w:rPr>
+        <w:t xml:space="preserve"> </w:t>
+      </w:r>
+      <w:r>
+        <w:rPr>
+          <w:rFonts w:eastAsiaTheme="minorEastAsia"/>
+        </w:rPr>
+        <w:t>3 is the biggest number that could be expressed. If -4 subtract by 3, it should be -7. To save this number, it needs at least 5 bits</w:t>
+      </w:r>
+      <w:r>
+        <w:rPr>
+          <w:rFonts w:eastAsiaTheme="minorEastAsia"/>
+        </w:rPr>
+        <w:t xml:space="preserve"> which </w:t>
+      </w:r>
+      <w:r>
+        <w:rPr>
+          <w:rFonts w:eastAsiaTheme="minorEastAsia"/>
+        </w:rPr>
+        <w:t>3</w:t>
+      </w:r>
+      <w:r>
+        <w:rPr>
+          <w:rFonts w:eastAsiaTheme="minorEastAsia"/>
+        </w:rPr>
+        <w:t xml:space="preserve"> bits to store its value and 1 bit for the sign</w:t>
+      </w:r>
+      <w:r>
+        <w:rPr>
+          <w:rFonts w:eastAsiaTheme="minorEastAsia"/>
+        </w:rPr>
+        <w:t xml:space="preserve"> as 1001</w:t>
+      </w:r>
+      <w:r>
+        <w:rPr>
+          <w:rFonts w:eastAsiaTheme="minorEastAsia"/>
+        </w:rPr>
+        <w:t>.</w:t>
+      </w:r>
+      <w:r>
+        <w:rPr>
+          <w:rFonts w:eastAsiaTheme="minorEastAsia" w:hint="eastAsia"/>
+        </w:rPr>
+        <w:t>)</w:t>
+      </w:r>
+    </w:p>
+    <w:p>
+      <w:pPr>
+        <w:pStyle w:val="a"/>
+        <w:numPr>
+          <w:ilvl w:val="0"/>
+          <w:numId w:val="14"/>
+        </w:numPr>
+        <w:rPr>
+          <w:rFonts w:eastAsiaTheme="minorEastAsia"/>
+        </w:rPr>
+      </w:pPr>
+      <w:r>
+        <w:rPr>
+          <w:rFonts w:eastAsiaTheme="minorEastAsia" w:hint="eastAsia"/>
+        </w:rPr>
+        <w:t>15 bits (</w:t>
+      </w:r>
+      <w:r>
+        <w:rPr>
+          <w:rFonts w:eastAsiaTheme="minorEastAsia"/>
+        </w:rPr>
+        <w:t>Binary expression of 17,000 is 100,0010,0110,1000. This needs 15 bits.</w:t>
+      </w:r>
+      <w:r>
+        <w:rPr>
+          <w:rFonts w:eastAsiaTheme="minorEastAsia" w:hint="eastAsia"/>
+        </w:rPr>
+        <w:t>)</w:t>
+      </w:r>
+    </w:p>
+    <w:p>
+      <w:pPr>
+        <w:pStyle w:val="a"/>
+        <w:numPr>
+          <w:ilvl w:val="0"/>
+          <w:numId w:val="14"/>
+        </w:numPr>
+        <w:rPr>
+          <w:rFonts w:eastAsiaTheme="minorEastAsia" w:hint="eastAsia"/>
+        </w:rPr>
+      </w:pPr>
+      <w:r>
+        <w:rPr>
+          <w:rFonts w:eastAsiaTheme="minorEastAsia" w:hint="eastAsia"/>
+        </w:rPr>
+        <w:t>5 bits (</w:t>
+      </w:r>
+      <w:r>
+        <w:rPr>
+          <w:rFonts w:eastAsiaTheme="minorEastAsia"/>
+        </w:rPr>
+        <w:t>The maximum 10-bit number is 1023 which is 2</w:t>
+      </w:r>
+      <w:r>
+        <w:rPr>
+          <w:rFonts w:eastAsiaTheme="minorEastAsia"/>
+          <w:vertAlign w:val="superscript"/>
+        </w:rPr>
+        <w:t>10</w:t>
+      </w:r>
+      <w:r>
+        <w:rPr>
+          <w:rFonts w:eastAsiaTheme="minorEastAsia"/>
+        </w:rPr>
+        <w:t>-1. A number divided by 32 means right shift for 5 bits, which means that it only saves the left-most 5 bits. Hence it needs 5 bits</w:t>
+      </w:r>
+      <w:r>
+        <w:rPr>
+          <w:rFonts w:eastAsiaTheme="minorEastAsia" w:hint="eastAsia"/>
+        </w:rPr>
+        <w:t>)</w:t>
+      </w:r>
+    </w:p>
+    <w:p>
+      <w:pPr>
+        <w:pStyle w:val="a"/>
+        <w:numPr>
+          <w:ilvl w:val="0"/>
+          <w:numId w:val="13"/>
+        </w:numPr>
+        <w:spacing w:before="156"/>
+        <w:rPr>
+          <w:rFonts w:eastAsiaTheme="minorEastAsia"/>
+        </w:rPr>
+      </w:pPr>
+      <w:r>
+        <w:rPr>
+          <w:rFonts w:eastAsiaTheme="minorEastAsia"/>
+        </w:rPr>
+        <w:t xml:space="preserve">The synchronous reset means that the reset action could only be checked and triggered at the edge of the clock. When the </w:t>
+      </w:r>
+      <w:r>
+        <w:rPr>
+          <w:rFonts w:eastAsiaTheme="minorEastAsia"/>
+        </w:rPr>
+        <w:t xml:space="preserve">settled </w:t>
+      </w:r>
+      <w:r>
+        <w:rPr>
+          <w:rFonts w:eastAsiaTheme="minorEastAsia"/>
+        </w:rPr>
+        <w:t xml:space="preserve">clock edge is not coming, the reset signal would be delayed until the next </w:t>
+      </w:r>
+      <w:r>
+        <w:rPr>
+          <w:rFonts w:eastAsiaTheme="minorEastAsia"/>
+        </w:rPr>
+        <w:t xml:space="preserve">settled </w:t>
+      </w:r>
+      <w:r>
+        <w:rPr>
+          <w:rFonts w:eastAsiaTheme="minorEastAsia"/>
+        </w:rPr>
+        <w:t>edge of the clock. The a</w:t>
+      </w:r>
+      <w:r>
+        <w:rPr>
+          <w:rFonts w:eastAsiaTheme="minorEastAsia"/>
+        </w:rPr>
+        <w:t>synchronous</w:t>
+      </w:r>
+      <w:r>
+        <w:rPr>
+          <w:rFonts w:eastAsiaTheme="minorEastAsia"/>
+        </w:rPr>
+        <w:t xml:space="preserve"> reset means that the reset action would be </w:t>
+      </w:r>
+      <w:r>
+        <w:rPr>
+          <w:rFonts w:eastAsiaTheme="minorEastAsia"/>
+        </w:rPr>
+        <w:lastRenderedPageBreak/>
+        <w:t>triggered as soon as possible which is not be synchronized with the clock</w:t>
+      </w:r>
+      <w:r>
+        <w:rPr>
+          <w:rFonts w:eastAsiaTheme="minorEastAsia"/>
+        </w:rPr>
+        <w:t xml:space="preserve"> edges</w:t>
+      </w:r>
+      <w:r>
+        <w:rPr>
+          <w:rFonts w:eastAsiaTheme="minorEastAsia"/>
+        </w:rPr>
+        <w:t>.</w:t>
+      </w:r>
+      <w:r>
+        <w:rPr>
+          <w:rFonts w:eastAsiaTheme="minorEastAsia"/>
+        </w:rPr>
+        <w:t xml:space="preserve"> Asynchronous reset could give the maximum priority to the reset</w:t>
+      </w:r>
+      <w:r>
+        <w:rPr>
+          <w:rFonts w:eastAsiaTheme="minorEastAsia"/>
+        </w:rPr>
+        <w:t xml:space="preserve"> signal</w:t>
+      </w:r>
+      <w:r>
+        <w:rPr>
+          <w:rFonts w:eastAsiaTheme="minorEastAsia"/>
+        </w:rPr>
+        <w:t>.</w:t>
+      </w:r>
+    </w:p>
+    <w:p>
+      <w:pPr>
+        <w:pStyle w:val="a"/>
+        <w:numPr>
+          <w:ilvl w:val="0"/>
+          <w:numId w:val="0"/>
+        </w:numPr>
+        <w:spacing w:before="156"/>
+        <w:ind w:left="360"/>
+        <w:rPr>
+          <w:rFonts w:eastAsiaTheme="minorEastAsia"/>
+        </w:rPr>
+      </w:pPr>
+      <w:r>
+        <w:rPr>
+          <w:rFonts w:eastAsiaTheme="minorEastAsia" w:hint="eastAsia"/>
+        </w:rPr>
+        <w:t xml:space="preserve">In </w:t>
+      </w:r>
+      <w:r>
+        <w:rPr>
+          <w:rFonts w:eastAsiaTheme="minorEastAsia"/>
+        </w:rPr>
+        <w:t>a procedural block, synchronous reset could be expressed as</w:t>
+      </w:r>
+    </w:p>
+    <w:p>
+      <w:pPr>
+        <w:pStyle w:val="af1"/>
+        <w:ind w:left="431" w:firstLine="409"/>
+      </w:pPr>
+      <w:r>
+        <w:t>a</w:t>
+      </w:r>
+      <w:r>
+        <w:rPr>
+          <w:rFonts w:hint="eastAsia"/>
+        </w:rPr>
+        <w:t xml:space="preserve">lways </w:t>
+      </w:r>
+      <w:r>
+        <w:t>@(posedge cl</w:t>
+      </w:r>
+      <w:r>
+        <w:t>oc</w:t>
+      </w:r>
+      <w:r>
+        <w:t>k) begin</w:t>
+      </w:r>
+    </w:p>
+    <w:p>
+      <w:pPr>
+        <w:pStyle w:val="af1"/>
+      </w:pPr>
+      <w:r>
+        <w:tab/>
+      </w:r>
+      <w:r>
+        <w:tab/>
+      </w:r>
+      <w:r>
+        <w:tab/>
+        <w:t xml:space="preserve">    </w:t>
+      </w:r>
+      <w:r>
+        <w:t>if (reset) begin</w:t>
+      </w:r>
+    </w:p>
+    <w:p>
+      <w:pPr>
+        <w:pStyle w:val="af1"/>
+      </w:pPr>
+      <w:r>
+        <w:tab/>
+      </w:r>
+      <w:r>
+        <w:tab/>
+      </w:r>
+      <w:r>
+        <w:tab/>
+        <w:t xml:space="preserve">    </w:t>
+      </w:r>
+      <w:r>
+        <w:t xml:space="preserve">    // Reset action here.</w:t>
+      </w:r>
+    </w:p>
+    <w:p>
+      <w:pPr>
+        <w:pStyle w:val="af1"/>
+      </w:pPr>
+      <w:r>
+        <w:tab/>
+      </w:r>
+      <w:r>
+        <w:tab/>
+      </w:r>
+      <w:r>
+        <w:tab/>
+        <w:t xml:space="preserve">    </w:t>
+      </w:r>
+      <w:r>
+        <w:t xml:space="preserve">end else </w:t>
+      </w:r>
+      <w:r>
+        <w:t>begin</w:t>
+      </w:r>
+    </w:p>
+    <w:p>
+      <w:pPr>
+        <w:pStyle w:val="af1"/>
+      </w:pPr>
+      <w:r>
+        <w:tab/>
+      </w:r>
+      <w:r>
+        <w:tab/>
+      </w:r>
+      <w:r>
+        <w:tab/>
+        <w:t xml:space="preserve">    </w:t>
+      </w:r>
+      <w:r>
+        <w:t xml:space="preserve">    ……</w:t>
+      </w:r>
+    </w:p>
+    <w:p>
+      <w:pPr>
+        <w:pStyle w:val="af1"/>
+        <w:rPr>
+          <w:rFonts w:eastAsiaTheme="minorEastAsia" w:hint="eastAsia"/>
+        </w:rPr>
+      </w:pPr>
+      <w:r>
+        <w:tab/>
+      </w:r>
+      <w:r>
+        <w:tab/>
+      </w:r>
+      <w:r>
+        <w:tab/>
+        <w:t xml:space="preserve">    </w:t>
+      </w:r>
+      <w:r>
+        <w:t>end</w:t>
+      </w:r>
+    </w:p>
+    <w:p>
+      <w:pPr>
+        <w:pStyle w:val="af1"/>
+        <w:ind w:left="431" w:firstLine="409"/>
+        <w:rPr>
+          <w:rFonts w:hint="eastAsia"/>
+        </w:rPr>
+      </w:pPr>
+      <w:r>
+        <w:t>end</w:t>
+      </w:r>
+    </w:p>
+    <w:p>
+      <w:pPr>
+        <w:pStyle w:val="a"/>
+        <w:numPr>
+          <w:ilvl w:val="0"/>
+          <w:numId w:val="0"/>
+        </w:numPr>
+        <w:spacing w:before="156"/>
+        <w:ind w:left="360"/>
+        <w:rPr>
+          <w:rFonts w:eastAsiaTheme="minorEastAsia" w:hint="eastAsia"/>
+        </w:rPr>
+      </w:pPr>
+      <w:r>
+        <w:rPr>
+          <w:rFonts w:eastAsiaTheme="minorEastAsia" w:hint="eastAsia"/>
+        </w:rPr>
+        <w:t>and asynchronous reset could be expressed as</w:t>
+      </w:r>
+    </w:p>
+    <w:p>
+      <w:pPr>
+        <w:pStyle w:val="af1"/>
+        <w:ind w:left="431" w:firstLine="409"/>
+      </w:pPr>
+      <w:r>
+        <w:t>a</w:t>
+      </w:r>
+      <w:r>
+        <w:rPr>
+          <w:rFonts w:hint="eastAsia"/>
+        </w:rPr>
+        <w:t xml:space="preserve">lways </w:t>
+      </w:r>
+      <w:r>
+        <w:t>@(posedge cl</w:t>
+      </w:r>
+      <w:r>
+        <w:t>oc</w:t>
+      </w:r>
+      <w:r>
+        <w:t>k</w:t>
+      </w:r>
+      <w:r>
+        <w:t xml:space="preserve"> or posedge reset</w:t>
+      </w:r>
+      <w:r>
+        <w:t>) begin</w:t>
+      </w:r>
+    </w:p>
+    <w:p>
+      <w:pPr>
+        <w:pStyle w:val="af1"/>
+      </w:pPr>
+      <w:r>
+        <w:tab/>
+      </w:r>
+      <w:r>
+        <w:tab/>
+      </w:r>
+      <w:r>
+        <w:tab/>
+        <w:t xml:space="preserve">    if (reset) begin</w:t>
+      </w:r>
+    </w:p>
+    <w:p>
+      <w:pPr>
+        <w:pStyle w:val="af1"/>
+      </w:pPr>
+      <w:r>
+        <w:tab/>
+      </w:r>
+      <w:r>
+        <w:tab/>
+      </w:r>
+      <w:r>
+        <w:tab/>
+        <w:t xml:space="preserve">        // Reset action here.</w:t>
+      </w:r>
+    </w:p>
+    <w:p>
+      <w:pPr>
+        <w:pStyle w:val="af1"/>
+      </w:pPr>
+      <w:r>
+        <w:tab/>
+      </w:r>
+      <w:r>
+        <w:tab/>
+      </w:r>
+      <w:r>
+        <w:tab/>
+        <w:t xml:space="preserve">    end else begin</w:t>
+      </w:r>
+    </w:p>
+    <w:p>
+      <w:pPr>
+        <w:pStyle w:val="af1"/>
+      </w:pPr>
+      <w:r>
+        <w:tab/>
+      </w:r>
+      <w:r>
+        <w:tab/>
+      </w:r>
+      <w:r>
+        <w:tab/>
+        <w:t xml:space="preserve">        ……</w:t>
+      </w:r>
+    </w:p>
+    <w:p>
+      <w:pPr>
+        <w:pStyle w:val="af1"/>
+        <w:rPr>
+          <w:rFonts w:eastAsiaTheme="minorEastAsia" w:hint="eastAsia"/>
+        </w:rPr>
+      </w:pPr>
+      <w:r>
+        <w:tab/>
+      </w:r>
+      <w:r>
+        <w:tab/>
+      </w:r>
+      <w:r>
+        <w:tab/>
+        <w:t xml:space="preserve">    end</w:t>
+      </w:r>
+    </w:p>
+    <w:p>
+      <w:pPr>
+        <w:pStyle w:val="af1"/>
+        <w:ind w:left="431" w:firstLine="409"/>
+        <w:rPr>
+          <w:rFonts w:hint="eastAsia"/>
+        </w:rPr>
+      </w:pPr>
+      <w:r>
+        <w:t>end</w:t>
+      </w:r>
+    </w:p>
+    <w:p>
+      <w:pPr>
+        <w:pStyle w:val="a"/>
+        <w:numPr>
+          <w:ilvl w:val="0"/>
+          <w:numId w:val="0"/>
+        </w:numPr>
+        <w:spacing w:before="156"/>
+        <w:ind w:left="360"/>
+        <w:rPr>
+          <w:rFonts w:eastAsiaTheme="minorEastAsia" w:hint="eastAsia"/>
+        </w:rPr>
+      </w:pPr>
+      <w:r>
+        <w:rPr>
+          <w:rFonts w:eastAsiaTheme="minorEastAsia" w:hint="eastAsia"/>
+        </w:rPr>
+        <w:t>The different of the</w:t>
+      </w:r>
+      <w:r>
+        <w:rPr>
+          <w:rFonts w:eastAsiaTheme="minorEastAsia"/>
+        </w:rPr>
+        <w:t>se two codes is the sensitivity list. For asynchronous reset, it would be triggered as the not only at the time of rising edge of the clock, but also the rising edge of</w:t>
+      </w:r>
+      <w:r>
+        <w:rPr>
+          <w:rFonts w:eastAsiaTheme="minorEastAsia"/>
+        </w:rPr>
+        <w:t xml:space="preserve"> the reset.</w:t>
+      </w:r>
+    </w:p>
+    <w:p>
+      <w:pPr>
+        <w:pStyle w:val="a"/>
+        <w:numPr>
+          <w:ilvl w:val="0"/>
+          <w:numId w:val="0"/>
+        </w:numPr>
+        <w:spacing w:before="156"/>
+        <w:ind w:left="360"/>
+        <w:rPr>
+          <w:rFonts w:eastAsiaTheme="minorEastAsia"/>
+        </w:rPr>
+      </w:pPr>
+      <w:r>
+        <w:rPr>
+          <w:rFonts w:eastAsiaTheme="minorEastAsia" w:hint="eastAsia"/>
+        </w:rPr>
+        <w:t xml:space="preserve">When </w:t>
+      </w:r>
+      <w:r>
+        <w:rPr>
+          <w:rFonts w:eastAsiaTheme="minorEastAsia"/>
+        </w:rPr>
+        <w:t xml:space="preserve">a physical push button is used as an asynchronous reset input, the physical bouncing could be very bouncing when it is pressed. </w:t>
+      </w:r>
+      <w:r>
+        <w:rPr>
+          <w:rFonts w:eastAsiaTheme="minorEastAsia"/>
+        </w:rPr>
+        <w:t>These bouncing could keep for several clock cycles (like the 100MHz on Nexys4-DDR). This could cause a problem when the reset signal releases at the settled edge of the system clock. The reset instructions would be executed at the same time as the normal instructions. This usually caused the register flip-flops are assigned at the same time by two blocks of codes at the same, which lead the circuit to metastable state.</w:t>
+      </w:r>
+      <w:r>
+        <w:rPr>
+          <w:rFonts w:eastAsiaTheme="minorEastAsia"/>
+        </w:rPr>
+        <w:t xml:space="preserve"> Compare to synchronous reset, it won’t have this problem as the reset signal would be treated as one input to the component and check as the same time with the other input wires.</w:t>
+      </w:r>
+    </w:p>
+    <w:p>
+      <w:pPr>
+        <w:pStyle w:val="a"/>
+        <w:numPr>
+          <w:ilvl w:val="0"/>
+          <w:numId w:val="13"/>
+        </w:numPr>
+        <w:spacing w:before="156"/>
+        <w:rPr>
+          <w:rFonts w:eastAsiaTheme="minorEastAsia"/>
+        </w:rPr>
+      </w:pPr>
+      <w:r>
+        <w:rPr>
+          <w:rFonts w:eastAsiaTheme="minorEastAsia"/>
+        </w:rPr>
+        <w:t xml:space="preserve">The output of combinational logic circuit is a direct function of its current input. The output of sequential logic circuit is not only based on the current input, but also depends on past inputs. </w:t>
+      </w:r>
+      <w:r>
+        <w:rPr>
+          <w:rFonts w:eastAsiaTheme="minorEastAsia"/>
+        </w:rPr>
+        <w:t>In sequential logic circuit, it needs circuit components to store the history values.</w:t>
+      </w:r>
+    </w:p>
+    <w:p>
+      <w:pPr>
+        <w:pStyle w:val="a"/>
+        <w:numPr>
+          <w:ilvl w:val="0"/>
+          <w:numId w:val="0"/>
+        </w:numPr>
+        <w:spacing w:before="156"/>
+        <w:ind w:left="360"/>
+        <w:rPr>
+          <w:rFonts w:eastAsiaTheme="minorEastAsia"/>
+        </w:rPr>
+      </w:pPr>
+      <w:r>
+        <w:rPr>
+          <w:rFonts w:eastAsiaTheme="minorEastAsia"/>
+        </w:rPr>
+        <w:t>Sequential Logic circuit needs a clock to get synchronized. This allows the circuit to execute each operation step by step.</w:t>
+      </w:r>
+    </w:p>
+    <w:p>
+      <w:pPr>
+        <w:spacing w:before="156"/>
+        <w:ind w:left="371"/>
+        <w:rPr>
+          <w:rFonts w:eastAsiaTheme="minorEastAsia" w:hint="eastAsia"/>
+        </w:rPr>
+      </w:pPr>
+      <w:r>
+        <w:rPr>
+          <w:rFonts w:eastAsiaTheme="minorEastAsia" w:hint="eastAsia"/>
+        </w:rPr>
+        <w:t>For the following circuits,</w:t>
+      </w:r>
+    </w:p>
+    <w:p>
+      <w:pPr>
+        <w:pStyle w:val="a"/>
+        <w:numPr>
+          <w:ilvl w:val="0"/>
+          <w:numId w:val="15"/>
+        </w:numPr>
+        <w:spacing w:before="156"/>
+        <w:rPr>
+          <w:rFonts w:eastAsiaTheme="minorEastAsia"/>
+        </w:rPr>
+      </w:pPr>
+      <w:r>
+        <w:rPr>
+          <w:rFonts w:eastAsiaTheme="minorEastAsia"/>
+        </w:rPr>
+        <w:t>A</w:t>
+      </w:r>
+      <w:r>
+        <w:rPr>
+          <w:rFonts w:eastAsiaTheme="minorEastAsia" w:hint="eastAsia"/>
+        </w:rPr>
+        <w:t xml:space="preserve"> </w:t>
+      </w:r>
+      <w:r>
+        <w:rPr>
+          <w:rFonts w:eastAsiaTheme="minorEastAsia"/>
+        </w:rPr>
+        <w:t xml:space="preserve">32-bit adder </w:t>
+      </w:r>
+      <w:r>
+        <w:rPr>
+          <w:rFonts w:eastAsiaTheme="minorEastAsia"/>
+          <w:b/>
+        </w:rPr>
+        <w:t>doesn’t need</w:t>
+      </w:r>
+      <w:r>
+        <w:rPr>
+          <w:rFonts w:eastAsiaTheme="minorEastAsia"/>
+        </w:rPr>
+        <w:t xml:space="preserve"> sequential logic elements. The result of the 32-bit adder only depends on the current input of two 32-bit numbers.</w:t>
+      </w:r>
+    </w:p>
+    <w:p>
+      <w:pPr>
+        <w:spacing w:before="156"/>
+        <w:ind w:left="731"/>
+        <w:rPr>
+          <w:rFonts w:eastAsiaTheme="minorEastAsia" w:hint="eastAsia"/>
+        </w:rPr>
+      </w:pPr>
+      <w:r>
+        <w:rPr>
+          <w:rFonts w:eastAsiaTheme="minorEastAsia" w:hint="eastAsia"/>
+        </w:rPr>
+        <w:t>T</w:t>
+      </w:r>
+      <w:r>
+        <w:rPr>
+          <w:rFonts w:eastAsiaTheme="minorEastAsia"/>
+        </w:rPr>
+        <w:t>he Verilog co</w:t>
+      </w:r>
+      <w:r>
+        <w:rPr>
+          <w:rFonts w:eastAsiaTheme="minorEastAsia"/>
+        </w:rPr>
+        <w:t>de is</w:t>
+      </w:r>
+    </w:p>
+    <w:p>
+      <w:pPr>
+        <w:pStyle w:val="af1"/>
+        <w:ind w:left="431" w:firstLine="409"/>
+      </w:pPr>
+      <w:r>
+        <w:lastRenderedPageBreak/>
+        <w:t>a</w:t>
+      </w:r>
+      <w:r>
+        <w:rPr>
+          <w:rFonts w:hint="eastAsia"/>
+        </w:rPr>
+        <w:t xml:space="preserve">lways </w:t>
+      </w:r>
+      <w:r>
+        <w:t>@(</w:t>
+      </w:r>
+      <w:r>
+        <w:t>*</w:t>
+      </w:r>
+      <w:r>
+        <w:t>) begin</w:t>
+      </w:r>
+    </w:p>
+    <w:p>
+      <w:pPr>
+        <w:pStyle w:val="af1"/>
+        <w:rPr>
+          <w:rFonts w:eastAsiaTheme="minorEastAsia" w:hint="eastAsia"/>
+        </w:rPr>
+      </w:pPr>
+      <w:r>
+        <w:tab/>
+      </w:r>
+      <w:r>
+        <w:tab/>
+      </w:r>
+      <w:r>
+        <w:tab/>
+        <w:t xml:space="preserve">    </w:t>
+      </w:r>
+      <w:r>
+        <w:t>result = a + b;</w:t>
+      </w:r>
+    </w:p>
+    <w:p>
+      <w:pPr>
+        <w:pStyle w:val="af1"/>
+        <w:ind w:left="431" w:firstLine="409"/>
+        <w:rPr>
+          <w:rFonts w:eastAsiaTheme="minorEastAsia"/>
+        </w:rPr>
+      </w:pPr>
+      <w:r>
+        <w:t>end</w:t>
+      </w:r>
+    </w:p>
+    <w:p>
+      <w:pPr>
+        <w:pStyle w:val="a"/>
+        <w:numPr>
+          <w:ilvl w:val="0"/>
+          <w:numId w:val="15"/>
+        </w:numPr>
+        <w:spacing w:before="156"/>
+        <w:rPr>
+          <w:rFonts w:eastAsiaTheme="minorEastAsia"/>
+        </w:rPr>
+      </w:pPr>
+      <w:r>
+        <w:rPr>
+          <w:rFonts w:eastAsiaTheme="minorEastAsia" w:hint="eastAsia"/>
+        </w:rPr>
+        <w:t xml:space="preserve">A </w:t>
+      </w:r>
+      <w:r>
+        <w:rPr>
+          <w:rFonts w:eastAsiaTheme="minorEastAsia"/>
+        </w:rPr>
+        <w:t xml:space="preserve">6-element shift-register </w:t>
+      </w:r>
+      <w:r>
+        <w:rPr>
+          <w:rFonts w:eastAsiaTheme="minorEastAsia"/>
+          <w:b/>
+        </w:rPr>
+        <w:t>need</w:t>
+      </w:r>
+      <w:r>
+        <w:rPr>
+          <w:rFonts w:eastAsiaTheme="minorEastAsia"/>
+        </w:rPr>
+        <w:t xml:space="preserve"> sequential logic elements.</w:t>
+      </w:r>
+      <w:r>
+        <w:rPr>
+          <w:rFonts w:eastAsiaTheme="minorEastAsia"/>
+        </w:rPr>
+        <w:t xml:space="preserve"> It needs to save the last result of the shift operation to do the current shift.</w:t>
+      </w:r>
+    </w:p>
+    <w:p>
+      <w:pPr>
+        <w:spacing w:before="156"/>
+        <w:ind w:left="720" w:firstLine="0"/>
+        <w:rPr>
+          <w:rFonts w:eastAsiaTheme="minorEastAsia"/>
+        </w:rPr>
+      </w:pPr>
+      <w:r>
+        <w:rPr>
+          <w:rFonts w:eastAsiaTheme="minorEastAsia" w:hint="eastAsia"/>
+        </w:rPr>
+        <w:t>T</w:t>
+      </w:r>
+      <w:r>
+        <w:rPr>
+          <w:rFonts w:eastAsiaTheme="minorEastAsia"/>
+        </w:rPr>
+        <w:t>he Verilog code is</w:t>
+      </w:r>
+    </w:p>
+    <w:p>
+      <w:pPr>
+        <w:pStyle w:val="af1"/>
+        <w:ind w:left="431" w:firstLine="409"/>
+      </w:pPr>
+      <w:r>
+        <w:t>a</w:t>
+      </w:r>
+      <w:r>
+        <w:rPr>
+          <w:rFonts w:hint="eastAsia"/>
+        </w:rPr>
+        <w:t xml:space="preserve">lways </w:t>
+      </w:r>
+      <w:r>
+        <w:t>@(</w:t>
+      </w:r>
+      <w:r>
+        <w:t>posedge clock</w:t>
+      </w:r>
+      <w:r>
+        <w:t>) begin</w:t>
+      </w:r>
+    </w:p>
+    <w:p>
+      <w:pPr>
+        <w:pStyle w:val="af1"/>
+        <w:rPr>
+          <w:rFonts w:eastAsiaTheme="minorEastAsia" w:hint="eastAsia"/>
+        </w:rPr>
+      </w:pPr>
+      <w:r>
+        <w:tab/>
+      </w:r>
+      <w:r>
+        <w:tab/>
+      </w:r>
+      <w:r>
+        <w:tab/>
+        <w:t xml:space="preserve">    result </w:t>
+      </w:r>
+      <w:r>
+        <w:t>&lt;</w:t>
+      </w:r>
+      <w:r>
+        <w:t>=</w:t>
+      </w:r>
+      <w:r>
+        <w:t xml:space="preserve"> {result[5:0], 1’b0}</w:t>
+      </w:r>
+      <w:r>
+        <w:t>;</w:t>
+      </w:r>
+    </w:p>
+    <w:p>
+      <w:pPr>
+        <w:pStyle w:val="af1"/>
+        <w:ind w:left="431" w:firstLine="409"/>
+        <w:rPr>
+          <w:rFonts w:hint="eastAsia"/>
+        </w:rPr>
+      </w:pPr>
+      <w:r>
+        <w:t>end</w:t>
+      </w:r>
+    </w:p>
+    <w:p>
+      <w:pPr>
+        <w:pStyle w:val="a"/>
+        <w:numPr>
+          <w:ilvl w:val="0"/>
+          <w:numId w:val="15"/>
+        </w:numPr>
+        <w:spacing w:before="156"/>
+        <w:rPr>
+          <w:rFonts w:eastAsiaTheme="minorEastAsia"/>
+        </w:rPr>
+      </w:pPr>
+      <w:r>
+        <w:rPr>
+          <w:rFonts w:eastAsiaTheme="minorEastAsia" w:hint="eastAsia"/>
+        </w:rPr>
+        <w:t>A</w:t>
+      </w:r>
+      <w:r>
+        <w:rPr>
+          <w:rFonts w:eastAsiaTheme="minorEastAsia"/>
+        </w:rPr>
+        <w:t xml:space="preserve"> 10-bit overflow counter </w:t>
+      </w:r>
+      <w:r>
+        <w:rPr>
+          <w:rFonts w:eastAsiaTheme="minorEastAsia"/>
+          <w:b/>
+        </w:rPr>
+        <w:t>need</w:t>
+      </w:r>
+      <w:r>
+        <w:rPr>
+          <w:rFonts w:eastAsiaTheme="minorEastAsia"/>
+        </w:rPr>
+        <w:t xml:space="preserve"> sequential logic elements.</w:t>
+      </w:r>
+      <w:r>
+        <w:rPr>
+          <w:rFonts w:eastAsiaTheme="minorEastAsia"/>
+        </w:rPr>
+        <w:t xml:space="preserve"> It needs to save the last number of the counter to do the current counting.</w:t>
+      </w:r>
+    </w:p>
+    <w:p>
+      <w:pPr>
+        <w:pStyle w:val="a"/>
+        <w:numPr>
+          <w:ilvl w:val="0"/>
+          <w:numId w:val="0"/>
+        </w:numPr>
+        <w:spacing w:before="156"/>
+        <w:ind w:left="720"/>
+        <w:rPr>
+          <w:rFonts w:eastAsiaTheme="minorEastAsia"/>
+        </w:rPr>
+      </w:pPr>
+      <w:r>
+        <w:rPr>
+          <w:rFonts w:eastAsiaTheme="minorEastAsia"/>
+        </w:rPr>
+        <w:t>The Verilog code is</w:t>
+      </w:r>
+    </w:p>
+    <w:p>
+      <w:pPr>
+        <w:pStyle w:val="af1"/>
+        <w:ind w:left="431" w:firstLine="409"/>
+      </w:pPr>
+      <w:r>
+        <w:t>a</w:t>
+      </w:r>
+      <w:r>
+        <w:rPr>
+          <w:rFonts w:hint="eastAsia"/>
+        </w:rPr>
+        <w:t xml:space="preserve">lways </w:t>
+      </w:r>
+      <w:r>
+        <w:t>@(posedge clock) begin</w:t>
+      </w:r>
+    </w:p>
+    <w:p>
+      <w:pPr>
+        <w:pStyle w:val="af1"/>
+        <w:rPr>
+          <w:rFonts w:eastAsiaTheme="minorEastAsia" w:hint="eastAsia"/>
+        </w:rPr>
+      </w:pPr>
+      <w:r>
+        <w:tab/>
+      </w:r>
+      <w:r>
+        <w:tab/>
+      </w:r>
+      <w:r>
+        <w:tab/>
+        <w:t xml:space="preserve">    </w:t>
+      </w:r>
+      <w:r>
+        <w:t>counter</w:t>
+      </w:r>
+      <w:r>
+        <w:t xml:space="preserve"> &lt;= </w:t>
+      </w:r>
+      <w:r>
+        <w:t>counter + 10’d1</w:t>
+      </w:r>
+      <w:r>
+        <w:t>;</w:t>
+      </w:r>
+    </w:p>
+    <w:p>
+      <w:pPr>
+        <w:pStyle w:val="af1"/>
+        <w:ind w:left="431" w:firstLine="409"/>
+        <w:rPr>
+          <w:rFonts w:eastAsiaTheme="minorEastAsia"/>
+        </w:rPr>
+      </w:pPr>
+      <w:r>
+        <w:t>end</w:t>
+      </w:r>
+    </w:p>
+    <w:p>
+      <w:pPr>
+        <w:pStyle w:val="a"/>
+        <w:numPr>
+          <w:ilvl w:val="0"/>
+          <w:numId w:val="15"/>
+        </w:numPr>
+        <w:spacing w:before="156"/>
+        <w:rPr>
+          <w:rFonts w:eastAsiaTheme="minorEastAsia"/>
+        </w:rPr>
+      </w:pPr>
+      <w:r>
+        <w:rPr>
+          <w:rFonts w:eastAsiaTheme="minorEastAsia" w:hint="eastAsia"/>
+        </w:rPr>
+        <w:t xml:space="preserve">A 16-bit </w:t>
+      </w:r>
+      <w:r>
+        <w:rPr>
+          <w:rFonts w:eastAsiaTheme="minorEastAsia"/>
+        </w:rPr>
+        <w:t xml:space="preserve">signed multiplier </w:t>
+      </w:r>
+      <w:r>
+        <w:rPr>
+          <w:rFonts w:eastAsiaTheme="minorEastAsia"/>
+          <w:b/>
+        </w:rPr>
+        <w:t>doesn’t need</w:t>
+      </w:r>
+      <w:r>
+        <w:rPr>
+          <w:rFonts w:eastAsiaTheme="minorEastAsia"/>
+        </w:rPr>
+        <w:t xml:space="preserve"> </w:t>
+      </w:r>
+      <w:r>
+        <w:rPr>
+          <w:rFonts w:eastAsiaTheme="minorEastAsia"/>
+        </w:rPr>
+        <w:t>sequential logic elements</w:t>
+      </w:r>
+      <w:r>
+        <w:rPr>
+          <w:rFonts w:eastAsiaTheme="minorEastAsia"/>
+        </w:rPr>
+        <w:t>. The output value only depends on two input 16-bit signed values, which has no relationship with its last result.</w:t>
+      </w:r>
+    </w:p>
+    <w:p>
+      <w:pPr>
+        <w:pStyle w:val="a"/>
+        <w:numPr>
+          <w:ilvl w:val="0"/>
+          <w:numId w:val="0"/>
+        </w:numPr>
+        <w:spacing w:before="156"/>
+        <w:ind w:left="720"/>
+        <w:rPr>
+          <w:rFonts w:eastAsiaTheme="minorEastAsia"/>
+        </w:rPr>
+      </w:pPr>
+      <w:r>
+        <w:rPr>
+          <w:rFonts w:eastAsiaTheme="minorEastAsia"/>
+        </w:rPr>
+        <w:t>The Verilog code is</w:t>
+      </w:r>
+    </w:p>
+    <w:p>
+      <w:pPr>
+        <w:pStyle w:val="af1"/>
+        <w:ind w:left="431" w:firstLine="409"/>
+      </w:pPr>
+      <w:r>
+        <w:t>a</w:t>
+      </w:r>
+      <w:r>
+        <w:rPr>
+          <w:rFonts w:hint="eastAsia"/>
+        </w:rPr>
+        <w:t xml:space="preserve">lways </w:t>
+      </w:r>
+      <w:r>
+        <w:t>@(*) begin</w:t>
+      </w:r>
+    </w:p>
+    <w:p>
+      <w:pPr>
+        <w:pStyle w:val="af1"/>
+        <w:rPr>
+          <w:rFonts w:eastAsiaTheme="minorEastAsia" w:hint="eastAsia"/>
+        </w:rPr>
+      </w:pPr>
+      <w:r>
+        <w:tab/>
+      </w:r>
+      <w:r>
+        <w:tab/>
+      </w:r>
+      <w:r>
+        <w:tab/>
+        <w:t xml:space="preserve">    result = a </w:t>
+      </w:r>
+      <w:r>
+        <w:t>*</w:t>
+      </w:r>
+      <w:r>
+        <w:t xml:space="preserve"> b;</w:t>
+      </w:r>
+    </w:p>
+    <w:p>
+      <w:pPr>
+        <w:pStyle w:val="af1"/>
+        <w:ind w:left="431" w:firstLine="409"/>
+        <w:rPr>
+          <w:rFonts w:eastAsiaTheme="minorEastAsia"/>
+        </w:rPr>
+      </w:pPr>
+      <w:r>
+        <w:t>end</w:t>
+      </w:r>
+    </w:p>
+    <w:p>
+      <w:pPr>
+        <w:pStyle w:val="a"/>
+        <w:numPr>
+          <w:ilvl w:val="0"/>
+          <w:numId w:val="15"/>
+        </w:numPr>
+        <w:spacing w:before="156"/>
+        <w:rPr>
+          <w:rFonts w:eastAsiaTheme="minorEastAsia"/>
+        </w:rPr>
+      </w:pPr>
+      <w:r>
+        <w:rPr>
+          <w:rFonts w:eastAsiaTheme="minorEastAsia" w:hint="eastAsia"/>
+        </w:rPr>
+        <w:t xml:space="preserve">A </w:t>
+      </w:r>
+      <w:r>
+        <w:rPr>
+          <w:rFonts w:eastAsiaTheme="minorEastAsia"/>
+        </w:rPr>
+        <w:t xml:space="preserve">7-input multiplexer </w:t>
+      </w:r>
+      <w:r>
+        <w:rPr>
+          <w:rFonts w:eastAsiaTheme="minorEastAsia"/>
+          <w:b/>
+        </w:rPr>
+        <w:t>doesn’t need</w:t>
+      </w:r>
+      <w:r>
+        <w:rPr>
+          <w:rFonts w:eastAsiaTheme="minorEastAsia"/>
+        </w:rPr>
+        <w:t xml:space="preserve"> sequential logic elements. The output value only depends on the current input of the index selection wires and the current input of the values.</w:t>
+      </w:r>
+    </w:p>
+    <w:p>
+      <w:pPr>
+        <w:pStyle w:val="a"/>
+        <w:numPr>
+          <w:ilvl w:val="0"/>
+          <w:numId w:val="0"/>
+        </w:numPr>
+        <w:spacing w:before="156"/>
+        <w:ind w:left="720"/>
+        <w:rPr>
+          <w:rFonts w:eastAsiaTheme="minorEastAsia"/>
+        </w:rPr>
+      </w:pPr>
+      <w:r>
+        <w:rPr>
+          <w:rFonts w:eastAsiaTheme="minorEastAsia"/>
+        </w:rPr>
+        <w:t>The Verilog code is</w:t>
+      </w:r>
+    </w:p>
+    <w:p>
+      <w:pPr>
+        <w:pStyle w:val="af1"/>
+        <w:ind w:left="431" w:firstLine="409"/>
+      </w:pPr>
+      <w:r>
+        <w:t>a</w:t>
+      </w:r>
+      <w:r>
+        <w:rPr>
+          <w:rFonts w:hint="eastAsia"/>
+        </w:rPr>
+        <w:t xml:space="preserve">lways </w:t>
+      </w:r>
+      <w:r>
+        <w:t>@(</w:t>
+      </w:r>
+      <w:r>
+        <w:t>posedge clock</w:t>
+      </w:r>
+      <w:r>
+        <w:t>) begin</w:t>
+      </w:r>
+    </w:p>
+    <w:p>
+      <w:pPr>
+        <w:pStyle w:val="af1"/>
+      </w:pPr>
+      <w:r>
+        <w:tab/>
+      </w:r>
+      <w:r>
+        <w:tab/>
+      </w:r>
+      <w:r>
+        <w:tab/>
+        <w:t xml:space="preserve">    </w:t>
+      </w:r>
+      <w:r>
+        <w:t>case(path)</w:t>
+      </w:r>
+    </w:p>
+    <w:p>
+      <w:pPr>
+        <w:pStyle w:val="af1"/>
+      </w:pPr>
+      <w:r>
+        <w:tab/>
+      </w:r>
+      <w:r>
+        <w:tab/>
+      </w:r>
+      <w:r>
+        <w:tab/>
+        <w:t xml:space="preserve">    </w:t>
+      </w:r>
+      <w:r>
+        <w:t xml:space="preserve">    3’d0: result &lt;= route[0];</w:t>
+      </w:r>
+    </w:p>
+    <w:p>
+      <w:pPr>
+        <w:pStyle w:val="af1"/>
+      </w:pPr>
+      <w:r>
+        <w:tab/>
+      </w:r>
+      <w:r>
+        <w:tab/>
+      </w:r>
+      <w:r>
+        <w:tab/>
+        <w:t xml:space="preserve">        3’</w:t>
+      </w:r>
+      <w:r>
+        <w:t>d1</w:t>
+      </w:r>
+      <w:r>
+        <w:t>: result &lt;= route[</w:t>
+      </w:r>
+      <w:r>
+        <w:t>1</w:t>
+      </w:r>
+      <w:r>
+        <w:t>];</w:t>
+      </w:r>
+    </w:p>
+    <w:p>
+      <w:pPr>
+        <w:pStyle w:val="af1"/>
+      </w:pPr>
+      <w:r>
+        <w:tab/>
+      </w:r>
+      <w:r>
+        <w:tab/>
+      </w:r>
+      <w:r>
+        <w:tab/>
+        <w:t xml:space="preserve">        3’</w:t>
+      </w:r>
+      <w:r>
+        <w:t>d2</w:t>
+      </w:r>
+      <w:r>
+        <w:t>: result &lt;= route[</w:t>
+      </w:r>
+      <w:r>
+        <w:t>2</w:t>
+      </w:r>
+      <w:r>
+        <w:t>];</w:t>
+      </w:r>
+    </w:p>
+    <w:p>
+      <w:pPr>
+        <w:pStyle w:val="af1"/>
+      </w:pPr>
+      <w:r>
+        <w:tab/>
+      </w:r>
+      <w:r>
+        <w:tab/>
+      </w:r>
+      <w:r>
+        <w:tab/>
+        <w:t xml:space="preserve">        3’</w:t>
+      </w:r>
+      <w:r>
+        <w:t>d3</w:t>
+      </w:r>
+      <w:r>
+        <w:t>: result &lt;= route[</w:t>
+      </w:r>
+      <w:r>
+        <w:t>3</w:t>
+      </w:r>
+      <w:r>
+        <w:t>];</w:t>
+      </w:r>
+    </w:p>
+    <w:p>
+      <w:pPr>
+        <w:pStyle w:val="af1"/>
+      </w:pPr>
+      <w:r>
+        <w:tab/>
+      </w:r>
+      <w:r>
+        <w:tab/>
+      </w:r>
+      <w:r>
+        <w:tab/>
+        <w:t xml:space="preserve">        3’</w:t>
+      </w:r>
+      <w:r>
+        <w:t>d4</w:t>
+      </w:r>
+      <w:r>
+        <w:t>: result &lt;= route[</w:t>
+      </w:r>
+      <w:r>
+        <w:t>4</w:t>
+      </w:r>
+      <w:r>
+        <w:t>];</w:t>
+      </w:r>
+    </w:p>
+    <w:p>
+      <w:pPr>
+        <w:pStyle w:val="af1"/>
+      </w:pPr>
+      <w:r>
+        <w:tab/>
+      </w:r>
+      <w:r>
+        <w:tab/>
+      </w:r>
+      <w:r>
+        <w:tab/>
+        <w:t xml:space="preserve">        3’</w:t>
+      </w:r>
+      <w:r>
+        <w:t>d5</w:t>
+      </w:r>
+      <w:r>
+        <w:t>: result &lt;= route[</w:t>
+      </w:r>
+      <w:r>
+        <w:t>5</w:t>
+      </w:r>
+      <w:r>
+        <w:t>];</w:t>
+      </w:r>
+    </w:p>
+    <w:p>
+      <w:pPr>
+        <w:pStyle w:val="af1"/>
+        <w:rPr>
+          <w:rFonts w:eastAsiaTheme="minorEastAsia" w:hint="eastAsia"/>
+        </w:rPr>
+      </w:pPr>
+      <w:r>
+        <w:tab/>
+      </w:r>
+      <w:r>
+        <w:tab/>
+      </w:r>
+      <w:r>
+        <w:tab/>
+        <w:t xml:space="preserve">        3’</w:t>
+      </w:r>
+      <w:r>
+        <w:t>d6</w:t>
+      </w:r>
+      <w:r>
+        <w:t>: result &lt;= route[</w:t>
+      </w:r>
+      <w:r>
+        <w:t>6</w:t>
+      </w:r>
+      <w:r>
+        <w:t>]</w:t>
+      </w:r>
+      <w:r>
+        <w:t>;</w:t>
+      </w:r>
+    </w:p>
+    <w:p>
+      <w:pPr>
+        <w:pStyle w:val="af1"/>
+        <w:rPr>
+          <w:rFonts w:eastAsiaTheme="minorEastAsia" w:hint="eastAsia"/>
+        </w:rPr>
+      </w:pPr>
+      <w:r>
+        <w:tab/>
+      </w:r>
+      <w:r>
+        <w:tab/>
+      </w:r>
+      <w:r>
+        <w:tab/>
+        <w:t xml:space="preserve">    </w:t>
+      </w:r>
+      <w:r>
+        <w:t>endcase</w:t>
+      </w:r>
+    </w:p>
+    <w:p>
+      <w:pPr>
+        <w:pStyle w:val="af1"/>
+        <w:ind w:left="431" w:firstLine="409"/>
+        <w:rPr>
+          <w:rFonts w:eastAsiaTheme="minorEastAsia" w:hint="eastAsia"/>
+        </w:rPr>
+      </w:pPr>
+      <w:r>
+        <w:t>end</w:t>
       </w:r>
       <w:bookmarkStart w:id="0" w:name="_GoBack"/>
       <w:bookmarkEnd w:id="0"/>
@@ -1640,12 +3508,6 @@
         <w:t xml:space="preserve">Using </w:t>
       </w:r>
       <w:r>
-        <w:t xml:space="preserve">Linear Congruential Generator </w:t>
-      </w:r>
-      <w:r>
-        <w:t xml:space="preserve">and </w:t>
-      </w:r>
-      <w:r>
         <w:t xml:space="preserve">Mersenne </w:t>
       </w:r>
       <w:r>
@@ -1658,7 +3520,19 @@
         <w:t xml:space="preserve">MT19937 </w:t>
       </w:r>
       <w:r>
-        <w:t>as the random number generator to set random event time</w:t>
+        <w:t xml:space="preserve">as </w:t>
+      </w:r>
+      <w:r>
+        <w:t xml:space="preserve">one of the </w:t>
+      </w:r>
+      <w:r>
+        <w:t>random number generator</w:t>
+      </w:r>
+      <w:r>
+        <w:t>s</w:t>
+      </w:r>
+      <w:r>
+        <w:t xml:space="preserve"> to set random event time</w:t>
       </w:r>
     </w:p>
     <w:p>
@@ -1666,10 +3540,16 @@
         <w:pStyle w:val="a"/>
       </w:pPr>
       <w:r>
-        <w:t xml:space="preserve">[Advanced] </w:t>
-      </w:r>
-      <w:r>
-        <w:t>The recent reaction time would be to flash if it is the best time</w:t>
+        <w:t xml:space="preserve">[Advanced] Using a </w:t>
+      </w:r>
+      <w:r>
+        <w:t xml:space="preserve">Linear Congruential Generator </w:t>
+      </w:r>
+      <w:r>
+        <w:t>(LCG) manager as the other random number generator. This generator could manage maximum 4 LCG equations and automatically select between those equations for avoiding the pe</w:t>
+      </w:r>
+      <w:r>
+        <w:t>riodic issues of the LCG method</w:t>
       </w:r>
     </w:p>
     <w:p>
@@ -1677,19 +3557,28 @@
         <w:pStyle w:val="a"/>
       </w:pPr>
       <w:r>
-        <w:t xml:space="preserve">[Advanced] </w:t>
-      </w:r>
-      <w:r>
-        <w:t xml:space="preserve">If tester pressed the button before the </w:t>
-      </w:r>
-      <w:r>
-        <w:t>reaction signal</w:t>
-      </w:r>
-      <w:r>
-        <w:t>, the reaction ti</w:t>
-      </w:r>
-      <w:r>
-        <w:t>mer will mark this as a failure</w:t>
+        <w:t xml:space="preserve">[Advanced] Introducing Advanced </w:t>
+      </w:r>
+      <w:r>
+        <w:t>Random-number Election</w:t>
+      </w:r>
+      <w:r>
+        <w:t xml:space="preserve"> System (</w:t>
+      </w:r>
+      <w:r>
+        <w:t>ARES</w:t>
+      </w:r>
+      <w:r>
+        <w:t>)</w:t>
+      </w:r>
+      <w:r>
+        <w:t xml:space="preserve"> to manage all the pseudorandom number generators</w:t>
+      </w:r>
+      <w:r>
+        <w:t xml:space="preserve">. The ARES allows to manage multiple random number generator with the same </w:t>
+      </w:r>
+      <w:r>
+        <w:t>interface</w:t>
       </w:r>
     </w:p>
     <w:p>
@@ -1700,14 +3589,89 @@
         <w:t xml:space="preserve">[Advanced] </w:t>
       </w:r>
       <w:r>
-        <w:t xml:space="preserve">Support mono audio output as the </w:t>
-      </w:r>
-      <w:r>
-        <w:t>optional reaction signal</w:t>
+        <w:t>The recent reaction time would be to flash if it is the best time</w:t>
       </w:r>
     </w:p>
     <w:p>
       <w:pPr>
+        <w:pStyle w:val="a"/>
+      </w:pPr>
+      <w:r>
+        <w:t xml:space="preserve">[Advanced] </w:t>
+      </w:r>
+      <w:r>
+        <w:t xml:space="preserve">If tester pressed the button before the </w:t>
+      </w:r>
+      <w:r>
+        <w:t>reaction signal</w:t>
+      </w:r>
+      <w:r>
+        <w:t>, the reaction ti</w:t>
+      </w:r>
+      <w:r>
+        <w:t xml:space="preserve">mer will mark this </w:t>
+      </w:r>
+      <w:r>
+        <w:t xml:space="preserve">trial </w:t>
+      </w:r>
+      <w:r>
+        <w:t>as a failure</w:t>
+      </w:r>
+    </w:p>
+    <w:p>
+      <w:pPr>
+        <w:pStyle w:val="a"/>
+      </w:pPr>
+      <w:r>
+        <w:t xml:space="preserve">[Advanced] </w:t>
+      </w:r>
+      <w:r>
+        <w:t xml:space="preserve">Support mono audio output as the </w:t>
+      </w:r>
+      <w:r>
+        <w:t>optional reaction signal</w:t>
+      </w:r>
+    </w:p>
+    <w:p>
+      <w:pPr>
+        <w:pStyle w:val="a"/>
+      </w:pPr>
+      <w:r>
+        <w:t>[Advanced] Support switches to enable and disable audio output and LED output</w:t>
+      </w:r>
+    </w:p>
+    <w:p>
+      <w:pPr>
+        <w:pStyle w:val="a"/>
+      </w:pPr>
+      <w:r>
+        <w:t>[Advanced] Support using tri-color LED to display the reaction time level</w:t>
+      </w:r>
+      <w:r>
+        <w:t>. At RESULT state, it would display the best recorded time level and current test level. At IDLE state, it would display the best recorded time level only</w:t>
+      </w:r>
+    </w:p>
+    <w:p>
+      <w:pPr>
+        <w:pStyle w:val="a"/>
+      </w:pPr>
+      <w:r>
+        <w:t>[Advanced] Support disable the tri-color LED display</w:t>
+      </w:r>
+    </w:p>
+    <w:p>
+      <w:pPr>
+        <w:pStyle w:val="a"/>
+      </w:pPr>
+      <w:r>
+        <w:t>[Advanced] Support clear the best recorded time</w:t>
+      </w:r>
+      <w:r>
+        <w:t xml:space="preserve"> at IDLE state</w:t>
+      </w:r>
+    </w:p>
+    <w:p>
+      <w:pPr>
         <w:pStyle w:val="1"/>
         <w:spacing w:before="312"/>
       </w:pPr>
@@ -1738,6 +3702,7 @@
         <w:rPr>
           <w:noProof/>
         </w:rPr>
+        <w:lastRenderedPageBreak/>
         <w:drawing>
           <wp:inline distT="0" distB="0" distL="0" distR="0" wp14:anchorId="6B1A0B40" wp14:editId="0D8A3F40">
             <wp:extent cx="5244888" cy="2337758"/>
@@ -1754,7 +3719,7 @@
                     <pic:cNvPicPr/>
                   </pic:nvPicPr>
                   <pic:blipFill rotWithShape="1">
-                    <a:blip r:embed="rId15">
+                    <a:blip r:embed="rId18">
                       <a:extLst>
                         <a:ext uri="{28A0092B-C50C-407E-A947-70E740481C1C}">
                           <a14:useLocalDpi xmlns:a14="http://schemas.microsoft.com/office/drawing/2010/main" val="0"/>
@@ -1808,11 +3773,7 @@
         <w:t xml:space="preserve"> 4 switches, 2 buttons and system 100MHz clock. </w:t>
       </w:r>
       <w:r>
-        <w:t xml:space="preserve">One switch uses as reset, one uses as enable, one uses as audio output disable, and the other one uses as LED </w:t>
-      </w:r>
-      <w:r>
-        <w:lastRenderedPageBreak/>
-        <w:t xml:space="preserve">output disable. </w:t>
+        <w:t xml:space="preserve">One switch uses as reset, one uses as enable, one uses as audio output disable, and the other one uses as LED output disable. </w:t>
       </w:r>
       <w:r>
         <w:t xml:space="preserve">One button uses as the test start button and the other one uses as test button. </w:t>
@@ -1959,6 +3920,7 @@
         </w:rPr>
       </w:pPr>
       <w:r>
+        <w:lastRenderedPageBreak/>
         <w:t xml:space="preserve">For the test button, it needs for lower latency to get accurate result. </w:t>
       </w:r>
       <w:r>
@@ -2193,7 +4155,6 @@
         <w:rPr>
           <w:rFonts w:hint="eastAsia"/>
         </w:rPr>
-        <w:lastRenderedPageBreak/>
         <w:t xml:space="preserve">Seven-Segments Display </w:t>
       </w:r>
       <w:r>
@@ -2275,19 +4236,11 @@
         </w:rPr>
         <w:t xml:space="preserve">The digit selected integer could be calculated with index (displayIndex) with expression </w:t>
       </w:r>
-      <w:proofErr w:type="gramStart"/>
       <w:r>
         <w:rPr>
           <w:rStyle w:val="aa"/>
         </w:rPr>
-        <w:t>~(</w:t>
-      </w:r>
-      <w:proofErr w:type="gramEnd"/>
-      <w:r>
-        <w:rPr>
-          <w:rStyle w:val="aa"/>
-        </w:rPr>
-        <w:t>8'd1 &lt;&lt; displayIndex)</w:t>
+        <w:t>~(8'd1 &lt;&lt; displayIndex)</w:t>
       </w:r>
       <w:r>
         <w:rPr>
@@ -2350,7 +4303,7 @@
       <w:tblPr>
         <w:tblStyle w:val="ab"/>
         <w:tblW w:w="0" w:type="auto"/>
-        <w:tblInd w:w="11" w:type="dxa"/>
+        <w:jc w:val="center"/>
         <w:tblLayout w:type="fixed"/>
         <w:tblLook w:val="04A0" w:firstRow="1" w:lastRow="0" w:firstColumn="1" w:lastColumn="0" w:noHBand="0" w:noVBand="1"/>
       </w:tblPr>
@@ -2371,6 +4324,7 @@
       <w:tr>
         <w:trPr>
           <w:trHeight w:val="426"/>
+          <w:jc w:val="center"/>
         </w:trPr>
         <w:tc>
           <w:tcPr>
@@ -2558,6 +4512,7 @@
       <w:tr>
         <w:trPr>
           <w:trHeight w:val="353"/>
+          <w:jc w:val="center"/>
         </w:trPr>
         <w:tc>
           <w:tcPr>
@@ -2848,6 +4803,9 @@
         </w:tc>
       </w:tr>
       <w:tr>
+        <w:trPr>
+          <w:jc w:val="center"/>
+        </w:trPr>
         <w:tc>
           <w:tcPr>
             <w:tcW w:w="686" w:type="dxa"/>
@@ -3125,6 +5083,9 @@
         </w:tc>
       </w:tr>
       <w:tr>
+        <w:trPr>
+          <w:jc w:val="center"/>
+        </w:trPr>
         <w:tc>
           <w:tcPr>
             <w:tcW w:w="686" w:type="dxa"/>
@@ -3401,6 +5362,9 @@
         </w:tc>
       </w:tr>
       <w:tr>
+        <w:trPr>
+          <w:jc w:val="center"/>
+        </w:trPr>
         <w:tc>
           <w:tcPr>
             <w:tcW w:w="686" w:type="dxa"/>
@@ -3738,6 +5702,7 @@
         <w:rPr>
           <w:rFonts w:eastAsiaTheme="minorEastAsia" w:hint="eastAsia"/>
         </w:rPr>
+        <w:lastRenderedPageBreak/>
         <w:t xml:space="preserve">The EBCD </w:t>
       </w:r>
       <w:r>
@@ -3757,27 +5722,14 @@
         </w:rPr>
         <w:t>Central Logic Unit (</w:t>
       </w:r>
-      <w:proofErr w:type="spellStart"/>
-      <w:r>
-        <w:t>Miyanaga</w:t>
-      </w:r>
-      <w:proofErr w:type="spellEnd"/>
-      <w:r>
-        <w:t xml:space="preserve"> </w:t>
+      <w:r>
+        <w:t xml:space="preserve">Miyanaga </w:t>
       </w:r>
       <w:r>
         <w:t>RT-70 Kai Type 3</w:t>
       </w:r>
       <w:r>
-        <w:t xml:space="preserve"> “</w:t>
-      </w:r>
-      <w:proofErr w:type="spellStart"/>
-      <w:r>
-        <w:t>Hayate</w:t>
-      </w:r>
-      <w:proofErr w:type="spellEnd"/>
-      <w:r>
-        <w:t>”</w:t>
+        <w:t xml:space="preserve"> “Hayate”</w:t>
       </w:r>
       <w:r>
         <w:t>, M7T3</w:t>
@@ -3993,53 +5945,21 @@
     <w:p>
       <w:pPr>
         <w:spacing w:before="156"/>
-        <w:ind w:left="0" w:firstLine="0"/>
-        <w:rPr>
-          <w:rFonts w:eastAsiaTheme="minorEastAsia"/>
-        </w:rPr>
-        <w:sectPr>
-          <w:headerReference w:type="default" r:id="rId16"/>
-          <w:pgSz w:w="11906" w:h="16838"/>
-          <w:pgMar w:top="2104" w:right="1253" w:bottom="697" w:left="1247" w:header="851" w:footer="992" w:gutter="0"/>
-          <w:cols w:space="425"/>
-          <w:docGrid w:type="lines" w:linePitch="312"/>
-        </w:sectPr>
-      </w:pPr>
-    </w:p>
-    <w:p>
-      <w:pPr>
-        <w:spacing w:before="156"/>
-        <w:rPr>
-          <w:rFonts w:eastAsiaTheme="minorEastAsia"/>
-        </w:rPr>
-        <w:sectPr>
-          <w:headerReference w:type="first" r:id="rId17"/>
-          <w:pgSz w:w="16838" w:h="11906" w:orient="landscape"/>
-          <w:pgMar w:top="720" w:right="720" w:bottom="720" w:left="720" w:header="851" w:footer="992" w:gutter="0"/>
-          <w:cols w:space="425"/>
-          <w:titlePg/>
-          <w:docGrid w:type="lines" w:linePitch="312"/>
-        </w:sectPr>
+        <w:jc w:val="center"/>
+        <w:rPr>
+          <w:rFonts w:eastAsiaTheme="minorEastAsia"/>
+        </w:rPr>
       </w:pPr>
       <w:r>
         <w:rPr>
           <w:rFonts w:eastAsiaTheme="minorEastAsia"/>
           <w:noProof/>
         </w:rPr>
-        <w:lastRenderedPageBreak/>
         <w:drawing>
-          <wp:anchor distT="0" distB="0" distL="114300" distR="114300" simplePos="0" relativeHeight="251666432" behindDoc="0" locked="0" layoutInCell="1" allowOverlap="1" wp14:anchorId="4B6464FE" wp14:editId="06A4B190">
-            <wp:simplePos x="0" y="0"/>
-            <wp:positionH relativeFrom="margin">
-              <wp:align>right</wp:align>
-            </wp:positionH>
-            <wp:positionV relativeFrom="paragraph">
-              <wp:posOffset>693267</wp:posOffset>
-            </wp:positionV>
-            <wp:extent cx="9774555" cy="5249545"/>
-            <wp:effectExtent l="0" t="0" r="0" b="8255"/>
-            <wp:wrapSquare wrapText="bothSides"/>
-            <wp:docPr id="1" name="图片 1"/>
+          <wp:inline distT="0" distB="0" distL="0" distR="0" wp14:anchorId="544EBB92" wp14:editId="507B0E56">
+            <wp:extent cx="5978884" cy="3210820"/>
+            <wp:effectExtent l="0" t="0" r="3175" b="8890"/>
+            <wp:docPr id="14" name="图片 14"/>
             <wp:cNvGraphicFramePr>
               <a:graphicFrameLocks xmlns:a="http://schemas.openxmlformats.org/drawingml/2006/main" noChangeAspect="1"/>
             </wp:cNvGraphicFramePr>
@@ -4051,7 +5971,7 @@
                     <pic:cNvPicPr/>
                   </pic:nvPicPr>
                   <pic:blipFill rotWithShape="1">
-                    <a:blip r:embed="rId18">
+                    <a:blip r:embed="rId19">
                       <a:extLst>
                         <a:ext uri="{28A0092B-C50C-407E-A947-70E740481C1C}">
                           <a14:useLocalDpi xmlns:a14="http://schemas.microsoft.com/office/drawing/2010/main" val="0"/>
@@ -4064,7 +5984,7 @@
                   <pic:spPr bwMode="auto">
                     <a:xfrm>
                       <a:off x="0" y="0"/>
-                      <a:ext cx="9774555" cy="5249545"/>
+                      <a:ext cx="5996508" cy="3220285"/>
                     </a:xfrm>
                     <a:prstGeom prst="rect">
                       <a:avLst/>
@@ -4081,13 +6001,7 @@
                 </pic:pic>
               </a:graphicData>
             </a:graphic>
-            <wp14:sizeRelH relativeFrom="margin">
-              <wp14:pctWidth>0</wp14:pctWidth>
-            </wp14:sizeRelH>
-            <wp14:sizeRelV relativeFrom="margin">
-              <wp14:pctHeight>0</wp14:pctHeight>
-            </wp14:sizeRelV>
-          </wp:anchor>
+          </wp:inline>
         </w:drawing>
       </w:r>
     </w:p>
@@ -4096,7 +6010,6 @@
         <w:ind w:left="0" w:firstLine="0"/>
       </w:pPr>
       <w:r>
-        <w:lastRenderedPageBreak/>
         <w:t>The FSM logic unit</w:t>
       </w:r>
       <w:r>
@@ -4250,6 +6163,7 @@
         <w:rPr>
           <w:rFonts w:eastAsiaTheme="minorEastAsia"/>
         </w:rPr>
+        <w:lastRenderedPageBreak/>
         <w:t>Or else: output the random number to TEST state and move to TEST state.</w:t>
       </w:r>
     </w:p>
@@ -4392,7 +6306,8 @@
           <w:ilvl w:val="1"/>
           <w:numId w:val="3"/>
         </w:numPr>
-        <w:spacing w:after="0"/>
+        <w:spacing w:after="126"/>
+        <w:ind w:left="1259"/>
         <w:rPr>
           <w:rFonts w:eastAsiaTheme="minorEastAsia"/>
         </w:rPr>
@@ -4582,9 +6497,9 @@
         </w:rPr>
         <w:lastRenderedPageBreak/>
         <w:drawing>
-          <wp:inline distT="0" distB="0" distL="0" distR="0" wp14:anchorId="6A52CE24" wp14:editId="49160004">
-            <wp:extent cx="5270085" cy="3102485"/>
-            <wp:effectExtent l="0" t="0" r="6985" b="3175"/>
+          <wp:inline distT="0" distB="0" distL="0" distR="0" wp14:anchorId="6A52CE24" wp14:editId="35E3993E">
+            <wp:extent cx="4703741" cy="2769079"/>
+            <wp:effectExtent l="0" t="0" r="1905" b="0"/>
             <wp:docPr id="3" name="图片 3"/>
             <wp:cNvGraphicFramePr>
               <a:graphicFrameLocks xmlns:a="http://schemas.openxmlformats.org/drawingml/2006/main" noChangeAspect="1"/>
@@ -4597,7 +6512,7 @@
                     <pic:cNvPicPr/>
                   </pic:nvPicPr>
                   <pic:blipFill rotWithShape="1">
-                    <a:blip r:embed="rId19">
+                    <a:blip r:embed="rId20">
                       <a:extLst>
                         <a:ext uri="{28A0092B-C50C-407E-A947-70E740481C1C}">
                           <a14:useLocalDpi xmlns:a14="http://schemas.microsoft.com/office/drawing/2010/main" val="0"/>
@@ -4610,7 +6525,7 @@
                   <pic:spPr bwMode="auto">
                     <a:xfrm>
                       <a:off x="0" y="0"/>
-                      <a:ext cx="5303527" cy="3122172"/>
+                      <a:ext cx="4772610" cy="2809622"/>
                     </a:xfrm>
                     <a:prstGeom prst="rect">
                       <a:avLst/>
@@ -5221,7 +7136,7 @@
         </w:rPr>
         <w:t xml:space="preserve">Mersenne Twister is a pseudorandom number generator widely used in multiple language compilers. It was introduced by Dr. Matsumoto and Dr. Nishimura in 1997. The original paper could be found at </w:t>
       </w:r>
-      <w:hyperlink r:id="rId20" w:history="1">
+      <w:hyperlink r:id="rId21" w:history="1">
         <w:r>
           <w:rPr>
             <w:rStyle w:val="ae"/>
@@ -5742,23 +7657,7 @@
         <w:rPr>
           <w:rStyle w:val="aa"/>
         </w:rPr>
-        <w:t>{x[</w:t>
-      </w:r>
-      <w:proofErr w:type="spellStart"/>
-      <w:proofErr w:type="gramStart"/>
-      <w:r>
-        <w:rPr>
-          <w:rStyle w:val="aa"/>
-        </w:rPr>
-        <w:t>w:r</w:t>
-      </w:r>
-      <w:proofErr w:type="spellEnd"/>
-      <w:proofErr w:type="gramEnd"/>
-      <w:r>
-        <w:rPr>
-          <w:rStyle w:val="aa"/>
-        </w:rPr>
-        <w:t>], r{0}}</w:t>
+        <w:t>{x[w:r], r{0}}</w:t>
       </w:r>
       <w:r>
         <w:rPr>
@@ -5862,21 +7761,7 @@
         <w:rPr>
           <w:rStyle w:val="aa"/>
         </w:rPr>
-        <w:t>{(w-</w:t>
-      </w:r>
-      <w:proofErr w:type="gramStart"/>
-      <w:r>
-        <w:rPr>
-          <w:rStyle w:val="aa"/>
-        </w:rPr>
-        <w:t>r){</w:t>
-      </w:r>
-      <w:proofErr w:type="gramEnd"/>
-      <w:r>
-        <w:rPr>
-          <w:rStyle w:val="aa"/>
-        </w:rPr>
-        <w:t>0}, x[r:0]}</w:t>
+        <w:t>{(w-r){0}, x[r:0]}</w:t>
       </w:r>
       <w:r>
         <w:rPr>
@@ -6958,21 +8843,7 @@
         <w:rPr>
           <w:rFonts w:eastAsiaTheme="minorEastAsia"/>
         </w:rPr>
-        <w:t xml:space="preserve">21,276 flip-flops which takes a very long time to synthesis and implementation (and even gets an unknown error from </w:t>
-      </w:r>
-      <w:proofErr w:type="spellStart"/>
-      <w:r>
-        <w:rPr>
-          <w:rFonts w:eastAsiaTheme="minorEastAsia"/>
-        </w:rPr>
-        <w:t>Vivado</w:t>
-      </w:r>
-      <w:proofErr w:type="spellEnd"/>
-      <w:r>
-        <w:rPr>
-          <w:rFonts w:eastAsiaTheme="minorEastAsia"/>
-        </w:rPr>
-        <w:t xml:space="preserve">). So a new pipelined optimization has been introduced to </w:t>
+        <w:t xml:space="preserve">21,276 flip-flops which takes a very long time to synthesis and implementation (and even gets an unknown error from Vivado). So a new pipelined optimization has been introduced to </w:t>
       </w:r>
       <w:r>
         <w:rPr>
@@ -7148,7 +9019,7 @@
                     <pic:cNvPicPr/>
                   </pic:nvPicPr>
                   <pic:blipFill>
-                    <a:blip r:embed="rId21">
+                    <a:blip r:embed="rId22">
                       <a:extLst>
                         <a:ext uri="{28A0092B-C50C-407E-A947-70E740481C1C}">
                           <a14:useLocalDpi xmlns:a14="http://schemas.microsoft.com/office/drawing/2010/main" val="0"/>
@@ -8338,7 +10209,7 @@
                     <pic:cNvPicPr/>
                   </pic:nvPicPr>
                   <pic:blipFill>
-                    <a:blip r:embed="rId22">
+                    <a:blip r:embed="rId23">
                       <a:extLst>
                         <a:ext uri="{28A0092B-C50C-407E-A947-70E740481C1C}">
                           <a14:useLocalDpi xmlns:a14="http://schemas.microsoft.com/office/drawing/2010/main" val="0"/>
@@ -8541,21 +10412,7 @@
         <w:rPr>
           <w:rFonts w:eastAsiaTheme="minorEastAsia"/>
         </w:rPr>
-        <w:t xml:space="preserve"> the entire period the get the value. As the document mentioned, we should output the data as PWM to express the data as what we want. However, we output the sine wave data to the audio pin, the sound is very strange. We finally choose to output a constant value which is 8’h80 which is exactly half of the duty cycle. And performs very well. Using </w:t>
-      </w:r>
-      <w:proofErr w:type="spellStart"/>
-      <w:r>
-        <w:rPr>
-          <w:rFonts w:eastAsiaTheme="minorEastAsia"/>
-        </w:rPr>
-        <w:t>Moku</w:t>
-      </w:r>
-      <w:proofErr w:type="spellEnd"/>
-      <w:r>
-        <w:rPr>
-          <w:rFonts w:eastAsiaTheme="minorEastAsia"/>
-        </w:rPr>
-        <w:t>, we could actually find out that the PWM wave output directly without transfer the PWM to analog signal as the DAC module output. This is one of the thing that not mentioned in the reference manual.</w:t>
+        <w:t xml:space="preserve"> the entire period the get the value. As the document mentioned, we should output the data as PWM to express the data as what we want. However, we output the sine wave data to the audio pin, the sound is very strange. We finally choose to output a constant value which is 8’h80 which is exactly half of the duty cycle. And performs very well. Using Moku, we could actually find out that the PWM wave output directly without transfer the PWM to analog signal as the DAC module output. This is one of the thing that not mentioned in the reference manual.</w:t>
       </w:r>
       <w:r>
         <w:rPr>
@@ -8599,15 +10456,7 @@
         <w:t>s of the low pass filter</w:t>
       </w:r>
       <w:r>
-        <w:t xml:space="preserve"> in the Figure 29 of the reference manual (</w:t>
-      </w:r>
-      <w:proofErr w:type="spellStart"/>
-      <w:r>
-        <w:t>Sollen</w:t>
-      </w:r>
-      <w:proofErr w:type="spellEnd"/>
-      <w:r>
-        <w:t>-Key Butterworth Low-Pass 4</w:t>
+        <w:t xml:space="preserve"> in the Figure 29 of the reference manual (Sollen-Key Butterworth Low-Pass 4</w:t>
       </w:r>
       <w:r>
         <w:rPr>
@@ -8741,7 +10590,7 @@
                     <pic:cNvPicPr/>
                   </pic:nvPicPr>
                   <pic:blipFill rotWithShape="1">
-                    <a:blip r:embed="rId23">
+                    <a:blip r:embed="rId24">
                       <a:extLst>
                         <a:ext uri="{28A0092B-C50C-407E-A947-70E740481C1C}">
                           <a14:useLocalDpi xmlns:a14="http://schemas.microsoft.com/office/drawing/2010/main" val="0"/>
@@ -10449,7 +12298,7 @@
                     <pic:cNvPicPr/>
                   </pic:nvPicPr>
                   <pic:blipFill>
-                    <a:blip r:embed="rId24">
+                    <a:blip r:embed="rId25">
                       <a:extLst>
                         <a:ext uri="{28A0092B-C50C-407E-A947-70E740481C1C}">
                           <a14:useLocalDpi xmlns:a14="http://schemas.microsoft.com/office/drawing/2010/main" val="0"/>
@@ -10567,16 +12416,8 @@
         <w:rPr>
           <w:rFonts w:eastAsiaTheme="minorEastAsia"/>
         </w:rPr>
-        <w:t xml:space="preserve">PREPARE state core need a simulation of at least 4 seconds. Doing 1 second simulation would take a very long time on </w:t>
-      </w:r>
-      <w:proofErr w:type="gramStart"/>
-      <w:r>
-        <w:rPr>
-          <w:rFonts w:eastAsiaTheme="minorEastAsia"/>
-        </w:rPr>
-        <w:t>a</w:t>
-      </w:r>
-      <w:proofErr w:type="gramEnd"/>
+        <w:t>PREPARE state core need a simulation of at least 4 seconds. Doing 1 second simulation would take a very long time on a</w:t>
+      </w:r>
       <w:r>
         <w:rPr>
           <w:rFonts w:eastAsiaTheme="minorEastAsia"/>
@@ -10956,7 +12797,7 @@
       <w:pPr>
         <w:ind w:left="0" w:firstLine="0"/>
         <w:rPr>
-          <w:rFonts w:eastAsiaTheme="minorEastAsia" w:hint="eastAsia"/>
+          <w:rFonts w:eastAsiaTheme="minorEastAsia"/>
         </w:rPr>
       </w:pPr>
       <w:r>
@@ -10985,6 +12826,7 @@
       </w:r>
     </w:p>
     <w:sectPr>
+      <w:headerReference w:type="first" r:id="rId26"/>
       <w:pgSz w:w="11906" w:h="16838"/>
       <w:pgMar w:top="2104" w:right="1253" w:bottom="697" w:left="1247" w:header="851" w:footer="992" w:gutter="0"/>
       <w:cols w:space="425"/>
@@ -11072,7 +12914,7 @@
         <w:noProof/>
         <w:color w:val="576E7E"/>
       </w:rPr>
-      <w:t>4</w:t>
+      <w:t>5</w:t>
     </w:r>
     <w:r>
       <w:rPr>
@@ -11127,35 +12969,7 @@
       <w:rPr>
         <w:color w:val="576E7E"/>
       </w:rPr>
-      <w:t xml:space="preserve">© </w:t>
-    </w:r>
-    <w:proofErr w:type="spellStart"/>
-    <w:r>
-      <w:rPr>
-        <w:color w:val="576E7E"/>
-      </w:rPr>
-      <w:t>Haolei</w:t>
-    </w:r>
-    <w:proofErr w:type="spellEnd"/>
-    <w:r>
-      <w:rPr>
-        <w:color w:val="576E7E"/>
-      </w:rPr>
-      <w:t xml:space="preserve"> Ye &amp; </w:t>
-    </w:r>
-    <w:proofErr w:type="spellStart"/>
-    <w:r>
-      <w:rPr>
-        <w:color w:val="576E7E"/>
-      </w:rPr>
-      <w:t>Fangxiao</w:t>
-    </w:r>
-    <w:proofErr w:type="spellEnd"/>
-    <w:r>
-      <w:rPr>
-        <w:color w:val="576E7E"/>
-      </w:rPr>
-      <w:t xml:space="preserve"> Dong</w:t>
+      <w:t>© Haolei Ye &amp; Fangxiao Dong</w:t>
     </w:r>
   </w:p>
 </w:ftr>
@@ -11193,14 +13007,7 @@
         <w:color w:val="FFFFFF" w:themeColor="background1"/>
         <w:szCs w:val="22"/>
       </w:rPr>
-      <w:t>Digital Systems and Microprocessors</w:t>
-    </w:r>
-    <w:r>
-      <w:rPr>
-        <w:color w:val="FFFFFF" w:themeColor="background1"/>
-        <w:szCs w:val="22"/>
-      </w:rPr>
-      <w:t xml:space="preserve"> </w:t>
+      <w:t xml:space="preserve">Digital Systems and Microprocessors </w:t>
     </w:r>
     <w:r>
       <w:rPr>
@@ -26097,73 +27904,6 @@
       <w:pBdr>
         <w:bottom w:val="none" w:sz="0" w:space="0" w:color="auto"/>
       </w:pBdr>
-    </w:pPr>
-    <w:r>
-      <w:rPr>
-        <w:noProof/>
-      </w:rPr>
-      <w:drawing>
-        <wp:anchor distT="0" distB="0" distL="114300" distR="114300" simplePos="0" relativeHeight="251668480" behindDoc="0" locked="0" layoutInCell="1" allowOverlap="1" wp14:anchorId="16B61662" wp14:editId="7B80A9EA">
-          <wp:simplePos x="0" y="0"/>
-          <wp:positionH relativeFrom="margin">
-            <wp:align>left</wp:align>
-          </wp:positionH>
-          <wp:positionV relativeFrom="paragraph">
-            <wp:posOffset>-51583</wp:posOffset>
-          </wp:positionV>
-          <wp:extent cx="1512000" cy="517450"/>
-          <wp:effectExtent l="0" t="0" r="0" b="0"/>
-          <wp:wrapSquare wrapText="bothSides"/>
-          <wp:docPr id="12" name="图片 12"/>
-          <wp:cNvGraphicFramePr>
-            <a:graphicFrameLocks xmlns:a="http://schemas.openxmlformats.org/drawingml/2006/main" noChangeAspect="1"/>
-          </wp:cNvGraphicFramePr>
-          <a:graphic xmlns:a="http://schemas.openxmlformats.org/drawingml/2006/main">
-            <a:graphicData uri="http://schemas.openxmlformats.org/drawingml/2006/picture">
-              <pic:pic xmlns:pic="http://schemas.openxmlformats.org/drawingml/2006/picture">
-                <pic:nvPicPr>
-                  <pic:cNvPr id="12" name="ANU_logo.png"/>
-                  <pic:cNvPicPr/>
-                </pic:nvPicPr>
-                <pic:blipFill>
-                  <a:blip r:embed="rId1" cstate="print">
-                    <a:extLst>
-                      <a:ext uri="{28A0092B-C50C-407E-A947-70E740481C1C}">
-                        <a14:useLocalDpi xmlns:a14="http://schemas.microsoft.com/office/drawing/2010/main" val="0"/>
-                      </a:ext>
-                    </a:extLst>
-                  </a:blip>
-                  <a:stretch>
-                    <a:fillRect/>
-                  </a:stretch>
-                </pic:blipFill>
-                <pic:spPr>
-                  <a:xfrm>
-                    <a:off x="0" y="0"/>
-                    <a:ext cx="1512000" cy="517450"/>
-                  </a:xfrm>
-                  <a:prstGeom prst="rect">
-                    <a:avLst/>
-                  </a:prstGeom>
-                </pic:spPr>
-              </pic:pic>
-            </a:graphicData>
-          </a:graphic>
-        </wp:anchor>
-      </w:drawing>
-    </w:r>
-  </w:p>
-</w:hdr>
-</file>
-
-<file path=word/header4.xml><?xml version="1.0" encoding="utf-8"?>
-<w:hdr xmlns:wpc="http://schemas.microsoft.com/office/word/2010/wordprocessingCanvas" xmlns:cx="http://schemas.microsoft.com/office/drawing/2014/chartex" xmlns:mc="http://schemas.openxmlformats.org/markup-compatibility/2006" xmlns:o="urn:schemas-microsoft-com:office:office" xmlns:r="http://schemas.openxmlformats.org/officeDocument/2006/relationships" xmlns:m="http://schemas.openxmlformats.org/officeDocument/2006/math" xmlns:v="urn:schemas-microsoft-com:vml" xmlns:wp14="http://schemas.microsoft.com/office/word/2010/wordprocessingDrawing" xmlns:wp="http://schemas.openxmlformats.org/drawingml/2006/wordprocessingDrawing" xmlns:w10="urn:schemas-microsoft-com:office:word" xmlns:w="http://schemas.openxmlformats.org/wordprocessingml/2006/main" xmlns:w14="http://schemas.microsoft.com/office/word/2010/wordml" xmlns:w15="http://schemas.microsoft.com/office/word/2012/wordml" xmlns:w16se="http://schemas.microsoft.com/office/word/2015/wordml/symex" xmlns:wpg="http://schemas.microsoft.com/office/word/2010/wordprocessingGroup" xmlns:wpi="http://schemas.microsoft.com/office/word/2010/wordprocessingInk" xmlns:wne="http://schemas.microsoft.com/office/word/2006/wordml" xmlns:wps="http://schemas.microsoft.com/office/word/2010/wordprocessingShape" mc:Ignorable="w14 w15 w16se wp14">
-  <w:p>
-    <w:pPr>
-      <w:pStyle w:val="a6"/>
-      <w:pBdr>
-        <w:bottom w:val="none" w:sz="0" w:space="0" w:color="auto"/>
-      </w:pBdr>
       <w:rPr>
         <w:rFonts w:eastAsiaTheme="minorEastAsia"/>
       </w:rPr>
@@ -26682,6 +28422,95 @@
     </w:lvl>
   </w:abstractNum>
   <w:abstractNum w:abstractNumId="4" w15:restartNumberingAfterBreak="0">
+    <w:nsid w:val="1AB25316"/>
+    <w:multiLevelType w:val="hybridMultilevel"/>
+    <w:tmpl w:val="826E5ECA"/>
+    <w:lvl w:ilvl="0" w:tplc="E7BA4CB0">
+      <w:start w:val="1"/>
+      <w:numFmt w:val="lowerLetter"/>
+      <w:lvlText w:val="%1."/>
+      <w:lvlJc w:val="left"/>
+      <w:pPr>
+        <w:ind w:left="842" w:hanging="360"/>
+      </w:pPr>
+      <w:rPr>
+        <w:rFonts w:hint="default"/>
+      </w:rPr>
+    </w:lvl>
+    <w:lvl w:ilvl="1" w:tplc="04090019" w:tentative="1">
+      <w:start w:val="1"/>
+      <w:numFmt w:val="lowerLetter"/>
+      <w:lvlText w:val="%2)"/>
+      <w:lvlJc w:val="left"/>
+      <w:pPr>
+        <w:ind w:left="1322" w:hanging="420"/>
+      </w:pPr>
+    </w:lvl>
+    <w:lvl w:ilvl="2" w:tplc="0409001B" w:tentative="1">
+      <w:start w:val="1"/>
+      <w:numFmt w:val="lowerRoman"/>
+      <w:lvlText w:val="%3."/>
+      <w:lvlJc w:val="right"/>
+      <w:pPr>
+        <w:ind w:left="1742" w:hanging="420"/>
+      </w:pPr>
+    </w:lvl>
+    <w:lvl w:ilvl="3" w:tplc="0409000F" w:tentative="1">
+      <w:start w:val="1"/>
+      <w:numFmt w:val="decimal"/>
+      <w:lvlText w:val="%4."/>
+      <w:lvlJc w:val="left"/>
+      <w:pPr>
+        <w:ind w:left="2162" w:hanging="420"/>
+      </w:pPr>
+    </w:lvl>
+    <w:lvl w:ilvl="4" w:tplc="04090019" w:tentative="1">
+      <w:start w:val="1"/>
+      <w:numFmt w:val="lowerLetter"/>
+      <w:lvlText w:val="%5)"/>
+      <w:lvlJc w:val="left"/>
+      <w:pPr>
+        <w:ind w:left="2582" w:hanging="420"/>
+      </w:pPr>
+    </w:lvl>
+    <w:lvl w:ilvl="5" w:tplc="0409001B" w:tentative="1">
+      <w:start w:val="1"/>
+      <w:numFmt w:val="lowerRoman"/>
+      <w:lvlText w:val="%6."/>
+      <w:lvlJc w:val="right"/>
+      <w:pPr>
+        <w:ind w:left="3002" w:hanging="420"/>
+      </w:pPr>
+    </w:lvl>
+    <w:lvl w:ilvl="6" w:tplc="0409000F" w:tentative="1">
+      <w:start w:val="1"/>
+      <w:numFmt w:val="decimal"/>
+      <w:lvlText w:val="%7."/>
+      <w:lvlJc w:val="left"/>
+      <w:pPr>
+        <w:ind w:left="3422" w:hanging="420"/>
+      </w:pPr>
+    </w:lvl>
+    <w:lvl w:ilvl="7" w:tplc="04090019" w:tentative="1">
+      <w:start w:val="1"/>
+      <w:numFmt w:val="lowerLetter"/>
+      <w:lvlText w:val="%8)"/>
+      <w:lvlJc w:val="left"/>
+      <w:pPr>
+        <w:ind w:left="3842" w:hanging="420"/>
+      </w:pPr>
+    </w:lvl>
+    <w:lvl w:ilvl="8" w:tplc="0409001B" w:tentative="1">
+      <w:start w:val="1"/>
+      <w:numFmt w:val="lowerRoman"/>
+      <w:lvlText w:val="%9."/>
+      <w:lvlJc w:val="right"/>
+      <w:pPr>
+        <w:ind w:left="4262" w:hanging="420"/>
+      </w:pPr>
+    </w:lvl>
+  </w:abstractNum>
+  <w:abstractNum w:abstractNumId="5" w15:restartNumberingAfterBreak="0">
     <w:nsid w:val="1D4E7E15"/>
     <w:multiLevelType w:val="hybridMultilevel"/>
     <w:tmpl w:val="86E6C394"/>
@@ -26794,7 +28623,7 @@
       </w:rPr>
     </w:lvl>
   </w:abstractNum>
-  <w:abstractNum w:abstractNumId="5" w15:restartNumberingAfterBreak="0">
+  <w:abstractNum w:abstractNumId="6" w15:restartNumberingAfterBreak="0">
     <w:nsid w:val="2209690D"/>
     <w:multiLevelType w:val="hybridMultilevel"/>
     <w:tmpl w:val="BA2A8462"/>
@@ -26907,7 +28736,7 @@
       </w:rPr>
     </w:lvl>
   </w:abstractNum>
-  <w:abstractNum w:abstractNumId="6" w15:restartNumberingAfterBreak="0">
+  <w:abstractNum w:abstractNumId="7" w15:restartNumberingAfterBreak="0">
     <w:nsid w:val="25B12CD8"/>
     <w:multiLevelType w:val="hybridMultilevel"/>
     <w:tmpl w:val="46A452AE"/>
@@ -27020,7 +28849,7 @@
       </w:rPr>
     </w:lvl>
   </w:abstractNum>
-  <w:abstractNum w:abstractNumId="7" w15:restartNumberingAfterBreak="0">
+  <w:abstractNum w:abstractNumId="8" w15:restartNumberingAfterBreak="0">
     <w:nsid w:val="29B361B4"/>
     <w:multiLevelType w:val="hybridMultilevel"/>
     <w:tmpl w:val="1534E828"/>
@@ -27133,7 +28962,96 @@
       </w:rPr>
     </w:lvl>
   </w:abstractNum>
-  <w:abstractNum w:abstractNumId="8" w15:restartNumberingAfterBreak="0">
+  <w:abstractNum w:abstractNumId="9" w15:restartNumberingAfterBreak="0">
+    <w:nsid w:val="3C4317BA"/>
+    <w:multiLevelType w:val="hybridMultilevel"/>
+    <w:tmpl w:val="C5D02FC6"/>
+    <w:lvl w:ilvl="0" w:tplc="5AD893B4">
+      <w:start w:val="1"/>
+      <w:numFmt w:val="decimal"/>
+      <w:lvlText w:val="%1."/>
+      <w:lvlJc w:val="left"/>
+      <w:pPr>
+        <w:ind w:left="360" w:hanging="360"/>
+      </w:pPr>
+      <w:rPr>
+        <w:rFonts w:hint="default"/>
+      </w:rPr>
+    </w:lvl>
+    <w:lvl w:ilvl="1" w:tplc="04090019" w:tentative="1">
+      <w:start w:val="1"/>
+      <w:numFmt w:val="lowerLetter"/>
+      <w:lvlText w:val="%2)"/>
+      <w:lvlJc w:val="left"/>
+      <w:pPr>
+        <w:ind w:left="840" w:hanging="420"/>
+      </w:pPr>
+    </w:lvl>
+    <w:lvl w:ilvl="2" w:tplc="0409001B" w:tentative="1">
+      <w:start w:val="1"/>
+      <w:numFmt w:val="lowerRoman"/>
+      <w:lvlText w:val="%3."/>
+      <w:lvlJc w:val="right"/>
+      <w:pPr>
+        <w:ind w:left="1260" w:hanging="420"/>
+      </w:pPr>
+    </w:lvl>
+    <w:lvl w:ilvl="3" w:tplc="0409000F" w:tentative="1">
+      <w:start w:val="1"/>
+      <w:numFmt w:val="decimal"/>
+      <w:lvlText w:val="%4."/>
+      <w:lvlJc w:val="left"/>
+      <w:pPr>
+        <w:ind w:left="1680" w:hanging="420"/>
+      </w:pPr>
+    </w:lvl>
+    <w:lvl w:ilvl="4" w:tplc="04090019" w:tentative="1">
+      <w:start w:val="1"/>
+      <w:numFmt w:val="lowerLetter"/>
+      <w:lvlText w:val="%5)"/>
+      <w:lvlJc w:val="left"/>
+      <w:pPr>
+        <w:ind w:left="2100" w:hanging="420"/>
+      </w:pPr>
+    </w:lvl>
+    <w:lvl w:ilvl="5" w:tplc="0409001B" w:tentative="1">
+      <w:start w:val="1"/>
+      <w:numFmt w:val="lowerRoman"/>
+      <w:lvlText w:val="%6."/>
+      <w:lvlJc w:val="right"/>
+      <w:pPr>
+        <w:ind w:left="2520" w:hanging="420"/>
+      </w:pPr>
+    </w:lvl>
+    <w:lvl w:ilvl="6" w:tplc="0409000F" w:tentative="1">
+      <w:start w:val="1"/>
+      <w:numFmt w:val="decimal"/>
+      <w:lvlText w:val="%7."/>
+      <w:lvlJc w:val="left"/>
+      <w:pPr>
+        <w:ind w:left="2940" w:hanging="420"/>
+      </w:pPr>
+    </w:lvl>
+    <w:lvl w:ilvl="7" w:tplc="04090019" w:tentative="1">
+      <w:start w:val="1"/>
+      <w:numFmt w:val="lowerLetter"/>
+      <w:lvlText w:val="%8)"/>
+      <w:lvlJc w:val="left"/>
+      <w:pPr>
+        <w:ind w:left="3360" w:hanging="420"/>
+      </w:pPr>
+    </w:lvl>
+    <w:lvl w:ilvl="8" w:tplc="0409001B" w:tentative="1">
+      <w:start w:val="1"/>
+      <w:numFmt w:val="lowerRoman"/>
+      <w:lvlText w:val="%9."/>
+      <w:lvlJc w:val="right"/>
+      <w:pPr>
+        <w:ind w:left="3780" w:hanging="420"/>
+      </w:pPr>
+    </w:lvl>
+  </w:abstractNum>
+  <w:abstractNum w:abstractNumId="10" w15:restartNumberingAfterBreak="0">
     <w:nsid w:val="422E1EE1"/>
     <w:multiLevelType w:val="hybridMultilevel"/>
     <w:tmpl w:val="AC8CF05E"/>
@@ -27246,7 +29164,96 @@
       </w:rPr>
     </w:lvl>
   </w:abstractNum>
-  <w:abstractNum w:abstractNumId="9" w15:restartNumberingAfterBreak="0">
+  <w:abstractNum w:abstractNumId="11" w15:restartNumberingAfterBreak="0">
+    <w:nsid w:val="6DD2738D"/>
+    <w:multiLevelType w:val="hybridMultilevel"/>
+    <w:tmpl w:val="667C19A4"/>
+    <w:lvl w:ilvl="0" w:tplc="C0E21E4A">
+      <w:start w:val="1"/>
+      <w:numFmt w:val="lowerLetter"/>
+      <w:lvlText w:val="%1."/>
+      <w:lvlJc w:val="left"/>
+      <w:pPr>
+        <w:ind w:left="720" w:hanging="360"/>
+      </w:pPr>
+      <w:rPr>
+        <w:rFonts w:hint="default"/>
+      </w:rPr>
+    </w:lvl>
+    <w:lvl w:ilvl="1" w:tplc="04090019">
+      <w:start w:val="1"/>
+      <w:numFmt w:val="lowerLetter"/>
+      <w:lvlText w:val="%2)"/>
+      <w:lvlJc w:val="left"/>
+      <w:pPr>
+        <w:ind w:left="1200" w:hanging="420"/>
+      </w:pPr>
+    </w:lvl>
+    <w:lvl w:ilvl="2" w:tplc="0409001B" w:tentative="1">
+      <w:start w:val="1"/>
+      <w:numFmt w:val="lowerRoman"/>
+      <w:lvlText w:val="%3."/>
+      <w:lvlJc w:val="right"/>
+      <w:pPr>
+        <w:ind w:left="1620" w:hanging="420"/>
+      </w:pPr>
+    </w:lvl>
+    <w:lvl w:ilvl="3" w:tplc="0409000F" w:tentative="1">
+      <w:start w:val="1"/>
+      <w:numFmt w:val="decimal"/>
+      <w:lvlText w:val="%4."/>
+      <w:lvlJc w:val="left"/>
+      <w:pPr>
+        <w:ind w:left="2040" w:hanging="420"/>
+      </w:pPr>
+    </w:lvl>
+    <w:lvl w:ilvl="4" w:tplc="04090019" w:tentative="1">
+      <w:start w:val="1"/>
+      <w:numFmt w:val="lowerLetter"/>
+      <w:lvlText w:val="%5)"/>
+      <w:lvlJc w:val="left"/>
+      <w:pPr>
+        <w:ind w:left="2460" w:hanging="420"/>
+      </w:pPr>
+    </w:lvl>
+    <w:lvl w:ilvl="5" w:tplc="0409001B" w:tentative="1">
+      <w:start w:val="1"/>
+      <w:numFmt w:val="lowerRoman"/>
+      <w:lvlText w:val="%6."/>
+      <w:lvlJc w:val="right"/>
+      <w:pPr>
+        <w:ind w:left="2880" w:hanging="420"/>
+      </w:pPr>
+    </w:lvl>
+    <w:lvl w:ilvl="6" w:tplc="0409000F" w:tentative="1">
+      <w:start w:val="1"/>
+      <w:numFmt w:val="decimal"/>
+      <w:lvlText w:val="%7."/>
+      <w:lvlJc w:val="left"/>
+      <w:pPr>
+        <w:ind w:left="3300" w:hanging="420"/>
+      </w:pPr>
+    </w:lvl>
+    <w:lvl w:ilvl="7" w:tplc="04090019" w:tentative="1">
+      <w:start w:val="1"/>
+      <w:numFmt w:val="lowerLetter"/>
+      <w:lvlText w:val="%8)"/>
+      <w:lvlJc w:val="left"/>
+      <w:pPr>
+        <w:ind w:left="3720" w:hanging="420"/>
+      </w:pPr>
+    </w:lvl>
+    <w:lvl w:ilvl="8" w:tplc="0409001B" w:tentative="1">
+      <w:start w:val="1"/>
+      <w:numFmt w:val="lowerRoman"/>
+      <w:lvlText w:val="%9."/>
+      <w:lvlJc w:val="right"/>
+      <w:pPr>
+        <w:ind w:left="4140" w:hanging="420"/>
+      </w:pPr>
+    </w:lvl>
+  </w:abstractNum>
+  <w:abstractNum w:abstractNumId="12" w15:restartNumberingAfterBreak="0">
     <w:nsid w:val="75D411FF"/>
     <w:multiLevelType w:val="hybridMultilevel"/>
     <w:tmpl w:val="48DCB3D8"/>
@@ -27359,7 +29366,7 @@
       </w:rPr>
     </w:lvl>
   </w:abstractNum>
-  <w:abstractNum w:abstractNumId="10" w15:restartNumberingAfterBreak="0">
+  <w:abstractNum w:abstractNumId="13" w15:restartNumberingAfterBreak="0">
     <w:nsid w:val="77E13D26"/>
     <w:multiLevelType w:val="hybridMultilevel"/>
     <w:tmpl w:val="480C8352"/>
@@ -27445,7 +29452,7 @@
       </w:pPr>
     </w:lvl>
   </w:abstractNum>
-  <w:abstractNum w:abstractNumId="11" w15:restartNumberingAfterBreak="0">
+  <w:abstractNum w:abstractNumId="14" w15:restartNumberingAfterBreak="0">
     <w:nsid w:val="7F4D7205"/>
     <w:multiLevelType w:val="hybridMultilevel"/>
     <w:tmpl w:val="5EC4FBF4"/>
@@ -27563,37 +29570,46 @@
     <w:abstractNumId w:val="0"/>
   </w:num>
   <w:num w:numId="2">
-    <w:abstractNumId w:val="11"/>
+    <w:abstractNumId w:val="14"/>
   </w:num>
   <w:num w:numId="3">
-    <w:abstractNumId w:val="8"/>
+    <w:abstractNumId w:val="10"/>
   </w:num>
   <w:num w:numId="4">
     <w:abstractNumId w:val="2"/>
   </w:num>
   <w:num w:numId="5">
-    <w:abstractNumId w:val="5"/>
+    <w:abstractNumId w:val="6"/>
   </w:num>
   <w:num w:numId="6">
-    <w:abstractNumId w:val="10"/>
+    <w:abstractNumId w:val="13"/>
   </w:num>
   <w:num w:numId="7">
-    <w:abstractNumId w:val="9"/>
+    <w:abstractNumId w:val="12"/>
   </w:num>
   <w:num w:numId="8">
-    <w:abstractNumId w:val="4"/>
+    <w:abstractNumId w:val="5"/>
   </w:num>
   <w:num w:numId="9">
     <w:abstractNumId w:val="3"/>
   </w:num>
   <w:num w:numId="10">
-    <w:abstractNumId w:val="6"/>
+    <w:abstractNumId w:val="7"/>
   </w:num>
   <w:num w:numId="11">
-    <w:abstractNumId w:val="7"/>
+    <w:abstractNumId w:val="8"/>
   </w:num>
   <w:num w:numId="12">
     <w:abstractNumId w:val="1"/>
+  </w:num>
+  <w:num w:numId="13">
+    <w:abstractNumId w:val="9"/>
+  </w:num>
+  <w:num w:numId="14">
+    <w:abstractNumId w:val="4"/>
+  </w:num>
+  <w:num w:numId="15">
+    <w:abstractNumId w:val="11"/>
   </w:num>
 </w:numbering>
 </file>
@@ -28346,6 +30362,54 @@
       <w:u w:val="single"/>
     </w:rPr>
   </w:style>
+  <w:style w:type="paragraph" w:styleId="af">
+    <w:name w:val="No Spacing"/>
+    <w:link w:val="af0"/>
+    <w:uiPriority w:val="1"/>
+    <w:qFormat/>
+    <w:rsid w:val="00502B6A"/>
+    <w:pPr>
+      <w:ind w:left="11" w:hanging="11"/>
+    </w:pPr>
+    <w:rPr>
+      <w:rFonts w:ascii="Calibri" w:eastAsia="Calibri" w:hAnsi="Calibri" w:cs="Calibri"/>
+      <w:color w:val="404040"/>
+      <w:sz w:val="22"/>
+    </w:rPr>
+  </w:style>
+  <w:style w:type="paragraph" w:customStyle="1" w:styleId="af1">
+    <w:name w:val="代码段"/>
+    <w:basedOn w:val="af"/>
+    <w:link w:val="af2"/>
+    <w:qFormat/>
+    <w:rsid w:val="00502B6A"/>
+    <w:rPr>
+      <w:rFonts w:ascii="Noto Mono" w:hAnsi="Noto Mono"/>
+    </w:rPr>
+  </w:style>
+  <w:style w:type="character" w:customStyle="1" w:styleId="af0">
+    <w:name w:val="无间隔 字符"/>
+    <w:basedOn w:val="a1"/>
+    <w:link w:val="af"/>
+    <w:uiPriority w:val="1"/>
+    <w:rsid w:val="00502B6A"/>
+    <w:rPr>
+      <w:rFonts w:ascii="Calibri" w:eastAsia="Calibri" w:hAnsi="Calibri" w:cs="Calibri"/>
+      <w:color w:val="404040"/>
+      <w:sz w:val="22"/>
+    </w:rPr>
+  </w:style>
+  <w:style w:type="character" w:customStyle="1" w:styleId="af2">
+    <w:name w:val="代码段 字符"/>
+    <w:basedOn w:val="af0"/>
+    <w:link w:val="af1"/>
+    <w:rsid w:val="00502B6A"/>
+    <w:rPr>
+      <w:rFonts w:ascii="Noto Mono" w:eastAsia="Calibri" w:hAnsi="Noto Mono" w:cs="Calibri"/>
+      <w:color w:val="404040"/>
+      <w:sz w:val="22"/>
+    </w:rPr>
+  </w:style>
 </w:styles>
 </file>
 
@@ -28615,7 +30679,7 @@
 </file>
 
 <file path=customXml/itemProps1.xml><?xml version="1.0" encoding="utf-8"?>
-<ds:datastoreItem xmlns:ds="http://schemas.openxmlformats.org/officeDocument/2006/customXml" ds:itemID="{314478A6-B97A-44F0-8376-0F061C02E965}">
+<ds:datastoreItem xmlns:ds="http://schemas.openxmlformats.org/officeDocument/2006/customXml" ds:itemID="{9A8EA216-2748-4C8D-899C-CAF54EFBAB13}">
   <ds:schemaRefs>
     <ds:schemaRef ds:uri="http://schemas.openxmlformats.org/officeDocument/2006/bibliography"/>
   </ds:schemaRefs>

</xml_diff>

<commit_message>
Update the first part report
</commit_message>
<xml_diff>
--- a/reaction_timer_kai.report/Report.docx
+++ b/reaction_timer_kai.report/Report.docx
@@ -1,6 +1,6 @@
 
 <file path=word/document.xml><?xml version="1.0" encoding="utf-8"?>
-<w:document xmlns:wpc="http://schemas.microsoft.com/office/word/2010/wordprocessingCanvas" xmlns:cx="http://schemas.microsoft.com/office/drawing/2014/chartex" xmlns:mc="http://schemas.openxmlformats.org/markup-compatibility/2006" xmlns:o="urn:schemas-microsoft-com:office:office" xmlns:r="http://schemas.openxmlformats.org/officeDocument/2006/relationships" xmlns:m="http://schemas.openxmlformats.org/officeDocument/2006/math" xmlns:v="urn:schemas-microsoft-com:vml" xmlns:wp14="http://schemas.microsoft.com/office/word/2010/wordprocessingDrawing" xmlns:wp="http://schemas.openxmlformats.org/drawingml/2006/wordprocessingDrawing" xmlns:w10="urn:schemas-microsoft-com:office:word" xmlns:w="http://schemas.openxmlformats.org/wordprocessingml/2006/main" xmlns:w14="http://schemas.microsoft.com/office/word/2010/wordml" xmlns:w15="http://schemas.microsoft.com/office/word/2012/wordml" xmlns:w16se="http://schemas.microsoft.com/office/word/2015/wordml/symex" xmlns:wpg="http://schemas.microsoft.com/office/word/2010/wordprocessingGroup" xmlns:wpi="http://schemas.microsoft.com/office/word/2010/wordprocessingInk" xmlns:wne="http://schemas.microsoft.com/office/word/2006/wordml" xmlns:wps="http://schemas.microsoft.com/office/word/2010/wordprocessingShape" mc:Ignorable="w14 w15 w16se wp14">
+<w:document xmlns:wpc="http://schemas.microsoft.com/office/word/2010/wordprocessingCanvas" xmlns:mo="http://schemas.microsoft.com/office/mac/office/2008/main" xmlns:mc="http://schemas.openxmlformats.org/markup-compatibility/2006" xmlns:mv="urn:schemas-microsoft-com:mac:vml" xmlns:o="urn:schemas-microsoft-com:office:office" xmlns:r="http://schemas.openxmlformats.org/officeDocument/2006/relationships" xmlns:m="http://schemas.openxmlformats.org/officeDocument/2006/math" xmlns:v="urn:schemas-microsoft-com:vml" xmlns:wp14="http://schemas.microsoft.com/office/word/2010/wordprocessingDrawing" xmlns:wp="http://schemas.openxmlformats.org/drawingml/2006/wordprocessingDrawing" xmlns:w10="urn:schemas-microsoft-com:office:word" xmlns:w="http://schemas.openxmlformats.org/wordprocessingml/2006/main" xmlns:w14="http://schemas.microsoft.com/office/word/2010/wordml" xmlns:w15="http://schemas.microsoft.com/office/word/2012/wordml" xmlns:wpg="http://schemas.microsoft.com/office/word/2010/wordprocessingGroup" xmlns:wpi="http://schemas.microsoft.com/office/word/2010/wordprocessingInk" xmlns:wne="http://schemas.microsoft.com/office/word/2006/wordml" xmlns:wps="http://schemas.microsoft.com/office/word/2010/wordprocessingShape" mc:Ignorable="w14 w15 wp14">
   <w:body>
     <w:p>
       <w:pPr>
@@ -183,7 +183,43 @@
                                 <w:color w:val="FFFFFF" w:themeColor="background1"/>
                                 <w:sz w:val="24"/>
                               </w:rPr>
-                              <w:t>In this report, it shows our answer of Part 1 fundamentals and the report part of Part 2 Reaction Timer. The implementation of Part 2 is using the Digilent Nexys4 DDR. All the codes are written via Vivado 2017.4. The version we handled are fully tested and it could be synthesis, implemented and generating bitstream with no bugs.</w:t>
+                              <w:t xml:space="preserve">In this report, it shows our answer of Part 1 fundamentals and the report part of Part 2 Reaction Timer. The implementation of Part 2 is using the </w:t>
+                            </w:r>
+                            <w:proofErr w:type="spellStart"/>
+                            <w:r>
+                              <w:rPr>
+                                <w:rFonts w:eastAsiaTheme="minorEastAsia"/>
+                                <w:color w:val="FFFFFF" w:themeColor="background1"/>
+                                <w:sz w:val="24"/>
+                              </w:rPr>
+                              <w:t>Digilent</w:t>
+                            </w:r>
+                            <w:proofErr w:type="spellEnd"/>
+                            <w:r>
+                              <w:rPr>
+                                <w:rFonts w:eastAsiaTheme="minorEastAsia"/>
+                                <w:color w:val="FFFFFF" w:themeColor="background1"/>
+                                <w:sz w:val="24"/>
+                              </w:rPr>
+                              <w:t xml:space="preserve"> Nexys4 DDR. All the codes are written via Vivado 2017.4. The version we handled are fully tested and it could be synthesis, implemented and generating </w:t>
+                            </w:r>
+                            <w:proofErr w:type="spellStart"/>
+                            <w:r>
+                              <w:rPr>
+                                <w:rFonts w:eastAsiaTheme="minorEastAsia"/>
+                                <w:color w:val="FFFFFF" w:themeColor="background1"/>
+                                <w:sz w:val="24"/>
+                              </w:rPr>
+                              <w:t>bitstream</w:t>
+                            </w:r>
+                            <w:proofErr w:type="spellEnd"/>
+                            <w:r>
+                              <w:rPr>
+                                <w:rFonts w:eastAsiaTheme="minorEastAsia"/>
+                                <w:color w:val="FFFFFF" w:themeColor="background1"/>
+                                <w:sz w:val="24"/>
+                              </w:rPr>
+                              <w:t xml:space="preserve"> with no bugs.</w:t>
                             </w:r>
                           </w:p>
                           <w:p>
@@ -235,13 +271,23 @@
                                 <w:sz w:val="24"/>
                               </w:rPr>
                             </w:pPr>
+                            <w:proofErr w:type="spellStart"/>
                             <w:r>
                               <w:rPr>
                                 <w:rFonts w:eastAsiaTheme="minorEastAsia"/>
                                 <w:color w:val="FFFFFF" w:themeColor="background1"/>
                                 <w:sz w:val="24"/>
                               </w:rPr>
-                              <w:t>Yuxin Liu (Toby)</w:t>
+                              <w:t>Yuxin</w:t>
+                            </w:r>
+                            <w:proofErr w:type="spellEnd"/>
+                            <w:r>
+                              <w:rPr>
+                                <w:rFonts w:eastAsiaTheme="minorEastAsia"/>
+                                <w:color w:val="FFFFFF" w:themeColor="background1"/>
+                                <w:sz w:val="24"/>
+                              </w:rPr>
+                              <w:t xml:space="preserve"> Liu (Toby)</w:t>
                             </w:r>
                           </w:p>
                           <w:p>
@@ -285,7 +331,49 @@
                                 <w:color w:val="FFFFFF" w:themeColor="background1"/>
                                 <w:sz w:val="24"/>
                               </w:rPr>
-                              <w:t>James Thomas Spollard</w:t>
+                              <w:t xml:space="preserve">James Thomas </w:t>
+                            </w:r>
+                            <w:proofErr w:type="spellStart"/>
+                            <w:r>
+                              <w:rPr>
+                                <w:rFonts w:eastAsiaTheme="minorEastAsia"/>
+                                <w:color w:val="FFFFFF" w:themeColor="background1"/>
+                                <w:sz w:val="24"/>
+                              </w:rPr>
+                              <w:t>Spollard</w:t>
+                            </w:r>
+                            <w:proofErr w:type="spellEnd"/>
+                          </w:p>
+                          <w:p>
+                            <w:pPr>
+                              <w:numPr>
+                                <w:ilvl w:val="0"/>
+                                <w:numId w:val="9"/>
+                              </w:numPr>
+                              <w:spacing w:line="240" w:lineRule="exact"/>
+                              <w:rPr>
+                                <w:rFonts w:eastAsiaTheme="minorEastAsia"/>
+                                <w:color w:val="FFFFFF" w:themeColor="background1"/>
+                                <w:sz w:val="24"/>
+                              </w:rPr>
+                            </w:pPr>
+                            <w:proofErr w:type="spellStart"/>
+                            <w:r>
+                              <w:rPr>
+                                <w:rFonts w:eastAsiaTheme="minorEastAsia"/>
+                                <w:color w:val="FFFFFF" w:themeColor="background1"/>
+                                <w:sz w:val="24"/>
+                              </w:rPr>
+                              <w:t>Zheyuan</w:t>
+                            </w:r>
+                            <w:proofErr w:type="spellEnd"/>
+                            <w:r>
+                              <w:rPr>
+                                <w:rFonts w:eastAsiaTheme="minorEastAsia"/>
+                                <w:color w:val="FFFFFF" w:themeColor="background1"/>
+                                <w:sz w:val="24"/>
+                              </w:rPr>
+                              <w:t xml:space="preserve"> Liu (David)</w:t>
                             </w:r>
                           </w:p>
                           <w:p>
@@ -301,36 +389,34 @@
                                 <w:sz w:val="24"/>
                               </w:rPr>
                             </w:pPr>
+                            <w:proofErr w:type="spellStart"/>
                             <w:r>
                               <w:rPr>
                                 <w:rFonts w:eastAsiaTheme="minorEastAsia"/>
                                 <w:color w:val="FFFFFF" w:themeColor="background1"/>
                                 <w:sz w:val="24"/>
                               </w:rPr>
-                              <w:t>Zheyuan Liu (David)</w:t>
+                              <w:t>Usama</w:t>
                             </w:r>
-                          </w:p>
-                          <w:p>
-                            <w:pPr>
-                              <w:numPr>
-                                <w:ilvl w:val="0"/>
-                                <w:numId w:val="9"/>
-                              </w:numPr>
-                              <w:spacing w:line="240" w:lineRule="exact"/>
-                              <w:rPr>
-                                <w:rFonts w:eastAsiaTheme="minorEastAsia"/>
-                                <w:color w:val="FFFFFF" w:themeColor="background1"/>
-                                <w:sz w:val="24"/>
-                              </w:rPr>
-                            </w:pPr>
+                            <w:proofErr w:type="spellEnd"/>
                             <w:r>
                               <w:rPr>
                                 <w:rFonts w:eastAsiaTheme="minorEastAsia"/>
                                 <w:color w:val="FFFFFF" w:themeColor="background1"/>
                                 <w:sz w:val="24"/>
                               </w:rPr>
-                              <w:t>Usama Elahi</w:t>
+                              <w:t xml:space="preserve"> </w:t>
                             </w:r>
+                            <w:proofErr w:type="spellStart"/>
+                            <w:r>
+                              <w:rPr>
+                                <w:rFonts w:eastAsiaTheme="minorEastAsia"/>
+                                <w:color w:val="FFFFFF" w:themeColor="background1"/>
+                                <w:sz w:val="24"/>
+                              </w:rPr>
+                              <w:t>Elahi</w:t>
+                            </w:r>
+                            <w:proofErr w:type="spellEnd"/>
                           </w:p>
                           <w:p>
                             <w:pPr>
@@ -400,13 +486,23 @@
                                 <w:sz w:val="24"/>
                               </w:rPr>
                             </w:pPr>
+                            <w:proofErr w:type="spellStart"/>
                             <w:r>
                               <w:rPr>
                                 <w:rFonts w:eastAsiaTheme="minorEastAsia"/>
                                 <w:color w:val="FFFFFF" w:themeColor="background1"/>
                                 <w:sz w:val="24"/>
                               </w:rPr>
-                              <w:t>Jonghyuk Kim</w:t>
+                              <w:t>Jonghyuk</w:t>
+                            </w:r>
+                            <w:proofErr w:type="spellEnd"/>
+                            <w:r>
+                              <w:rPr>
+                                <w:rFonts w:eastAsiaTheme="minorEastAsia"/>
+                                <w:color w:val="FFFFFF" w:themeColor="background1"/>
+                                <w:sz w:val="24"/>
+                              </w:rPr>
+                              <w:t xml:space="preserve"> Kim</w:t>
                             </w:r>
                           </w:p>
                           <w:p>
@@ -439,13 +535,23 @@
                                 <w:sz w:val="24"/>
                               </w:rPr>
                             </w:pPr>
+                            <w:proofErr w:type="spellStart"/>
                             <w:r>
                               <w:rPr>
                                 <w:rFonts w:eastAsiaTheme="minorEastAsia" w:hint="eastAsia"/>
                                 <w:color w:val="FFFFFF" w:themeColor="background1"/>
                                 <w:sz w:val="24"/>
                               </w:rPr>
-                              <w:t>Xianjun Zheng</w:t>
+                              <w:t>Xianjun</w:t>
+                            </w:r>
+                            <w:proofErr w:type="spellEnd"/>
+                            <w:r>
+                              <w:rPr>
+                                <w:rFonts w:eastAsiaTheme="minorEastAsia" w:hint="eastAsia"/>
+                                <w:color w:val="FFFFFF" w:themeColor="background1"/>
+                                <w:sz w:val="24"/>
+                              </w:rPr>
+                              <w:t xml:space="preserve"> Zheng</w:t>
                             </w:r>
                           </w:p>
                         </w:txbxContent>
@@ -467,11 +573,11 @@
           </mc:Choice>
           <mc:Fallback>
             <w:pict>
-              <v:shapetype w14:anchorId="5D23140C" id="_x0000_t202" coordsize="21600,21600" o:spt="202" path="m,l,21600r21600,l21600,xe">
+              <v:shapetype w14:anchorId="5D23140C" id="_x0000_t202" coordsize="21600,21600" o:spt="202" path="m0,0l0,21600,21600,21600,21600,0xe">
                 <v:stroke joinstyle="miter"/>
                 <v:path gradientshapeok="t" o:connecttype="rect"/>
               </v:shapetype>
-              <v:shape id="文本框 2" o:spid="_x0000_s1026" type="#_x0000_t202" style="position:absolute;margin-left:-.25pt;margin-top:338.2pt;width:483.5pt;height:354.6pt;z-index:251661312;visibility:visible;mso-wrap-style:square;mso-width-percent:0;mso-height-percent:0;mso-wrap-distance-left:9pt;mso-wrap-distance-top:3.6pt;mso-wrap-distance-right:9pt;mso-wrap-distance-bottom:3.6pt;mso-position-horizontal:absolute;mso-position-horizontal-relative:margin;mso-position-vertical:absolute;mso-position-vertical-relative:text;mso-width-percent:0;mso-height-percent:0;mso-width-relative:margin;mso-height-relative:margin;v-text-anchor:bottom" o:gfxdata="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" filled="f" stroked="f">
+              <v:shape id="_x6587__x672c__x6846__x0020_2" o:spid="_x0000_s1026" type="#_x0000_t202" style="position:absolute;margin-left:-.25pt;margin-top:338.2pt;width:483.5pt;height:354.6pt;z-index:251661312;visibility:visible;mso-wrap-style:square;mso-width-percent:0;mso-height-percent:0;mso-wrap-distance-left:9pt;mso-wrap-distance-top:3.6pt;mso-wrap-distance-right:9pt;mso-wrap-distance-bottom:3.6pt;mso-position-horizontal:absolute;mso-position-horizontal-relative:margin;mso-position-vertical:absolute;mso-position-vertical-relative:text;mso-width-percent:0;mso-height-percent:0;mso-width-relative:margin;mso-height-relative:margin;v-text-anchor:bottom" o:gfxdata="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" filled="f" stroked="f">
                 <v:textbox>
                   <w:txbxContent>
                     <w:p>
@@ -511,7 +617,43 @@
                           <w:color w:val="FFFFFF" w:themeColor="background1"/>
                           <w:sz w:val="24"/>
                         </w:rPr>
-                        <w:t>In this report, it shows our answer of Part 1 fundamentals and the report part of Part 2 Reaction Timer. The implementation of Part 2 is using the Digilent Nexys4 DDR. All the codes are written via Vivado 2017.4. The version we handled are fully tested and it could be synthesis, implemented and generating bitstream with no bugs.</w:t>
+                        <w:t xml:space="preserve">In this report, it shows our answer of Part 1 fundamentals and the report part of Part 2 Reaction Timer. The implementation of Part 2 is using the </w:t>
+                      </w:r>
+                      <w:proofErr w:type="spellStart"/>
+                      <w:r>
+                        <w:rPr>
+                          <w:rFonts w:eastAsiaTheme="minorEastAsia"/>
+                          <w:color w:val="FFFFFF" w:themeColor="background1"/>
+                          <w:sz w:val="24"/>
+                        </w:rPr>
+                        <w:t>Digilent</w:t>
+                      </w:r>
+                      <w:proofErr w:type="spellEnd"/>
+                      <w:r>
+                        <w:rPr>
+                          <w:rFonts w:eastAsiaTheme="minorEastAsia"/>
+                          <w:color w:val="FFFFFF" w:themeColor="background1"/>
+                          <w:sz w:val="24"/>
+                        </w:rPr>
+                        <w:t xml:space="preserve"> Nexys4 DDR. All the codes are written via Vivado 2017.4. The version we handled are fully tested and it could be synthesis, implemented and generating </w:t>
+                      </w:r>
+                      <w:proofErr w:type="spellStart"/>
+                      <w:r>
+                        <w:rPr>
+                          <w:rFonts w:eastAsiaTheme="minorEastAsia"/>
+                          <w:color w:val="FFFFFF" w:themeColor="background1"/>
+                          <w:sz w:val="24"/>
+                        </w:rPr>
+                        <w:t>bitstream</w:t>
+                      </w:r>
+                      <w:proofErr w:type="spellEnd"/>
+                      <w:r>
+                        <w:rPr>
+                          <w:rFonts w:eastAsiaTheme="minorEastAsia"/>
+                          <w:color w:val="FFFFFF" w:themeColor="background1"/>
+                          <w:sz w:val="24"/>
+                        </w:rPr>
+                        <w:t xml:space="preserve"> with no bugs.</w:t>
                       </w:r>
                     </w:p>
                     <w:p>
@@ -563,13 +705,23 @@
                           <w:sz w:val="24"/>
                         </w:rPr>
                       </w:pPr>
+                      <w:proofErr w:type="spellStart"/>
                       <w:r>
                         <w:rPr>
                           <w:rFonts w:eastAsiaTheme="minorEastAsia"/>
                           <w:color w:val="FFFFFF" w:themeColor="background1"/>
                           <w:sz w:val="24"/>
                         </w:rPr>
-                        <w:t>Yuxin Liu (Toby)</w:t>
+                        <w:t>Yuxin</w:t>
+                      </w:r>
+                      <w:proofErr w:type="spellEnd"/>
+                      <w:r>
+                        <w:rPr>
+                          <w:rFonts w:eastAsiaTheme="minorEastAsia"/>
+                          <w:color w:val="FFFFFF" w:themeColor="background1"/>
+                          <w:sz w:val="24"/>
+                        </w:rPr>
+                        <w:t xml:space="preserve"> Liu (Toby)</w:t>
                       </w:r>
                     </w:p>
                     <w:p>
@@ -613,7 +765,49 @@
                           <w:color w:val="FFFFFF" w:themeColor="background1"/>
                           <w:sz w:val="24"/>
                         </w:rPr>
-                        <w:t>James Thomas Spollard</w:t>
+                        <w:t xml:space="preserve">James Thomas </w:t>
+                      </w:r>
+                      <w:proofErr w:type="spellStart"/>
+                      <w:r>
+                        <w:rPr>
+                          <w:rFonts w:eastAsiaTheme="minorEastAsia"/>
+                          <w:color w:val="FFFFFF" w:themeColor="background1"/>
+                          <w:sz w:val="24"/>
+                        </w:rPr>
+                        <w:t>Spollard</w:t>
+                      </w:r>
+                      <w:proofErr w:type="spellEnd"/>
+                    </w:p>
+                    <w:p>
+                      <w:pPr>
+                        <w:numPr>
+                          <w:ilvl w:val="0"/>
+                          <w:numId w:val="9"/>
+                        </w:numPr>
+                        <w:spacing w:line="240" w:lineRule="exact"/>
+                        <w:rPr>
+                          <w:rFonts w:eastAsiaTheme="minorEastAsia"/>
+                          <w:color w:val="FFFFFF" w:themeColor="background1"/>
+                          <w:sz w:val="24"/>
+                        </w:rPr>
+                      </w:pPr>
+                      <w:proofErr w:type="spellStart"/>
+                      <w:r>
+                        <w:rPr>
+                          <w:rFonts w:eastAsiaTheme="minorEastAsia"/>
+                          <w:color w:val="FFFFFF" w:themeColor="background1"/>
+                          <w:sz w:val="24"/>
+                        </w:rPr>
+                        <w:t>Zheyuan</w:t>
+                      </w:r>
+                      <w:proofErr w:type="spellEnd"/>
+                      <w:r>
+                        <w:rPr>
+                          <w:rFonts w:eastAsiaTheme="minorEastAsia"/>
+                          <w:color w:val="FFFFFF" w:themeColor="background1"/>
+                          <w:sz w:val="24"/>
+                        </w:rPr>
+                        <w:t xml:space="preserve"> Liu (David)</w:t>
                       </w:r>
                     </w:p>
                     <w:p>
@@ -629,36 +823,34 @@
                           <w:sz w:val="24"/>
                         </w:rPr>
                       </w:pPr>
+                      <w:proofErr w:type="spellStart"/>
                       <w:r>
                         <w:rPr>
                           <w:rFonts w:eastAsiaTheme="minorEastAsia"/>
                           <w:color w:val="FFFFFF" w:themeColor="background1"/>
                           <w:sz w:val="24"/>
                         </w:rPr>
-                        <w:t>Zheyuan Liu (David)</w:t>
+                        <w:t>Usama</w:t>
                       </w:r>
-                    </w:p>
-                    <w:p>
-                      <w:pPr>
-                        <w:numPr>
-                          <w:ilvl w:val="0"/>
-                          <w:numId w:val="9"/>
-                        </w:numPr>
-                        <w:spacing w:line="240" w:lineRule="exact"/>
-                        <w:rPr>
-                          <w:rFonts w:eastAsiaTheme="minorEastAsia"/>
-                          <w:color w:val="FFFFFF" w:themeColor="background1"/>
-                          <w:sz w:val="24"/>
-                        </w:rPr>
-                      </w:pPr>
+                      <w:proofErr w:type="spellEnd"/>
                       <w:r>
                         <w:rPr>
                           <w:rFonts w:eastAsiaTheme="minorEastAsia"/>
                           <w:color w:val="FFFFFF" w:themeColor="background1"/>
                           <w:sz w:val="24"/>
                         </w:rPr>
-                        <w:t>Usama Elahi</w:t>
+                        <w:t xml:space="preserve"> </w:t>
                       </w:r>
+                      <w:proofErr w:type="spellStart"/>
+                      <w:r>
+                        <w:rPr>
+                          <w:rFonts w:eastAsiaTheme="minorEastAsia"/>
+                          <w:color w:val="FFFFFF" w:themeColor="background1"/>
+                          <w:sz w:val="24"/>
+                        </w:rPr>
+                        <w:t>Elahi</w:t>
+                      </w:r>
+                      <w:proofErr w:type="spellEnd"/>
                     </w:p>
                     <w:p>
                       <w:pPr>
@@ -728,13 +920,23 @@
                           <w:sz w:val="24"/>
                         </w:rPr>
                       </w:pPr>
+                      <w:proofErr w:type="spellStart"/>
                       <w:r>
                         <w:rPr>
                           <w:rFonts w:eastAsiaTheme="minorEastAsia"/>
                           <w:color w:val="FFFFFF" w:themeColor="background1"/>
                           <w:sz w:val="24"/>
                         </w:rPr>
-                        <w:t>Jonghyuk Kim</w:t>
+                        <w:t>Jonghyuk</w:t>
+                      </w:r>
+                      <w:proofErr w:type="spellEnd"/>
+                      <w:r>
+                        <w:rPr>
+                          <w:rFonts w:eastAsiaTheme="minorEastAsia"/>
+                          <w:color w:val="FFFFFF" w:themeColor="background1"/>
+                          <w:sz w:val="24"/>
+                        </w:rPr>
+                        <w:t xml:space="preserve"> Kim</w:t>
                       </w:r>
                     </w:p>
                     <w:p>
@@ -767,13 +969,23 @@
                           <w:sz w:val="24"/>
                         </w:rPr>
                       </w:pPr>
+                      <w:proofErr w:type="spellStart"/>
                       <w:r>
                         <w:rPr>
                           <w:rFonts w:eastAsiaTheme="minorEastAsia" w:hint="eastAsia"/>
                           <w:color w:val="FFFFFF" w:themeColor="background1"/>
                           <w:sz w:val="24"/>
                         </w:rPr>
-                        <w:t>Xianjun Zheng</w:t>
+                        <w:t>Xianjun</w:t>
+                      </w:r>
+                      <w:proofErr w:type="spellEnd"/>
+                      <w:r>
+                        <w:rPr>
+                          <w:rFonts w:eastAsiaTheme="minorEastAsia" w:hint="eastAsia"/>
+                          <w:color w:val="FFFFFF" w:themeColor="background1"/>
+                          <w:sz w:val="24"/>
+                        </w:rPr>
+                        <w:t xml:space="preserve"> Zheng</w:t>
                       </w:r>
                     </w:p>
                   </w:txbxContent>
@@ -800,7 +1012,7 @@
                 <wp:positionV relativeFrom="paragraph">
                   <wp:posOffset>1988185</wp:posOffset>
                 </wp:positionV>
-                <wp:extent cx="6141085" cy="1404620"/>
+                <wp:extent cx="6141085" cy="774700"/>
                 <wp:effectExtent l="0" t="0" r="0" b="6350"/>
                 <wp:wrapSquare wrapText="bothSides"/>
                 <wp:docPr id="217" name="文本框 2"/>
@@ -816,7 +1028,7 @@
                       <wps:spPr bwMode="auto">
                         <a:xfrm>
                           <a:off x="0" y="0"/>
-                          <a:ext cx="6141085" cy="1404620"/>
+                          <a:ext cx="6141085" cy="774700"/>
                         </a:xfrm>
                         <a:prstGeom prst="rect">
                           <a:avLst/>
@@ -869,7 +1081,7 @@
           </mc:Choice>
           <mc:Fallback>
             <w:pict>
-              <v:shape w14:anchorId="7FC79191" id="_x0000_s1027" type="#_x0000_t202" style="position:absolute;margin-left:1pt;margin-top:156.55pt;width:483.55pt;height:110.6pt;z-index:251659264;visibility:visible;mso-wrap-style:square;mso-width-percent:0;mso-height-percent:200;mso-wrap-distance-left:9pt;mso-wrap-distance-top:3.6pt;mso-wrap-distance-right:9pt;mso-wrap-distance-bottom:3.6pt;mso-position-horizontal:absolute;mso-position-horizontal-relative:margin;mso-position-vertical:absolute;mso-position-vertical-relative:text;mso-width-percent:0;mso-height-percent:200;mso-width-relative:margin;mso-height-relative:margin;v-text-anchor:top" o:gfxdata="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" filled="f" stroked="f">
+              <v:shape w14:anchorId="7FC79191" id="_x0000_s1027" type="#_x0000_t202" style="position:absolute;margin-left:1pt;margin-top:156.55pt;width:483.55pt;height:61pt;z-index:251659264;visibility:visible;mso-wrap-style:square;mso-width-percent:0;mso-height-percent:200;mso-wrap-distance-left:9pt;mso-wrap-distance-top:3.6pt;mso-wrap-distance-right:9pt;mso-wrap-distance-bottom:3.6pt;mso-position-horizontal:absolute;mso-position-horizontal-relative:margin;mso-position-vertical:absolute;mso-position-vertical-relative:text;mso-width-percent:0;mso-height-percent:200;mso-width-relative:margin;mso-height-relative:margin;v-text-anchor:top" o:gfxdata="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" filled="f" stroked="f">
                 <v:textbox style="mso-fit-shape-to-text:t">
                   <w:txbxContent>
                     <w:p>
@@ -915,7 +1127,7 @@
                 <wp:positionV relativeFrom="paragraph">
                   <wp:posOffset>2759710</wp:posOffset>
                 </wp:positionV>
-                <wp:extent cx="6141085" cy="1404620"/>
+                <wp:extent cx="6141085" cy="506730"/>
                 <wp:effectExtent l="0" t="0" r="0" b="0"/>
                 <wp:wrapSquare wrapText="bothSides"/>
                 <wp:docPr id="7" name="文本框 2"/>
@@ -931,7 +1143,7 @@
                       <wps:spPr bwMode="auto">
                         <a:xfrm>
                           <a:off x="0" y="0"/>
-                          <a:ext cx="6141085" cy="1404620"/>
+                          <a:ext cx="6141085" cy="506730"/>
                         </a:xfrm>
                         <a:prstGeom prst="rect">
                           <a:avLst/>
@@ -985,7 +1197,7 @@
           </mc:Choice>
           <mc:Fallback>
             <w:pict>
-              <v:shape w14:anchorId="76C158EF" id="_x0000_s1028" type="#_x0000_t202" style="position:absolute;margin-left:.6pt;margin-top:217.3pt;width:483.55pt;height:110.6pt;z-index:251660288;visibility:visible;mso-wrap-style:square;mso-width-percent:0;mso-height-percent:200;mso-wrap-distance-left:9pt;mso-wrap-distance-top:3.6pt;mso-wrap-distance-right:9pt;mso-wrap-distance-bottom:3.6pt;mso-position-horizontal:absolute;mso-position-horizontal-relative:margin;mso-position-vertical:absolute;mso-position-vertical-relative:text;mso-width-percent:0;mso-height-percent:200;mso-width-relative:margin;mso-height-relative:margin;v-text-anchor:top" o:gfxdata="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" filled="f" stroked="f">
+              <v:shape w14:anchorId="76C158EF" id="_x0000_s1028" type="#_x0000_t202" style="position:absolute;margin-left:.6pt;margin-top:217.3pt;width:483.55pt;height:39.9pt;z-index:251660288;visibility:visible;mso-wrap-style:square;mso-width-percent:0;mso-height-percent:200;mso-wrap-distance-left:9pt;mso-wrap-distance-top:3.6pt;mso-wrap-distance-right:9pt;mso-wrap-distance-bottom:3.6pt;mso-position-horizontal:absolute;mso-position-horizontal-relative:margin;mso-position-vertical:absolute;mso-position-vertical-relative:text;mso-width-percent:0;mso-height-percent:200;mso-width-relative:margin;mso-height-relative:margin;v-text-anchor:top" o:gfxdata="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" filled="f" stroked="f">
                 <v:textbox style="mso-fit-shape-to-text:t">
                   <w:txbxContent>
                     <w:p>
@@ -1032,7 +1244,7 @@
                 <wp:positionV relativeFrom="paragraph">
                   <wp:posOffset>3235960</wp:posOffset>
                 </wp:positionV>
-                <wp:extent cx="6141085" cy="1404620"/>
+                <wp:extent cx="6141085" cy="557530"/>
                 <wp:effectExtent l="0" t="0" r="0" b="0"/>
                 <wp:wrapSquare wrapText="bothSides"/>
                 <wp:docPr id="10" name="文本框 2"/>
@@ -1048,7 +1260,7 @@
                       <wps:spPr bwMode="auto">
                         <a:xfrm>
                           <a:off x="0" y="0"/>
-                          <a:ext cx="6141085" cy="1404620"/>
+                          <a:ext cx="6141085" cy="557530"/>
                         </a:xfrm>
                         <a:prstGeom prst="rect">
                           <a:avLst/>
@@ -1078,7 +1290,25 @@
                                 <w:color w:val="FFFFFF" w:themeColor="background1"/>
                                 <w:sz w:val="24"/>
                               </w:rPr>
-                              <w:t>u5870415 Haolei Ye</w:t>
+                              <w:t xml:space="preserve">u5870415 </w:t>
+                            </w:r>
+                            <w:proofErr w:type="spellStart"/>
+                            <w:r>
+                              <w:rPr>
+                                <w:rFonts w:eastAsiaTheme="minorEastAsia"/>
+                                <w:color w:val="FFFFFF" w:themeColor="background1"/>
+                                <w:sz w:val="24"/>
+                              </w:rPr>
+                              <w:t>Haolei</w:t>
+                            </w:r>
+                            <w:proofErr w:type="spellEnd"/>
+                            <w:r>
+                              <w:rPr>
+                                <w:rFonts w:eastAsiaTheme="minorEastAsia"/>
+                                <w:color w:val="FFFFFF" w:themeColor="background1"/>
+                                <w:sz w:val="24"/>
+                              </w:rPr>
+                              <w:t xml:space="preserve"> Ye</w:t>
                             </w:r>
                           </w:p>
                           <w:p>
@@ -1096,7 +1326,25 @@
                                 <w:color w:val="FFFFFF" w:themeColor="background1"/>
                                 <w:sz w:val="24"/>
                               </w:rPr>
-                              <w:t>u5698699 Fangxiao Dong</w:t>
+                              <w:t xml:space="preserve">u5698699 </w:t>
+                            </w:r>
+                            <w:proofErr w:type="spellStart"/>
+                            <w:r>
+                              <w:rPr>
+                                <w:rFonts w:eastAsiaTheme="minorEastAsia"/>
+                                <w:color w:val="FFFFFF" w:themeColor="background1"/>
+                                <w:sz w:val="24"/>
+                              </w:rPr>
+                              <w:t>Fangxiao</w:t>
+                            </w:r>
+                            <w:proofErr w:type="spellEnd"/>
+                            <w:r>
+                              <w:rPr>
+                                <w:rFonts w:eastAsiaTheme="minorEastAsia"/>
+                                <w:color w:val="FFFFFF" w:themeColor="background1"/>
+                                <w:sz w:val="24"/>
+                              </w:rPr>
+                              <w:t xml:space="preserve"> Dong</w:t>
                             </w:r>
                           </w:p>
                         </w:txbxContent>
@@ -1118,7 +1366,7 @@
           </mc:Choice>
           <mc:Fallback>
             <w:pict>
-              <v:shape w14:anchorId="0F8FEA3C" id="_x0000_s1029" type="#_x0000_t202" style="position:absolute;margin-left:.6pt;margin-top:254.8pt;width:483.55pt;height:110.6pt;z-index:251662336;visibility:visible;mso-wrap-style:square;mso-width-percent:0;mso-height-percent:200;mso-wrap-distance-left:9pt;mso-wrap-distance-top:3.6pt;mso-wrap-distance-right:9pt;mso-wrap-distance-bottom:3.6pt;mso-position-horizontal:absolute;mso-position-horizontal-relative:margin;mso-position-vertical:absolute;mso-position-vertical-relative:text;mso-width-percent:0;mso-height-percent:200;mso-width-relative:margin;mso-height-relative:margin;v-text-anchor:top" o:gfxdata="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" filled="f" stroked="f">
+              <v:shape w14:anchorId="0F8FEA3C" id="_x0000_s1029" type="#_x0000_t202" style="position:absolute;margin-left:.6pt;margin-top:254.8pt;width:483.55pt;height:43.9pt;z-index:251662336;visibility:visible;mso-wrap-style:square;mso-width-percent:0;mso-height-percent:200;mso-wrap-distance-left:9pt;mso-wrap-distance-top:3.6pt;mso-wrap-distance-right:9pt;mso-wrap-distance-bottom:3.6pt;mso-position-horizontal:absolute;mso-position-horizontal-relative:margin;mso-position-vertical:absolute;mso-position-vertical-relative:text;mso-width-percent:0;mso-height-percent:200;mso-width-relative:margin;mso-height-relative:margin;v-text-anchor:top" o:gfxdata="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" filled="f" stroked="f">
                 <v:textbox style="mso-fit-shape-to-text:t">
                   <w:txbxContent>
                     <w:p>
@@ -1136,7 +1384,25 @@
                           <w:color w:val="FFFFFF" w:themeColor="background1"/>
                           <w:sz w:val="24"/>
                         </w:rPr>
-                        <w:t>u5870415 Haolei Ye</w:t>
+                        <w:t xml:space="preserve">u5870415 </w:t>
+                      </w:r>
+                      <w:proofErr w:type="spellStart"/>
+                      <w:r>
+                        <w:rPr>
+                          <w:rFonts w:eastAsiaTheme="minorEastAsia"/>
+                          <w:color w:val="FFFFFF" w:themeColor="background1"/>
+                          <w:sz w:val="24"/>
+                        </w:rPr>
+                        <w:t>Haolei</w:t>
+                      </w:r>
+                      <w:proofErr w:type="spellEnd"/>
+                      <w:r>
+                        <w:rPr>
+                          <w:rFonts w:eastAsiaTheme="minorEastAsia"/>
+                          <w:color w:val="FFFFFF" w:themeColor="background1"/>
+                          <w:sz w:val="24"/>
+                        </w:rPr>
+                        <w:t xml:space="preserve"> Ye</w:t>
                       </w:r>
                     </w:p>
                     <w:p>
@@ -1154,7 +1420,25 @@
                           <w:color w:val="FFFFFF" w:themeColor="background1"/>
                           <w:sz w:val="24"/>
                         </w:rPr>
-                        <w:t>u5698699 Fangxiao Dong</w:t>
+                        <w:t xml:space="preserve">u5698699 </w:t>
+                      </w:r>
+                      <w:proofErr w:type="spellStart"/>
+                      <w:r>
+                        <w:rPr>
+                          <w:rFonts w:eastAsiaTheme="minorEastAsia"/>
+                          <w:color w:val="FFFFFF" w:themeColor="background1"/>
+                          <w:sz w:val="24"/>
+                        </w:rPr>
+                        <w:t>Fangxiao</w:t>
+                      </w:r>
+                      <w:proofErr w:type="spellEnd"/>
+                      <w:r>
+                        <w:rPr>
+                          <w:rFonts w:eastAsiaTheme="minorEastAsia"/>
+                          <w:color w:val="FFFFFF" w:themeColor="background1"/>
+                          <w:sz w:val="24"/>
+                        </w:rPr>
+                        <w:t xml:space="preserve"> Dong</w:t>
                       </w:r>
                     </w:p>
                   </w:txbxContent>
@@ -1165,6 +1449,12 @@
           </mc:Fallback>
         </mc:AlternateContent>
       </w:r>
+      <w:r>
+        <w:rPr>
+          <w:rFonts w:eastAsiaTheme="minorEastAsia"/>
+        </w:rPr>
+        <w:t xml:space="preserve"> </w:t>
+      </w:r>
     </w:p>
     <w:p>
       <w:pPr>
@@ -1241,8 +1531,26 @@
         </w:rPr>
         <w:t xml:space="preserve">lways </w:t>
       </w:r>
-      <w:r>
-        <w:t>@(posedge clk) begin</w:t>
+      <w:proofErr w:type="gramStart"/>
+      <w:r>
+        <w:t>@(</w:t>
+      </w:r>
+      <w:proofErr w:type="spellStart"/>
+      <w:proofErr w:type="gramEnd"/>
+      <w:r>
+        <w:t>posedge</w:t>
+      </w:r>
+      <w:proofErr w:type="spellEnd"/>
+      <w:r>
+        <w:t xml:space="preserve"> </w:t>
+      </w:r>
+      <w:proofErr w:type="spellStart"/>
+      <w:r>
+        <w:t>clk</w:t>
+      </w:r>
+      <w:proofErr w:type="spellEnd"/>
+      <w:r>
+        <w:t>) begin</w:t>
       </w:r>
     </w:p>
     <w:p>
@@ -1267,7 +1575,7 @@
       <w:pPr>
         <w:pStyle w:val="af1"/>
         <w:rPr>
-          <w:rFonts w:eastAsiaTheme="minorEastAsia" w:hint="eastAsia"/>
+          <w:rFonts w:eastAsiaTheme="minorEastAsia"/>
         </w:rPr>
       </w:pPr>
       <w:r>
@@ -1285,9 +1593,6 @@
       <w:pPr>
         <w:pStyle w:val="af1"/>
         <w:ind w:left="431" w:firstLine="409"/>
-        <w:rPr>
-          <w:rFonts w:hint="eastAsia"/>
-        </w:rPr>
       </w:pPr>
       <w:r>
         <w:t>end</w:t>
@@ -1320,7 +1625,7 @@
         <w:ind w:left="371"/>
         <w:jc w:val="center"/>
         <w:rPr>
-          <w:rFonts w:eastAsiaTheme="minorEastAsia" w:hint="eastAsia"/>
+          <w:rFonts w:eastAsiaTheme="minorEastAsia"/>
         </w:rPr>
       </w:pPr>
       <w:r>
@@ -1454,8 +1759,26 @@
         </w:rPr>
         <w:t xml:space="preserve">lways </w:t>
       </w:r>
-      <w:r>
-        <w:t>@(posedge clk) begin</w:t>
+      <w:proofErr w:type="gramStart"/>
+      <w:r>
+        <w:t>@(</w:t>
+      </w:r>
+      <w:proofErr w:type="spellStart"/>
+      <w:proofErr w:type="gramEnd"/>
+      <w:r>
+        <w:t>posedge</w:t>
+      </w:r>
+      <w:proofErr w:type="spellEnd"/>
+      <w:r>
+        <w:t xml:space="preserve"> </w:t>
+      </w:r>
+      <w:proofErr w:type="spellStart"/>
+      <w:r>
+        <w:t>clk</w:t>
+      </w:r>
+      <w:proofErr w:type="spellEnd"/>
+      <w:r>
+        <w:t>) begin</w:t>
       </w:r>
     </w:p>
     <w:p>
@@ -1480,7 +1803,7 @@
       <w:pPr>
         <w:pStyle w:val="af1"/>
         <w:rPr>
-          <w:rFonts w:eastAsiaTheme="minorEastAsia" w:hint="eastAsia"/>
+          <w:rFonts w:eastAsiaTheme="minorEastAsia"/>
         </w:rPr>
       </w:pPr>
       <w:r>
@@ -1498,9 +1821,6 @@
       <w:pPr>
         <w:pStyle w:val="af1"/>
         <w:ind w:left="431" w:firstLine="409"/>
-        <w:rPr>
-          <w:rFonts w:hint="eastAsia"/>
-        </w:rPr>
       </w:pPr>
       <w:r>
         <w:t>end</w:t>
@@ -1527,7 +1847,7 @@
         <w:ind w:left="371"/>
         <w:jc w:val="center"/>
         <w:rPr>
-          <w:rFonts w:eastAsiaTheme="minorEastAsia" w:hint="eastAsia"/>
+          <w:rFonts w:eastAsiaTheme="minorEastAsia"/>
         </w:rPr>
       </w:pPr>
       <w:r>
@@ -1583,7 +1903,7 @@
         <w:spacing w:before="156"/>
         <w:ind w:left="371"/>
         <w:rPr>
-          <w:rFonts w:eastAsiaTheme="minorEastAsia" w:hint="eastAsia"/>
+          <w:rFonts w:eastAsiaTheme="minorEastAsia"/>
         </w:rPr>
       </w:pPr>
       <w:r>
@@ -1641,6 +1961,12 @@
           <w:rFonts w:eastAsiaTheme="minorEastAsia"/>
         </w:rPr>
         <w:t>RS-type flip-flop (RS-FF). The following diagram shows the internal of a D-FF</w:t>
+      </w:r>
+      <w:r>
+        <w:rPr>
+          <w:rFonts w:eastAsiaTheme="minorEastAsia"/>
+        </w:rPr>
+        <w:t>.</w:t>
       </w:r>
     </w:p>
     <w:p>
@@ -1750,13 +2076,7 @@
         <w:rPr>
           <w:rFonts w:eastAsiaTheme="minorEastAsia"/>
         </w:rPr>
-        <w:t>(stands for enable)</w:t>
-      </w:r>
-      <w:r>
-        <w:rPr>
-          <w:rFonts w:eastAsiaTheme="minorEastAsia"/>
-        </w:rPr>
-        <w:t xml:space="preserve"> </w:t>
+        <w:t xml:space="preserve">(stands for enable) </w:t>
       </w:r>
       <w:r>
         <w:rPr>
@@ -1768,7 +2088,33 @@
         <w:rPr>
           <w:rFonts w:eastAsiaTheme="minorEastAsia"/>
         </w:rPr>
-        <w:t>When the E is 0, both input would be 0, which let the RS-FF to be stay at hold state. When E is 1, the input of RS-FF would be fully determined by D input. When D is 1, the inputs (S, R) of RS-FF are (1, 0). The RS-FF output would be 1 (work as Reset). When D is 0, the inputs of RS-FF are (0, 1). The RS-FF output would be 0. The output of the RS-FF is exactly the same as the D input. Hence, the D-FF could be used to store the data</w:t>
+        <w:t xml:space="preserve">When the E is 0, both input would be 0, which let the RS-FF to be stay at hold state. When E is 1, the input of RS-FF would be fully determined by D input. When D is 1, the inputs (S, R) of RS-FF are (1, 0). The RS-FF output </w:t>
+      </w:r>
+      <w:r>
+        <w:rPr>
+          <w:rFonts w:eastAsiaTheme="minorEastAsia" w:hint="eastAsia"/>
+        </w:rPr>
+        <w:t xml:space="preserve">(Q) </w:t>
+      </w:r>
+      <w:r>
+        <w:rPr>
+          <w:rFonts w:eastAsiaTheme="minorEastAsia"/>
+        </w:rPr>
+        <w:t xml:space="preserve">would be 1 (work as Reset). When D is 0, the inputs of RS-FF are (0, 1). The RS-FF output </w:t>
+      </w:r>
+      <w:r>
+        <w:rPr>
+          <w:rFonts w:eastAsiaTheme="minorEastAsia"/>
+        </w:rPr>
+        <w:t xml:space="preserve">(Q) </w:t>
+      </w:r>
+      <w:bookmarkStart w:id="0" w:name="_GoBack"/>
+      <w:bookmarkEnd w:id="0"/>
+      <w:r>
+        <w:rPr>
+          <w:rFonts w:eastAsiaTheme="minorEastAsia"/>
+        </w:rPr>
+        <w:t>would be 0. The output of the RS-FF is exactly the same as the D input. Hence, the D-FF could be used to store the data</w:t>
       </w:r>
       <w:r>
         <w:rPr>
@@ -1810,7 +2156,7 @@
         <w:spacing w:before="156"/>
         <w:ind w:left="360" w:firstLine="0"/>
         <w:rPr>
-          <w:rFonts w:eastAsiaTheme="minorEastAsia" w:hint="eastAsia"/>
+          <w:rFonts w:eastAsiaTheme="minorEastAsia"/>
         </w:rPr>
       </w:pPr>
       <w:r>
@@ -1914,7 +2260,19 @@
         <w:rPr>
           <w:rFonts w:eastAsiaTheme="minorEastAsia"/>
         </w:rPr>
-        <w:t>3 is the biggest number that could be expressed. If -4 subtract by 3, it should be -7. To save this number, it needs at least 5 bits</w:t>
+        <w:t xml:space="preserve">3 is the biggest number that could be expressed. If -4 subtract by 3, it should be -7. To save </w:t>
+      </w:r>
+      <w:r>
+        <w:rPr>
+          <w:rFonts w:eastAsiaTheme="minorEastAsia"/>
+        </w:rPr>
+        <w:t>this number, it needs at least 4</w:t>
+      </w:r>
+      <w:r>
+        <w:rPr>
+          <w:rFonts w:eastAsiaTheme="minorEastAsia"/>
+        </w:rPr>
+        <w:t xml:space="preserve"> bits</w:t>
       </w:r>
       <w:r>
         <w:rPr>
@@ -1991,7 +2349,7 @@
           <w:numId w:val="14"/>
         </w:numPr>
         <w:rPr>
-          <w:rFonts w:eastAsiaTheme="minorEastAsia" w:hint="eastAsia"/>
+          <w:rFonts w:eastAsiaTheme="minorEastAsia"/>
         </w:rPr>
       </w:pPr>
       <w:r>
@@ -2054,7 +2412,14 @@
         <w:rPr>
           <w:rFonts w:eastAsiaTheme="minorEastAsia"/>
         </w:rPr>
-        <w:t xml:space="preserve">clock edge is not coming, the reset signal would be delayed until the next </w:t>
+        <w:t xml:space="preserve">clock edge is not coming, the reset signal would be delayed until the </w:t>
+      </w:r>
+      <w:r>
+        <w:rPr>
+          <w:rFonts w:eastAsiaTheme="minorEastAsia"/>
+        </w:rPr>
+        <w:lastRenderedPageBreak/>
+        <w:t xml:space="preserve">next </w:t>
       </w:r>
       <w:r>
         <w:rPr>
@@ -2066,26 +2431,7 @@
         <w:rPr>
           <w:rFonts w:eastAsiaTheme="minorEastAsia"/>
         </w:rPr>
-        <w:t>edge of the clock. The a</w:t>
-      </w:r>
-      <w:r>
-        <w:rPr>
-          <w:rFonts w:eastAsiaTheme="minorEastAsia"/>
-        </w:rPr>
-        <w:t>synchronous</w:t>
-      </w:r>
-      <w:r>
-        <w:rPr>
-          <w:rFonts w:eastAsiaTheme="minorEastAsia"/>
-        </w:rPr>
-        <w:t xml:space="preserve"> reset means that the reset action would be </w:t>
-      </w:r>
-      <w:r>
-        <w:rPr>
-          <w:rFonts w:eastAsiaTheme="minorEastAsia"/>
-        </w:rPr>
-        <w:lastRenderedPageBreak/>
-        <w:t>triggered as soon as possible which is not be synchronized with the clock</w:t>
+        <w:t>edge of the clock. The asynchronous reset means that the reset action would be triggered as soon as possible which is not be synchronized with the clock</w:t>
       </w:r>
       <w:r>
         <w:rPr>
@@ -2158,8 +2504,18 @@
         </w:rPr>
         <w:t xml:space="preserve">lways </w:t>
       </w:r>
-      <w:r>
-        <w:t>@(posedge cl</w:t>
+      <w:proofErr w:type="gramStart"/>
+      <w:r>
+        <w:t>@(</w:t>
+      </w:r>
+      <w:proofErr w:type="spellStart"/>
+      <w:proofErr w:type="gramEnd"/>
+      <w:r>
+        <w:t>posedge</w:t>
+      </w:r>
+      <w:proofErr w:type="spellEnd"/>
+      <w:r>
+        <w:t xml:space="preserve"> cl</w:t>
       </w:r>
       <w:r>
         <w:t>oc</w:t>
@@ -2180,10 +2536,7 @@
       </w:r>
       <w:r>
         <w:tab/>
-        <w:t xml:space="preserve">    </w:t>
-      </w:r>
-      <w:r>
-        <w:t>if (reset) begin</w:t>
+        <w:t xml:space="preserve">    if (reset) begin</w:t>
       </w:r>
     </w:p>
     <w:p>
@@ -2198,10 +2551,7 @@
       </w:r>
       <w:r>
         <w:tab/>
-        <w:t xml:space="preserve">    </w:t>
-      </w:r>
-      <w:r>
-        <w:t xml:space="preserve">    // Reset action here.</w:t>
+        <w:t xml:space="preserve">        // Reset action here.</w:t>
       </w:r>
     </w:p>
     <w:p>
@@ -2216,10 +2566,7 @@
       </w:r>
       <w:r>
         <w:tab/>
-        <w:t xml:space="preserve">    </w:t>
-      </w:r>
-      <w:r>
-        <w:t xml:space="preserve">end else </w:t>
+        <w:t xml:space="preserve">    end else </w:t>
       </w:r>
       <w:r>
         <w:t>begin</w:t>
@@ -2237,17 +2584,14 @@
       </w:r>
       <w:r>
         <w:tab/>
-        <w:t xml:space="preserve">    </w:t>
-      </w:r>
-      <w:r>
-        <w:t xml:space="preserve">    ……</w:t>
+        <w:t xml:space="preserve">        ……</w:t>
       </w:r>
     </w:p>
     <w:p>
       <w:pPr>
         <w:pStyle w:val="af1"/>
         <w:rPr>
-          <w:rFonts w:eastAsiaTheme="minorEastAsia" w:hint="eastAsia"/>
+          <w:rFonts w:eastAsiaTheme="minorEastAsia"/>
         </w:rPr>
       </w:pPr>
       <w:r>
@@ -2258,19 +2602,13 @@
       </w:r>
       <w:r>
         <w:tab/>
-        <w:t xml:space="preserve">    </w:t>
-      </w:r>
-      <w:r>
-        <w:t>end</w:t>
+        <w:t xml:space="preserve">    end</w:t>
       </w:r>
     </w:p>
     <w:p>
       <w:pPr>
         <w:pStyle w:val="af1"/>
         <w:ind w:left="431" w:firstLine="409"/>
-        <w:rPr>
-          <w:rFonts w:hint="eastAsia"/>
-        </w:rPr>
       </w:pPr>
       <w:r>
         <w:t>end</w:t>
@@ -2286,7 +2624,7 @@
         <w:spacing w:before="156"/>
         <w:ind w:left="360"/>
         <w:rPr>
-          <w:rFonts w:eastAsiaTheme="minorEastAsia" w:hint="eastAsia"/>
+          <w:rFonts w:eastAsiaTheme="minorEastAsia"/>
         </w:rPr>
       </w:pPr>
       <w:r>
@@ -2310,20 +2648,26 @@
         </w:rPr>
         <w:t xml:space="preserve">lways </w:t>
       </w:r>
-      <w:r>
-        <w:t>@(posedge cl</w:t>
-      </w:r>
-      <w:r>
-        <w:t>oc</w:t>
-      </w:r>
-      <w:r>
-        <w:t>k</w:t>
-      </w:r>
-      <w:r>
-        <w:t xml:space="preserve"> or posedge reset</w:t>
-      </w:r>
-      <w:r>
-        <w:t>) begin</w:t>
+      <w:proofErr w:type="gramStart"/>
+      <w:r>
+        <w:t>@(</w:t>
+      </w:r>
+      <w:proofErr w:type="spellStart"/>
+      <w:proofErr w:type="gramEnd"/>
+      <w:r>
+        <w:t>posedge</w:t>
+      </w:r>
+      <w:proofErr w:type="spellEnd"/>
+      <w:r>
+        <w:t xml:space="preserve"> clock or </w:t>
+      </w:r>
+      <w:proofErr w:type="spellStart"/>
+      <w:r>
+        <w:t>posedge</w:t>
+      </w:r>
+      <w:proofErr w:type="spellEnd"/>
+      <w:r>
+        <w:t xml:space="preserve"> reset) begin</w:t>
       </w:r>
     </w:p>
     <w:p>
@@ -2390,7 +2734,7 @@
       <w:pPr>
         <w:pStyle w:val="af1"/>
         <w:rPr>
-          <w:rFonts w:eastAsiaTheme="minorEastAsia" w:hint="eastAsia"/>
+          <w:rFonts w:eastAsiaTheme="minorEastAsia"/>
         </w:rPr>
       </w:pPr>
       <w:r>
@@ -2408,9 +2752,6 @@
       <w:pPr>
         <w:pStyle w:val="af1"/>
         <w:ind w:left="431" w:firstLine="409"/>
-        <w:rPr>
-          <w:rFonts w:hint="eastAsia"/>
-        </w:rPr>
       </w:pPr>
       <w:r>
         <w:t>end</w:t>
@@ -2426,7 +2767,7 @@
         <w:spacing w:before="156"/>
         <w:ind w:left="360"/>
         <w:rPr>
-          <w:rFonts w:eastAsiaTheme="minorEastAsia" w:hint="eastAsia"/>
+          <w:rFonts w:eastAsiaTheme="minorEastAsia"/>
         </w:rPr>
       </w:pPr>
       <w:r>
@@ -2536,7 +2877,7 @@
         <w:spacing w:before="156"/>
         <w:ind w:left="371"/>
         <w:rPr>
-          <w:rFonts w:eastAsiaTheme="minorEastAsia" w:hint="eastAsia"/>
+          <w:rFonts w:eastAsiaTheme="minorEastAsia"/>
         </w:rPr>
       </w:pPr>
       <w:r>
@@ -2595,13 +2936,14 @@
         <w:spacing w:before="156"/>
         <w:ind w:left="731"/>
         <w:rPr>
+          <w:rFonts w:eastAsiaTheme="minorEastAsia"/>
+        </w:rPr>
+      </w:pPr>
+      <w:r>
+        <w:rPr>
           <w:rFonts w:eastAsiaTheme="minorEastAsia" w:hint="eastAsia"/>
         </w:rPr>
-      </w:pPr>
-      <w:r>
-        <w:rPr>
-          <w:rFonts w:eastAsiaTheme="minorEastAsia" w:hint="eastAsia"/>
-        </w:rPr>
+        <w:lastRenderedPageBreak/>
         <w:t>T</w:t>
       </w:r>
       <w:r>
@@ -2623,7 +2965,6 @@
         <w:ind w:left="431" w:firstLine="409"/>
       </w:pPr>
       <w:r>
-        <w:lastRenderedPageBreak/>
         <w:t>a</w:t>
       </w:r>
       <w:r>
@@ -2632,21 +2973,20 @@
         </w:rPr>
         <w:t xml:space="preserve">lways </w:t>
       </w:r>
+      <w:proofErr w:type="gramStart"/>
       <w:r>
         <w:t>@(</w:t>
       </w:r>
-      <w:r>
-        <w:t>*</w:t>
-      </w:r>
-      <w:r>
-        <w:t>) begin</w:t>
+      <w:proofErr w:type="gramEnd"/>
+      <w:r>
+        <w:t>*) begin</w:t>
       </w:r>
     </w:p>
     <w:p>
       <w:pPr>
         <w:pStyle w:val="af1"/>
         <w:rPr>
-          <w:rFonts w:eastAsiaTheme="minorEastAsia" w:hint="eastAsia"/>
+          <w:rFonts w:eastAsiaTheme="minorEastAsia"/>
         </w:rPr>
       </w:pPr>
       <w:r>
@@ -2657,10 +2997,7 @@
       </w:r>
       <w:r>
         <w:tab/>
-        <w:t xml:space="preserve">    </w:t>
-      </w:r>
-      <w:r>
-        <w:t>result = a + b;</w:t>
+        <w:t xml:space="preserve">    result = a + b;</w:t>
       </w:r>
     </w:p>
     <w:p>
@@ -2754,21 +3091,25 @@
         </w:rPr>
         <w:t xml:space="preserve">lways </w:t>
       </w:r>
+      <w:proofErr w:type="gramStart"/>
       <w:r>
         <w:t>@(</w:t>
       </w:r>
-      <w:r>
-        <w:t>posedge clock</w:t>
-      </w:r>
-      <w:r>
-        <w:t>) begin</w:t>
+      <w:proofErr w:type="spellStart"/>
+      <w:proofErr w:type="gramEnd"/>
+      <w:r>
+        <w:t>posedge</w:t>
+      </w:r>
+      <w:proofErr w:type="spellEnd"/>
+      <w:r>
+        <w:t xml:space="preserve"> clock) begin</w:t>
       </w:r>
     </w:p>
     <w:p>
       <w:pPr>
         <w:pStyle w:val="af1"/>
         <w:rPr>
-          <w:rFonts w:eastAsiaTheme="minorEastAsia" w:hint="eastAsia"/>
+          <w:rFonts w:eastAsiaTheme="minorEastAsia"/>
         </w:rPr>
       </w:pPr>
       <w:r>
@@ -2779,28 +3120,21 @@
       </w:r>
       <w:r>
         <w:tab/>
-        <w:t xml:space="preserve">    result </w:t>
-      </w:r>
-      <w:r>
-        <w:t>&lt;</w:t>
-      </w:r>
-      <w:r>
-        <w:t>=</w:t>
-      </w:r>
-      <w:r>
-        <w:t xml:space="preserve"> {result[5:0], 1’b0}</w:t>
-      </w:r>
-      <w:r>
-        <w:t>;</w:t>
+        <w:t xml:space="preserve">    result &lt;= {</w:t>
+      </w:r>
+      <w:proofErr w:type="gramStart"/>
+      <w:r>
+        <w:t>result[</w:t>
+      </w:r>
+      <w:proofErr w:type="gramEnd"/>
+      <w:r>
+        <w:t>5:0], 1’b0};</w:t>
       </w:r>
     </w:p>
     <w:p>
       <w:pPr>
         <w:pStyle w:val="af1"/>
         <w:ind w:left="431" w:firstLine="409"/>
-        <w:rPr>
-          <w:rFonts w:hint="eastAsia"/>
-        </w:rPr>
       </w:pPr>
       <w:r>
         <w:t>end</w:t>
@@ -2841,13 +3175,7 @@
         <w:rPr>
           <w:rFonts w:eastAsiaTheme="minorEastAsia"/>
         </w:rPr>
-        <w:t xml:space="preserve"> sequential logic elements.</w:t>
-      </w:r>
-      <w:r>
-        <w:rPr>
-          <w:rFonts w:eastAsiaTheme="minorEastAsia"/>
-        </w:rPr>
-        <w:t xml:space="preserve"> It needs to save the last number of the counter to do the current counting.</w:t>
+        <w:t xml:space="preserve"> sequential logic elements. It needs to save the last number of the counter to do the current counting.</w:t>
       </w:r>
     </w:p>
     <w:p>
@@ -2884,15 +3212,25 @@
         </w:rPr>
         <w:t xml:space="preserve">lways </w:t>
       </w:r>
-      <w:r>
-        <w:t>@(posedge clock) begin</w:t>
+      <w:proofErr w:type="gramStart"/>
+      <w:r>
+        <w:t>@(</w:t>
+      </w:r>
+      <w:proofErr w:type="spellStart"/>
+      <w:proofErr w:type="gramEnd"/>
+      <w:r>
+        <w:t>posedge</w:t>
+      </w:r>
+      <w:proofErr w:type="spellEnd"/>
+      <w:r>
+        <w:t xml:space="preserve"> clock) begin</w:t>
       </w:r>
     </w:p>
     <w:p>
       <w:pPr>
         <w:pStyle w:val="af1"/>
         <w:rPr>
-          <w:rFonts w:eastAsiaTheme="minorEastAsia" w:hint="eastAsia"/>
+          <w:rFonts w:eastAsiaTheme="minorEastAsia"/>
         </w:rPr>
       </w:pPr>
       <w:r>
@@ -2903,19 +3241,7 @@
       </w:r>
       <w:r>
         <w:tab/>
-        <w:t xml:space="preserve">    </w:t>
-      </w:r>
-      <w:r>
-        <w:t>counter</w:t>
-      </w:r>
-      <w:r>
-        <w:t xml:space="preserve"> &lt;= </w:t>
-      </w:r>
-      <w:r>
-        <w:t>counter + 10’d1</w:t>
-      </w:r>
-      <w:r>
-        <w:t>;</w:t>
+        <w:t xml:space="preserve">    counter &lt;= counter + 10’d1;</w:t>
       </w:r>
     </w:p>
     <w:p>
@@ -2965,19 +3291,7 @@
         <w:rPr>
           <w:rFonts w:eastAsiaTheme="minorEastAsia"/>
         </w:rPr>
-        <w:t xml:space="preserve"> </w:t>
-      </w:r>
-      <w:r>
-        <w:rPr>
-          <w:rFonts w:eastAsiaTheme="minorEastAsia"/>
-        </w:rPr>
-        <w:t>sequential logic elements</w:t>
-      </w:r>
-      <w:r>
-        <w:rPr>
-          <w:rFonts w:eastAsiaTheme="minorEastAsia"/>
-        </w:rPr>
-        <w:t>. The output value only depends on two input 16-bit signed values, which has no relationship with its last result.</w:t>
+        <w:t xml:space="preserve"> sequential logic elements. The output value only depends on two input 16-bit signed values, which has no relationship with its last result.</w:t>
       </w:r>
     </w:p>
     <w:p>
@@ -3014,15 +3328,20 @@
         </w:rPr>
         <w:t xml:space="preserve">lways </w:t>
       </w:r>
-      <w:r>
-        <w:t>@(*) begin</w:t>
+      <w:proofErr w:type="gramStart"/>
+      <w:r>
+        <w:t>@(</w:t>
+      </w:r>
+      <w:proofErr w:type="gramEnd"/>
+      <w:r>
+        <w:t>*) begin</w:t>
       </w:r>
     </w:p>
     <w:p>
       <w:pPr>
         <w:pStyle w:val="af1"/>
         <w:rPr>
-          <w:rFonts w:eastAsiaTheme="minorEastAsia" w:hint="eastAsia"/>
+          <w:rFonts w:eastAsiaTheme="minorEastAsia"/>
         </w:rPr>
       </w:pPr>
       <w:r>
@@ -3033,13 +3352,7 @@
       </w:r>
       <w:r>
         <w:tab/>
-        <w:t xml:space="preserve">    result = a </w:t>
-      </w:r>
-      <w:r>
-        <w:t>*</w:t>
-      </w:r>
-      <w:r>
-        <w:t xml:space="preserve"> b;</w:t>
+        <w:t xml:space="preserve">    result = a * b;</w:t>
       </w:r>
     </w:p>
     <w:p>
@@ -3124,16 +3437,10 @@
         <w:rPr>
           <w:rFonts w:hint="eastAsia"/>
         </w:rPr>
-        <w:t xml:space="preserve">lways </w:t>
-      </w:r>
-      <w:r>
-        <w:t>@(</w:t>
-      </w:r>
-      <w:r>
-        <w:t>posedge clock</w:t>
-      </w:r>
-      <w:r>
-        <w:t>) begin</w:t>
+        <w:t>lways</w:t>
+      </w:r>
+      <w:r>
+        <w:t xml:space="preserve"> begin</w:t>
       </w:r>
     </w:p>
     <w:p>
@@ -3148,10 +3455,7 @@
       </w:r>
       <w:r>
         <w:tab/>
-        <w:t xml:space="preserve">    </w:t>
-      </w:r>
-      <w:r>
-        <w:t>case(path)</w:t>
+        <w:t xml:space="preserve">    case(path)</w:t>
       </w:r>
     </w:p>
     <w:p>
@@ -3166,10 +3470,15 @@
       </w:r>
       <w:r>
         <w:tab/>
-        <w:t xml:space="preserve">    </w:t>
-      </w:r>
-      <w:r>
-        <w:t xml:space="preserve">    3’d0: result &lt;= route[0];</w:t>
+        <w:t xml:space="preserve">        3’d0: result &lt;= </w:t>
+      </w:r>
+      <w:proofErr w:type="gramStart"/>
+      <w:r>
+        <w:t>route[</w:t>
+      </w:r>
+      <w:proofErr w:type="gramEnd"/>
+      <w:r>
+        <w:t>0];</w:t>
       </w:r>
     </w:p>
     <w:p>
@@ -3184,19 +3493,15 @@
       </w:r>
       <w:r>
         <w:tab/>
-        <w:t xml:space="preserve">        3’</w:t>
-      </w:r>
-      <w:r>
-        <w:t>d1</w:t>
-      </w:r>
-      <w:r>
-        <w:t>: result &lt;= route[</w:t>
-      </w:r>
-      <w:r>
-        <w:t>1</w:t>
-      </w:r>
-      <w:r>
-        <w:t>];</w:t>
+        <w:t xml:space="preserve">        3’d1: result &lt;= </w:t>
+      </w:r>
+      <w:proofErr w:type="gramStart"/>
+      <w:r>
+        <w:t>route[</w:t>
+      </w:r>
+      <w:proofErr w:type="gramEnd"/>
+      <w:r>
+        <w:t>1];</w:t>
       </w:r>
     </w:p>
     <w:p>
@@ -3211,19 +3516,15 @@
       </w:r>
       <w:r>
         <w:tab/>
-        <w:t xml:space="preserve">        3’</w:t>
-      </w:r>
-      <w:r>
-        <w:t>d2</w:t>
-      </w:r>
-      <w:r>
-        <w:t>: result &lt;= route[</w:t>
-      </w:r>
-      <w:r>
-        <w:t>2</w:t>
-      </w:r>
-      <w:r>
-        <w:t>];</w:t>
+        <w:t xml:space="preserve">        3’d2: result &lt;= </w:t>
+      </w:r>
+      <w:proofErr w:type="gramStart"/>
+      <w:r>
+        <w:t>route[</w:t>
+      </w:r>
+      <w:proofErr w:type="gramEnd"/>
+      <w:r>
+        <w:t>2];</w:t>
       </w:r>
     </w:p>
     <w:p>
@@ -3238,19 +3539,15 @@
       </w:r>
       <w:r>
         <w:tab/>
-        <w:t xml:space="preserve">        3’</w:t>
-      </w:r>
-      <w:r>
-        <w:t>d3</w:t>
-      </w:r>
-      <w:r>
-        <w:t>: result &lt;= route[</w:t>
-      </w:r>
-      <w:r>
-        <w:t>3</w:t>
-      </w:r>
-      <w:r>
-        <w:t>];</w:t>
+        <w:t xml:space="preserve">        3’d3: result &lt;= </w:t>
+      </w:r>
+      <w:proofErr w:type="gramStart"/>
+      <w:r>
+        <w:t>route[</w:t>
+      </w:r>
+      <w:proofErr w:type="gramEnd"/>
+      <w:r>
+        <w:t>3];</w:t>
       </w:r>
     </w:p>
     <w:p>
@@ -3265,19 +3562,15 @@
       </w:r>
       <w:r>
         <w:tab/>
-        <w:t xml:space="preserve">        3’</w:t>
-      </w:r>
-      <w:r>
-        <w:t>d4</w:t>
-      </w:r>
-      <w:r>
-        <w:t>: result &lt;= route[</w:t>
-      </w:r>
-      <w:r>
-        <w:t>4</w:t>
-      </w:r>
-      <w:r>
-        <w:t>];</w:t>
+        <w:t xml:space="preserve">        3’d4: result &lt;= </w:t>
+      </w:r>
+      <w:proofErr w:type="gramStart"/>
+      <w:r>
+        <w:t>route[</w:t>
+      </w:r>
+      <w:proofErr w:type="gramEnd"/>
+      <w:r>
+        <w:t>4];</w:t>
       </w:r>
     </w:p>
     <w:p>
@@ -3292,26 +3585,22 @@
       </w:r>
       <w:r>
         <w:tab/>
-        <w:t xml:space="preserve">        3’</w:t>
-      </w:r>
-      <w:r>
-        <w:t>d5</w:t>
-      </w:r>
-      <w:r>
-        <w:t>: result &lt;= route[</w:t>
-      </w:r>
-      <w:r>
-        <w:t>5</w:t>
-      </w:r>
-      <w:r>
-        <w:t>];</w:t>
+        <w:t xml:space="preserve">        3’d5: result &lt;= </w:t>
+      </w:r>
+      <w:proofErr w:type="gramStart"/>
+      <w:r>
+        <w:t>route[</w:t>
+      </w:r>
+      <w:proofErr w:type="gramEnd"/>
+      <w:r>
+        <w:t>5];</w:t>
       </w:r>
     </w:p>
     <w:p>
       <w:pPr>
         <w:pStyle w:val="af1"/>
         <w:rPr>
-          <w:rFonts w:eastAsiaTheme="minorEastAsia" w:hint="eastAsia"/>
+          <w:rFonts w:eastAsiaTheme="minorEastAsia"/>
         </w:rPr>
       </w:pPr>
       <w:r>
@@ -3322,29 +3611,22 @@
       </w:r>
       <w:r>
         <w:tab/>
-        <w:t xml:space="preserve">        3’</w:t>
-      </w:r>
-      <w:r>
-        <w:t>d6</w:t>
-      </w:r>
-      <w:r>
-        <w:t>: result &lt;= route[</w:t>
-      </w:r>
-      <w:r>
-        <w:t>6</w:t>
-      </w:r>
-      <w:r>
-        <w:t>]</w:t>
-      </w:r>
-      <w:r>
-        <w:t>;</w:t>
+        <w:t xml:space="preserve">        3’d6: result &lt;= </w:t>
+      </w:r>
+      <w:proofErr w:type="gramStart"/>
+      <w:r>
+        <w:t>route[</w:t>
+      </w:r>
+      <w:proofErr w:type="gramEnd"/>
+      <w:r>
+        <w:t>6];</w:t>
       </w:r>
     </w:p>
     <w:p>
       <w:pPr>
         <w:pStyle w:val="af1"/>
         <w:rPr>
-          <w:rFonts w:eastAsiaTheme="minorEastAsia" w:hint="eastAsia"/>
+          <w:rFonts w:eastAsiaTheme="minorEastAsia"/>
         </w:rPr>
       </w:pPr>
       <w:r>
@@ -3357,23 +3639,23 @@
         <w:tab/>
         <w:t xml:space="preserve">    </w:t>
       </w:r>
+      <w:proofErr w:type="spellStart"/>
       <w:r>
         <w:t>endcase</w:t>
       </w:r>
+      <w:proofErr w:type="spellEnd"/>
     </w:p>
     <w:p>
       <w:pPr>
         <w:pStyle w:val="af1"/>
         <w:ind w:left="431" w:firstLine="409"/>
         <w:rPr>
-          <w:rFonts w:eastAsiaTheme="minorEastAsia" w:hint="eastAsia"/>
+          <w:rFonts w:eastAsiaTheme="minorEastAsia"/>
         </w:rPr>
       </w:pPr>
       <w:r>
         <w:t>end</w:t>
       </w:r>
-      <w:bookmarkStart w:id="0" w:name="_GoBack"/>
-      <w:bookmarkEnd w:id="0"/>
     </w:p>
     <w:p>
       <w:pPr>
@@ -3672,10 +3954,25 @@
     </w:p>
     <w:p>
       <w:pPr>
+        <w:pStyle w:val="a"/>
+      </w:pPr>
+      <w:r>
+        <w:t xml:space="preserve">[Advanced] Support VGA video signal output for visualization the configuration and </w:t>
+      </w:r>
+      <w:r>
+        <w:t xml:space="preserve">reference </w:t>
+      </w:r>
+      <w:r>
+        <w:t>manual.</w:t>
+      </w:r>
+    </w:p>
+    <w:p>
+      <w:pPr>
         <w:pStyle w:val="1"/>
         <w:spacing w:before="312"/>
       </w:pPr>
       <w:r>
+        <w:lastRenderedPageBreak/>
         <w:t>Architecture</w:t>
       </w:r>
     </w:p>
@@ -3702,7 +3999,6 @@
         <w:rPr>
           <w:noProof/>
         </w:rPr>
-        <w:lastRenderedPageBreak/>
         <w:drawing>
           <wp:inline distT="0" distB="0" distL="0" distR="0" wp14:anchorId="6B1A0B40" wp14:editId="0D8A3F40">
             <wp:extent cx="5244888" cy="2337758"/>
@@ -3891,7 +4187,14 @@
         <w:rPr>
           <w:rFonts w:eastAsiaTheme="minorEastAsia"/>
         </w:rPr>
-        <w:t xml:space="preserve">To reduce the work of FPGA, we store the inverse of the button instead of its original value. When the button pressed for a while, the value of the pipeline should be 0. The debouncer module also uses logic equal to avoid the high </w:t>
+        <w:t xml:space="preserve">To reduce the work of FPGA, we store the inverse of the button instead of its original value. </w:t>
+      </w:r>
+      <w:r>
+        <w:rPr>
+          <w:rFonts w:eastAsiaTheme="minorEastAsia"/>
+        </w:rPr>
+        <w:lastRenderedPageBreak/>
+        <w:t xml:space="preserve">When the button pressed for a while, the value of the pipeline should be 0. The debouncer module also uses logic equal to avoid the high </w:t>
       </w:r>
       <w:r>
         <w:rPr>
@@ -3920,7 +4223,6 @@
         </w:rPr>
       </w:pPr>
       <w:r>
-        <w:lastRenderedPageBreak/>
         <w:t xml:space="preserve">For the test button, it needs for lower latency to get accurate result. </w:t>
       </w:r>
       <w:r>
@@ -4234,13 +4536,49 @@
         <w:rPr>
           <w:rFonts w:eastAsiaTheme="minorEastAsia"/>
         </w:rPr>
-        <w:t xml:space="preserve">The digit selected integer could be calculated with index (displayIndex) with expression </w:t>
-      </w:r>
+        <w:t>The digit selected integer could be calculated with index (</w:t>
+      </w:r>
+      <w:proofErr w:type="spellStart"/>
+      <w:r>
+        <w:rPr>
+          <w:rFonts w:eastAsiaTheme="minorEastAsia"/>
+        </w:rPr>
+        <w:t>displayIndex</w:t>
+      </w:r>
+      <w:proofErr w:type="spellEnd"/>
+      <w:r>
+        <w:rPr>
+          <w:rFonts w:eastAsiaTheme="minorEastAsia"/>
+        </w:rPr>
+        <w:t xml:space="preserve">) with expression </w:t>
+      </w:r>
+      <w:proofErr w:type="gramStart"/>
       <w:r>
         <w:rPr>
           <w:rStyle w:val="aa"/>
         </w:rPr>
-        <w:t>~(8'd1 &lt;&lt; displayIndex)</w:t>
+        <w:t>~(</w:t>
+      </w:r>
+      <w:proofErr w:type="gramEnd"/>
+      <w:r>
+        <w:rPr>
+          <w:rStyle w:val="aa"/>
+        </w:rPr>
+        <w:t xml:space="preserve">8'd1 &lt;&lt; </w:t>
+      </w:r>
+      <w:proofErr w:type="spellStart"/>
+      <w:r>
+        <w:rPr>
+          <w:rStyle w:val="aa"/>
+        </w:rPr>
+        <w:t>displayIndex</w:t>
+      </w:r>
+      <w:proofErr w:type="spellEnd"/>
+      <w:r>
+        <w:rPr>
+          <w:rStyle w:val="aa"/>
+        </w:rPr>
+        <w:t>)</w:t>
       </w:r>
       <w:r>
         <w:rPr>
@@ -5676,6 +6014,7 @@
         <w:rPr>
           <w:rFonts w:eastAsiaTheme="minorEastAsia" w:hint="eastAsia"/>
         </w:rPr>
+        <w:lastRenderedPageBreak/>
         <w:t xml:space="preserve">The first 10 </w:t>
       </w:r>
       <w:r>
@@ -5702,7 +6041,6 @@
         <w:rPr>
           <w:rFonts w:eastAsiaTheme="minorEastAsia" w:hint="eastAsia"/>
         </w:rPr>
-        <w:lastRenderedPageBreak/>
         <w:t xml:space="preserve">The EBCD </w:t>
       </w:r>
       <w:r>
@@ -5722,14 +6060,27 @@
         </w:rPr>
         <w:t>Central Logic Unit (</w:t>
       </w:r>
-      <w:r>
-        <w:t xml:space="preserve">Miyanaga </w:t>
+      <w:proofErr w:type="spellStart"/>
+      <w:r>
+        <w:t>Miyanaga</w:t>
+      </w:r>
+      <w:proofErr w:type="spellEnd"/>
+      <w:r>
+        <w:t xml:space="preserve"> </w:t>
       </w:r>
       <w:r>
         <w:t>RT-70 Kai Type 3</w:t>
       </w:r>
       <w:r>
-        <w:t xml:space="preserve"> “Hayate”</w:t>
+        <w:t xml:space="preserve"> “</w:t>
+      </w:r>
+      <w:proofErr w:type="spellStart"/>
+      <w:r>
+        <w:t>Hayate</w:t>
+      </w:r>
+      <w:proofErr w:type="spellEnd"/>
+      <w:r>
+        <w:t>”</w:t>
       </w:r>
       <w:r>
         <w:t>, M7T3</w:t>
@@ -6050,6 +6401,7 @@
         <w:rPr>
           <w:rFonts w:eastAsiaTheme="minorEastAsia" w:hint="eastAsia"/>
         </w:rPr>
+        <w:lastRenderedPageBreak/>
         <w:t xml:space="preserve">IDLE: display the best score and </w:t>
       </w:r>
       <w:r>
@@ -6163,7 +6515,6 @@
         <w:rPr>
           <w:rFonts w:eastAsiaTheme="minorEastAsia"/>
         </w:rPr>
-        <w:lastRenderedPageBreak/>
         <w:t>Or else: output the random number to TEST state and move to TEST state.</w:t>
       </w:r>
     </w:p>
@@ -7657,7 +8008,23 @@
         <w:rPr>
           <w:rStyle w:val="aa"/>
         </w:rPr>
-        <w:t>{x[w:r], r{0}}</w:t>
+        <w:t>{x[</w:t>
+      </w:r>
+      <w:proofErr w:type="spellStart"/>
+      <w:proofErr w:type="gramStart"/>
+      <w:r>
+        <w:rPr>
+          <w:rStyle w:val="aa"/>
+        </w:rPr>
+        <w:t>w:r</w:t>
+      </w:r>
+      <w:proofErr w:type="spellEnd"/>
+      <w:proofErr w:type="gramEnd"/>
+      <w:r>
+        <w:rPr>
+          <w:rStyle w:val="aa"/>
+        </w:rPr>
+        <w:t>], r{0}}</w:t>
       </w:r>
       <w:r>
         <w:rPr>
@@ -7761,7 +8128,21 @@
         <w:rPr>
           <w:rStyle w:val="aa"/>
         </w:rPr>
-        <w:t>{(w-r){0}, x[r:0]}</w:t>
+        <w:t>{(w-</w:t>
+      </w:r>
+      <w:proofErr w:type="gramStart"/>
+      <w:r>
+        <w:rPr>
+          <w:rStyle w:val="aa"/>
+        </w:rPr>
+        <w:t>r){</w:t>
+      </w:r>
+      <w:proofErr w:type="gramEnd"/>
+      <w:r>
+        <w:rPr>
+          <w:rStyle w:val="aa"/>
+        </w:rPr>
+        <w:t>0}, x[r:0]}</w:t>
       </w:r>
       <w:r>
         <w:rPr>
@@ -10412,7 +10793,21 @@
         <w:rPr>
           <w:rFonts w:eastAsiaTheme="minorEastAsia"/>
         </w:rPr>
-        <w:t xml:space="preserve"> the entire period the get the value. As the document mentioned, we should output the data as PWM to express the data as what we want. However, we output the sine wave data to the audio pin, the sound is very strange. We finally choose to output a constant value which is 8’h80 which is exactly half of the duty cycle. And performs very well. Using Moku, we could actually find out that the PWM wave output directly without transfer the PWM to analog signal as the DAC module output. This is one of the thing that not mentioned in the reference manual.</w:t>
+        <w:t xml:space="preserve"> the entire period the get the value. As the document mentioned, we should output the data as PWM to express the data as what we want. However, we output the sine wave data to the audio pin, the sound is very strange. We finally choose to output a constant value which is 8’h80 which is exactly half of the duty cycle. And performs very well. Using </w:t>
+      </w:r>
+      <w:proofErr w:type="spellStart"/>
+      <w:r>
+        <w:rPr>
+          <w:rFonts w:eastAsiaTheme="minorEastAsia"/>
+        </w:rPr>
+        <w:t>Moku</w:t>
+      </w:r>
+      <w:proofErr w:type="spellEnd"/>
+      <w:r>
+        <w:rPr>
+          <w:rFonts w:eastAsiaTheme="minorEastAsia"/>
+        </w:rPr>
+        <w:t>, we could actually find out that the PWM wave output directly without transfer the PWM to analog signal as the DAC module output. This is one of the thing that not mentioned in the reference manual.</w:t>
       </w:r>
       <w:r>
         <w:rPr>
@@ -10456,7 +10851,15 @@
         <w:t>s of the low pass filter</w:t>
       </w:r>
       <w:r>
-        <w:t xml:space="preserve"> in the Figure 29 of the reference manual (Sollen-Key Butterworth Low-Pass 4</w:t>
+        <w:t xml:space="preserve"> in the Figure 29 of the reference manual (</w:t>
+      </w:r>
+      <w:proofErr w:type="spellStart"/>
+      <w:r>
+        <w:t>Sollen</w:t>
+      </w:r>
+      <w:proofErr w:type="spellEnd"/>
+      <w:r>
+        <w:t>-Key Butterworth Low-Pass 4</w:t>
       </w:r>
       <w:r>
         <w:rPr>
@@ -12416,8 +12819,16 @@
         <w:rPr>
           <w:rFonts w:eastAsiaTheme="minorEastAsia"/>
         </w:rPr>
-        <w:t>PREPARE state core need a simulation of at least 4 seconds. Doing 1 second simulation would take a very long time on a</w:t>
-      </w:r>
+        <w:t xml:space="preserve">PREPARE state core need a simulation of at least 4 seconds. Doing 1 second simulation would take a very long time on </w:t>
+      </w:r>
+      <w:proofErr w:type="gramStart"/>
+      <w:r>
+        <w:rPr>
+          <w:rFonts w:eastAsiaTheme="minorEastAsia"/>
+        </w:rPr>
+        <w:t>a</w:t>
+      </w:r>
+      <w:proofErr w:type="gramEnd"/>
       <w:r>
         <w:rPr>
           <w:rFonts w:eastAsiaTheme="minorEastAsia"/>
@@ -12837,7 +13248,7 @@
 </file>
 
 <file path=word/endnotes.xml><?xml version="1.0" encoding="utf-8"?>
-<w:endnotes xmlns:wpc="http://schemas.microsoft.com/office/word/2010/wordprocessingCanvas" xmlns:cx="http://schemas.microsoft.com/office/drawing/2014/chartex" xmlns:mc="http://schemas.openxmlformats.org/markup-compatibility/2006" xmlns:o="urn:schemas-microsoft-com:office:office" xmlns:r="http://schemas.openxmlformats.org/officeDocument/2006/relationships" xmlns:m="http://schemas.openxmlformats.org/officeDocument/2006/math" xmlns:v="urn:schemas-microsoft-com:vml" xmlns:wp14="http://schemas.microsoft.com/office/word/2010/wordprocessingDrawing" xmlns:wp="http://schemas.openxmlformats.org/drawingml/2006/wordprocessingDrawing" xmlns:w10="urn:schemas-microsoft-com:office:word" xmlns:w="http://schemas.openxmlformats.org/wordprocessingml/2006/main" xmlns:w14="http://schemas.microsoft.com/office/word/2010/wordml" xmlns:w15="http://schemas.microsoft.com/office/word/2012/wordml" xmlns:w16se="http://schemas.microsoft.com/office/word/2015/wordml/symex" xmlns:wpg="http://schemas.microsoft.com/office/word/2010/wordprocessingGroup" xmlns:wpi="http://schemas.microsoft.com/office/word/2010/wordprocessingInk" xmlns:wne="http://schemas.microsoft.com/office/word/2006/wordml" xmlns:wps="http://schemas.microsoft.com/office/word/2010/wordprocessingShape" mc:Ignorable="w14 w15 w16se wp14">
+<w:endnotes xmlns:wpc="http://schemas.microsoft.com/office/word/2010/wordprocessingCanvas" xmlns:mo="http://schemas.microsoft.com/office/mac/office/2008/main" xmlns:mc="http://schemas.openxmlformats.org/markup-compatibility/2006" xmlns:mv="urn:schemas-microsoft-com:mac:vml" xmlns:o="urn:schemas-microsoft-com:office:office" xmlns:r="http://schemas.openxmlformats.org/officeDocument/2006/relationships" xmlns:m="http://schemas.openxmlformats.org/officeDocument/2006/math" xmlns:v="urn:schemas-microsoft-com:vml" xmlns:wp14="http://schemas.microsoft.com/office/word/2010/wordprocessingDrawing" xmlns:wp="http://schemas.openxmlformats.org/drawingml/2006/wordprocessingDrawing" xmlns:w10="urn:schemas-microsoft-com:office:word" xmlns:w="http://schemas.openxmlformats.org/wordprocessingml/2006/main" xmlns:w14="http://schemas.microsoft.com/office/word/2010/wordml" xmlns:w15="http://schemas.microsoft.com/office/word/2012/wordml" xmlns:wpg="http://schemas.microsoft.com/office/word/2010/wordprocessingGroup" xmlns:wpi="http://schemas.microsoft.com/office/word/2010/wordprocessingInk" xmlns:wne="http://schemas.microsoft.com/office/word/2006/wordml" xmlns:wps="http://schemas.microsoft.com/office/word/2010/wordprocessingShape" mc:Ignorable="w14 w15 wp14">
   <w:endnote w:type="separator" w:id="-1">
     <w:p>
       <w:pPr>
@@ -12862,7 +13273,7 @@
 </file>
 
 <file path=word/footer1.xml><?xml version="1.0" encoding="utf-8"?>
-<w:ftr xmlns:wpc="http://schemas.microsoft.com/office/word/2010/wordprocessingCanvas" xmlns:cx="http://schemas.microsoft.com/office/drawing/2014/chartex" xmlns:mc="http://schemas.openxmlformats.org/markup-compatibility/2006" xmlns:o="urn:schemas-microsoft-com:office:office" xmlns:r="http://schemas.openxmlformats.org/officeDocument/2006/relationships" xmlns:m="http://schemas.openxmlformats.org/officeDocument/2006/math" xmlns:v="urn:schemas-microsoft-com:vml" xmlns:wp14="http://schemas.microsoft.com/office/word/2010/wordprocessingDrawing" xmlns:wp="http://schemas.openxmlformats.org/drawingml/2006/wordprocessingDrawing" xmlns:w10="urn:schemas-microsoft-com:office:word" xmlns:w="http://schemas.openxmlformats.org/wordprocessingml/2006/main" xmlns:w14="http://schemas.microsoft.com/office/word/2010/wordml" xmlns:w15="http://schemas.microsoft.com/office/word/2012/wordml" xmlns:w16se="http://schemas.microsoft.com/office/word/2015/wordml/symex" xmlns:wpg="http://schemas.microsoft.com/office/word/2010/wordprocessingGroup" xmlns:wpi="http://schemas.microsoft.com/office/word/2010/wordprocessingInk" xmlns:wne="http://schemas.microsoft.com/office/word/2006/wordml" xmlns:wps="http://schemas.microsoft.com/office/word/2010/wordprocessingShape" mc:Ignorable="w14 w15 w16se wp14">
+<w:ftr xmlns:wpc="http://schemas.microsoft.com/office/word/2010/wordprocessingCanvas" xmlns:mo="http://schemas.microsoft.com/office/mac/office/2008/main" xmlns:mc="http://schemas.openxmlformats.org/markup-compatibility/2006" xmlns:mv="urn:schemas-microsoft-com:mac:vml" xmlns:o="urn:schemas-microsoft-com:office:office" xmlns:r="http://schemas.openxmlformats.org/officeDocument/2006/relationships" xmlns:m="http://schemas.openxmlformats.org/officeDocument/2006/math" xmlns:v="urn:schemas-microsoft-com:vml" xmlns:wp14="http://schemas.microsoft.com/office/word/2010/wordprocessingDrawing" xmlns:wp="http://schemas.openxmlformats.org/drawingml/2006/wordprocessingDrawing" xmlns:w10="urn:schemas-microsoft-com:office:word" xmlns:w="http://schemas.openxmlformats.org/wordprocessingml/2006/main" xmlns:w14="http://schemas.microsoft.com/office/word/2010/wordml" xmlns:w15="http://schemas.microsoft.com/office/word/2012/wordml" xmlns:wpg="http://schemas.microsoft.com/office/word/2010/wordprocessingGroup" xmlns:wpi="http://schemas.microsoft.com/office/word/2010/wordprocessingInk" xmlns:wne="http://schemas.microsoft.com/office/word/2006/wordml" xmlns:wps="http://schemas.microsoft.com/office/word/2010/wordprocessingShape" mc:Ignorable="w14 w15 wp14">
   <w:p>
     <w:pPr>
       <w:pStyle w:val="a4"/>
@@ -12875,7 +13286,7 @@
 </file>
 
 <file path=word/footer2.xml><?xml version="1.0" encoding="utf-8"?>
-<w:ftr xmlns:wpc="http://schemas.microsoft.com/office/word/2010/wordprocessingCanvas" xmlns:cx="http://schemas.microsoft.com/office/drawing/2014/chartex" xmlns:mc="http://schemas.openxmlformats.org/markup-compatibility/2006" xmlns:o="urn:schemas-microsoft-com:office:office" xmlns:r="http://schemas.openxmlformats.org/officeDocument/2006/relationships" xmlns:m="http://schemas.openxmlformats.org/officeDocument/2006/math" xmlns:v="urn:schemas-microsoft-com:vml" xmlns:wp14="http://schemas.microsoft.com/office/word/2010/wordprocessingDrawing" xmlns:wp="http://schemas.openxmlformats.org/drawingml/2006/wordprocessingDrawing" xmlns:w10="urn:schemas-microsoft-com:office:word" xmlns:w="http://schemas.openxmlformats.org/wordprocessingml/2006/main" xmlns:w14="http://schemas.microsoft.com/office/word/2010/wordml" xmlns:w15="http://schemas.microsoft.com/office/word/2012/wordml" xmlns:w16se="http://schemas.microsoft.com/office/word/2015/wordml/symex" xmlns:wpg="http://schemas.microsoft.com/office/word/2010/wordprocessingGroup" xmlns:wpi="http://schemas.microsoft.com/office/word/2010/wordprocessingInk" xmlns:wne="http://schemas.microsoft.com/office/word/2006/wordml" xmlns:wps="http://schemas.microsoft.com/office/word/2010/wordprocessingShape" mc:Ignorable="w14 w15 w16se wp14">
+<w:ftr xmlns:wpc="http://schemas.microsoft.com/office/word/2010/wordprocessingCanvas" xmlns:mo="http://schemas.microsoft.com/office/mac/office/2008/main" xmlns:mc="http://schemas.openxmlformats.org/markup-compatibility/2006" xmlns:mv="urn:schemas-microsoft-com:mac:vml" xmlns:o="urn:schemas-microsoft-com:office:office" xmlns:r="http://schemas.openxmlformats.org/officeDocument/2006/relationships" xmlns:m="http://schemas.openxmlformats.org/officeDocument/2006/math" xmlns:v="urn:schemas-microsoft-com:vml" xmlns:wp14="http://schemas.microsoft.com/office/word/2010/wordprocessingDrawing" xmlns:wp="http://schemas.openxmlformats.org/drawingml/2006/wordprocessingDrawing" xmlns:w10="urn:schemas-microsoft-com:office:word" xmlns:w="http://schemas.openxmlformats.org/wordprocessingml/2006/main" xmlns:w14="http://schemas.microsoft.com/office/word/2010/wordml" xmlns:w15="http://schemas.microsoft.com/office/word/2012/wordml" xmlns:wpg="http://schemas.microsoft.com/office/word/2010/wordprocessingGroup" xmlns:wpi="http://schemas.microsoft.com/office/word/2010/wordprocessingInk" xmlns:wne="http://schemas.microsoft.com/office/word/2006/wordml" xmlns:wps="http://schemas.microsoft.com/office/word/2010/wordprocessingShape" mc:Ignorable="w14 w15 wp14">
   <w:p>
     <w:pPr>
       <w:pStyle w:val="a4"/>
@@ -12914,7 +13325,7 @@
         <w:noProof/>
         <w:color w:val="576E7E"/>
       </w:rPr>
-      <w:t>5</w:t>
+      <w:t>3</w:t>
     </w:r>
     <w:r>
       <w:rPr>
@@ -12969,14 +13380,42 @@
       <w:rPr>
         <w:color w:val="576E7E"/>
       </w:rPr>
-      <w:t>© Haolei Ye &amp; Fangxiao Dong</w:t>
+      <w:t xml:space="preserve">© </w:t>
+    </w:r>
+    <w:proofErr w:type="spellStart"/>
+    <w:r>
+      <w:rPr>
+        <w:color w:val="576E7E"/>
+      </w:rPr>
+      <w:t>Haolei</w:t>
+    </w:r>
+    <w:proofErr w:type="spellEnd"/>
+    <w:r>
+      <w:rPr>
+        <w:color w:val="576E7E"/>
+      </w:rPr>
+      <w:t xml:space="preserve"> Ye &amp; </w:t>
+    </w:r>
+    <w:proofErr w:type="spellStart"/>
+    <w:r>
+      <w:rPr>
+        <w:color w:val="576E7E"/>
+      </w:rPr>
+      <w:t>Fangxiao</w:t>
+    </w:r>
+    <w:proofErr w:type="spellEnd"/>
+    <w:r>
+      <w:rPr>
+        <w:color w:val="576E7E"/>
+      </w:rPr>
+      <w:t xml:space="preserve"> Dong</w:t>
     </w:r>
   </w:p>
 </w:ftr>
 </file>
 
 <file path=word/footer3.xml><?xml version="1.0" encoding="utf-8"?>
-<w:ftr xmlns:wpc="http://schemas.microsoft.com/office/word/2010/wordprocessingCanvas" xmlns:cx="http://schemas.microsoft.com/office/drawing/2014/chartex" xmlns:mc="http://schemas.openxmlformats.org/markup-compatibility/2006" xmlns:o="urn:schemas-microsoft-com:office:office" xmlns:r="http://schemas.openxmlformats.org/officeDocument/2006/relationships" xmlns:m="http://schemas.openxmlformats.org/officeDocument/2006/math" xmlns:v="urn:schemas-microsoft-com:vml" xmlns:wp14="http://schemas.microsoft.com/office/word/2010/wordprocessingDrawing" xmlns:wp="http://schemas.openxmlformats.org/drawingml/2006/wordprocessingDrawing" xmlns:w10="urn:schemas-microsoft-com:office:word" xmlns:w="http://schemas.openxmlformats.org/wordprocessingml/2006/main" xmlns:w14="http://schemas.microsoft.com/office/word/2010/wordml" xmlns:w15="http://schemas.microsoft.com/office/word/2012/wordml" xmlns:w16se="http://schemas.microsoft.com/office/word/2015/wordml/symex" xmlns:wpg="http://schemas.microsoft.com/office/word/2010/wordprocessingGroup" xmlns:wpi="http://schemas.microsoft.com/office/word/2010/wordprocessingInk" xmlns:wne="http://schemas.microsoft.com/office/word/2006/wordml" xmlns:wps="http://schemas.microsoft.com/office/word/2010/wordprocessingShape" mc:Ignorable="w14 w15 w16se wp14">
+<w:ftr xmlns:wpc="http://schemas.microsoft.com/office/word/2010/wordprocessingCanvas" xmlns:mo="http://schemas.microsoft.com/office/mac/office/2008/main" xmlns:mc="http://schemas.openxmlformats.org/markup-compatibility/2006" xmlns:mv="urn:schemas-microsoft-com:mac:vml" xmlns:o="urn:schemas-microsoft-com:office:office" xmlns:r="http://schemas.openxmlformats.org/officeDocument/2006/relationships" xmlns:m="http://schemas.openxmlformats.org/officeDocument/2006/math" xmlns:v="urn:schemas-microsoft-com:vml" xmlns:wp14="http://schemas.microsoft.com/office/word/2010/wordprocessingDrawing" xmlns:wp="http://schemas.openxmlformats.org/drawingml/2006/wordprocessingDrawing" xmlns:w10="urn:schemas-microsoft-com:office:word" xmlns:w="http://schemas.openxmlformats.org/wordprocessingml/2006/main" xmlns:w14="http://schemas.microsoft.com/office/word/2010/wordml" xmlns:w15="http://schemas.microsoft.com/office/word/2012/wordml" xmlns:wpg="http://schemas.microsoft.com/office/word/2010/wordprocessingGroup" xmlns:wpi="http://schemas.microsoft.com/office/word/2010/wordprocessingInk" xmlns:wne="http://schemas.microsoft.com/office/word/2006/wordml" xmlns:wps="http://schemas.microsoft.com/office/word/2010/wordprocessingShape" mc:Ignorable="w14 w15 wp14">
   <w:p>
     <w:pPr>
       <w:pStyle w:val="a4"/>
@@ -13032,7 +13471,7 @@
 </file>
 
 <file path=word/footnotes.xml><?xml version="1.0" encoding="utf-8"?>
-<w:footnotes xmlns:wpc="http://schemas.microsoft.com/office/word/2010/wordprocessingCanvas" xmlns:cx="http://schemas.microsoft.com/office/drawing/2014/chartex" xmlns:mc="http://schemas.openxmlformats.org/markup-compatibility/2006" xmlns:o="urn:schemas-microsoft-com:office:office" xmlns:r="http://schemas.openxmlformats.org/officeDocument/2006/relationships" xmlns:m="http://schemas.openxmlformats.org/officeDocument/2006/math" xmlns:v="urn:schemas-microsoft-com:vml" xmlns:wp14="http://schemas.microsoft.com/office/word/2010/wordprocessingDrawing" xmlns:wp="http://schemas.openxmlformats.org/drawingml/2006/wordprocessingDrawing" xmlns:w10="urn:schemas-microsoft-com:office:word" xmlns:w="http://schemas.openxmlformats.org/wordprocessingml/2006/main" xmlns:w14="http://schemas.microsoft.com/office/word/2010/wordml" xmlns:w15="http://schemas.microsoft.com/office/word/2012/wordml" xmlns:w16se="http://schemas.microsoft.com/office/word/2015/wordml/symex" xmlns:wpg="http://schemas.microsoft.com/office/word/2010/wordprocessingGroup" xmlns:wpi="http://schemas.microsoft.com/office/word/2010/wordprocessingInk" xmlns:wne="http://schemas.microsoft.com/office/word/2006/wordml" xmlns:wps="http://schemas.microsoft.com/office/word/2010/wordprocessingShape" mc:Ignorable="w14 w15 w16se wp14">
+<w:footnotes xmlns:wpc="http://schemas.microsoft.com/office/word/2010/wordprocessingCanvas" xmlns:mo="http://schemas.microsoft.com/office/mac/office/2008/main" xmlns:mc="http://schemas.openxmlformats.org/markup-compatibility/2006" xmlns:mv="urn:schemas-microsoft-com:mac:vml" xmlns:o="urn:schemas-microsoft-com:office:office" xmlns:r="http://schemas.openxmlformats.org/officeDocument/2006/relationships" xmlns:m="http://schemas.openxmlformats.org/officeDocument/2006/math" xmlns:v="urn:schemas-microsoft-com:vml" xmlns:wp14="http://schemas.microsoft.com/office/word/2010/wordprocessingDrawing" xmlns:wp="http://schemas.openxmlformats.org/drawingml/2006/wordprocessingDrawing" xmlns:w10="urn:schemas-microsoft-com:office:word" xmlns:w="http://schemas.openxmlformats.org/wordprocessingml/2006/main" xmlns:w14="http://schemas.microsoft.com/office/word/2010/wordml" xmlns:w15="http://schemas.microsoft.com/office/word/2012/wordml" xmlns:wpg="http://schemas.microsoft.com/office/word/2010/wordprocessingGroup" xmlns:wpi="http://schemas.microsoft.com/office/word/2010/wordprocessingInk" xmlns:wne="http://schemas.microsoft.com/office/word/2006/wordml" xmlns:wps="http://schemas.microsoft.com/office/word/2010/wordprocessingShape" mc:Ignorable="w14 w15 wp14">
   <w:footnote w:type="separator" w:id="-1">
     <w:p>
       <w:pPr>
@@ -13057,7 +13496,7 @@
 </file>
 
 <file path=word/header1.xml><?xml version="1.0" encoding="utf-8"?>
-<w:hdr xmlns:wpc="http://schemas.microsoft.com/office/word/2010/wordprocessingCanvas" xmlns:cx="http://schemas.microsoft.com/office/drawing/2014/chartex" xmlns:mc="http://schemas.openxmlformats.org/markup-compatibility/2006" xmlns:o="urn:schemas-microsoft-com:office:office" xmlns:r="http://schemas.openxmlformats.org/officeDocument/2006/relationships" xmlns:m="http://schemas.openxmlformats.org/officeDocument/2006/math" xmlns:v="urn:schemas-microsoft-com:vml" xmlns:wp14="http://schemas.microsoft.com/office/word/2010/wordprocessingDrawing" xmlns:wp="http://schemas.openxmlformats.org/drawingml/2006/wordprocessingDrawing" xmlns:w10="urn:schemas-microsoft-com:office:word" xmlns:w="http://schemas.openxmlformats.org/wordprocessingml/2006/main" xmlns:w14="http://schemas.microsoft.com/office/word/2010/wordml" xmlns:w15="http://schemas.microsoft.com/office/word/2012/wordml" xmlns:w16se="http://schemas.microsoft.com/office/word/2015/wordml/symex" xmlns:wpg="http://schemas.microsoft.com/office/word/2010/wordprocessingGroup" xmlns:wpi="http://schemas.microsoft.com/office/word/2010/wordprocessingInk" xmlns:wne="http://schemas.microsoft.com/office/word/2006/wordml" xmlns:wps="http://schemas.microsoft.com/office/word/2010/wordprocessingShape" mc:Ignorable="w14 w15 w16se wp14">
+<w:hdr xmlns:wpc="http://schemas.microsoft.com/office/word/2010/wordprocessingCanvas" xmlns:mo="http://schemas.microsoft.com/office/mac/office/2008/main" xmlns:mc="http://schemas.openxmlformats.org/markup-compatibility/2006" xmlns:mv="urn:schemas-microsoft-com:mac:vml" xmlns:o="urn:schemas-microsoft-com:office:office" xmlns:r="http://schemas.openxmlformats.org/officeDocument/2006/relationships" xmlns:m="http://schemas.openxmlformats.org/officeDocument/2006/math" xmlns:v="urn:schemas-microsoft-com:vml" xmlns:wp14="http://schemas.microsoft.com/office/word/2010/wordprocessingDrawing" xmlns:wp="http://schemas.openxmlformats.org/drawingml/2006/wordprocessingDrawing" xmlns:w10="urn:schemas-microsoft-com:office:word" xmlns:w="http://schemas.openxmlformats.org/wordprocessingml/2006/main" xmlns:w14="http://schemas.microsoft.com/office/word/2010/wordml" xmlns:w15="http://schemas.microsoft.com/office/word/2012/wordml" xmlns:wpg="http://schemas.microsoft.com/office/word/2010/wordprocessingGroup" xmlns:wpi="http://schemas.microsoft.com/office/word/2010/wordprocessingInk" xmlns:wne="http://schemas.microsoft.com/office/word/2006/wordml" xmlns:wps="http://schemas.microsoft.com/office/word/2010/wordprocessingShape" mc:Ignorable="w14 w15 wp14">
   <w:p>
     <w:pPr>
       <w:pStyle w:val="a6"/>
@@ -27321,7 +27760,7 @@
             </wp:anchor>
           </w:drawing>
         </mc:Choice>
-        <mc:Fallback>
+        <mc:Fallback xmlns:w16se="http://schemas.microsoft.com/office/word/2015/wordml/symex" xmlns:cx="http://schemas.microsoft.com/office/drawing/2014/chartex">
           <w:pict>
             <v:group w14:anchorId="07917CCE" id="Group 11045" o:spid="_x0000_s1026" style="position:absolute;left:0;text-align:left;margin-left:0;margin-top:45.65pt;width:99.05pt;height:34.5pt;z-index:251659264;mso-position-horizontal:left;mso-position-horizontal-relative:margin;mso-position-vertical-relative:top-margin-area" coordsize="12576,4383" o:gfxdata="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">
               <v:shape id="Shape 11046" o:spid="_x0000_s1027" style="position:absolute;left:1235;width:1497;height:3514;visibility:visible;mso-wrap-style:square;v-text-anchor:top" coordsize="149699,351473" o:gfxdata="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" path="m5568,l53428,4452,91266,5566r31168,1113l149699,7770r,5579l121316,13349,90152,12240,53428,10014,8900,6679,7791,47838,6677,121259r,45608l7791,185782r2227,16682l12241,218044r3341,14457l18923,244742r3341,11126l27828,265877r5559,10010l38955,283679r7796,7782l55656,299249r10014,6679l90152,321503r23378,12236l130225,340412r11128,3335l149699,344791r,6682l140244,350426r-12246,-3335l111307,339303,86816,327065,61215,310372,51201,303702r-8909,-7788l34501,287010r-6673,-7784l22264,269208,16696,258094,12241,246968,8900,233619,6677,220266,3341,203578,2227,186891,1114,166867,,121259,,74535,1114,37825,2227,3340,3341,1114,5568,xe" fillcolor="#7a5a40" stroked="f" strokeweight="0">
@@ -27795,7 +28234,7 @@
 </file>
 
 <file path=word/header2.xml><?xml version="1.0" encoding="utf-8"?>
-<w:hdr xmlns:wpc="http://schemas.microsoft.com/office/word/2010/wordprocessingCanvas" xmlns:cx="http://schemas.microsoft.com/office/drawing/2014/chartex" xmlns:mc="http://schemas.openxmlformats.org/markup-compatibility/2006" xmlns:o="urn:schemas-microsoft-com:office:office" xmlns:r="http://schemas.openxmlformats.org/officeDocument/2006/relationships" xmlns:m="http://schemas.openxmlformats.org/officeDocument/2006/math" xmlns:v="urn:schemas-microsoft-com:vml" xmlns:wp14="http://schemas.microsoft.com/office/word/2010/wordprocessingDrawing" xmlns:wp="http://schemas.openxmlformats.org/drawingml/2006/wordprocessingDrawing" xmlns:w10="urn:schemas-microsoft-com:office:word" xmlns:w="http://schemas.openxmlformats.org/wordprocessingml/2006/main" xmlns:w14="http://schemas.microsoft.com/office/word/2010/wordml" xmlns:w15="http://schemas.microsoft.com/office/word/2012/wordml" xmlns:w16se="http://schemas.microsoft.com/office/word/2015/wordml/symex" xmlns:wpg="http://schemas.microsoft.com/office/word/2010/wordprocessingGroup" xmlns:wpi="http://schemas.microsoft.com/office/word/2010/wordprocessingInk" xmlns:wne="http://schemas.microsoft.com/office/word/2006/wordml" xmlns:wps="http://schemas.microsoft.com/office/word/2010/wordprocessingShape" mc:Ignorable="w14 w15 w16se wp14">
+<w:hdr xmlns:wpc="http://schemas.microsoft.com/office/word/2010/wordprocessingCanvas" xmlns:mo="http://schemas.microsoft.com/office/mac/office/2008/main" xmlns:mc="http://schemas.openxmlformats.org/markup-compatibility/2006" xmlns:mv="urn:schemas-microsoft-com:mac:vml" xmlns:o="urn:schemas-microsoft-com:office:office" xmlns:r="http://schemas.openxmlformats.org/officeDocument/2006/relationships" xmlns:m="http://schemas.openxmlformats.org/officeDocument/2006/math" xmlns:v="urn:schemas-microsoft-com:vml" xmlns:wp14="http://schemas.microsoft.com/office/word/2010/wordprocessingDrawing" xmlns:wp="http://schemas.openxmlformats.org/drawingml/2006/wordprocessingDrawing" xmlns:w10="urn:schemas-microsoft-com:office:word" xmlns:w="http://schemas.openxmlformats.org/wordprocessingml/2006/main" xmlns:w14="http://schemas.microsoft.com/office/word/2010/wordml" xmlns:w15="http://schemas.microsoft.com/office/word/2012/wordml" xmlns:wpg="http://schemas.microsoft.com/office/word/2010/wordprocessingGroup" xmlns:wpi="http://schemas.microsoft.com/office/word/2010/wordprocessingInk" xmlns:wne="http://schemas.microsoft.com/office/word/2006/wordml" xmlns:wps="http://schemas.microsoft.com/office/word/2010/wordprocessingShape" mc:Ignorable="w14 w15 wp14">
   <w:p>
     <w:pPr>
       <w:pStyle w:val="a6"/>
@@ -27883,7 +28322,7 @@
             </wp:anchor>
           </w:drawing>
         </mc:Choice>
-        <mc:Fallback>
+        <mc:Fallback xmlns:w16se="http://schemas.microsoft.com/office/word/2015/wordml/symex" xmlns:cx="http://schemas.microsoft.com/office/drawing/2014/chartex">
           <w:pict>
             <v:rect w14:anchorId="138D10A4" id="矩形 11" o:spid="_x0000_s1026" style="position:absolute;left:0;text-align:left;margin-left:-33.9pt;margin-top:-48pt;width:642.55pt;height:1012.65pt;z-index:-251655168;visibility:visible;mso-wrap-style:square;mso-width-percent:0;mso-height-percent:0;mso-wrap-distance-left:9pt;mso-wrap-distance-top:0;mso-wrap-distance-right:9pt;mso-wrap-distance-bottom:0;mso-position-horizontal:absolute;mso-position-horizontal-relative:page;mso-position-vertical:absolute;mso-position-vertical-relative:text;mso-width-percent:0;mso-height-percent:0;mso-width-relative:margin;mso-height-relative:margin;v-text-anchor:middle" o:gfxdata="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" fillcolor="#003b67" stroked="f" strokeweight="1pt">
               <w10:wrap anchorx="page"/>
@@ -27897,7 +28336,7 @@
 </file>
 
 <file path=word/header3.xml><?xml version="1.0" encoding="utf-8"?>
-<w:hdr xmlns:wpc="http://schemas.microsoft.com/office/word/2010/wordprocessingCanvas" xmlns:cx="http://schemas.microsoft.com/office/drawing/2014/chartex" xmlns:mc="http://schemas.openxmlformats.org/markup-compatibility/2006" xmlns:o="urn:schemas-microsoft-com:office:office" xmlns:r="http://schemas.openxmlformats.org/officeDocument/2006/relationships" xmlns:m="http://schemas.openxmlformats.org/officeDocument/2006/math" xmlns:v="urn:schemas-microsoft-com:vml" xmlns:wp14="http://schemas.microsoft.com/office/word/2010/wordprocessingDrawing" xmlns:wp="http://schemas.openxmlformats.org/drawingml/2006/wordprocessingDrawing" xmlns:w10="urn:schemas-microsoft-com:office:word" xmlns:w="http://schemas.openxmlformats.org/wordprocessingml/2006/main" xmlns:w14="http://schemas.microsoft.com/office/word/2010/wordml" xmlns:w15="http://schemas.microsoft.com/office/word/2012/wordml" xmlns:w16se="http://schemas.microsoft.com/office/word/2015/wordml/symex" xmlns:wpg="http://schemas.microsoft.com/office/word/2010/wordprocessingGroup" xmlns:wpi="http://schemas.microsoft.com/office/word/2010/wordprocessingInk" xmlns:wne="http://schemas.microsoft.com/office/word/2006/wordml" xmlns:wps="http://schemas.microsoft.com/office/word/2010/wordprocessingShape" mc:Ignorable="w14 w15 w16se wp14">
+<w:hdr xmlns:wpc="http://schemas.microsoft.com/office/word/2010/wordprocessingCanvas" xmlns:mo="http://schemas.microsoft.com/office/mac/office/2008/main" xmlns:mc="http://schemas.openxmlformats.org/markup-compatibility/2006" xmlns:mv="urn:schemas-microsoft-com:mac:vml" xmlns:o="urn:schemas-microsoft-com:office:office" xmlns:r="http://schemas.openxmlformats.org/officeDocument/2006/relationships" xmlns:m="http://schemas.openxmlformats.org/officeDocument/2006/math" xmlns:v="urn:schemas-microsoft-com:vml" xmlns:wp14="http://schemas.microsoft.com/office/word/2010/wordprocessingDrawing" xmlns:wp="http://schemas.openxmlformats.org/drawingml/2006/wordprocessingDrawing" xmlns:w10="urn:schemas-microsoft-com:office:word" xmlns:w="http://schemas.openxmlformats.org/wordprocessingml/2006/main" xmlns:w14="http://schemas.microsoft.com/office/word/2010/wordml" xmlns:w15="http://schemas.microsoft.com/office/word/2012/wordml" xmlns:wpg="http://schemas.microsoft.com/office/word/2010/wordprocessingGroup" xmlns:wpi="http://schemas.microsoft.com/office/word/2010/wordprocessingInk" xmlns:wne="http://schemas.microsoft.com/office/word/2006/wordml" xmlns:wps="http://schemas.microsoft.com/office/word/2010/wordprocessingShape" mc:Ignorable="w14 w15 wp14">
   <w:p>
     <w:pPr>
       <w:pStyle w:val="a6"/>
@@ -27968,8 +28407,8 @@
 </file>
 
 <file path=word/numbering.xml><?xml version="1.0" encoding="utf-8"?>
-<w:numbering xmlns:wpc="http://schemas.microsoft.com/office/word/2010/wordprocessingCanvas" xmlns:cx="http://schemas.microsoft.com/office/drawing/2014/chartex" xmlns:mc="http://schemas.openxmlformats.org/markup-compatibility/2006" xmlns:o="urn:schemas-microsoft-com:office:office" xmlns:r="http://schemas.openxmlformats.org/officeDocument/2006/relationships" xmlns:m="http://schemas.openxmlformats.org/officeDocument/2006/math" xmlns:v="urn:schemas-microsoft-com:vml" xmlns:wp14="http://schemas.microsoft.com/office/word/2010/wordprocessingDrawing" xmlns:wp="http://schemas.openxmlformats.org/drawingml/2006/wordprocessingDrawing" xmlns:w10="urn:schemas-microsoft-com:office:word" xmlns:w="http://schemas.openxmlformats.org/wordprocessingml/2006/main" xmlns:w14="http://schemas.microsoft.com/office/word/2010/wordml" xmlns:w15="http://schemas.microsoft.com/office/word/2012/wordml" xmlns:w16se="http://schemas.microsoft.com/office/word/2015/wordml/symex" xmlns:wpg="http://schemas.microsoft.com/office/word/2010/wordprocessingGroup" xmlns:wpi="http://schemas.microsoft.com/office/word/2010/wordprocessingInk" xmlns:wne="http://schemas.microsoft.com/office/word/2006/wordml" xmlns:wps="http://schemas.microsoft.com/office/word/2010/wordprocessingShape" mc:Ignorable="w14 w15 w16se wp14">
-  <w:abstractNum w:abstractNumId="0" w15:restartNumberingAfterBreak="0">
+<w:numbering xmlns:wpc="http://schemas.microsoft.com/office/word/2010/wordprocessingCanvas" xmlns:mo="http://schemas.microsoft.com/office/mac/office/2008/main" xmlns:mc="http://schemas.openxmlformats.org/markup-compatibility/2006" xmlns:mv="urn:schemas-microsoft-com:mac:vml" xmlns:o="urn:schemas-microsoft-com:office:office" xmlns:r="http://schemas.openxmlformats.org/officeDocument/2006/relationships" xmlns:m="http://schemas.openxmlformats.org/officeDocument/2006/math" xmlns:v="urn:schemas-microsoft-com:vml" xmlns:wp14="http://schemas.microsoft.com/office/word/2010/wordprocessingDrawing" xmlns:wp="http://schemas.openxmlformats.org/drawingml/2006/wordprocessingDrawing" xmlns:w10="urn:schemas-microsoft-com:office:word" xmlns:w="http://schemas.openxmlformats.org/wordprocessingml/2006/main" xmlns:w14="http://schemas.microsoft.com/office/word/2010/wordml" xmlns:w15="http://schemas.microsoft.com/office/word/2012/wordml" xmlns:wpg="http://schemas.microsoft.com/office/word/2010/wordprocessingGroup" xmlns:wpi="http://schemas.microsoft.com/office/word/2010/wordprocessingInk" xmlns:wne="http://schemas.microsoft.com/office/word/2006/wordml" xmlns:wps="http://schemas.microsoft.com/office/word/2010/wordprocessingShape" mc:Ignorable="w14 w15 wp14">
+  <w:abstractNum w:abstractNumId="0">
     <w:nsid w:val="FFFFFF1D"/>
     <w:multiLevelType w:val="multilevel"/>
     <w:tmpl w:val="A3BAC242"/>
@@ -28109,7 +28548,7 @@
       </w:rPr>
     </w:lvl>
   </w:abstractNum>
-  <w:abstractNum w:abstractNumId="1" w15:restartNumberingAfterBreak="0">
+  <w:abstractNum w:abstractNumId="1">
     <w:nsid w:val="040978DC"/>
     <w:multiLevelType w:val="hybridMultilevel"/>
     <w:tmpl w:val="D9A40158"/>
@@ -28195,7 +28634,7 @@
       </w:pPr>
     </w:lvl>
   </w:abstractNum>
-  <w:abstractNum w:abstractNumId="2" w15:restartNumberingAfterBreak="0">
+  <w:abstractNum w:abstractNumId="2">
     <w:nsid w:val="138A54E4"/>
     <w:multiLevelType w:val="hybridMultilevel"/>
     <w:tmpl w:val="DEF618D6"/>
@@ -28308,7 +28747,7 @@
       </w:rPr>
     </w:lvl>
   </w:abstractNum>
-  <w:abstractNum w:abstractNumId="3" w15:restartNumberingAfterBreak="0">
+  <w:abstractNum w:abstractNumId="3">
     <w:nsid w:val="184825F2"/>
     <w:multiLevelType w:val="hybridMultilevel"/>
     <w:tmpl w:val="E8CEDD32"/>
@@ -28421,7 +28860,7 @@
       </w:rPr>
     </w:lvl>
   </w:abstractNum>
-  <w:abstractNum w:abstractNumId="4" w15:restartNumberingAfterBreak="0">
+  <w:abstractNum w:abstractNumId="4">
     <w:nsid w:val="1AB25316"/>
     <w:multiLevelType w:val="hybridMultilevel"/>
     <w:tmpl w:val="826E5ECA"/>
@@ -28510,7 +28949,7 @@
       </w:pPr>
     </w:lvl>
   </w:abstractNum>
-  <w:abstractNum w:abstractNumId="5" w15:restartNumberingAfterBreak="0">
+  <w:abstractNum w:abstractNumId="5">
     <w:nsid w:val="1D4E7E15"/>
     <w:multiLevelType w:val="hybridMultilevel"/>
     <w:tmpl w:val="86E6C394"/>
@@ -28623,7 +29062,7 @@
       </w:rPr>
     </w:lvl>
   </w:abstractNum>
-  <w:abstractNum w:abstractNumId="6" w15:restartNumberingAfterBreak="0">
+  <w:abstractNum w:abstractNumId="6">
     <w:nsid w:val="2209690D"/>
     <w:multiLevelType w:val="hybridMultilevel"/>
     <w:tmpl w:val="BA2A8462"/>
@@ -28736,7 +29175,7 @@
       </w:rPr>
     </w:lvl>
   </w:abstractNum>
-  <w:abstractNum w:abstractNumId="7" w15:restartNumberingAfterBreak="0">
+  <w:abstractNum w:abstractNumId="7">
     <w:nsid w:val="25B12CD8"/>
     <w:multiLevelType w:val="hybridMultilevel"/>
     <w:tmpl w:val="46A452AE"/>
@@ -28849,7 +29288,7 @@
       </w:rPr>
     </w:lvl>
   </w:abstractNum>
-  <w:abstractNum w:abstractNumId="8" w15:restartNumberingAfterBreak="0">
+  <w:abstractNum w:abstractNumId="8">
     <w:nsid w:val="29B361B4"/>
     <w:multiLevelType w:val="hybridMultilevel"/>
     <w:tmpl w:val="1534E828"/>
@@ -28962,7 +29401,7 @@
       </w:rPr>
     </w:lvl>
   </w:abstractNum>
-  <w:abstractNum w:abstractNumId="9" w15:restartNumberingAfterBreak="0">
+  <w:abstractNum w:abstractNumId="9">
     <w:nsid w:val="3C4317BA"/>
     <w:multiLevelType w:val="hybridMultilevel"/>
     <w:tmpl w:val="C5D02FC6"/>
@@ -29051,7 +29490,7 @@
       </w:pPr>
     </w:lvl>
   </w:abstractNum>
-  <w:abstractNum w:abstractNumId="10" w15:restartNumberingAfterBreak="0">
+  <w:abstractNum w:abstractNumId="10">
     <w:nsid w:val="422E1EE1"/>
     <w:multiLevelType w:val="hybridMultilevel"/>
     <w:tmpl w:val="AC8CF05E"/>
@@ -29164,7 +29603,7 @@
       </w:rPr>
     </w:lvl>
   </w:abstractNum>
-  <w:abstractNum w:abstractNumId="11" w15:restartNumberingAfterBreak="0">
+  <w:abstractNum w:abstractNumId="11">
     <w:nsid w:val="6DD2738D"/>
     <w:multiLevelType w:val="hybridMultilevel"/>
     <w:tmpl w:val="667C19A4"/>
@@ -29253,7 +29692,7 @@
       </w:pPr>
     </w:lvl>
   </w:abstractNum>
-  <w:abstractNum w:abstractNumId="12" w15:restartNumberingAfterBreak="0">
+  <w:abstractNum w:abstractNumId="12">
     <w:nsid w:val="75D411FF"/>
     <w:multiLevelType w:val="hybridMultilevel"/>
     <w:tmpl w:val="48DCB3D8"/>
@@ -29366,7 +29805,7 @@
       </w:rPr>
     </w:lvl>
   </w:abstractNum>
-  <w:abstractNum w:abstractNumId="13" w15:restartNumberingAfterBreak="0">
+  <w:abstractNum w:abstractNumId="13">
     <w:nsid w:val="77E13D26"/>
     <w:multiLevelType w:val="hybridMultilevel"/>
     <w:tmpl w:val="480C8352"/>
@@ -29452,7 +29891,7 @@
       </w:pPr>
     </w:lvl>
   </w:abstractNum>
-  <w:abstractNum w:abstractNumId="14" w15:restartNumberingAfterBreak="0">
+  <w:abstractNum w:abstractNumId="14">
     <w:nsid w:val="7F4D7205"/>
     <w:multiLevelType w:val="hybridMultilevel"/>
     <w:tmpl w:val="5EC4FBF4"/>
@@ -29615,7 +30054,7 @@
 </file>
 
 <file path=word/styles.xml><?xml version="1.0" encoding="utf-8"?>
-<w:styles xmlns:mc="http://schemas.openxmlformats.org/markup-compatibility/2006" xmlns:r="http://schemas.openxmlformats.org/officeDocument/2006/relationships" xmlns:w="http://schemas.openxmlformats.org/wordprocessingml/2006/main" xmlns:w14="http://schemas.microsoft.com/office/word/2010/wordml" xmlns:w15="http://schemas.microsoft.com/office/word/2012/wordml" xmlns:w16se="http://schemas.microsoft.com/office/word/2015/wordml/symex" mc:Ignorable="w14 w15 w16se">
+<w:styles xmlns:mc="http://schemas.openxmlformats.org/markup-compatibility/2006" xmlns:r="http://schemas.openxmlformats.org/officeDocument/2006/relationships" xmlns:w="http://schemas.openxmlformats.org/wordprocessingml/2006/main" xmlns:w14="http://schemas.microsoft.com/office/word/2010/wordml" xmlns:w15="http://schemas.microsoft.com/office/word/2012/wordml" mc:Ignorable="w14 w15">
   <w:docDefaults>
     <w:rPrDefault>
       <w:rPr>
@@ -29628,7 +30067,7 @@
     </w:rPrDefault>
     <w:pPrDefault/>
   </w:docDefaults>
-  <w:latentStyles w:defLockedState="0" w:defUIPriority="99" w:defSemiHidden="0" w:defUnhideWhenUsed="0" w:defQFormat="0" w:count="371">
+  <w:latentStyles w:defLockedState="0" w:defUIPriority="99" w:defSemiHidden="0" w:defUnhideWhenUsed="0" w:defQFormat="0" w:count="380">
     <w:lsdException w:name="Normal" w:uiPriority="0" w:qFormat="1"/>
     <w:lsdException w:name="heading 1" w:uiPriority="9" w:qFormat="1"/>
     <w:lsdException w:name="heading 2" w:semiHidden="1" w:uiPriority="9" w:unhideWhenUsed="1" w:qFormat="1"/>
@@ -30140,7 +30579,7 @@
     </w:tblPr>
   </w:style>
   <w:style w:type="character" w:customStyle="1" w:styleId="10">
-    <w:name w:val="标题 1 字符"/>
+    <w:name w:val="标题 1字符"/>
     <w:link w:val="1"/>
     <w:uiPriority w:val="9"/>
     <w:rsid w:val="00B74041"/>
@@ -30151,7 +30590,7 @@
     </w:rPr>
   </w:style>
   <w:style w:type="character" w:customStyle="1" w:styleId="20">
-    <w:name w:val="标题 2 字符"/>
+    <w:name w:val="标题 2字符"/>
     <w:link w:val="2"/>
     <w:uiPriority w:val="9"/>
     <w:rsid w:val="00B74041"/>
@@ -30162,7 +30601,7 @@
     </w:rPr>
   </w:style>
   <w:style w:type="character" w:customStyle="1" w:styleId="30">
-    <w:name w:val="标题 3 字符"/>
+    <w:name w:val="标题 3字符"/>
     <w:link w:val="3"/>
     <w:uiPriority w:val="9"/>
     <w:rsid w:val="00B74041"/>
@@ -30193,7 +30632,7 @@
     </w:rPr>
   </w:style>
   <w:style w:type="character" w:customStyle="1" w:styleId="a5">
-    <w:name w:val="页脚 字符"/>
+    <w:name w:val="页脚字符"/>
     <w:basedOn w:val="a1"/>
     <w:link w:val="a4"/>
     <w:uiPriority w:val="99"/>
@@ -30229,7 +30668,7 @@
     </w:rPr>
   </w:style>
   <w:style w:type="character" w:customStyle="1" w:styleId="a7">
-    <w:name w:val="页眉 字符"/>
+    <w:name w:val="页眉字符"/>
     <w:basedOn w:val="a1"/>
     <w:link w:val="a6"/>
     <w:uiPriority w:val="99"/>
@@ -30286,6 +30725,7 @@
     <w:uiPriority w:val="39"/>
     <w:rsid w:val="00B501EE"/>
     <w:tblPr>
+      <w:tblInd w:w="0" w:type="dxa"/>
       <w:tblBorders>
         <w:top w:val="single" w:sz="4" w:space="0" w:color="auto"/>
         <w:left w:val="single" w:sz="4" w:space="0" w:color="auto"/>
@@ -30294,6 +30734,12 @@
         <w:insideH w:val="single" w:sz="4" w:space="0" w:color="auto"/>
         <w:insideV w:val="single" w:sz="4" w:space="0" w:color="auto"/>
       </w:tblBorders>
+      <w:tblCellMar>
+        <w:top w:w="0" w:type="dxa"/>
+        <w:left w:w="108" w:type="dxa"/>
+        <w:bottom w:w="0" w:type="dxa"/>
+        <w:right w:w="108" w:type="dxa"/>
+      </w:tblCellMar>
     </w:tblPr>
   </w:style>
   <w:style w:type="character" w:customStyle="1" w:styleId="aa">
@@ -30324,7 +30770,7 @@
     </w:rPr>
   </w:style>
   <w:style w:type="character" w:customStyle="1" w:styleId="ad">
-    <w:name w:val="批注框文本 字符"/>
+    <w:name w:val="批注框文本字符"/>
     <w:basedOn w:val="a1"/>
     <w:link w:val="ac"/>
     <w:uiPriority w:val="99"/>
@@ -30338,7 +30784,7 @@
     </w:rPr>
   </w:style>
   <w:style w:type="character" w:customStyle="1" w:styleId="40">
-    <w:name w:val="标题 4 字符"/>
+    <w:name w:val="标题 4字符"/>
     <w:basedOn w:val="a1"/>
     <w:link w:val="4"/>
     <w:uiPriority w:val="9"/>
@@ -30388,7 +30834,7 @@
     </w:rPr>
   </w:style>
   <w:style w:type="character" w:customStyle="1" w:styleId="af0">
-    <w:name w:val="无间隔 字符"/>
+    <w:name w:val="无间隔字符"/>
     <w:basedOn w:val="a1"/>
     <w:link w:val="af"/>
     <w:uiPriority w:val="1"/>
@@ -30679,7 +31125,7 @@
 </file>
 
 <file path=customXml/itemProps1.xml><?xml version="1.0" encoding="utf-8"?>
-<ds:datastoreItem xmlns:ds="http://schemas.openxmlformats.org/officeDocument/2006/customXml" ds:itemID="{9A8EA216-2748-4C8D-899C-CAF54EFBAB13}">
+<ds:datastoreItem xmlns:ds="http://schemas.openxmlformats.org/officeDocument/2006/customXml" ds:itemID="{7C0DDC73-EEB2-BC45-9EC8-3B8A6CDBE466}">
   <ds:schemaRefs>
     <ds:schemaRef ds:uri="http://schemas.openxmlformats.org/officeDocument/2006/bibliography"/>
   </ds:schemaRefs>

</xml_diff>

<commit_message>
Update word. Disable other modules for PS/2.
</commit_message>
<xml_diff>
--- a/reaction_timer_kai.report/Report.docx
+++ b/reaction_timer_kai.report/Report.docx
@@ -1,6 +1,6 @@
 
 <file path=word/document.xml><?xml version="1.0" encoding="utf-8"?>
-<w:document xmlns:wpc="http://schemas.microsoft.com/office/word/2010/wordprocessingCanvas" xmlns:mo="http://schemas.microsoft.com/office/mac/office/2008/main" xmlns:mc="http://schemas.openxmlformats.org/markup-compatibility/2006" xmlns:mv="urn:schemas-microsoft-com:mac:vml" xmlns:o="urn:schemas-microsoft-com:office:office" xmlns:r="http://schemas.openxmlformats.org/officeDocument/2006/relationships" xmlns:m="http://schemas.openxmlformats.org/officeDocument/2006/math" xmlns:v="urn:schemas-microsoft-com:vml" xmlns:wp14="http://schemas.microsoft.com/office/word/2010/wordprocessingDrawing" xmlns:wp="http://schemas.openxmlformats.org/drawingml/2006/wordprocessingDrawing" xmlns:w10="urn:schemas-microsoft-com:office:word" xmlns:w="http://schemas.openxmlformats.org/wordprocessingml/2006/main" xmlns:w14="http://schemas.microsoft.com/office/word/2010/wordml" xmlns:w15="http://schemas.microsoft.com/office/word/2012/wordml" xmlns:wpg="http://schemas.microsoft.com/office/word/2010/wordprocessingGroup" xmlns:wpi="http://schemas.microsoft.com/office/word/2010/wordprocessingInk" xmlns:wne="http://schemas.microsoft.com/office/word/2006/wordml" xmlns:wps="http://schemas.microsoft.com/office/word/2010/wordprocessingShape" mc:Ignorable="w14 w15 wp14">
+<w:document xmlns:wpc="http://schemas.microsoft.com/office/word/2010/wordprocessingCanvas" xmlns:cx="http://schemas.microsoft.com/office/drawing/2014/chartex" xmlns:mc="http://schemas.openxmlformats.org/markup-compatibility/2006" xmlns:o="urn:schemas-microsoft-com:office:office" xmlns:r="http://schemas.openxmlformats.org/officeDocument/2006/relationships" xmlns:m="http://schemas.openxmlformats.org/officeDocument/2006/math" xmlns:v="urn:schemas-microsoft-com:vml" xmlns:wp14="http://schemas.microsoft.com/office/word/2010/wordprocessingDrawing" xmlns:wp="http://schemas.openxmlformats.org/drawingml/2006/wordprocessingDrawing" xmlns:w10="urn:schemas-microsoft-com:office:word" xmlns:w="http://schemas.openxmlformats.org/wordprocessingml/2006/main" xmlns:w14="http://schemas.microsoft.com/office/word/2010/wordml" xmlns:w15="http://schemas.microsoft.com/office/word/2012/wordml" xmlns:w16se="http://schemas.microsoft.com/office/word/2015/wordml/symex" xmlns:wpg="http://schemas.microsoft.com/office/word/2010/wordprocessingGroup" xmlns:wpi="http://schemas.microsoft.com/office/word/2010/wordprocessingInk" xmlns:wne="http://schemas.microsoft.com/office/word/2006/wordml" xmlns:wps="http://schemas.microsoft.com/office/word/2010/wordprocessingShape" mc:Ignorable="w14 w15 w16se wp14">
   <w:body>
     <w:p>
       <w:pPr>
@@ -25,13 +25,736 @@
       <w:r>
         <w:rPr>
           <w:rFonts w:eastAsiaTheme="minorEastAsia"/>
+          <w:noProof/>
+        </w:rPr>
+        <mc:AlternateContent>
+          <mc:Choice Requires="wps">
+            <w:drawing>
+              <wp:anchor distT="45720" distB="45720" distL="114300" distR="114300" simplePos="0" relativeHeight="251661312" behindDoc="0" locked="0" layoutInCell="1" allowOverlap="1" wp14:anchorId="5D23140C" wp14:editId="71E67ED4">
+                <wp:simplePos x="0" y="0"/>
+                <wp:positionH relativeFrom="margin">
+                  <wp:align>left</wp:align>
+                </wp:positionH>
+                <wp:positionV relativeFrom="paragraph">
+                  <wp:posOffset>4117975</wp:posOffset>
+                </wp:positionV>
+                <wp:extent cx="6140450" cy="4678680"/>
+                <wp:effectExtent l="0" t="0" r="0" b="0"/>
+                <wp:wrapSquare wrapText="bothSides"/>
+                <wp:docPr id="9" name="文本框 2"/>
+                <wp:cNvGraphicFramePr>
+                  <a:graphicFrameLocks xmlns:a="http://schemas.openxmlformats.org/drawingml/2006/main"/>
+                </wp:cNvGraphicFramePr>
+                <a:graphic xmlns:a="http://schemas.openxmlformats.org/drawingml/2006/main">
+                  <a:graphicData uri="http://schemas.microsoft.com/office/word/2010/wordprocessingShape">
+                    <wps:wsp>
+                      <wps:cNvSpPr txBox="1">
+                        <a:spLocks noChangeArrowheads="1"/>
+                      </wps:cNvSpPr>
+                      <wps:spPr bwMode="auto">
+                        <a:xfrm>
+                          <a:off x="0" y="0"/>
+                          <a:ext cx="6140450" cy="4678680"/>
+                        </a:xfrm>
+                        <a:prstGeom prst="rect">
+                          <a:avLst/>
+                        </a:prstGeom>
+                        <a:noFill/>
+                        <a:ln w="9525">
+                          <a:noFill/>
+                          <a:miter lim="800000"/>
+                          <a:headEnd/>
+                          <a:tailEnd/>
+                        </a:ln>
+                      </wps:spPr>
+                      <wps:txbx>
+                        <w:txbxContent>
+                          <w:p>
+                            <w:pPr>
+                              <w:spacing w:afterLines="50" w:after="156" w:line="640" w:lineRule="exact"/>
+                              <w:rPr>
+                                <w:b/>
+                                <w:i/>
+                                <w:color w:val="01B0F1"/>
+                                <w:sz w:val="48"/>
+                                <w:szCs w:val="48"/>
+                              </w:rPr>
+                            </w:pPr>
+                            <w:r>
+                              <w:rPr>
+                                <w:b/>
+                                <w:i/>
+                                <w:color w:val="01B0F1"/>
+                                <w:sz w:val="48"/>
+                                <w:szCs w:val="48"/>
+                              </w:rPr>
+                              <w:t>Overview</w:t>
+                            </w:r>
+                          </w:p>
+                          <w:p>
+                            <w:pPr>
+                              <w:spacing w:line="240" w:lineRule="auto"/>
+                              <w:rPr>
+                                <w:rFonts w:eastAsiaTheme="minorEastAsia"/>
+                                <w:color w:val="FFFFFF" w:themeColor="background1"/>
+                                <w:sz w:val="24"/>
+                              </w:rPr>
+                            </w:pPr>
+                            <w:r>
+                              <w:rPr>
+                                <w:rFonts w:eastAsiaTheme="minorEastAsia"/>
+                                <w:color w:val="FFFFFF" w:themeColor="background1"/>
+                                <w:sz w:val="24"/>
+                              </w:rPr>
+                              <w:t>In this report, it shows our answer of Part 1 fundamentals and the report part of Part 2 Reaction Timer. The implementation of Part 2 is using the Digilent Nexys4 DDR. All the codes are written via Vivado 2017.4. The version we handled are fully tested and it could be synthesis, implemented and generating bitstream with no bugs.</w:t>
+                            </w:r>
+                          </w:p>
+                          <w:p>
+                            <w:pPr>
+                              <w:spacing w:line="240" w:lineRule="auto"/>
+                              <w:rPr>
+                                <w:rFonts w:eastAsiaTheme="minorEastAsia"/>
+                                <w:color w:val="FFFFFF" w:themeColor="background1"/>
+                                <w:sz w:val="24"/>
+                              </w:rPr>
+                            </w:pPr>
+                            <w:r>
+                              <w:rPr>
+                                <w:rFonts w:eastAsiaTheme="minorEastAsia"/>
+                                <w:color w:val="FFFFFF" w:themeColor="background1"/>
+                                <w:sz w:val="24"/>
+                              </w:rPr>
+                              <w:t>This assignment gets special page extension from Lyle, check it on Appendix.</w:t>
+                            </w:r>
+                          </w:p>
+                          <w:p>
+                            <w:pPr>
+                              <w:spacing w:line="240" w:lineRule="auto"/>
+                              <w:rPr>
+                                <w:rFonts w:eastAsiaTheme="minorEastAsia"/>
+                                <w:color w:val="FFFFFF" w:themeColor="background1"/>
+                                <w:sz w:val="24"/>
+                              </w:rPr>
+                            </w:pPr>
+                            <w:r>
+                              <w:rPr>
+                                <w:rFonts w:eastAsiaTheme="minorEastAsia"/>
+                                <w:color w:val="FFFFFF" w:themeColor="background1"/>
+                                <w:sz w:val="24"/>
+                              </w:rPr>
+                              <w:t>Acknowledgement for the following people who gave us a help during the assignment:</w:t>
+                            </w:r>
+                          </w:p>
+                          <w:p>
+                            <w:pPr>
+                              <w:spacing w:line="240" w:lineRule="auto"/>
+                              <w:rPr>
+                                <w:rFonts w:eastAsiaTheme="minorEastAsia"/>
+                                <w:color w:val="FFFFFF" w:themeColor="background1"/>
+                                <w:sz w:val="24"/>
+                              </w:rPr>
+                            </w:pPr>
+                            <w:r>
+                              <w:rPr>
+                                <w:rFonts w:eastAsiaTheme="minorEastAsia"/>
+                                <w:color w:val="FFFFFF" w:themeColor="background1"/>
+                                <w:sz w:val="24"/>
+                              </w:rPr>
+                              <w:t>Tutors:</w:t>
+                            </w:r>
+                          </w:p>
+                          <w:p>
+                            <w:pPr>
+                              <w:numPr>
+                                <w:ilvl w:val="0"/>
+                                <w:numId w:val="9"/>
+                              </w:numPr>
+                              <w:spacing w:after="60" w:line="240" w:lineRule="exact"/>
+                              <w:rPr>
+                                <w:rFonts w:eastAsiaTheme="minorEastAsia"/>
+                                <w:color w:val="FFFFFF" w:themeColor="background1"/>
+                                <w:sz w:val="24"/>
+                              </w:rPr>
+                            </w:pPr>
+                            <w:r>
+                              <w:rPr>
+                                <w:rFonts w:eastAsiaTheme="minorEastAsia"/>
+                                <w:color w:val="FFFFFF" w:themeColor="background1"/>
+                                <w:sz w:val="24"/>
+                              </w:rPr>
+                              <w:t>Yuxin Liu (Toby)</w:t>
+                            </w:r>
+                          </w:p>
+                          <w:p>
+                            <w:pPr>
+                              <w:numPr>
+                                <w:ilvl w:val="0"/>
+                                <w:numId w:val="9"/>
+                              </w:numPr>
+                              <w:spacing w:after="60" w:line="240" w:lineRule="exact"/>
+                              <w:rPr>
+                                <w:rFonts w:eastAsiaTheme="minorEastAsia"/>
+                                <w:color w:val="FFFFFF" w:themeColor="background1"/>
+                                <w:sz w:val="24"/>
+                              </w:rPr>
+                            </w:pPr>
+                            <w:r>
+                              <w:rPr>
+                                <w:rFonts w:eastAsiaTheme="minorEastAsia"/>
+                                <w:color w:val="FFFFFF" w:themeColor="background1"/>
+                                <w:sz w:val="24"/>
+                              </w:rPr>
+                              <w:t>Jordan Smith</w:t>
+                            </w:r>
+                          </w:p>
+                          <w:p>
+                            <w:pPr>
+                              <w:numPr>
+                                <w:ilvl w:val="0"/>
+                                <w:numId w:val="9"/>
+                              </w:numPr>
+                              <w:spacing w:after="60" w:line="240" w:lineRule="exact"/>
+                              <w:rPr>
+                                <w:rFonts w:eastAsiaTheme="minorEastAsia"/>
+                                <w:color w:val="FFFFFF" w:themeColor="background1"/>
+                                <w:sz w:val="24"/>
+                              </w:rPr>
+                            </w:pPr>
+                            <w:r>
+                              <w:rPr>
+                                <w:rFonts w:eastAsiaTheme="minorEastAsia"/>
+                                <w:color w:val="FFFFFF" w:themeColor="background1"/>
+                                <w:sz w:val="24"/>
+                              </w:rPr>
+                              <w:t>James Thomas Spollard</w:t>
+                            </w:r>
+                          </w:p>
+                          <w:p>
+                            <w:pPr>
+                              <w:numPr>
+                                <w:ilvl w:val="0"/>
+                                <w:numId w:val="9"/>
+                              </w:numPr>
+                              <w:spacing w:after="60" w:line="240" w:lineRule="exact"/>
+                              <w:rPr>
+                                <w:rFonts w:eastAsiaTheme="minorEastAsia"/>
+                                <w:color w:val="FFFFFF" w:themeColor="background1"/>
+                                <w:sz w:val="24"/>
+                              </w:rPr>
+                            </w:pPr>
+                            <w:r>
+                              <w:rPr>
+                                <w:rFonts w:eastAsiaTheme="minorEastAsia"/>
+                                <w:color w:val="FFFFFF" w:themeColor="background1"/>
+                                <w:sz w:val="24"/>
+                              </w:rPr>
+                              <w:t>Zheyuan Liu (David)</w:t>
+                            </w:r>
+                          </w:p>
+                          <w:p>
+                            <w:pPr>
+                              <w:numPr>
+                                <w:ilvl w:val="0"/>
+                                <w:numId w:val="9"/>
+                              </w:numPr>
+                              <w:spacing w:after="60" w:line="240" w:lineRule="exact"/>
+                              <w:rPr>
+                                <w:rFonts w:eastAsiaTheme="minorEastAsia"/>
+                                <w:color w:val="FFFFFF" w:themeColor="background1"/>
+                                <w:sz w:val="24"/>
+                              </w:rPr>
+                            </w:pPr>
+                            <w:r>
+                              <w:rPr>
+                                <w:rFonts w:eastAsiaTheme="minorEastAsia"/>
+                                <w:color w:val="FFFFFF" w:themeColor="background1"/>
+                                <w:sz w:val="24"/>
+                              </w:rPr>
+                              <w:t>Usama Elahi</w:t>
+                            </w:r>
+                          </w:p>
+                          <w:p>
+                            <w:pPr>
+                              <w:rPr>
+                                <w:rFonts w:eastAsiaTheme="minorEastAsia"/>
+                                <w:color w:val="FFFFFF" w:themeColor="background1"/>
+                                <w:sz w:val="24"/>
+                              </w:rPr>
+                            </w:pPr>
+                            <w:r>
+                              <w:rPr>
+                                <w:rFonts w:eastAsiaTheme="minorEastAsia" w:hint="eastAsia"/>
+                                <w:color w:val="FFFFFF" w:themeColor="background1"/>
+                                <w:sz w:val="24"/>
+                              </w:rPr>
+                              <w:t>Lecture</w:t>
+                            </w:r>
+                            <w:r>
+                              <w:rPr>
+                                <w:rFonts w:eastAsiaTheme="minorEastAsia"/>
+                                <w:color w:val="FFFFFF" w:themeColor="background1"/>
+                                <w:sz w:val="24"/>
+                              </w:rPr>
+                              <w:t>r</w:t>
+                            </w:r>
+                            <w:r>
+                              <w:rPr>
+                                <w:rFonts w:eastAsiaTheme="minorEastAsia" w:hint="eastAsia"/>
+                                <w:color w:val="FFFFFF" w:themeColor="background1"/>
+                                <w:sz w:val="24"/>
+                              </w:rPr>
+                              <w:t>s:</w:t>
+                            </w:r>
+                          </w:p>
+                          <w:p>
+                            <w:pPr>
+                              <w:numPr>
+                                <w:ilvl w:val="0"/>
+                                <w:numId w:val="10"/>
+                              </w:numPr>
+                              <w:spacing w:after="60" w:line="240" w:lineRule="exact"/>
+                              <w:rPr>
+                                <w:rFonts w:eastAsiaTheme="minorEastAsia"/>
+                                <w:color w:val="FFFFFF" w:themeColor="background1"/>
+                                <w:sz w:val="24"/>
+                              </w:rPr>
+                            </w:pPr>
+                            <w:r>
+                              <w:rPr>
+                                <w:rFonts w:eastAsiaTheme="minorEastAsia"/>
+                                <w:color w:val="FFFFFF" w:themeColor="background1"/>
+                                <w:sz w:val="24"/>
+                              </w:rPr>
+                              <w:t>Lyle Roberts</w:t>
+                            </w:r>
+                          </w:p>
+                          <w:p>
+                            <w:pPr>
+                              <w:numPr>
+                                <w:ilvl w:val="0"/>
+                                <w:numId w:val="10"/>
+                              </w:numPr>
+                              <w:spacing w:after="60" w:line="240" w:lineRule="exact"/>
+                              <w:rPr>
+                                <w:rFonts w:eastAsiaTheme="minorEastAsia"/>
+                                <w:color w:val="FFFFFF" w:themeColor="background1"/>
+                                <w:sz w:val="24"/>
+                              </w:rPr>
+                            </w:pPr>
+                            <w:r>
+                              <w:rPr>
+                                <w:rFonts w:eastAsiaTheme="minorEastAsia"/>
+                                <w:color w:val="FFFFFF" w:themeColor="background1"/>
+                                <w:sz w:val="24"/>
+                              </w:rPr>
+                              <w:t>Jonghyuk Kim</w:t>
+                            </w:r>
+                          </w:p>
+                          <w:p>
+                            <w:pPr>
+                              <w:spacing w:line="240" w:lineRule="exact"/>
+                              <w:rPr>
+                                <w:rFonts w:eastAsiaTheme="minorEastAsia"/>
+                                <w:color w:val="FFFFFF" w:themeColor="background1"/>
+                                <w:sz w:val="24"/>
+                              </w:rPr>
+                            </w:pPr>
+                            <w:r>
+                              <w:rPr>
+                                <w:rFonts w:eastAsiaTheme="minorEastAsia"/>
+                                <w:color w:val="FFFFFF" w:themeColor="background1"/>
+                                <w:sz w:val="24"/>
+                              </w:rPr>
+                              <w:t>Laboratory:</w:t>
+                            </w:r>
+                          </w:p>
+                          <w:p>
+                            <w:pPr>
+                              <w:numPr>
+                                <w:ilvl w:val="0"/>
+                                <w:numId w:val="11"/>
+                              </w:numPr>
+                              <w:spacing w:after="60"/>
+                              <w:rPr>
+                                <w:rFonts w:eastAsiaTheme="minorEastAsia"/>
+                                <w:color w:val="FFFFFF" w:themeColor="background1"/>
+                                <w:sz w:val="24"/>
+                              </w:rPr>
+                            </w:pPr>
+                            <w:r>
+                              <w:rPr>
+                                <w:rFonts w:eastAsiaTheme="minorEastAsia" w:hint="eastAsia"/>
+                                <w:color w:val="FFFFFF" w:themeColor="background1"/>
+                                <w:sz w:val="24"/>
+                              </w:rPr>
+                              <w:t>Xianjun Zheng</w:t>
+                            </w:r>
+                          </w:p>
+                        </w:txbxContent>
+                      </wps:txbx>
+                      <wps:bodyPr rot="0" vert="horz" wrap="square" lIns="91440" tIns="45720" rIns="91440" bIns="45720" anchor="b" anchorCtr="0">
+                        <a:noAutofit/>
+                      </wps:bodyPr>
+                    </wps:wsp>
+                  </a:graphicData>
+                </a:graphic>
+                <wp14:sizeRelH relativeFrom="margin">
+                  <wp14:pctWidth>0</wp14:pctWidth>
+                </wp14:sizeRelH>
+                <wp14:sizeRelV relativeFrom="margin">
+                  <wp14:pctHeight>0</wp14:pctHeight>
+                </wp14:sizeRelV>
+              </wp:anchor>
+            </w:drawing>
+          </mc:Choice>
+          <mc:Fallback>
+            <w:pict>
+              <v:shapetype w14:anchorId="5D23140C" id="_x0000_t202" coordsize="21600,21600" o:spt="202" path="m,l,21600r21600,l21600,xe">
+                <v:stroke joinstyle="miter"/>
+                <v:path gradientshapeok="t" o:connecttype="rect"/>
+              </v:shapetype>
+              <v:shape id="文本框 2" o:spid="_x0000_s1026" type="#_x0000_t202" style="position:absolute;margin-left:0;margin-top:324.25pt;width:483.5pt;height:368.4pt;z-index:251661312;visibility:visible;mso-wrap-style:square;mso-width-percent:0;mso-height-percent:0;mso-wrap-distance-left:9pt;mso-wrap-distance-top:3.6pt;mso-wrap-distance-right:9pt;mso-wrap-distance-bottom:3.6pt;mso-position-horizontal:left;mso-position-horizontal-relative:margin;mso-position-vertical:absolute;mso-position-vertical-relative:text;mso-width-percent:0;mso-height-percent:0;mso-width-relative:margin;mso-height-relative:margin;v-text-anchor:bottom" o:gfxdata="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" filled="f" stroked="f">
+                <v:textbox>
+                  <w:txbxContent>
+                    <w:p>
+                      <w:pPr>
+                        <w:spacing w:afterLines="50" w:after="156" w:line="640" w:lineRule="exact"/>
+                        <w:rPr>
+                          <w:b/>
+                          <w:i/>
+                          <w:color w:val="01B0F1"/>
+                          <w:sz w:val="48"/>
+                          <w:szCs w:val="48"/>
+                        </w:rPr>
+                      </w:pPr>
+                      <w:r>
+                        <w:rPr>
+                          <w:b/>
+                          <w:i/>
+                          <w:color w:val="01B0F1"/>
+                          <w:sz w:val="48"/>
+                          <w:szCs w:val="48"/>
+                        </w:rPr>
+                        <w:t>Overview</w:t>
+                      </w:r>
+                    </w:p>
+                    <w:p>
+                      <w:pPr>
+                        <w:spacing w:line="240" w:lineRule="auto"/>
+                        <w:rPr>
+                          <w:rFonts w:eastAsiaTheme="minorEastAsia"/>
+                          <w:color w:val="FFFFFF" w:themeColor="background1"/>
+                          <w:sz w:val="24"/>
+                        </w:rPr>
+                      </w:pPr>
+                      <w:r>
+                        <w:rPr>
+                          <w:rFonts w:eastAsiaTheme="minorEastAsia"/>
+                          <w:color w:val="FFFFFF" w:themeColor="background1"/>
+                          <w:sz w:val="24"/>
+                        </w:rPr>
+                        <w:t>In this report, it shows our answer of Part 1 fundamentals and the report part of Part 2 Reaction Timer. The implementation of Part 2 is using the Digilent Nexys4 DDR. All the codes are written via Vivado 2017.4. The version we handled are fully tested and it could be synthesis, implemented and generating bitstream with no bugs.</w:t>
+                      </w:r>
+                    </w:p>
+                    <w:p>
+                      <w:pPr>
+                        <w:spacing w:line="240" w:lineRule="auto"/>
+                        <w:rPr>
+                          <w:rFonts w:eastAsiaTheme="minorEastAsia"/>
+                          <w:color w:val="FFFFFF" w:themeColor="background1"/>
+                          <w:sz w:val="24"/>
+                        </w:rPr>
+                      </w:pPr>
+                      <w:r>
+                        <w:rPr>
+                          <w:rFonts w:eastAsiaTheme="minorEastAsia"/>
+                          <w:color w:val="FFFFFF" w:themeColor="background1"/>
+                          <w:sz w:val="24"/>
+                        </w:rPr>
+                        <w:t>This assignment gets special page extension from Lyle, check it on Appendix.</w:t>
+                      </w:r>
+                    </w:p>
+                    <w:p>
+                      <w:pPr>
+                        <w:spacing w:line="240" w:lineRule="auto"/>
+                        <w:rPr>
+                          <w:rFonts w:eastAsiaTheme="minorEastAsia"/>
+                          <w:color w:val="FFFFFF" w:themeColor="background1"/>
+                          <w:sz w:val="24"/>
+                        </w:rPr>
+                      </w:pPr>
+                      <w:r>
+                        <w:rPr>
+                          <w:rFonts w:eastAsiaTheme="minorEastAsia"/>
+                          <w:color w:val="FFFFFF" w:themeColor="background1"/>
+                          <w:sz w:val="24"/>
+                        </w:rPr>
+                        <w:t>Acknowledgement for the following people who gave us a help during the assignment:</w:t>
+                      </w:r>
+                    </w:p>
+                    <w:p>
+                      <w:pPr>
+                        <w:spacing w:line="240" w:lineRule="auto"/>
+                        <w:rPr>
+                          <w:rFonts w:eastAsiaTheme="minorEastAsia"/>
+                          <w:color w:val="FFFFFF" w:themeColor="background1"/>
+                          <w:sz w:val="24"/>
+                        </w:rPr>
+                      </w:pPr>
+                      <w:r>
+                        <w:rPr>
+                          <w:rFonts w:eastAsiaTheme="minorEastAsia"/>
+                          <w:color w:val="FFFFFF" w:themeColor="background1"/>
+                          <w:sz w:val="24"/>
+                        </w:rPr>
+                        <w:t>Tutors:</w:t>
+                      </w:r>
+                    </w:p>
+                    <w:p>
+                      <w:pPr>
+                        <w:numPr>
+                          <w:ilvl w:val="0"/>
+                          <w:numId w:val="9"/>
+                        </w:numPr>
+                        <w:spacing w:after="60" w:line="240" w:lineRule="exact"/>
+                        <w:rPr>
+                          <w:rFonts w:eastAsiaTheme="minorEastAsia"/>
+                          <w:color w:val="FFFFFF" w:themeColor="background1"/>
+                          <w:sz w:val="24"/>
+                        </w:rPr>
+                      </w:pPr>
+                      <w:r>
+                        <w:rPr>
+                          <w:rFonts w:eastAsiaTheme="minorEastAsia"/>
+                          <w:color w:val="FFFFFF" w:themeColor="background1"/>
+                          <w:sz w:val="24"/>
+                        </w:rPr>
+                        <w:t>Yuxin Liu (Toby)</w:t>
+                      </w:r>
+                    </w:p>
+                    <w:p>
+                      <w:pPr>
+                        <w:numPr>
+                          <w:ilvl w:val="0"/>
+                          <w:numId w:val="9"/>
+                        </w:numPr>
+                        <w:spacing w:after="60" w:line="240" w:lineRule="exact"/>
+                        <w:rPr>
+                          <w:rFonts w:eastAsiaTheme="minorEastAsia"/>
+                          <w:color w:val="FFFFFF" w:themeColor="background1"/>
+                          <w:sz w:val="24"/>
+                        </w:rPr>
+                      </w:pPr>
+                      <w:r>
+                        <w:rPr>
+                          <w:rFonts w:eastAsiaTheme="minorEastAsia"/>
+                          <w:color w:val="FFFFFF" w:themeColor="background1"/>
+                          <w:sz w:val="24"/>
+                        </w:rPr>
+                        <w:t>Jordan Smith</w:t>
+                      </w:r>
+                    </w:p>
+                    <w:p>
+                      <w:pPr>
+                        <w:numPr>
+                          <w:ilvl w:val="0"/>
+                          <w:numId w:val="9"/>
+                        </w:numPr>
+                        <w:spacing w:after="60" w:line="240" w:lineRule="exact"/>
+                        <w:rPr>
+                          <w:rFonts w:eastAsiaTheme="minorEastAsia"/>
+                          <w:color w:val="FFFFFF" w:themeColor="background1"/>
+                          <w:sz w:val="24"/>
+                        </w:rPr>
+                      </w:pPr>
+                      <w:r>
+                        <w:rPr>
+                          <w:rFonts w:eastAsiaTheme="minorEastAsia"/>
+                          <w:color w:val="FFFFFF" w:themeColor="background1"/>
+                          <w:sz w:val="24"/>
+                        </w:rPr>
+                        <w:t>James Thomas Spollard</w:t>
+                      </w:r>
+                    </w:p>
+                    <w:p>
+                      <w:pPr>
+                        <w:numPr>
+                          <w:ilvl w:val="0"/>
+                          <w:numId w:val="9"/>
+                        </w:numPr>
+                        <w:spacing w:after="60" w:line="240" w:lineRule="exact"/>
+                        <w:rPr>
+                          <w:rFonts w:eastAsiaTheme="minorEastAsia"/>
+                          <w:color w:val="FFFFFF" w:themeColor="background1"/>
+                          <w:sz w:val="24"/>
+                        </w:rPr>
+                      </w:pPr>
+                      <w:r>
+                        <w:rPr>
+                          <w:rFonts w:eastAsiaTheme="minorEastAsia"/>
+                          <w:color w:val="FFFFFF" w:themeColor="background1"/>
+                          <w:sz w:val="24"/>
+                        </w:rPr>
+                        <w:t>Zheyuan Liu (David)</w:t>
+                      </w:r>
+                    </w:p>
+                    <w:p>
+                      <w:pPr>
+                        <w:numPr>
+                          <w:ilvl w:val="0"/>
+                          <w:numId w:val="9"/>
+                        </w:numPr>
+                        <w:spacing w:after="60" w:line="240" w:lineRule="exact"/>
+                        <w:rPr>
+                          <w:rFonts w:eastAsiaTheme="minorEastAsia"/>
+                          <w:color w:val="FFFFFF" w:themeColor="background1"/>
+                          <w:sz w:val="24"/>
+                        </w:rPr>
+                      </w:pPr>
+                      <w:r>
+                        <w:rPr>
+                          <w:rFonts w:eastAsiaTheme="minorEastAsia"/>
+                          <w:color w:val="FFFFFF" w:themeColor="background1"/>
+                          <w:sz w:val="24"/>
+                        </w:rPr>
+                        <w:t>Usama Elahi</w:t>
+                      </w:r>
+                    </w:p>
+                    <w:p>
+                      <w:pPr>
+                        <w:rPr>
+                          <w:rFonts w:eastAsiaTheme="minorEastAsia"/>
+                          <w:color w:val="FFFFFF" w:themeColor="background1"/>
+                          <w:sz w:val="24"/>
+                        </w:rPr>
+                      </w:pPr>
+                      <w:r>
+                        <w:rPr>
+                          <w:rFonts w:eastAsiaTheme="minorEastAsia" w:hint="eastAsia"/>
+                          <w:color w:val="FFFFFF" w:themeColor="background1"/>
+                          <w:sz w:val="24"/>
+                        </w:rPr>
+                        <w:t>Lecture</w:t>
+                      </w:r>
+                      <w:r>
+                        <w:rPr>
+                          <w:rFonts w:eastAsiaTheme="minorEastAsia"/>
+                          <w:color w:val="FFFFFF" w:themeColor="background1"/>
+                          <w:sz w:val="24"/>
+                        </w:rPr>
+                        <w:t>r</w:t>
+                      </w:r>
+                      <w:r>
+                        <w:rPr>
+                          <w:rFonts w:eastAsiaTheme="minorEastAsia" w:hint="eastAsia"/>
+                          <w:color w:val="FFFFFF" w:themeColor="background1"/>
+                          <w:sz w:val="24"/>
+                        </w:rPr>
+                        <w:t>s:</w:t>
+                      </w:r>
+                    </w:p>
+                    <w:p>
+                      <w:pPr>
+                        <w:numPr>
+                          <w:ilvl w:val="0"/>
+                          <w:numId w:val="10"/>
+                        </w:numPr>
+                        <w:spacing w:after="60" w:line="240" w:lineRule="exact"/>
+                        <w:rPr>
+                          <w:rFonts w:eastAsiaTheme="minorEastAsia"/>
+                          <w:color w:val="FFFFFF" w:themeColor="background1"/>
+                          <w:sz w:val="24"/>
+                        </w:rPr>
+                      </w:pPr>
+                      <w:r>
+                        <w:rPr>
+                          <w:rFonts w:eastAsiaTheme="minorEastAsia"/>
+                          <w:color w:val="FFFFFF" w:themeColor="background1"/>
+                          <w:sz w:val="24"/>
+                        </w:rPr>
+                        <w:t>Lyle Roberts</w:t>
+                      </w:r>
+                    </w:p>
+                    <w:p>
+                      <w:pPr>
+                        <w:numPr>
+                          <w:ilvl w:val="0"/>
+                          <w:numId w:val="10"/>
+                        </w:numPr>
+                        <w:spacing w:after="60" w:line="240" w:lineRule="exact"/>
+                        <w:rPr>
+                          <w:rFonts w:eastAsiaTheme="minorEastAsia"/>
+                          <w:color w:val="FFFFFF" w:themeColor="background1"/>
+                          <w:sz w:val="24"/>
+                        </w:rPr>
+                      </w:pPr>
+                      <w:r>
+                        <w:rPr>
+                          <w:rFonts w:eastAsiaTheme="minorEastAsia"/>
+                          <w:color w:val="FFFFFF" w:themeColor="background1"/>
+                          <w:sz w:val="24"/>
+                        </w:rPr>
+                        <w:t>Jonghyuk Kim</w:t>
+                      </w:r>
+                    </w:p>
+                    <w:p>
+                      <w:pPr>
+                        <w:spacing w:line="240" w:lineRule="exact"/>
+                        <w:rPr>
+                          <w:rFonts w:eastAsiaTheme="minorEastAsia"/>
+                          <w:color w:val="FFFFFF" w:themeColor="background1"/>
+                          <w:sz w:val="24"/>
+                        </w:rPr>
+                      </w:pPr>
+                      <w:r>
+                        <w:rPr>
+                          <w:rFonts w:eastAsiaTheme="minorEastAsia"/>
+                          <w:color w:val="FFFFFF" w:themeColor="background1"/>
+                          <w:sz w:val="24"/>
+                        </w:rPr>
+                        <w:t>Laboratory:</w:t>
+                      </w:r>
+                    </w:p>
+                    <w:p>
+                      <w:pPr>
+                        <w:numPr>
+                          <w:ilvl w:val="0"/>
+                          <w:numId w:val="11"/>
+                        </w:numPr>
+                        <w:spacing w:after="60"/>
+                        <w:rPr>
+                          <w:rFonts w:eastAsiaTheme="minorEastAsia"/>
+                          <w:color w:val="FFFFFF" w:themeColor="background1"/>
+                          <w:sz w:val="24"/>
+                        </w:rPr>
+                      </w:pPr>
+                      <w:r>
+                        <w:rPr>
+                          <w:rFonts w:eastAsiaTheme="minorEastAsia" w:hint="eastAsia"/>
+                          <w:color w:val="FFFFFF" w:themeColor="background1"/>
+                          <w:sz w:val="24"/>
+                        </w:rPr>
+                        <w:t>Xianjun Zheng</w:t>
+                      </w:r>
+                    </w:p>
+                  </w:txbxContent>
+                </v:textbox>
+                <w10:wrap type="square" anchorx="margin"/>
+              </v:shape>
+            </w:pict>
+          </mc:Fallback>
+        </mc:AlternateContent>
+      </w:r>
+      <w:r>
+        <w:rPr>
+          <w:rFonts w:eastAsiaTheme="minorEastAsia"/>
           <w:b/>
           <w:i/>
           <w:noProof/>
           <w:sz w:val="21"/>
         </w:rPr>
         <w:drawing>
-          <wp:anchor distT="0" distB="0" distL="114300" distR="114300" simplePos="0" relativeHeight="251665408" behindDoc="0" locked="0" layoutInCell="1" allowOverlap="1" wp14:anchorId="149D0291" wp14:editId="2BB40120">
+          <wp:anchor distT="0" distB="0" distL="114300" distR="114300" simplePos="0" relativeHeight="251665408" behindDoc="0" locked="0" layoutInCell="1" allowOverlap="1" wp14:anchorId="149D0291" wp14:editId="69087171">
             <wp:simplePos x="0" y="0"/>
             <wp:positionH relativeFrom="column">
               <wp:posOffset>127000</wp:posOffset>
@@ -98,903 +821,6 @@
             </wp14:sizeRelV>
           </wp:anchor>
         </w:drawing>
-      </w:r>
-      <w:r>
-        <w:rPr>
-          <w:rFonts w:eastAsiaTheme="minorEastAsia"/>
-          <w:noProof/>
-        </w:rPr>
-        <mc:AlternateContent>
-          <mc:Choice Requires="wps">
-            <w:drawing>
-              <wp:anchor distT="45720" distB="45720" distL="114300" distR="114300" simplePos="0" relativeHeight="251661312" behindDoc="0" locked="0" layoutInCell="1" allowOverlap="1" wp14:anchorId="5D23140C" wp14:editId="7F6D8326">
-                <wp:simplePos x="0" y="0"/>
-                <wp:positionH relativeFrom="margin">
-                  <wp:posOffset>-3175</wp:posOffset>
-                </wp:positionH>
-                <wp:positionV relativeFrom="paragraph">
-                  <wp:posOffset>4295140</wp:posOffset>
-                </wp:positionV>
-                <wp:extent cx="6140450" cy="4503420"/>
-                <wp:effectExtent l="0" t="0" r="0" b="0"/>
-                <wp:wrapSquare wrapText="bothSides"/>
-                <wp:docPr id="9" name="文本框 2"/>
-                <wp:cNvGraphicFramePr>
-                  <a:graphicFrameLocks xmlns:a="http://schemas.openxmlformats.org/drawingml/2006/main"/>
-                </wp:cNvGraphicFramePr>
-                <a:graphic xmlns:a="http://schemas.openxmlformats.org/drawingml/2006/main">
-                  <a:graphicData uri="http://schemas.microsoft.com/office/word/2010/wordprocessingShape">
-                    <wps:wsp>
-                      <wps:cNvSpPr txBox="1">
-                        <a:spLocks noChangeArrowheads="1"/>
-                      </wps:cNvSpPr>
-                      <wps:spPr bwMode="auto">
-                        <a:xfrm>
-                          <a:off x="0" y="0"/>
-                          <a:ext cx="6140450" cy="4503420"/>
-                        </a:xfrm>
-                        <a:prstGeom prst="rect">
-                          <a:avLst/>
-                        </a:prstGeom>
-                        <a:noFill/>
-                        <a:ln w="9525">
-                          <a:noFill/>
-                          <a:miter lim="800000"/>
-                          <a:headEnd/>
-                          <a:tailEnd/>
-                        </a:ln>
-                      </wps:spPr>
-                      <wps:txbx>
-                        <w:txbxContent>
-                          <w:p>
-                            <w:pPr>
-                              <w:spacing w:afterLines="50" w:after="156" w:line="640" w:lineRule="exact"/>
-                              <w:rPr>
-                                <w:b/>
-                                <w:i/>
-                                <w:color w:val="01B0F1"/>
-                                <w:sz w:val="48"/>
-                                <w:szCs w:val="48"/>
-                              </w:rPr>
-                            </w:pPr>
-                            <w:r>
-                              <w:rPr>
-                                <w:b/>
-                                <w:i/>
-                                <w:color w:val="01B0F1"/>
-                                <w:sz w:val="48"/>
-                                <w:szCs w:val="48"/>
-                              </w:rPr>
-                              <w:t>Overview</w:t>
-                            </w:r>
-                          </w:p>
-                          <w:p>
-                            <w:pPr>
-                              <w:spacing w:line="240" w:lineRule="auto"/>
-                              <w:rPr>
-                                <w:rFonts w:eastAsiaTheme="minorEastAsia"/>
-                                <w:color w:val="FFFFFF" w:themeColor="background1"/>
-                                <w:sz w:val="24"/>
-                              </w:rPr>
-                            </w:pPr>
-                            <w:r>
-                              <w:rPr>
-                                <w:rFonts w:eastAsiaTheme="minorEastAsia"/>
-                                <w:color w:val="FFFFFF" w:themeColor="background1"/>
-                                <w:sz w:val="24"/>
-                              </w:rPr>
-                              <w:t xml:space="preserve">In this report, it shows our answer of Part 1 fundamentals and the report part of Part 2 Reaction Timer. The implementation of Part 2 is using the </w:t>
-                            </w:r>
-                            <w:proofErr w:type="spellStart"/>
-                            <w:r>
-                              <w:rPr>
-                                <w:rFonts w:eastAsiaTheme="minorEastAsia"/>
-                                <w:color w:val="FFFFFF" w:themeColor="background1"/>
-                                <w:sz w:val="24"/>
-                              </w:rPr>
-                              <w:t>Digilent</w:t>
-                            </w:r>
-                            <w:proofErr w:type="spellEnd"/>
-                            <w:r>
-                              <w:rPr>
-                                <w:rFonts w:eastAsiaTheme="minorEastAsia"/>
-                                <w:color w:val="FFFFFF" w:themeColor="background1"/>
-                                <w:sz w:val="24"/>
-                              </w:rPr>
-                              <w:t xml:space="preserve"> Nexys4 DDR. All the codes are written via Vivado 2017.4. The version we handled are fully tested and it could be synthesis, implemented and generating </w:t>
-                            </w:r>
-                            <w:proofErr w:type="spellStart"/>
-                            <w:r>
-                              <w:rPr>
-                                <w:rFonts w:eastAsiaTheme="minorEastAsia"/>
-                                <w:color w:val="FFFFFF" w:themeColor="background1"/>
-                                <w:sz w:val="24"/>
-                              </w:rPr>
-                              <w:t>bitstream</w:t>
-                            </w:r>
-                            <w:proofErr w:type="spellEnd"/>
-                            <w:r>
-                              <w:rPr>
-                                <w:rFonts w:eastAsiaTheme="minorEastAsia"/>
-                                <w:color w:val="FFFFFF" w:themeColor="background1"/>
-                                <w:sz w:val="24"/>
-                              </w:rPr>
-                              <w:t xml:space="preserve"> with no bugs.</w:t>
-                            </w:r>
-                          </w:p>
-                          <w:p>
-                            <w:pPr>
-                              <w:spacing w:line="240" w:lineRule="auto"/>
-                              <w:rPr>
-                                <w:rFonts w:eastAsiaTheme="minorEastAsia"/>
-                                <w:color w:val="FFFFFF" w:themeColor="background1"/>
-                                <w:sz w:val="24"/>
-                              </w:rPr>
-                            </w:pPr>
-                            <w:r>
-                              <w:rPr>
-                                <w:rFonts w:eastAsiaTheme="minorEastAsia"/>
-                                <w:color w:val="FFFFFF" w:themeColor="background1"/>
-                                <w:sz w:val="24"/>
-                              </w:rPr>
-                              <w:t>Acknowledgement for the following people who gave us a help during the assignment:</w:t>
-                            </w:r>
-                          </w:p>
-                          <w:p>
-                            <w:pPr>
-                              <w:spacing w:line="240" w:lineRule="auto"/>
-                              <w:rPr>
-                                <w:rFonts w:eastAsiaTheme="minorEastAsia"/>
-                                <w:color w:val="FFFFFF" w:themeColor="background1"/>
-                                <w:sz w:val="24"/>
-                              </w:rPr>
-                            </w:pPr>
-                            <w:r>
-                              <w:rPr>
-                                <w:rFonts w:eastAsiaTheme="minorEastAsia"/>
-                                <w:color w:val="FFFFFF" w:themeColor="background1"/>
-                                <w:sz w:val="24"/>
-                              </w:rPr>
-                              <w:t>Tutors:</w:t>
-                            </w:r>
-                          </w:p>
-                          <w:p>
-                            <w:pPr>
-                              <w:numPr>
-                                <w:ilvl w:val="0"/>
-                                <w:numId w:val="9"/>
-                              </w:numPr>
-                              <w:spacing w:line="240" w:lineRule="exact"/>
-                              <w:rPr>
-                                <w:rFonts w:eastAsiaTheme="minorEastAsia"/>
-                                <w:color w:val="FFFFFF" w:themeColor="background1"/>
-                                <w:sz w:val="24"/>
-                              </w:rPr>
-                            </w:pPr>
-                            <w:proofErr w:type="spellStart"/>
-                            <w:r>
-                              <w:rPr>
-                                <w:rFonts w:eastAsiaTheme="minorEastAsia"/>
-                                <w:color w:val="FFFFFF" w:themeColor="background1"/>
-                                <w:sz w:val="24"/>
-                              </w:rPr>
-                              <w:t>Yuxin</w:t>
-                            </w:r>
-                            <w:proofErr w:type="spellEnd"/>
-                            <w:r>
-                              <w:rPr>
-                                <w:rFonts w:eastAsiaTheme="minorEastAsia"/>
-                                <w:color w:val="FFFFFF" w:themeColor="background1"/>
-                                <w:sz w:val="24"/>
-                              </w:rPr>
-                              <w:t xml:space="preserve"> Liu (Toby)</w:t>
-                            </w:r>
-                          </w:p>
-                          <w:p>
-                            <w:pPr>
-                              <w:numPr>
-                                <w:ilvl w:val="0"/>
-                                <w:numId w:val="9"/>
-                              </w:numPr>
-                              <w:spacing w:line="240" w:lineRule="exact"/>
-                              <w:rPr>
-                                <w:rFonts w:eastAsiaTheme="minorEastAsia"/>
-                                <w:color w:val="FFFFFF" w:themeColor="background1"/>
-                                <w:sz w:val="24"/>
-                              </w:rPr>
-                            </w:pPr>
-                            <w:r>
-                              <w:rPr>
-                                <w:rFonts w:eastAsiaTheme="minorEastAsia"/>
-                                <w:color w:val="FFFFFF" w:themeColor="background1"/>
-                                <w:sz w:val="24"/>
-                              </w:rPr>
-                              <w:t>Jordan Smith</w:t>
-                            </w:r>
-                          </w:p>
-                          <w:p>
-                            <w:pPr>
-                              <w:numPr>
-                                <w:ilvl w:val="0"/>
-                                <w:numId w:val="9"/>
-                              </w:numPr>
-                              <w:spacing w:line="240" w:lineRule="exact"/>
-                              <w:rPr>
-                                <w:rFonts w:eastAsiaTheme="minorEastAsia"/>
-                                <w:color w:val="FFFFFF" w:themeColor="background1"/>
-                                <w:sz w:val="24"/>
-                              </w:rPr>
-                            </w:pPr>
-                            <w:r>
-                              <w:rPr>
-                                <w:rFonts w:eastAsiaTheme="minorEastAsia"/>
-                                <w:color w:val="FFFFFF" w:themeColor="background1"/>
-                                <w:sz w:val="24"/>
-                              </w:rPr>
-                              <w:t xml:space="preserve">James Thomas </w:t>
-                            </w:r>
-                            <w:proofErr w:type="spellStart"/>
-                            <w:r>
-                              <w:rPr>
-                                <w:rFonts w:eastAsiaTheme="minorEastAsia"/>
-                                <w:color w:val="FFFFFF" w:themeColor="background1"/>
-                                <w:sz w:val="24"/>
-                              </w:rPr>
-                              <w:t>Spollard</w:t>
-                            </w:r>
-                            <w:proofErr w:type="spellEnd"/>
-                          </w:p>
-                          <w:p>
-                            <w:pPr>
-                              <w:numPr>
-                                <w:ilvl w:val="0"/>
-                                <w:numId w:val="9"/>
-                              </w:numPr>
-                              <w:spacing w:line="240" w:lineRule="exact"/>
-                              <w:rPr>
-                                <w:rFonts w:eastAsiaTheme="minorEastAsia"/>
-                                <w:color w:val="FFFFFF" w:themeColor="background1"/>
-                                <w:sz w:val="24"/>
-                              </w:rPr>
-                            </w:pPr>
-                            <w:proofErr w:type="spellStart"/>
-                            <w:r>
-                              <w:rPr>
-                                <w:rFonts w:eastAsiaTheme="minorEastAsia"/>
-                                <w:color w:val="FFFFFF" w:themeColor="background1"/>
-                                <w:sz w:val="24"/>
-                              </w:rPr>
-                              <w:t>Zheyuan</w:t>
-                            </w:r>
-                            <w:proofErr w:type="spellEnd"/>
-                            <w:r>
-                              <w:rPr>
-                                <w:rFonts w:eastAsiaTheme="minorEastAsia"/>
-                                <w:color w:val="FFFFFF" w:themeColor="background1"/>
-                                <w:sz w:val="24"/>
-                              </w:rPr>
-                              <w:t xml:space="preserve"> Liu (David)</w:t>
-                            </w:r>
-                          </w:p>
-                          <w:p>
-                            <w:pPr>
-                              <w:numPr>
-                                <w:ilvl w:val="0"/>
-                                <w:numId w:val="9"/>
-                              </w:numPr>
-                              <w:spacing w:line="240" w:lineRule="exact"/>
-                              <w:rPr>
-                                <w:rFonts w:eastAsiaTheme="minorEastAsia"/>
-                                <w:color w:val="FFFFFF" w:themeColor="background1"/>
-                                <w:sz w:val="24"/>
-                              </w:rPr>
-                            </w:pPr>
-                            <w:proofErr w:type="spellStart"/>
-                            <w:r>
-                              <w:rPr>
-                                <w:rFonts w:eastAsiaTheme="minorEastAsia"/>
-                                <w:color w:val="FFFFFF" w:themeColor="background1"/>
-                                <w:sz w:val="24"/>
-                              </w:rPr>
-                              <w:t>Usama</w:t>
-                            </w:r>
-                            <w:proofErr w:type="spellEnd"/>
-                            <w:r>
-                              <w:rPr>
-                                <w:rFonts w:eastAsiaTheme="minorEastAsia"/>
-                                <w:color w:val="FFFFFF" w:themeColor="background1"/>
-                                <w:sz w:val="24"/>
-                              </w:rPr>
-                              <w:t xml:space="preserve"> </w:t>
-                            </w:r>
-                            <w:proofErr w:type="spellStart"/>
-                            <w:r>
-                              <w:rPr>
-                                <w:rFonts w:eastAsiaTheme="minorEastAsia"/>
-                                <w:color w:val="FFFFFF" w:themeColor="background1"/>
-                                <w:sz w:val="24"/>
-                              </w:rPr>
-                              <w:t>Elahi</w:t>
-                            </w:r>
-                            <w:proofErr w:type="spellEnd"/>
-                          </w:p>
-                          <w:p>
-                            <w:pPr>
-                              <w:rPr>
-                                <w:rFonts w:eastAsiaTheme="minorEastAsia"/>
-                                <w:color w:val="FFFFFF" w:themeColor="background1"/>
-                                <w:sz w:val="24"/>
-                              </w:rPr>
-                            </w:pPr>
-                            <w:r>
-                              <w:rPr>
-                                <w:rFonts w:eastAsiaTheme="minorEastAsia" w:hint="eastAsia"/>
-                                <w:color w:val="FFFFFF" w:themeColor="background1"/>
-                                <w:sz w:val="24"/>
-                              </w:rPr>
-                              <w:t>Lecture</w:t>
-                            </w:r>
-                            <w:r>
-                              <w:rPr>
-                                <w:rFonts w:eastAsiaTheme="minorEastAsia"/>
-                                <w:color w:val="FFFFFF" w:themeColor="background1"/>
-                                <w:sz w:val="24"/>
-                              </w:rPr>
-                              <w:t>r</w:t>
-                            </w:r>
-                            <w:r>
-                              <w:rPr>
-                                <w:rFonts w:eastAsiaTheme="minorEastAsia" w:hint="eastAsia"/>
-                                <w:color w:val="FFFFFF" w:themeColor="background1"/>
-                                <w:sz w:val="24"/>
-                              </w:rPr>
-                              <w:t>s:</w:t>
-                            </w:r>
-                          </w:p>
-                          <w:p>
-                            <w:pPr>
-                              <w:numPr>
-                                <w:ilvl w:val="0"/>
-                                <w:numId w:val="10"/>
-                              </w:numPr>
-                              <w:spacing w:line="240" w:lineRule="exact"/>
-                              <w:rPr>
-                                <w:rFonts w:eastAsiaTheme="minorEastAsia"/>
-                                <w:color w:val="FFFFFF" w:themeColor="background1"/>
-                                <w:sz w:val="24"/>
-                              </w:rPr>
-                            </w:pPr>
-                            <w:r>
-                              <w:rPr>
-                                <w:rFonts w:eastAsiaTheme="minorEastAsia"/>
-                                <w:color w:val="FFFFFF" w:themeColor="background1"/>
-                                <w:sz w:val="24"/>
-                              </w:rPr>
-                              <w:t>Lyle Roberts</w:t>
-                            </w:r>
-                          </w:p>
-                          <w:p>
-                            <w:pPr>
-                              <w:numPr>
-                                <w:ilvl w:val="0"/>
-                                <w:numId w:val="10"/>
-                              </w:numPr>
-                              <w:spacing w:line="240" w:lineRule="exact"/>
-                              <w:rPr>
-                                <w:rFonts w:eastAsiaTheme="minorEastAsia"/>
-                                <w:color w:val="FFFFFF" w:themeColor="background1"/>
-                                <w:sz w:val="24"/>
-                              </w:rPr>
-                            </w:pPr>
-                            <w:proofErr w:type="spellStart"/>
-                            <w:r>
-                              <w:rPr>
-                                <w:rFonts w:eastAsiaTheme="minorEastAsia"/>
-                                <w:color w:val="FFFFFF" w:themeColor="background1"/>
-                                <w:sz w:val="24"/>
-                              </w:rPr>
-                              <w:t>Jonghyuk</w:t>
-                            </w:r>
-                            <w:proofErr w:type="spellEnd"/>
-                            <w:r>
-                              <w:rPr>
-                                <w:rFonts w:eastAsiaTheme="minorEastAsia"/>
-                                <w:color w:val="FFFFFF" w:themeColor="background1"/>
-                                <w:sz w:val="24"/>
-                              </w:rPr>
-                              <w:t xml:space="preserve"> Kim</w:t>
-                            </w:r>
-                          </w:p>
-                          <w:p>
-                            <w:pPr>
-                              <w:spacing w:line="240" w:lineRule="exact"/>
-                              <w:rPr>
-                                <w:rFonts w:eastAsiaTheme="minorEastAsia"/>
-                                <w:color w:val="FFFFFF" w:themeColor="background1"/>
-                                <w:sz w:val="24"/>
-                              </w:rPr>
-                            </w:pPr>
-                            <w:r>
-                              <w:rPr>
-                                <w:rFonts w:eastAsiaTheme="minorEastAsia"/>
-                                <w:color w:val="FFFFFF" w:themeColor="background1"/>
-                                <w:sz w:val="24"/>
-                              </w:rPr>
-                              <w:t>Laboratory:</w:t>
-                            </w:r>
-                          </w:p>
-                          <w:p>
-                            <w:pPr>
-                              <w:numPr>
-                                <w:ilvl w:val="0"/>
-                                <w:numId w:val="11"/>
-                              </w:numPr>
-                              <w:rPr>
-                                <w:rFonts w:eastAsiaTheme="minorEastAsia"/>
-                                <w:color w:val="FFFFFF" w:themeColor="background1"/>
-                                <w:sz w:val="24"/>
-                              </w:rPr>
-                            </w:pPr>
-                            <w:proofErr w:type="spellStart"/>
-                            <w:r>
-                              <w:rPr>
-                                <w:rFonts w:eastAsiaTheme="minorEastAsia" w:hint="eastAsia"/>
-                                <w:color w:val="FFFFFF" w:themeColor="background1"/>
-                                <w:sz w:val="24"/>
-                              </w:rPr>
-                              <w:t>Xianjun</w:t>
-                            </w:r>
-                            <w:proofErr w:type="spellEnd"/>
-                            <w:r>
-                              <w:rPr>
-                                <w:rFonts w:eastAsiaTheme="minorEastAsia" w:hint="eastAsia"/>
-                                <w:color w:val="FFFFFF" w:themeColor="background1"/>
-                                <w:sz w:val="24"/>
-                              </w:rPr>
-                              <w:t xml:space="preserve"> Zheng</w:t>
-                            </w:r>
-                          </w:p>
-                        </w:txbxContent>
-                      </wps:txbx>
-                      <wps:bodyPr rot="0" vert="horz" wrap="square" lIns="91440" tIns="45720" rIns="91440" bIns="45720" anchor="b" anchorCtr="0">
-                        <a:noAutofit/>
-                      </wps:bodyPr>
-                    </wps:wsp>
-                  </a:graphicData>
-                </a:graphic>
-                <wp14:sizeRelH relativeFrom="margin">
-                  <wp14:pctWidth>0</wp14:pctWidth>
-                </wp14:sizeRelH>
-                <wp14:sizeRelV relativeFrom="margin">
-                  <wp14:pctHeight>0</wp14:pctHeight>
-                </wp14:sizeRelV>
-              </wp:anchor>
-            </w:drawing>
-          </mc:Choice>
-          <mc:Fallback>
-            <w:pict>
-              <v:shapetype w14:anchorId="5D23140C" id="_x0000_t202" coordsize="21600,21600" o:spt="202" path="m0,0l0,21600,21600,21600,21600,0xe">
-                <v:stroke joinstyle="miter"/>
-                <v:path gradientshapeok="t" o:connecttype="rect"/>
-              </v:shapetype>
-              <v:shape id="_x6587__x672c__x6846__x0020_2" o:spid="_x0000_s1026" type="#_x0000_t202" style="position:absolute;margin-left:-.25pt;margin-top:338.2pt;width:483.5pt;height:354.6pt;z-index:251661312;visibility:visible;mso-wrap-style:square;mso-width-percent:0;mso-height-percent:0;mso-wrap-distance-left:9pt;mso-wrap-distance-top:3.6pt;mso-wrap-distance-right:9pt;mso-wrap-distance-bottom:3.6pt;mso-position-horizontal:absolute;mso-position-horizontal-relative:margin;mso-position-vertical:absolute;mso-position-vertical-relative:text;mso-width-percent:0;mso-height-percent:0;mso-width-relative:margin;mso-height-relative:margin;v-text-anchor:bottom" o:gfxdata="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" filled="f" stroked="f">
-                <v:textbox>
-                  <w:txbxContent>
-                    <w:p>
-                      <w:pPr>
-                        <w:spacing w:afterLines="50" w:after="156" w:line="640" w:lineRule="exact"/>
-                        <w:rPr>
-                          <w:b/>
-                          <w:i/>
-                          <w:color w:val="01B0F1"/>
-                          <w:sz w:val="48"/>
-                          <w:szCs w:val="48"/>
-                        </w:rPr>
-                      </w:pPr>
-                      <w:r>
-                        <w:rPr>
-                          <w:b/>
-                          <w:i/>
-                          <w:color w:val="01B0F1"/>
-                          <w:sz w:val="48"/>
-                          <w:szCs w:val="48"/>
-                        </w:rPr>
-                        <w:t>Overview</w:t>
-                      </w:r>
-                    </w:p>
-                    <w:p>
-                      <w:pPr>
-                        <w:spacing w:line="240" w:lineRule="auto"/>
-                        <w:rPr>
-                          <w:rFonts w:eastAsiaTheme="minorEastAsia"/>
-                          <w:color w:val="FFFFFF" w:themeColor="background1"/>
-                          <w:sz w:val="24"/>
-                        </w:rPr>
-                      </w:pPr>
-                      <w:r>
-                        <w:rPr>
-                          <w:rFonts w:eastAsiaTheme="minorEastAsia"/>
-                          <w:color w:val="FFFFFF" w:themeColor="background1"/>
-                          <w:sz w:val="24"/>
-                        </w:rPr>
-                        <w:t xml:space="preserve">In this report, it shows our answer of Part 1 fundamentals and the report part of Part 2 Reaction Timer. The implementation of Part 2 is using the </w:t>
-                      </w:r>
-                      <w:proofErr w:type="spellStart"/>
-                      <w:r>
-                        <w:rPr>
-                          <w:rFonts w:eastAsiaTheme="minorEastAsia"/>
-                          <w:color w:val="FFFFFF" w:themeColor="background1"/>
-                          <w:sz w:val="24"/>
-                        </w:rPr>
-                        <w:t>Digilent</w:t>
-                      </w:r>
-                      <w:proofErr w:type="spellEnd"/>
-                      <w:r>
-                        <w:rPr>
-                          <w:rFonts w:eastAsiaTheme="minorEastAsia"/>
-                          <w:color w:val="FFFFFF" w:themeColor="background1"/>
-                          <w:sz w:val="24"/>
-                        </w:rPr>
-                        <w:t xml:space="preserve"> Nexys4 DDR. All the codes are written via Vivado 2017.4. The version we handled are fully tested and it could be synthesis, implemented and generating </w:t>
-                      </w:r>
-                      <w:proofErr w:type="spellStart"/>
-                      <w:r>
-                        <w:rPr>
-                          <w:rFonts w:eastAsiaTheme="minorEastAsia"/>
-                          <w:color w:val="FFFFFF" w:themeColor="background1"/>
-                          <w:sz w:val="24"/>
-                        </w:rPr>
-                        <w:t>bitstream</w:t>
-                      </w:r>
-                      <w:proofErr w:type="spellEnd"/>
-                      <w:r>
-                        <w:rPr>
-                          <w:rFonts w:eastAsiaTheme="minorEastAsia"/>
-                          <w:color w:val="FFFFFF" w:themeColor="background1"/>
-                          <w:sz w:val="24"/>
-                        </w:rPr>
-                        <w:t xml:space="preserve"> with no bugs.</w:t>
-                      </w:r>
-                    </w:p>
-                    <w:p>
-                      <w:pPr>
-                        <w:spacing w:line="240" w:lineRule="auto"/>
-                        <w:rPr>
-                          <w:rFonts w:eastAsiaTheme="minorEastAsia"/>
-                          <w:color w:val="FFFFFF" w:themeColor="background1"/>
-                          <w:sz w:val="24"/>
-                        </w:rPr>
-                      </w:pPr>
-                      <w:r>
-                        <w:rPr>
-                          <w:rFonts w:eastAsiaTheme="minorEastAsia"/>
-                          <w:color w:val="FFFFFF" w:themeColor="background1"/>
-                          <w:sz w:val="24"/>
-                        </w:rPr>
-                        <w:t>Acknowledgement for the following people who gave us a help during the assignment:</w:t>
-                      </w:r>
-                    </w:p>
-                    <w:p>
-                      <w:pPr>
-                        <w:spacing w:line="240" w:lineRule="auto"/>
-                        <w:rPr>
-                          <w:rFonts w:eastAsiaTheme="minorEastAsia"/>
-                          <w:color w:val="FFFFFF" w:themeColor="background1"/>
-                          <w:sz w:val="24"/>
-                        </w:rPr>
-                      </w:pPr>
-                      <w:r>
-                        <w:rPr>
-                          <w:rFonts w:eastAsiaTheme="minorEastAsia"/>
-                          <w:color w:val="FFFFFF" w:themeColor="background1"/>
-                          <w:sz w:val="24"/>
-                        </w:rPr>
-                        <w:t>Tutors:</w:t>
-                      </w:r>
-                    </w:p>
-                    <w:p>
-                      <w:pPr>
-                        <w:numPr>
-                          <w:ilvl w:val="0"/>
-                          <w:numId w:val="9"/>
-                        </w:numPr>
-                        <w:spacing w:line="240" w:lineRule="exact"/>
-                        <w:rPr>
-                          <w:rFonts w:eastAsiaTheme="minorEastAsia"/>
-                          <w:color w:val="FFFFFF" w:themeColor="background1"/>
-                          <w:sz w:val="24"/>
-                        </w:rPr>
-                      </w:pPr>
-                      <w:proofErr w:type="spellStart"/>
-                      <w:r>
-                        <w:rPr>
-                          <w:rFonts w:eastAsiaTheme="minorEastAsia"/>
-                          <w:color w:val="FFFFFF" w:themeColor="background1"/>
-                          <w:sz w:val="24"/>
-                        </w:rPr>
-                        <w:t>Yuxin</w:t>
-                      </w:r>
-                      <w:proofErr w:type="spellEnd"/>
-                      <w:r>
-                        <w:rPr>
-                          <w:rFonts w:eastAsiaTheme="minorEastAsia"/>
-                          <w:color w:val="FFFFFF" w:themeColor="background1"/>
-                          <w:sz w:val="24"/>
-                        </w:rPr>
-                        <w:t xml:space="preserve"> Liu (Toby)</w:t>
-                      </w:r>
-                    </w:p>
-                    <w:p>
-                      <w:pPr>
-                        <w:numPr>
-                          <w:ilvl w:val="0"/>
-                          <w:numId w:val="9"/>
-                        </w:numPr>
-                        <w:spacing w:line="240" w:lineRule="exact"/>
-                        <w:rPr>
-                          <w:rFonts w:eastAsiaTheme="minorEastAsia"/>
-                          <w:color w:val="FFFFFF" w:themeColor="background1"/>
-                          <w:sz w:val="24"/>
-                        </w:rPr>
-                      </w:pPr>
-                      <w:r>
-                        <w:rPr>
-                          <w:rFonts w:eastAsiaTheme="minorEastAsia"/>
-                          <w:color w:val="FFFFFF" w:themeColor="background1"/>
-                          <w:sz w:val="24"/>
-                        </w:rPr>
-                        <w:t>Jordan Smith</w:t>
-                      </w:r>
-                    </w:p>
-                    <w:p>
-                      <w:pPr>
-                        <w:numPr>
-                          <w:ilvl w:val="0"/>
-                          <w:numId w:val="9"/>
-                        </w:numPr>
-                        <w:spacing w:line="240" w:lineRule="exact"/>
-                        <w:rPr>
-                          <w:rFonts w:eastAsiaTheme="minorEastAsia"/>
-                          <w:color w:val="FFFFFF" w:themeColor="background1"/>
-                          <w:sz w:val="24"/>
-                        </w:rPr>
-                      </w:pPr>
-                      <w:r>
-                        <w:rPr>
-                          <w:rFonts w:eastAsiaTheme="minorEastAsia"/>
-                          <w:color w:val="FFFFFF" w:themeColor="background1"/>
-                          <w:sz w:val="24"/>
-                        </w:rPr>
-                        <w:t xml:space="preserve">James Thomas </w:t>
-                      </w:r>
-                      <w:proofErr w:type="spellStart"/>
-                      <w:r>
-                        <w:rPr>
-                          <w:rFonts w:eastAsiaTheme="minorEastAsia"/>
-                          <w:color w:val="FFFFFF" w:themeColor="background1"/>
-                          <w:sz w:val="24"/>
-                        </w:rPr>
-                        <w:t>Spollard</w:t>
-                      </w:r>
-                      <w:proofErr w:type="spellEnd"/>
-                    </w:p>
-                    <w:p>
-                      <w:pPr>
-                        <w:numPr>
-                          <w:ilvl w:val="0"/>
-                          <w:numId w:val="9"/>
-                        </w:numPr>
-                        <w:spacing w:line="240" w:lineRule="exact"/>
-                        <w:rPr>
-                          <w:rFonts w:eastAsiaTheme="minorEastAsia"/>
-                          <w:color w:val="FFFFFF" w:themeColor="background1"/>
-                          <w:sz w:val="24"/>
-                        </w:rPr>
-                      </w:pPr>
-                      <w:proofErr w:type="spellStart"/>
-                      <w:r>
-                        <w:rPr>
-                          <w:rFonts w:eastAsiaTheme="minorEastAsia"/>
-                          <w:color w:val="FFFFFF" w:themeColor="background1"/>
-                          <w:sz w:val="24"/>
-                        </w:rPr>
-                        <w:t>Zheyuan</w:t>
-                      </w:r>
-                      <w:proofErr w:type="spellEnd"/>
-                      <w:r>
-                        <w:rPr>
-                          <w:rFonts w:eastAsiaTheme="minorEastAsia"/>
-                          <w:color w:val="FFFFFF" w:themeColor="background1"/>
-                          <w:sz w:val="24"/>
-                        </w:rPr>
-                        <w:t xml:space="preserve"> Liu (David)</w:t>
-                      </w:r>
-                    </w:p>
-                    <w:p>
-                      <w:pPr>
-                        <w:numPr>
-                          <w:ilvl w:val="0"/>
-                          <w:numId w:val="9"/>
-                        </w:numPr>
-                        <w:spacing w:line="240" w:lineRule="exact"/>
-                        <w:rPr>
-                          <w:rFonts w:eastAsiaTheme="minorEastAsia"/>
-                          <w:color w:val="FFFFFF" w:themeColor="background1"/>
-                          <w:sz w:val="24"/>
-                        </w:rPr>
-                      </w:pPr>
-                      <w:proofErr w:type="spellStart"/>
-                      <w:r>
-                        <w:rPr>
-                          <w:rFonts w:eastAsiaTheme="minorEastAsia"/>
-                          <w:color w:val="FFFFFF" w:themeColor="background1"/>
-                          <w:sz w:val="24"/>
-                        </w:rPr>
-                        <w:t>Usama</w:t>
-                      </w:r>
-                      <w:proofErr w:type="spellEnd"/>
-                      <w:r>
-                        <w:rPr>
-                          <w:rFonts w:eastAsiaTheme="minorEastAsia"/>
-                          <w:color w:val="FFFFFF" w:themeColor="background1"/>
-                          <w:sz w:val="24"/>
-                        </w:rPr>
-                        <w:t xml:space="preserve"> </w:t>
-                      </w:r>
-                      <w:proofErr w:type="spellStart"/>
-                      <w:r>
-                        <w:rPr>
-                          <w:rFonts w:eastAsiaTheme="minorEastAsia"/>
-                          <w:color w:val="FFFFFF" w:themeColor="background1"/>
-                          <w:sz w:val="24"/>
-                        </w:rPr>
-                        <w:t>Elahi</w:t>
-                      </w:r>
-                      <w:proofErr w:type="spellEnd"/>
-                    </w:p>
-                    <w:p>
-                      <w:pPr>
-                        <w:rPr>
-                          <w:rFonts w:eastAsiaTheme="minorEastAsia"/>
-                          <w:color w:val="FFFFFF" w:themeColor="background1"/>
-                          <w:sz w:val="24"/>
-                        </w:rPr>
-                      </w:pPr>
-                      <w:r>
-                        <w:rPr>
-                          <w:rFonts w:eastAsiaTheme="minorEastAsia" w:hint="eastAsia"/>
-                          <w:color w:val="FFFFFF" w:themeColor="background1"/>
-                          <w:sz w:val="24"/>
-                        </w:rPr>
-                        <w:t>Lecture</w:t>
-                      </w:r>
-                      <w:r>
-                        <w:rPr>
-                          <w:rFonts w:eastAsiaTheme="minorEastAsia"/>
-                          <w:color w:val="FFFFFF" w:themeColor="background1"/>
-                          <w:sz w:val="24"/>
-                        </w:rPr>
-                        <w:t>r</w:t>
-                      </w:r>
-                      <w:r>
-                        <w:rPr>
-                          <w:rFonts w:eastAsiaTheme="minorEastAsia" w:hint="eastAsia"/>
-                          <w:color w:val="FFFFFF" w:themeColor="background1"/>
-                          <w:sz w:val="24"/>
-                        </w:rPr>
-                        <w:t>s:</w:t>
-                      </w:r>
-                    </w:p>
-                    <w:p>
-                      <w:pPr>
-                        <w:numPr>
-                          <w:ilvl w:val="0"/>
-                          <w:numId w:val="10"/>
-                        </w:numPr>
-                        <w:spacing w:line="240" w:lineRule="exact"/>
-                        <w:rPr>
-                          <w:rFonts w:eastAsiaTheme="minorEastAsia"/>
-                          <w:color w:val="FFFFFF" w:themeColor="background1"/>
-                          <w:sz w:val="24"/>
-                        </w:rPr>
-                      </w:pPr>
-                      <w:r>
-                        <w:rPr>
-                          <w:rFonts w:eastAsiaTheme="minorEastAsia"/>
-                          <w:color w:val="FFFFFF" w:themeColor="background1"/>
-                          <w:sz w:val="24"/>
-                        </w:rPr>
-                        <w:t>Lyle Roberts</w:t>
-                      </w:r>
-                    </w:p>
-                    <w:p>
-                      <w:pPr>
-                        <w:numPr>
-                          <w:ilvl w:val="0"/>
-                          <w:numId w:val="10"/>
-                        </w:numPr>
-                        <w:spacing w:line="240" w:lineRule="exact"/>
-                        <w:rPr>
-                          <w:rFonts w:eastAsiaTheme="minorEastAsia"/>
-                          <w:color w:val="FFFFFF" w:themeColor="background1"/>
-                          <w:sz w:val="24"/>
-                        </w:rPr>
-                      </w:pPr>
-                      <w:proofErr w:type="spellStart"/>
-                      <w:r>
-                        <w:rPr>
-                          <w:rFonts w:eastAsiaTheme="minorEastAsia"/>
-                          <w:color w:val="FFFFFF" w:themeColor="background1"/>
-                          <w:sz w:val="24"/>
-                        </w:rPr>
-                        <w:t>Jonghyuk</w:t>
-                      </w:r>
-                      <w:proofErr w:type="spellEnd"/>
-                      <w:r>
-                        <w:rPr>
-                          <w:rFonts w:eastAsiaTheme="minorEastAsia"/>
-                          <w:color w:val="FFFFFF" w:themeColor="background1"/>
-                          <w:sz w:val="24"/>
-                        </w:rPr>
-                        <w:t xml:space="preserve"> Kim</w:t>
-                      </w:r>
-                    </w:p>
-                    <w:p>
-                      <w:pPr>
-                        <w:spacing w:line="240" w:lineRule="exact"/>
-                        <w:rPr>
-                          <w:rFonts w:eastAsiaTheme="minorEastAsia"/>
-                          <w:color w:val="FFFFFF" w:themeColor="background1"/>
-                          <w:sz w:val="24"/>
-                        </w:rPr>
-                      </w:pPr>
-                      <w:r>
-                        <w:rPr>
-                          <w:rFonts w:eastAsiaTheme="minorEastAsia"/>
-                          <w:color w:val="FFFFFF" w:themeColor="background1"/>
-                          <w:sz w:val="24"/>
-                        </w:rPr>
-                        <w:t>Laboratory:</w:t>
-                      </w:r>
-                    </w:p>
-                    <w:p>
-                      <w:pPr>
-                        <w:numPr>
-                          <w:ilvl w:val="0"/>
-                          <w:numId w:val="11"/>
-                        </w:numPr>
-                        <w:rPr>
-                          <w:rFonts w:eastAsiaTheme="minorEastAsia"/>
-                          <w:color w:val="FFFFFF" w:themeColor="background1"/>
-                          <w:sz w:val="24"/>
-                        </w:rPr>
-                      </w:pPr>
-                      <w:proofErr w:type="spellStart"/>
-                      <w:r>
-                        <w:rPr>
-                          <w:rFonts w:eastAsiaTheme="minorEastAsia" w:hint="eastAsia"/>
-                          <w:color w:val="FFFFFF" w:themeColor="background1"/>
-                          <w:sz w:val="24"/>
-                        </w:rPr>
-                        <w:t>Xianjun</w:t>
-                      </w:r>
-                      <w:proofErr w:type="spellEnd"/>
-                      <w:r>
-                        <w:rPr>
-                          <w:rFonts w:eastAsiaTheme="minorEastAsia" w:hint="eastAsia"/>
-                          <w:color w:val="FFFFFF" w:themeColor="background1"/>
-                          <w:sz w:val="24"/>
-                        </w:rPr>
-                        <w:t xml:space="preserve"> Zheng</w:t>
-                      </w:r>
-                    </w:p>
-                  </w:txbxContent>
-                </v:textbox>
-                <w10:wrap type="square" anchorx="margin"/>
-              </v:shape>
-            </w:pict>
-          </mc:Fallback>
-        </mc:AlternateContent>
       </w:r>
       <w:r>
         <w:rPr>
@@ -1081,7 +907,7 @@
           </mc:Choice>
           <mc:Fallback>
             <w:pict>
-              <v:shape w14:anchorId="7FC79191" id="_x0000_s1027" type="#_x0000_t202" style="position:absolute;margin-left:1pt;margin-top:156.55pt;width:483.55pt;height:61pt;z-index:251659264;visibility:visible;mso-wrap-style:square;mso-width-percent:0;mso-height-percent:200;mso-wrap-distance-left:9pt;mso-wrap-distance-top:3.6pt;mso-wrap-distance-right:9pt;mso-wrap-distance-bottom:3.6pt;mso-position-horizontal:absolute;mso-position-horizontal-relative:margin;mso-position-vertical:absolute;mso-position-vertical-relative:text;mso-width-percent:0;mso-height-percent:200;mso-width-relative:margin;mso-height-relative:margin;v-text-anchor:top" o:gfxdata="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" filled="f" stroked="f">
+              <v:shape w14:anchorId="7FC79191" id="_x0000_s1027" type="#_x0000_t202" style="position:absolute;margin-left:1pt;margin-top:156.55pt;width:483.55pt;height:61pt;z-index:251659264;visibility:visible;mso-wrap-style:square;mso-width-percent:0;mso-height-percent:200;mso-wrap-distance-left:9pt;mso-wrap-distance-top:3.6pt;mso-wrap-distance-right:9pt;mso-wrap-distance-bottom:3.6pt;mso-position-horizontal:absolute;mso-position-horizontal-relative:margin;mso-position-vertical:absolute;mso-position-vertical-relative:text;mso-width-percent:0;mso-height-percent:200;mso-width-relative:margin;mso-height-relative:margin;v-text-anchor:top" o:gfxdata="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" filled="f" stroked="f">
                 <v:textbox style="mso-fit-shape-to-text:t">
                   <w:txbxContent>
                     <w:p>
@@ -1197,7 +1023,7 @@
           </mc:Choice>
           <mc:Fallback>
             <w:pict>
-              <v:shape w14:anchorId="76C158EF" id="_x0000_s1028" type="#_x0000_t202" style="position:absolute;margin-left:.6pt;margin-top:217.3pt;width:483.55pt;height:39.9pt;z-index:251660288;visibility:visible;mso-wrap-style:square;mso-width-percent:0;mso-height-percent:200;mso-wrap-distance-left:9pt;mso-wrap-distance-top:3.6pt;mso-wrap-distance-right:9pt;mso-wrap-distance-bottom:3.6pt;mso-position-horizontal:absolute;mso-position-horizontal-relative:margin;mso-position-vertical:absolute;mso-position-vertical-relative:text;mso-width-percent:0;mso-height-percent:200;mso-width-relative:margin;mso-height-relative:margin;v-text-anchor:top" o:gfxdata="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" filled="f" stroked="f">
+              <v:shape w14:anchorId="76C158EF" id="_x0000_s1028" type="#_x0000_t202" style="position:absolute;margin-left:.6pt;margin-top:217.3pt;width:483.55pt;height:39.9pt;z-index:251660288;visibility:visible;mso-wrap-style:square;mso-width-percent:0;mso-height-percent:200;mso-wrap-distance-left:9pt;mso-wrap-distance-top:3.6pt;mso-wrap-distance-right:9pt;mso-wrap-distance-bottom:3.6pt;mso-position-horizontal:absolute;mso-position-horizontal-relative:margin;mso-position-vertical:absolute;mso-position-vertical-relative:text;mso-width-percent:0;mso-height-percent:200;mso-width-relative:margin;mso-height-relative:margin;v-text-anchor:top" o:gfxdata="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" filled="f" stroked="f">
                 <v:textbox style="mso-fit-shape-to-text:t">
                   <w:txbxContent>
                     <w:p>
@@ -1290,25 +1116,7 @@
                                 <w:color w:val="FFFFFF" w:themeColor="background1"/>
                                 <w:sz w:val="24"/>
                               </w:rPr>
-                              <w:t xml:space="preserve">u5870415 </w:t>
-                            </w:r>
-                            <w:proofErr w:type="spellStart"/>
-                            <w:r>
-                              <w:rPr>
-                                <w:rFonts w:eastAsiaTheme="minorEastAsia"/>
-                                <w:color w:val="FFFFFF" w:themeColor="background1"/>
-                                <w:sz w:val="24"/>
-                              </w:rPr>
-                              <w:t>Haolei</w:t>
-                            </w:r>
-                            <w:proofErr w:type="spellEnd"/>
-                            <w:r>
-                              <w:rPr>
-                                <w:rFonts w:eastAsiaTheme="minorEastAsia"/>
-                                <w:color w:val="FFFFFF" w:themeColor="background1"/>
-                                <w:sz w:val="24"/>
-                              </w:rPr>
-                              <w:t xml:space="preserve"> Ye</w:t>
+                              <w:t>u5870415 Haolei Ye</w:t>
                             </w:r>
                           </w:p>
                           <w:p>
@@ -1326,25 +1134,7 @@
                                 <w:color w:val="FFFFFF" w:themeColor="background1"/>
                                 <w:sz w:val="24"/>
                               </w:rPr>
-                              <w:t xml:space="preserve">u5698699 </w:t>
-                            </w:r>
-                            <w:proofErr w:type="spellStart"/>
-                            <w:r>
-                              <w:rPr>
-                                <w:rFonts w:eastAsiaTheme="minorEastAsia"/>
-                                <w:color w:val="FFFFFF" w:themeColor="background1"/>
-                                <w:sz w:val="24"/>
-                              </w:rPr>
-                              <w:t>Fangxiao</w:t>
-                            </w:r>
-                            <w:proofErr w:type="spellEnd"/>
-                            <w:r>
-                              <w:rPr>
-                                <w:rFonts w:eastAsiaTheme="minorEastAsia"/>
-                                <w:color w:val="FFFFFF" w:themeColor="background1"/>
-                                <w:sz w:val="24"/>
-                              </w:rPr>
-                              <w:t xml:space="preserve"> Dong</w:t>
+                              <w:t>u5698699 Fangxiao Dong</w:t>
                             </w:r>
                           </w:p>
                         </w:txbxContent>
@@ -1366,7 +1156,7 @@
           </mc:Choice>
           <mc:Fallback>
             <w:pict>
-              <v:shape w14:anchorId="0F8FEA3C" id="_x0000_s1029" type="#_x0000_t202" style="position:absolute;margin-left:.6pt;margin-top:254.8pt;width:483.55pt;height:43.9pt;z-index:251662336;visibility:visible;mso-wrap-style:square;mso-width-percent:0;mso-height-percent:200;mso-wrap-distance-left:9pt;mso-wrap-distance-top:3.6pt;mso-wrap-distance-right:9pt;mso-wrap-distance-bottom:3.6pt;mso-position-horizontal:absolute;mso-position-horizontal-relative:margin;mso-position-vertical:absolute;mso-position-vertical-relative:text;mso-width-percent:0;mso-height-percent:200;mso-width-relative:margin;mso-height-relative:margin;v-text-anchor:top" o:gfxdata="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" filled="f" stroked="f">
+              <v:shape w14:anchorId="0F8FEA3C" id="_x0000_s1029" type="#_x0000_t202" style="position:absolute;margin-left:.6pt;margin-top:254.8pt;width:483.55pt;height:43.9pt;z-index:251662336;visibility:visible;mso-wrap-style:square;mso-width-percent:0;mso-height-percent:200;mso-wrap-distance-left:9pt;mso-wrap-distance-top:3.6pt;mso-wrap-distance-right:9pt;mso-wrap-distance-bottom:3.6pt;mso-position-horizontal:absolute;mso-position-horizontal-relative:margin;mso-position-vertical:absolute;mso-position-vertical-relative:text;mso-width-percent:0;mso-height-percent:200;mso-width-relative:margin;mso-height-relative:margin;v-text-anchor:top" o:gfxdata="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" filled="f" stroked="f">
                 <v:textbox style="mso-fit-shape-to-text:t">
                   <w:txbxContent>
                     <w:p>
@@ -1384,25 +1174,7 @@
                           <w:color w:val="FFFFFF" w:themeColor="background1"/>
                           <w:sz w:val="24"/>
                         </w:rPr>
-                        <w:t xml:space="preserve">u5870415 </w:t>
-                      </w:r>
-                      <w:proofErr w:type="spellStart"/>
-                      <w:r>
-                        <w:rPr>
-                          <w:rFonts w:eastAsiaTheme="minorEastAsia"/>
-                          <w:color w:val="FFFFFF" w:themeColor="background1"/>
-                          <w:sz w:val="24"/>
-                        </w:rPr>
-                        <w:t>Haolei</w:t>
-                      </w:r>
-                      <w:proofErr w:type="spellEnd"/>
-                      <w:r>
-                        <w:rPr>
-                          <w:rFonts w:eastAsiaTheme="minorEastAsia"/>
-                          <w:color w:val="FFFFFF" w:themeColor="background1"/>
-                          <w:sz w:val="24"/>
-                        </w:rPr>
-                        <w:t xml:space="preserve"> Ye</w:t>
+                        <w:t>u5870415 Haolei Ye</w:t>
                       </w:r>
                     </w:p>
                     <w:p>
@@ -1420,25 +1192,7 @@
                           <w:color w:val="FFFFFF" w:themeColor="background1"/>
                           <w:sz w:val="24"/>
                         </w:rPr>
-                        <w:t xml:space="preserve">u5698699 </w:t>
-                      </w:r>
-                      <w:proofErr w:type="spellStart"/>
-                      <w:r>
-                        <w:rPr>
-                          <w:rFonts w:eastAsiaTheme="minorEastAsia"/>
-                          <w:color w:val="FFFFFF" w:themeColor="background1"/>
-                          <w:sz w:val="24"/>
-                        </w:rPr>
-                        <w:t>Fangxiao</w:t>
-                      </w:r>
-                      <w:proofErr w:type="spellEnd"/>
-                      <w:r>
-                        <w:rPr>
-                          <w:rFonts w:eastAsiaTheme="minorEastAsia"/>
-                          <w:color w:val="FFFFFF" w:themeColor="background1"/>
-                          <w:sz w:val="24"/>
-                        </w:rPr>
-                        <w:t xml:space="preserve"> Dong</w:t>
+                        <w:t>u5698699 Fangxiao Dong</w:t>
                       </w:r>
                     </w:p>
                   </w:txbxContent>
@@ -1531,26 +1285,8 @@
         </w:rPr>
         <w:t xml:space="preserve">lways </w:t>
       </w:r>
-      <w:proofErr w:type="gramStart"/>
-      <w:r>
-        <w:t>@(</w:t>
-      </w:r>
-      <w:proofErr w:type="spellStart"/>
-      <w:proofErr w:type="gramEnd"/>
-      <w:r>
-        <w:t>posedge</w:t>
-      </w:r>
-      <w:proofErr w:type="spellEnd"/>
-      <w:r>
-        <w:t xml:space="preserve"> </w:t>
-      </w:r>
-      <w:proofErr w:type="spellStart"/>
-      <w:r>
-        <w:t>clk</w:t>
-      </w:r>
-      <w:proofErr w:type="spellEnd"/>
-      <w:r>
-        <w:t>) begin</w:t>
+      <w:r>
+        <w:t>@(posedge clk) begin</w:t>
       </w:r>
     </w:p>
     <w:p>
@@ -1759,26 +1495,8 @@
         </w:rPr>
         <w:t xml:space="preserve">lways </w:t>
       </w:r>
-      <w:proofErr w:type="gramStart"/>
-      <w:r>
-        <w:t>@(</w:t>
-      </w:r>
-      <w:proofErr w:type="spellStart"/>
-      <w:proofErr w:type="gramEnd"/>
-      <w:r>
-        <w:t>posedge</w:t>
-      </w:r>
-      <w:proofErr w:type="spellEnd"/>
-      <w:r>
-        <w:t xml:space="preserve"> </w:t>
-      </w:r>
-      <w:proofErr w:type="spellStart"/>
-      <w:r>
-        <w:t>clk</w:t>
-      </w:r>
-      <w:proofErr w:type="spellEnd"/>
-      <w:r>
-        <w:t>) begin</w:t>
+      <w:r>
+        <w:t>@(posedge clk) begin</w:t>
       </w:r>
     </w:p>
     <w:p>
@@ -2502,18 +2220,8 @@
         </w:rPr>
         <w:t xml:space="preserve">lways </w:t>
       </w:r>
-      <w:proofErr w:type="gramStart"/>
-      <w:r>
-        <w:t>@(</w:t>
-      </w:r>
-      <w:proofErr w:type="spellStart"/>
-      <w:proofErr w:type="gramEnd"/>
-      <w:r>
-        <w:t>posedge</w:t>
-      </w:r>
-      <w:proofErr w:type="spellEnd"/>
-      <w:r>
-        <w:t xml:space="preserve"> cl</w:t>
+      <w:r>
+        <w:t>@(posedge cl</w:t>
       </w:r>
       <w:r>
         <w:t>oc</w:t>
@@ -2646,26 +2354,8 @@
         </w:rPr>
         <w:t xml:space="preserve">lways </w:t>
       </w:r>
-      <w:proofErr w:type="gramStart"/>
-      <w:r>
-        <w:t>@(</w:t>
-      </w:r>
-      <w:proofErr w:type="spellStart"/>
-      <w:proofErr w:type="gramEnd"/>
-      <w:r>
-        <w:t>posedge</w:t>
-      </w:r>
-      <w:proofErr w:type="spellEnd"/>
-      <w:r>
-        <w:t xml:space="preserve"> clock or </w:t>
-      </w:r>
-      <w:proofErr w:type="spellStart"/>
-      <w:r>
-        <w:t>posedge</w:t>
-      </w:r>
-      <w:proofErr w:type="spellEnd"/>
-      <w:r>
-        <w:t xml:space="preserve"> reset) begin</w:t>
+      <w:r>
+        <w:t>@(posedge clock or posedge reset) begin</w:t>
       </w:r>
     </w:p>
     <w:p>
@@ -2971,13 +2661,8 @@
         </w:rPr>
         <w:t xml:space="preserve">lways </w:t>
       </w:r>
-      <w:proofErr w:type="gramStart"/>
-      <w:r>
-        <w:t>@(</w:t>
-      </w:r>
-      <w:proofErr w:type="gramEnd"/>
-      <w:r>
-        <w:t>*) begin</w:t>
+      <w:r>
+        <w:t>@(*) begin</w:t>
       </w:r>
     </w:p>
     <w:p>
@@ -3089,18 +2774,8 @@
         </w:rPr>
         <w:t xml:space="preserve">lways </w:t>
       </w:r>
-      <w:proofErr w:type="gramStart"/>
-      <w:r>
-        <w:t>@(</w:t>
-      </w:r>
-      <w:proofErr w:type="spellStart"/>
-      <w:proofErr w:type="gramEnd"/>
-      <w:r>
-        <w:t>posedge</w:t>
-      </w:r>
-      <w:proofErr w:type="spellEnd"/>
-      <w:r>
-        <w:t xml:space="preserve"> clock) begin</w:t>
+      <w:r>
+        <w:t>@(posedge clock) begin</w:t>
       </w:r>
     </w:p>
     <w:p>
@@ -3118,15 +2793,7 @@
       </w:r>
       <w:r>
         <w:tab/>
-        <w:t xml:space="preserve">    result &lt;= {</w:t>
-      </w:r>
-      <w:proofErr w:type="gramStart"/>
-      <w:r>
-        <w:t>result[</w:t>
-      </w:r>
-      <w:proofErr w:type="gramEnd"/>
-      <w:r>
-        <w:t>5:0], 1’b0};</w:t>
+        <w:t xml:space="preserve">    result &lt;= {result[5:0], 1’b0};</w:t>
       </w:r>
     </w:p>
     <w:p>
@@ -3210,18 +2877,8 @@
         </w:rPr>
         <w:t xml:space="preserve">lways </w:t>
       </w:r>
-      <w:proofErr w:type="gramStart"/>
-      <w:r>
-        <w:t>@(</w:t>
-      </w:r>
-      <w:proofErr w:type="spellStart"/>
-      <w:proofErr w:type="gramEnd"/>
-      <w:r>
-        <w:t>posedge</w:t>
-      </w:r>
-      <w:proofErr w:type="spellEnd"/>
-      <w:r>
-        <w:t xml:space="preserve"> clock) begin</w:t>
+      <w:r>
+        <w:t>@(posedge clock) begin</w:t>
       </w:r>
     </w:p>
     <w:p>
@@ -3326,13 +2983,8 @@
         </w:rPr>
         <w:t xml:space="preserve">lways </w:t>
       </w:r>
-      <w:proofErr w:type="gramStart"/>
-      <w:r>
-        <w:t>@(</w:t>
-      </w:r>
-      <w:proofErr w:type="gramEnd"/>
-      <w:r>
-        <w:t>*) begin</w:t>
+      <w:r>
+        <w:t>@(*) begin</w:t>
       </w:r>
     </w:p>
     <w:p>
@@ -3468,15 +3120,7 @@
       </w:r>
       <w:r>
         <w:tab/>
-        <w:t xml:space="preserve">        3’d0: result &lt;= </w:t>
-      </w:r>
-      <w:proofErr w:type="gramStart"/>
-      <w:r>
-        <w:t>route[</w:t>
-      </w:r>
-      <w:proofErr w:type="gramEnd"/>
-      <w:r>
-        <w:t>0];</w:t>
+        <w:t xml:space="preserve">        3’d0: result &lt;= route[0];</w:t>
       </w:r>
     </w:p>
     <w:p>
@@ -3491,15 +3135,7 @@
       </w:r>
       <w:r>
         <w:tab/>
-        <w:t xml:space="preserve">        3’d1: result &lt;= </w:t>
-      </w:r>
-      <w:proofErr w:type="gramStart"/>
-      <w:r>
-        <w:t>route[</w:t>
-      </w:r>
-      <w:proofErr w:type="gramEnd"/>
-      <w:r>
-        <w:t>1];</w:t>
+        <w:t xml:space="preserve">        3’d1: result &lt;= route[1];</w:t>
       </w:r>
     </w:p>
     <w:p>
@@ -3514,15 +3150,7 @@
       </w:r>
       <w:r>
         <w:tab/>
-        <w:t xml:space="preserve">        3’d2: result &lt;= </w:t>
-      </w:r>
-      <w:proofErr w:type="gramStart"/>
-      <w:r>
-        <w:t>route[</w:t>
-      </w:r>
-      <w:proofErr w:type="gramEnd"/>
-      <w:r>
-        <w:t>2];</w:t>
+        <w:t xml:space="preserve">        3’d2: result &lt;= route[2];</w:t>
       </w:r>
     </w:p>
     <w:p>
@@ -3537,15 +3165,7 @@
       </w:r>
       <w:r>
         <w:tab/>
-        <w:t xml:space="preserve">        3’d3: result &lt;= </w:t>
-      </w:r>
-      <w:proofErr w:type="gramStart"/>
-      <w:r>
-        <w:t>route[</w:t>
-      </w:r>
-      <w:proofErr w:type="gramEnd"/>
-      <w:r>
-        <w:t>3];</w:t>
+        <w:t xml:space="preserve">        3’d3: result &lt;= route[3];</w:t>
       </w:r>
     </w:p>
     <w:p>
@@ -3560,15 +3180,7 @@
       </w:r>
       <w:r>
         <w:tab/>
-        <w:t xml:space="preserve">        3’d4: result &lt;= </w:t>
-      </w:r>
-      <w:proofErr w:type="gramStart"/>
-      <w:r>
-        <w:t>route[</w:t>
-      </w:r>
-      <w:proofErr w:type="gramEnd"/>
-      <w:r>
-        <w:t>4];</w:t>
+        <w:t xml:space="preserve">        3’d4: result &lt;= route[4];</w:t>
       </w:r>
     </w:p>
     <w:p>
@@ -3583,15 +3195,7 @@
       </w:r>
       <w:r>
         <w:tab/>
-        <w:t xml:space="preserve">        3’d5: result &lt;= </w:t>
-      </w:r>
-      <w:proofErr w:type="gramStart"/>
-      <w:r>
-        <w:t>route[</w:t>
-      </w:r>
-      <w:proofErr w:type="gramEnd"/>
-      <w:r>
-        <w:t>5];</w:t>
+        <w:t xml:space="preserve">        3’d5: result &lt;= route[5];</w:t>
       </w:r>
     </w:p>
     <w:p>
@@ -3609,15 +3213,7 @@
       </w:r>
       <w:r>
         <w:tab/>
-        <w:t xml:space="preserve">        3’d6: result &lt;= </w:t>
-      </w:r>
-      <w:proofErr w:type="gramStart"/>
-      <w:r>
-        <w:t>route[</w:t>
-      </w:r>
-      <w:proofErr w:type="gramEnd"/>
-      <w:r>
-        <w:t>6];</w:t>
+        <w:t xml:space="preserve">        3’d6: result &lt;= route[6];</w:t>
       </w:r>
     </w:p>
     <w:p>
@@ -3635,13 +3231,8 @@
       </w:r>
       <w:r>
         <w:tab/>
-        <w:t xml:space="preserve">    </w:t>
-      </w:r>
-      <w:proofErr w:type="spellStart"/>
-      <w:r>
-        <w:t>endcase</w:t>
-      </w:r>
-      <w:proofErr w:type="spellEnd"/>
+        <w:t xml:space="preserve">    endcase</w:t>
+      </w:r>
     </w:p>
     <w:p>
       <w:pPr>
@@ -3706,15 +3297,7 @@
         <w:rPr>
           <w:rFonts w:eastAsiaTheme="minorEastAsia"/>
         </w:rPr>
-        <w:t xml:space="preserve"> </w:t>
-      </w:r>
-      <w:bookmarkStart w:id="0" w:name="_GoBack"/>
-      <w:bookmarkEnd w:id="0"/>
-      <w:r>
-        <w:rPr>
-          <w:rFonts w:eastAsiaTheme="minorEastAsia"/>
-        </w:rPr>
-        <w:t>At the last of this report, we discuss the mean we applied testing during our development.</w:t>
+        <w:t xml:space="preserve"> At the last of this report, we discuss the mean we applied testing during our development.</w:t>
       </w:r>
     </w:p>
     <w:p>
@@ -4101,7 +3684,13 @@
         <w:t>are</w:t>
       </w:r>
       <w:r>
-        <w:t xml:space="preserve"> 4 switches, 2 buttons and system 100MHz clock. </w:t>
+        <w:t xml:space="preserve"> 4 switches, 2 buttons</w:t>
+      </w:r>
+      <w:r>
+        <w:t>, microphone wires</w:t>
+      </w:r>
+      <w:r>
+        <w:t xml:space="preserve"> and system 100MHz clock. </w:t>
       </w:r>
       <w:r>
         <w:t xml:space="preserve">One switch uses as reset, one uses as enable, one uses as audio output disable, and the other one uses as LED output disable. </w:t>
@@ -4110,12 +3699,21 @@
         <w:t xml:space="preserve">One button uses as the test start button and the other one uses as test button. </w:t>
       </w:r>
       <w:r>
-        <w:t>The output wires are 16 LEDs, 7-segement display and mono audio outputs.</w:t>
+        <w:t>The output wires are 16 LEDs, 7-segement display</w:t>
+      </w:r>
+      <w:r>
+        <w:t>, VGA port</w:t>
+      </w:r>
+      <w:r>
+        <w:t xml:space="preserve"> and mono audio outputs.</w:t>
       </w:r>
     </w:p>
     <w:p>
       <w:pPr>
         <w:spacing w:before="156"/>
+        <w:rPr>
+          <w:rFonts w:eastAsiaTheme="minorEastAsia" w:hint="eastAsia"/>
+        </w:rPr>
       </w:pPr>
       <w:r>
         <w:t xml:space="preserve">The top module architecture is designed for processing the input and output signal directly to the FPGA board. </w:t>
@@ -4133,9 +3731,6 @@
     <w:p>
       <w:pPr>
         <w:spacing w:before="156"/>
-        <w:rPr>
-          <w:rFonts w:eastAsiaTheme="minorEastAsia"/>
-        </w:rPr>
       </w:pPr>
       <w:r>
         <w:t>The edge detector has the same logic as the one we used in Lab 4.</w:t>
@@ -4571,49 +4166,13 @@
         <w:rPr>
           <w:rFonts w:eastAsiaTheme="minorEastAsia"/>
         </w:rPr>
-        <w:t>The digit selected integer could be calculated with index (</w:t>
-      </w:r>
-      <w:proofErr w:type="spellStart"/>
-      <w:r>
-        <w:rPr>
-          <w:rFonts w:eastAsiaTheme="minorEastAsia"/>
-        </w:rPr>
-        <w:t>displayIndex</w:t>
-      </w:r>
-      <w:proofErr w:type="spellEnd"/>
-      <w:r>
-        <w:rPr>
-          <w:rFonts w:eastAsiaTheme="minorEastAsia"/>
-        </w:rPr>
-        <w:t xml:space="preserve">) with expression </w:t>
-      </w:r>
-      <w:proofErr w:type="gramStart"/>
+        <w:t xml:space="preserve">The digit selected integer could be calculated with index (displayIndex) with expression </w:t>
+      </w:r>
       <w:r>
         <w:rPr>
           <w:rStyle w:val="aa"/>
         </w:rPr>
-        <w:t>~(</w:t>
-      </w:r>
-      <w:proofErr w:type="gramEnd"/>
-      <w:r>
-        <w:rPr>
-          <w:rStyle w:val="aa"/>
-        </w:rPr>
-        <w:t xml:space="preserve">8'd1 &lt;&lt; </w:t>
-      </w:r>
-      <w:proofErr w:type="spellStart"/>
-      <w:r>
-        <w:rPr>
-          <w:rStyle w:val="aa"/>
-        </w:rPr>
-        <w:t>displayIndex</w:t>
-      </w:r>
-      <w:proofErr w:type="spellEnd"/>
-      <w:r>
-        <w:rPr>
-          <w:rStyle w:val="aa"/>
-        </w:rPr>
-        <w:t>)</w:t>
+        <w:t>~(8'd1 &lt;&lt; displayIndex)</w:t>
       </w:r>
       <w:r>
         <w:rPr>
@@ -6087,186 +5646,112 @@
     </w:p>
     <w:p>
       <w:pPr>
-        <w:pStyle w:val="2"/>
-      </w:pPr>
-      <w:r>
-        <w:rPr>
-          <w:rFonts w:hint="eastAsia"/>
-        </w:rPr>
-        <w:t>Central Logic Unit (</w:t>
-      </w:r>
-      <w:proofErr w:type="spellStart"/>
-      <w:r>
-        <w:t>Miyanaga</w:t>
-      </w:r>
-      <w:proofErr w:type="spellEnd"/>
+        <w:pStyle w:val="3"/>
+      </w:pPr>
+      <w:r>
+        <w:rPr>
+          <w:rFonts w:asciiTheme="minorEastAsia" w:eastAsiaTheme="minorEastAsia" w:hAnsiTheme="minorEastAsia" w:hint="eastAsia"/>
+        </w:rPr>
+        <w:t>VGA</w:t>
+      </w:r>
       <w:r>
         <w:t xml:space="preserve"> </w:t>
       </w:r>
       <w:r>
-        <w:t>RT-70 Kai Type 3</w:t>
-      </w:r>
-      <w:r>
-        <w:t xml:space="preserve"> “</w:t>
-      </w:r>
-      <w:proofErr w:type="spellStart"/>
-      <w:r>
-        <w:t>Hayate</w:t>
-      </w:r>
-      <w:proofErr w:type="spellEnd"/>
-      <w:r>
-        <w:t>”</w:t>
-      </w:r>
-      <w:r>
-        <w:t>, M7T3</w:t>
-      </w:r>
-      <w:r>
-        <w:rPr>
-          <w:rFonts w:hint="eastAsia"/>
-        </w:rPr>
-        <w:t>)</w:t>
+        <w:t>Driver and VRAM</w:t>
       </w:r>
     </w:p>
     <w:p>
       <w:pPr>
         <w:spacing w:before="156"/>
         <w:rPr>
-          <w:rFonts w:eastAsiaTheme="minorEastAsia"/>
-        </w:rPr>
-      </w:pPr>
+          <w:rFonts w:hint="eastAsia"/>
+        </w:rPr>
+      </w:pPr>
+      <w:r>
+        <w:t>The architecture only shows the major component of the entire system</w:t>
+      </w:r>
+      <w:r>
+        <w:rPr>
+          <w:rFonts w:eastAsiaTheme="minorEastAsia"/>
+        </w:rPr>
+        <w:t xml:space="preserve">. It </w:t>
+      </w:r>
+      <w:r>
+        <w:t>didn</w:t>
+      </w:r>
+      <w:r>
+        <w:rPr>
+          <w:rFonts w:eastAsiaTheme="minorEastAsia"/>
+        </w:rPr>
+        <w:t>’t show the VGA output modules.</w:t>
+      </w:r>
+      <w:r>
+        <w:t xml:space="preserve"> The VGA output are used for displaying the reference manual of the reaction timer and display the configuration of the system. Now it could display the enable and disable state of audio output, LED output and Tri-color LED level output. The VGA display resolution has been fixed to 640</w:t>
+      </w:r>
+      <m:oMath>
+        <m:r>
+          <w:rPr>
+            <w:rFonts w:ascii="Cambria Math" w:hAnsi="Cambria Math"/>
+          </w:rPr>
+          <m:t>×</m:t>
+        </m:r>
+      </m:oMath>
       <w:r>
         <w:rPr>
           <w:rFonts w:eastAsiaTheme="minorEastAsia" w:hint="eastAsia"/>
         </w:rPr>
-        <w:t xml:space="preserve">This is the </w:t>
-      </w:r>
-      <w:r>
-        <w:rPr>
-          <w:rFonts w:eastAsiaTheme="minorEastAsia"/>
-        </w:rPr>
-        <w:t xml:space="preserve">module </w:t>
-      </w:r>
-      <w:r>
-        <w:rPr>
-          <w:rFonts w:eastAsiaTheme="minorEastAsia"/>
-        </w:rPr>
-        <w:t>(</w:t>
-      </w:r>
-      <w:r>
-        <w:rPr>
-          <w:rFonts w:eastAsiaTheme="minorEastAsia"/>
-          <w:b/>
-        </w:rPr>
-        <w:t>M7T3</w:t>
-      </w:r>
-      <w:r>
-        <w:rPr>
-          <w:rFonts w:eastAsiaTheme="minorEastAsia"/>
-        </w:rPr>
-        <w:t xml:space="preserve">) </w:t>
-      </w:r>
-      <w:r>
-        <w:rPr>
-          <w:rFonts w:eastAsiaTheme="minorEastAsia"/>
-        </w:rPr>
-        <w:t xml:space="preserve">which implements the finite state machine (FSM) of the main </w:t>
-      </w:r>
-      <w:r>
-        <w:rPr>
-          <w:rFonts w:eastAsiaTheme="minorEastAsia"/>
-        </w:rPr>
-        <w:t xml:space="preserve">reaction timer logic. </w:t>
-      </w:r>
-      <w:r>
-        <w:rPr>
-          <w:rFonts w:eastAsiaTheme="minorEastAsia"/>
-        </w:rPr>
-        <w:t>It contains quad cores inside the module for each state of the FSM</w:t>
-      </w:r>
-      <w:r>
-        <w:rPr>
-          <w:rFonts w:eastAsiaTheme="minorEastAsia"/>
-        </w:rPr>
-        <w:t xml:space="preserve"> and a unified FSM logic switching logic and output management unit</w:t>
-      </w:r>
-      <w:r>
-        <w:rPr>
-          <w:rFonts w:eastAsiaTheme="minorEastAsia"/>
-        </w:rPr>
-        <w:t xml:space="preserve">. The entire module </w:t>
-      </w:r>
-      <w:r>
-        <w:rPr>
-          <w:rFonts w:eastAsiaTheme="minorEastAsia"/>
-        </w:rPr>
-        <w:t xml:space="preserve">works </w:t>
-      </w:r>
-      <w:r>
-        <w:rPr>
-          <w:rFonts w:eastAsiaTheme="minorEastAsia"/>
-        </w:rPr>
-        <w:t xml:space="preserve">as a multiplexer which output the </w:t>
-      </w:r>
-      <w:r>
-        <w:rPr>
-          <w:rFonts w:eastAsiaTheme="minorEastAsia"/>
-        </w:rPr>
-        <w:t xml:space="preserve">correct </w:t>
-      </w:r>
-      <w:r>
-        <w:rPr>
-          <w:rFonts w:eastAsiaTheme="minorEastAsia"/>
-        </w:rPr>
-        <w:t xml:space="preserve">signal </w:t>
-      </w:r>
-      <w:r>
-        <w:rPr>
-          <w:rFonts w:eastAsiaTheme="minorEastAsia"/>
-        </w:rPr>
-        <w:t xml:space="preserve">of the state core module </w:t>
-      </w:r>
-      <w:r>
-        <w:rPr>
-          <w:rFonts w:eastAsiaTheme="minorEastAsia"/>
-        </w:rPr>
-        <w:t xml:space="preserve">according </w:t>
-      </w:r>
-      <w:r>
-        <w:rPr>
-          <w:rFonts w:eastAsiaTheme="minorEastAsia"/>
-        </w:rPr>
-        <w:t>to the current state of the FSM.</w:t>
+        <w:t xml:space="preserve">480 running at 60Hz. </w:t>
+      </w:r>
+      <w:r>
+        <w:rPr>
+          <w:rFonts w:eastAsiaTheme="minorEastAsia"/>
+        </w:rPr>
+        <w:t>But the display would detect it as 59Hz. It is now using the 80</w:t>
+      </w:r>
+      <m:oMath>
+        <m:r>
+          <w:rPr>
+            <w:rFonts w:ascii="Cambria Math" w:eastAsiaTheme="minorEastAsia" w:hAnsi="Cambria Math"/>
+          </w:rPr>
+          <m:t>×</m:t>
+        </m:r>
+      </m:oMath>
+      <w:r>
+        <w:rPr>
+          <w:rFonts w:eastAsiaTheme="minorEastAsia" w:hint="eastAsia"/>
+        </w:rPr>
+        <w:t>30</w:t>
+      </w:r>
+      <w:r>
+        <w:rPr>
+          <w:rFonts w:eastAsiaTheme="minorEastAsia"/>
+        </w:rPr>
+        <w:t xml:space="preserve"> text mode output which is exactly the same as MS-DOS. It could display the full ASCII code with the IBM extension. The font library is ASC16 from the UC-DOS system, which means for each character it would be 8-bit width and 16-bit height. </w:t>
       </w:r>
     </w:p>
     <w:p>
       <w:pPr>
         <w:spacing w:before="156"/>
         <w:rPr>
-          <w:rFonts w:eastAsiaTheme="minorEastAsia"/>
-        </w:rPr>
-      </w:pPr>
-      <w:r>
-        <w:rPr>
-          <w:rFonts w:eastAsiaTheme="minorEastAsia"/>
-        </w:rPr>
-        <w:t xml:space="preserve">The input signal of </w:t>
-      </w:r>
-      <w:r>
-        <w:rPr>
-          <w:rFonts w:eastAsiaTheme="minorEastAsia"/>
-          <w:b/>
-        </w:rPr>
-        <w:t>M7T3</w:t>
-      </w:r>
-      <w:r>
-        <w:rPr>
-          <w:rFonts w:eastAsiaTheme="minorEastAsia"/>
-        </w:rPr>
-        <w:t xml:space="preserve"> are quite simple. Besides the standard 100MHz system clock, reset, enable wires, only four other wires are needed: start test button, test button, audio hint enables and LED hint enables.</w:t>
-      </w:r>
-      <w:r>
-        <w:rPr>
-          <w:rFonts w:eastAsiaTheme="minorEastAsia"/>
+          <w:rFonts w:eastAsiaTheme="minorEastAsia" w:hint="eastAsia"/>
+        </w:rPr>
+      </w:pPr>
+      <w:r>
+        <w:rPr>
+          <w:rFonts w:eastAsiaTheme="minorEastAsia" w:hint="eastAsia"/>
+        </w:rPr>
+        <w:t xml:space="preserve">There is a video RAM </w:t>
+      </w:r>
+      <w:r>
+        <w:rPr>
+          <w:rFonts w:eastAsiaTheme="minorEastAsia"/>
+        </w:rPr>
+        <w:t>module</w:t>
+      </w:r>
+      <w:r>
+        <w:rPr>
+          <w:rFonts w:eastAsiaTheme="minorEastAsia" w:hint="eastAsia"/>
         </w:rPr>
         <w:t xml:space="preserve"> </w:t>
       </w:r>
@@ -6274,63 +5759,262 @@
         <w:rPr>
           <w:rFonts w:eastAsiaTheme="minorEastAsia"/>
         </w:rPr>
-        <w:t>Outputs are just LED, SSD and audio outputs.</w:t>
+        <w:t>introduced to store the entire display data. It is an 80</w:t>
+      </w:r>
+      <m:oMath>
+        <m:r>
+          <w:rPr>
+            <w:rFonts w:ascii="Cambria Math" w:eastAsiaTheme="minorEastAsia" w:hAnsi="Cambria Math"/>
+          </w:rPr>
+          <m:t>×</m:t>
+        </m:r>
+      </m:oMath>
+      <w:r>
+        <w:rPr>
+          <w:rFonts w:eastAsiaTheme="minorEastAsia" w:hint="eastAsia"/>
+        </w:rPr>
+        <w:t xml:space="preserve">30 </w:t>
+      </w:r>
+      <w:r>
+        <w:rPr>
+          <w:rFonts w:eastAsiaTheme="minorEastAsia"/>
+        </w:rPr>
+        <w:t>8-bit integer array which stores the ASCII code of each character. There is no double-buffering in this system.</w:t>
       </w:r>
     </w:p>
     <w:p>
       <w:pPr>
-        <w:spacing w:before="156"/>
-        <w:rPr>
-          <w:rFonts w:eastAsiaTheme="minorEastAsia"/>
-        </w:rPr>
-      </w:pPr>
-      <w:r>
-        <w:rPr>
-          <w:rFonts w:eastAsiaTheme="minorEastAsia"/>
-        </w:rPr>
-        <w:t xml:space="preserve">The following diagram shows the inner </w:t>
-      </w:r>
-      <w:r>
-        <w:rPr>
-          <w:rFonts w:eastAsiaTheme="minorEastAsia"/>
-        </w:rPr>
-        <w:t xml:space="preserve">structure </w:t>
-      </w:r>
-      <w:r>
-        <w:rPr>
-          <w:rFonts w:eastAsiaTheme="minorEastAsia"/>
-        </w:rPr>
-        <w:t xml:space="preserve">of the </w:t>
-      </w:r>
-      <w:r>
-        <w:rPr>
-          <w:rFonts w:eastAsiaTheme="minorEastAsia"/>
-          <w:b/>
-        </w:rPr>
-        <w:t>M7T3</w:t>
-      </w:r>
-      <w:r>
-        <w:rPr>
-          <w:rFonts w:eastAsiaTheme="minorEastAsia"/>
-        </w:rPr>
-        <w:t xml:space="preserve"> </w:t>
-      </w:r>
-      <w:r>
-        <w:rPr>
-          <w:rFonts w:eastAsiaTheme="minorEastAsia"/>
-        </w:rPr>
-        <w:t>processor</w:t>
-      </w:r>
-      <w:r>
-        <w:rPr>
-          <w:rFonts w:eastAsiaTheme="minorEastAsia"/>
-        </w:rPr>
-        <w:t>.</w:t>
+        <w:pStyle w:val="2"/>
+      </w:pPr>
+      <w:r>
+        <w:rPr>
+          <w:rFonts w:hint="eastAsia"/>
+        </w:rPr>
+        <w:t>Central Logic Unit (</w:t>
+      </w:r>
+      <w:r>
+        <w:t xml:space="preserve">Miyanaga </w:t>
+      </w:r>
+      <w:r>
+        <w:t>RT-70 Kai Type 3</w:t>
+      </w:r>
+      <w:r>
+        <w:t xml:space="preserve"> “Hayate”</w:t>
+      </w:r>
+      <w:r>
+        <w:t>, M7T3</w:t>
+      </w:r>
+      <w:r>
+        <w:rPr>
+          <w:rFonts w:hint="eastAsia"/>
+        </w:rPr>
+        <w:t>)</w:t>
       </w:r>
     </w:p>
     <w:p>
       <w:pPr>
         <w:spacing w:before="156"/>
+        <w:rPr>
+          <w:rFonts w:eastAsiaTheme="minorEastAsia"/>
+        </w:rPr>
+      </w:pPr>
+      <w:r>
+        <w:rPr>
+          <w:rFonts w:eastAsiaTheme="minorEastAsia" w:hint="eastAsia"/>
+        </w:rPr>
+        <w:t xml:space="preserve">This is the </w:t>
+      </w:r>
+      <w:r>
+        <w:rPr>
+          <w:rFonts w:eastAsiaTheme="minorEastAsia"/>
+        </w:rPr>
+        <w:t xml:space="preserve">module </w:t>
+      </w:r>
+      <w:r>
+        <w:rPr>
+          <w:rFonts w:eastAsiaTheme="minorEastAsia"/>
+        </w:rPr>
+        <w:t>(</w:t>
+      </w:r>
+      <w:r>
+        <w:rPr>
+          <w:rFonts w:eastAsiaTheme="minorEastAsia"/>
+          <w:b/>
+        </w:rPr>
+        <w:t>M7T3</w:t>
+      </w:r>
+      <w:r>
+        <w:rPr>
+          <w:rFonts w:eastAsiaTheme="minorEastAsia"/>
+        </w:rPr>
+        <w:t xml:space="preserve">) </w:t>
+      </w:r>
+      <w:r>
+        <w:rPr>
+          <w:rFonts w:eastAsiaTheme="minorEastAsia"/>
+        </w:rPr>
+        <w:t xml:space="preserve">which implements the finite state machine (FSM) of the main </w:t>
+      </w:r>
+      <w:r>
+        <w:rPr>
+          <w:rFonts w:eastAsiaTheme="minorEastAsia"/>
+        </w:rPr>
+        <w:t xml:space="preserve">reaction timer logic. </w:t>
+      </w:r>
+      <w:r>
+        <w:rPr>
+          <w:rFonts w:eastAsiaTheme="minorEastAsia"/>
+        </w:rPr>
+        <w:t>It contains quad cores inside the module for each state of the FSM</w:t>
+      </w:r>
+      <w:r>
+        <w:rPr>
+          <w:rFonts w:eastAsiaTheme="minorEastAsia"/>
+        </w:rPr>
+        <w:t xml:space="preserve"> and a unified FSM logic switching logic and output management unit</w:t>
+      </w:r>
+      <w:r>
+        <w:rPr>
+          <w:rFonts w:eastAsiaTheme="minorEastAsia"/>
+        </w:rPr>
+        <w:t xml:space="preserve">. The entire module </w:t>
+      </w:r>
+      <w:r>
+        <w:rPr>
+          <w:rFonts w:eastAsiaTheme="minorEastAsia"/>
+        </w:rPr>
+        <w:t xml:space="preserve">works </w:t>
+      </w:r>
+      <w:r>
+        <w:rPr>
+          <w:rFonts w:eastAsiaTheme="minorEastAsia"/>
+        </w:rPr>
+        <w:t xml:space="preserve">as a multiplexer which output the </w:t>
+      </w:r>
+      <w:r>
+        <w:rPr>
+          <w:rFonts w:eastAsiaTheme="minorEastAsia"/>
+        </w:rPr>
+        <w:t xml:space="preserve">correct </w:t>
+      </w:r>
+      <w:r>
+        <w:rPr>
+          <w:rFonts w:eastAsiaTheme="minorEastAsia"/>
+        </w:rPr>
+        <w:t xml:space="preserve">signal </w:t>
+      </w:r>
+      <w:r>
+        <w:rPr>
+          <w:rFonts w:eastAsiaTheme="minorEastAsia"/>
+        </w:rPr>
+        <w:t xml:space="preserve">of the state core module </w:t>
+      </w:r>
+      <w:r>
+        <w:rPr>
+          <w:rFonts w:eastAsiaTheme="minorEastAsia"/>
+        </w:rPr>
+        <w:t xml:space="preserve">according </w:t>
+      </w:r>
+      <w:r>
+        <w:rPr>
+          <w:rFonts w:eastAsiaTheme="minorEastAsia"/>
+        </w:rPr>
+        <w:t>to the current state of the FSM.</w:t>
+      </w:r>
+    </w:p>
+    <w:p>
+      <w:pPr>
+        <w:spacing w:before="156"/>
+        <w:rPr>
+          <w:rFonts w:eastAsiaTheme="minorEastAsia"/>
+        </w:rPr>
+      </w:pPr>
+      <w:r>
+        <w:rPr>
+          <w:rFonts w:eastAsiaTheme="minorEastAsia"/>
+        </w:rPr>
+        <w:t xml:space="preserve">The input signal of </w:t>
+      </w:r>
+      <w:r>
+        <w:rPr>
+          <w:rFonts w:eastAsiaTheme="minorEastAsia"/>
+          <w:b/>
+        </w:rPr>
+        <w:t>M7T3</w:t>
+      </w:r>
+      <w:r>
+        <w:rPr>
+          <w:rFonts w:eastAsiaTheme="minorEastAsia"/>
+        </w:rPr>
+        <w:t xml:space="preserve"> are quite simple. Besides the standard 100MHz system clock, reset, enable wires, only four other wires are needed: start test button, test button, audio hint enables and LED hint enables.</w:t>
+      </w:r>
+      <w:r>
+        <w:rPr>
+          <w:rFonts w:eastAsiaTheme="minorEastAsia"/>
+        </w:rPr>
+        <w:t xml:space="preserve"> </w:t>
+      </w:r>
+      <w:r>
+        <w:rPr>
+          <w:rFonts w:eastAsiaTheme="minorEastAsia"/>
+        </w:rPr>
+        <w:t>Outputs are just LED, SSD and audio outputs.</w:t>
+      </w:r>
+    </w:p>
+    <w:p>
+      <w:pPr>
+        <w:spacing w:before="156"/>
+        <w:rPr>
+          <w:rFonts w:eastAsiaTheme="minorEastAsia"/>
+        </w:rPr>
+      </w:pPr>
+      <w:r>
+        <w:rPr>
+          <w:rFonts w:eastAsiaTheme="minorEastAsia"/>
+        </w:rPr>
+        <w:t xml:space="preserve">The following diagram shows the inner </w:t>
+      </w:r>
+      <w:r>
+        <w:rPr>
+          <w:rFonts w:eastAsiaTheme="minorEastAsia"/>
+        </w:rPr>
+        <w:t xml:space="preserve">structure </w:t>
+      </w:r>
+      <w:r>
+        <w:rPr>
+          <w:rFonts w:eastAsiaTheme="minorEastAsia"/>
+        </w:rPr>
+        <w:t xml:space="preserve">of the </w:t>
+      </w:r>
+      <w:r>
+        <w:rPr>
+          <w:rFonts w:eastAsiaTheme="minorEastAsia"/>
+          <w:b/>
+        </w:rPr>
+        <w:t>M7T3</w:t>
+      </w:r>
+      <w:r>
+        <w:rPr>
+          <w:rFonts w:eastAsiaTheme="minorEastAsia"/>
+        </w:rPr>
+        <w:t xml:space="preserve"> </w:t>
+      </w:r>
+      <w:r>
+        <w:rPr>
+          <w:rFonts w:eastAsiaTheme="minorEastAsia"/>
+        </w:rPr>
+        <w:t>processor</w:t>
+      </w:r>
+      <w:r>
+        <w:rPr>
+          <w:rFonts w:eastAsiaTheme="minorEastAsia"/>
+        </w:rPr>
+        <w:t>.</w:t>
+      </w:r>
+    </w:p>
+    <w:p>
+      <w:pPr>
+        <w:spacing w:before="156"/>
         <w:jc w:val="center"/>
         <w:rPr>
           <w:rFonts w:eastAsiaTheme="minorEastAsia"/>
@@ -6341,6 +6025,7 @@
           <w:rFonts w:eastAsiaTheme="minorEastAsia"/>
           <w:noProof/>
         </w:rPr>
+        <w:lastRenderedPageBreak/>
         <w:drawing>
           <wp:inline distT="0" distB="0" distL="0" distR="0" wp14:anchorId="544EBB92" wp14:editId="507B0E56">
             <wp:extent cx="5978884" cy="3210820"/>
@@ -6436,7 +6121,6 @@
         <w:rPr>
           <w:rFonts w:eastAsiaTheme="minorEastAsia" w:hint="eastAsia"/>
         </w:rPr>
-        <w:lastRenderedPageBreak/>
         <w:t xml:space="preserve">IDLE: display the best score and </w:t>
       </w:r>
       <w:r>
@@ -6737,7 +6421,11 @@
         <w:t xml:space="preserve"> block. </w:t>
       </w:r>
       <w:r>
-        <w:t>Within this block, when the state is not changed, the output signal would be refreshed from the output of the state core.</w:t>
+        <w:t xml:space="preserve">Within this block, when the state is not changed, the </w:t>
+      </w:r>
+      <w:r>
+        <w:lastRenderedPageBreak/>
+        <w:t>output signal would be refreshed from the output of the state core.</w:t>
       </w:r>
       <w:r>
         <w:t xml:space="preserve"> </w:t>
@@ -6881,7 +6569,6 @@
           <w:rFonts w:eastAsiaTheme="minorEastAsia" w:hint="eastAsia"/>
           <w:noProof/>
         </w:rPr>
-        <w:lastRenderedPageBreak/>
         <w:drawing>
           <wp:inline distT="0" distB="0" distL="0" distR="0" wp14:anchorId="6A52CE24" wp14:editId="35E3993E">
             <wp:extent cx="4703741" cy="2769079"/>
@@ -7050,6 +6737,7 @@
         <w:rPr>
           <w:rFonts w:hint="eastAsia"/>
         </w:rPr>
+        <w:lastRenderedPageBreak/>
         <w:t>Random Number Generator</w:t>
       </w:r>
     </w:p>
@@ -7257,7 +6945,6 @@
         <w:rPr>
           <w:rFonts w:eastAsiaTheme="minorEastAsia" w:hint="eastAsia"/>
         </w:rPr>
-        <w:lastRenderedPageBreak/>
         <w:t xml:space="preserve">LCG generator is used </w:t>
       </w:r>
       <w:r>
@@ -7270,195 +6957,32 @@
         <w:rPr>
           <w:rFonts w:eastAsiaTheme="minorEastAsia"/>
         </w:rPr>
-        <w:t xml:space="preserve">The equation used in this implementation is </w:t>
-      </w:r>
-      <m:oMath>
-        <m:sSub>
-          <m:sSubPr>
-            <m:ctrlPr>
-              <w:rPr>
-                <w:rFonts w:ascii="Cambria Math" w:eastAsiaTheme="minorEastAsia" w:hAnsi="Cambria Math"/>
-                <w:i/>
-              </w:rPr>
-            </m:ctrlPr>
-          </m:sSubPr>
-          <m:e>
-            <m:r>
-              <w:rPr>
-                <w:rFonts w:ascii="Cambria Math" w:eastAsiaTheme="minorEastAsia" w:hAnsi="Cambria Math"/>
-              </w:rPr>
-              <m:t>X</m:t>
-            </m:r>
-          </m:e>
-          <m:sub>
-            <m:r>
-              <w:rPr>
-                <w:rFonts w:ascii="Cambria Math" w:eastAsiaTheme="minorEastAsia" w:hAnsi="Cambria Math"/>
-              </w:rPr>
-              <m:t>n+1</m:t>
-            </m:r>
-          </m:sub>
-        </m:sSub>
-        <m:r>
-          <w:rPr>
-            <w:rFonts w:ascii="Cambria Math" w:eastAsiaTheme="minorEastAsia" w:hAnsi="Cambria Math"/>
-          </w:rPr>
-          <m:t>=</m:t>
-        </m:r>
-        <m:d>
-          <m:dPr>
-            <m:ctrlPr>
-              <w:rPr>
-                <w:rFonts w:ascii="Cambria Math" w:eastAsiaTheme="minorEastAsia" w:hAnsi="Cambria Math"/>
-                <w:i/>
-              </w:rPr>
-            </m:ctrlPr>
-          </m:dPr>
-          <m:e>
-            <m:r>
-              <w:rPr>
-                <w:rFonts w:ascii="Cambria Math" w:eastAsiaTheme="minorEastAsia" w:hAnsi="Cambria Math"/>
-              </w:rPr>
-              <m:t>214013</m:t>
-            </m:r>
-            <m:sSub>
-              <m:sSubPr>
-                <m:ctrlPr>
-                  <w:rPr>
-                    <w:rFonts w:ascii="Cambria Math" w:eastAsiaTheme="minorEastAsia" w:hAnsi="Cambria Math"/>
-                    <w:i/>
-                  </w:rPr>
-                </m:ctrlPr>
-              </m:sSubPr>
-              <m:e>
-                <m:r>
-                  <w:rPr>
-                    <w:rFonts w:ascii="Cambria Math" w:eastAsiaTheme="minorEastAsia" w:hAnsi="Cambria Math"/>
-                  </w:rPr>
-                  <m:t>X</m:t>
-                </m:r>
-              </m:e>
-              <m:sub>
-                <m:r>
-                  <w:rPr>
-                    <w:rFonts w:ascii="Cambria Math" w:eastAsiaTheme="minorEastAsia" w:hAnsi="Cambria Math"/>
-                  </w:rPr>
-                  <m:t>n</m:t>
-                </m:r>
-              </m:sub>
-            </m:sSub>
-            <m:r>
-              <w:rPr>
-                <w:rFonts w:ascii="Cambria Math" w:eastAsiaTheme="minorEastAsia" w:hAnsi="Cambria Math"/>
-              </w:rPr>
-              <m:t>+2531011</m:t>
-            </m:r>
-          </m:e>
-        </m:d>
-        <m:r>
-          <w:rPr>
-            <w:rFonts w:ascii="Cambria Math" w:eastAsiaTheme="minorEastAsia" w:hAnsi="Cambria Math"/>
-          </w:rPr>
-          <m:t xml:space="preserve"> mod </m:t>
-        </m:r>
-        <m:sSup>
-          <m:sSupPr>
-            <m:ctrlPr>
-              <w:rPr>
-                <w:rFonts w:ascii="Cambria Math" w:eastAsiaTheme="minorEastAsia" w:hAnsi="Cambria Math"/>
-                <w:i/>
-              </w:rPr>
-            </m:ctrlPr>
-          </m:sSupPr>
-          <m:e>
-            <m:r>
-              <w:rPr>
-                <w:rFonts w:ascii="Cambria Math" w:eastAsiaTheme="minorEastAsia" w:hAnsi="Cambria Math"/>
-              </w:rPr>
-              <m:t>2</m:t>
-            </m:r>
-          </m:e>
-          <m:sup>
-            <m:r>
-              <w:rPr>
-                <w:rFonts w:ascii="Cambria Math" w:eastAsiaTheme="minorEastAsia" w:hAnsi="Cambria Math"/>
-              </w:rPr>
-              <m:t>32</m:t>
-            </m:r>
-          </m:sup>
-        </m:sSup>
-      </m:oMath>
-      <w:r>
-        <w:rPr>
-          <w:rFonts w:eastAsiaTheme="minorEastAsia"/>
-        </w:rPr>
-        <w:t>, which is the same as the LCG equation used in Microsoft Visual C/C++ standard library</w:t>
-      </w:r>
-      <w:r>
-        <w:rPr>
-          <w:rFonts w:eastAsiaTheme="minorEastAsia" w:hint="eastAsia"/>
-        </w:rPr>
-        <w:t xml:space="preserve">. </w:t>
-      </w:r>
-      <w:r>
-        <w:rPr>
-          <w:rFonts w:eastAsiaTheme="minorEastAsia"/>
-        </w:rPr>
-        <w:t xml:space="preserve">This equation could be completed by Artix-7 within </w:t>
-      </w:r>
-      <w:r>
-        <w:rPr>
-          <w:rFonts w:eastAsiaTheme="minorEastAsia"/>
-        </w:rPr>
-        <w:t>2</w:t>
-      </w:r>
-      <w:r>
-        <w:rPr>
-          <w:rFonts w:eastAsiaTheme="minorEastAsia"/>
-        </w:rPr>
-        <w:t>0ns</w:t>
-      </w:r>
-      <w:r>
-        <w:rPr>
-          <w:rFonts w:eastAsiaTheme="minorEastAsia"/>
-        </w:rPr>
-        <w:t xml:space="preserve">, hence </w:t>
-      </w:r>
-      <w:r>
-        <w:rPr>
-          <w:rFonts w:eastAsiaTheme="minorEastAsia"/>
-        </w:rPr>
-        <w:t>two</w:t>
-      </w:r>
-      <w:r>
-        <w:rPr>
-          <w:rFonts w:eastAsiaTheme="minorEastAsia"/>
-        </w:rPr>
-        <w:t xml:space="preserve"> system 100MHz clock cycle</w:t>
-      </w:r>
-      <w:r>
-        <w:rPr>
-          <w:rFonts w:eastAsiaTheme="minorEastAsia"/>
-        </w:rPr>
-        <w:t>s</w:t>
-      </w:r>
-      <w:r>
-        <w:rPr>
-          <w:rFonts w:eastAsiaTheme="minorEastAsia"/>
-        </w:rPr>
-        <w:t xml:space="preserve"> to meet the time requirements</w:t>
-      </w:r>
-      <w:r>
-        <w:rPr>
-          <w:rFonts w:eastAsiaTheme="minorEastAsia"/>
-        </w:rPr>
-        <w:t>.</w:t>
-      </w:r>
-      <w:r>
-        <w:rPr>
-          <w:rFonts w:eastAsiaTheme="minorEastAsia"/>
-        </w:rPr>
-        <w:t xml:space="preserve"> According to the report, in </w:t>
+        <w:t xml:space="preserve">There are four equations have been introduced in our design. Three of them are all used by previous version library and compiler: Apple Carbon, Microsoft Visual C/C++ 6.0 and C++11 official implementations. </w:t>
+      </w:r>
+      <w:r>
+        <w:rPr>
+          <w:rFonts w:eastAsiaTheme="minorEastAsia"/>
+        </w:rPr>
+        <w:t xml:space="preserve">One is from the book </w:t>
+      </w:r>
+      <w:r>
+        <w:rPr>
+          <w:rFonts w:eastAsiaTheme="minorEastAsia"/>
+          <w:i/>
+        </w:rPr>
+        <w:t>Numerical Recipes</w:t>
+      </w:r>
+      <w:r>
+        <w:rPr>
+          <w:rFonts w:eastAsiaTheme="minorEastAsia"/>
+        </w:rPr>
+        <w:t xml:space="preserve">. All these equations have been divided into two steps that could make sure that each step could be done within 10ns. </w:t>
+      </w:r>
+      <w:r>
+        <w:rPr>
+          <w:rFonts w:eastAsiaTheme="minorEastAsia"/>
+        </w:rPr>
+        <w:t xml:space="preserve">According to the report, in </w:t>
       </w:r>
       <w:r>
         <w:rPr>
@@ -7471,37 +6995,13 @@
         <w:rPr>
           <w:rFonts w:eastAsiaTheme="minorEastAsia"/>
         </w:rPr>
-        <w:t xml:space="preserve"> implementation, it needs 10.568ns to complete the multiply and addition at the same time (7.336ns for logic and 3.232ns for route).</w:t>
-      </w:r>
-      <w:r>
-        <w:rPr>
-          <w:rFonts w:eastAsiaTheme="minorEastAsia"/>
-        </w:rPr>
-        <w:t xml:space="preserve"> </w:t>
-      </w:r>
-      <w:r>
-        <w:rPr>
-          <w:rFonts w:eastAsiaTheme="minorEastAsia"/>
-        </w:rPr>
-        <w:t>So in the implement, this calculation has been separate into 2 stages</w:t>
-      </w:r>
-      <w:r>
-        <w:rPr>
-          <w:rFonts w:eastAsiaTheme="minorEastAsia"/>
-        </w:rPr>
-        <w:t xml:space="preserve"> (modular is implemented by using 32-bit register). </w:t>
-      </w:r>
-      <w:r>
-        <w:rPr>
-          <w:rFonts w:eastAsiaTheme="minorEastAsia"/>
-        </w:rPr>
-        <w:t>The seed is chosen using the global timer counter</w:t>
-      </w:r>
-      <w:r>
-        <w:rPr>
-          <w:rFonts w:eastAsiaTheme="minorEastAsia"/>
-        </w:rPr>
-        <w:t xml:space="preserve"> for each time running the generator</w:t>
+        <w:t xml:space="preserve"> implementation, it needs 10.568ns to complete the multiply and addition at the same time (7.336ns for logic and 3.232ns for route)</w:t>
+      </w:r>
+      <w:r>
+        <w:rPr>
+          <w:rFonts w:eastAsiaTheme="minorEastAsia"/>
+        </w:rPr>
+        <w:t xml:space="preserve"> for the Visual C/C++ 6.0 equation</w:t>
       </w:r>
       <w:r>
         <w:rPr>
@@ -7581,8 +7081,8 @@
           <w:rFonts w:eastAsiaTheme="minorEastAsia"/>
         </w:rPr>
       </w:pPr>
-      <w:bookmarkStart w:id="1" w:name="OLE_LINK53"/>
-      <w:bookmarkStart w:id="2" w:name="OLE_LINK54"/>
+      <w:bookmarkStart w:id="0" w:name="OLE_LINK53"/>
+      <w:bookmarkStart w:id="1" w:name="OLE_LINK54"/>
       <m:oMath>
         <m:r>
           <w:rPr>
@@ -7591,8 +7091,8 @@
           <m:t>n</m:t>
         </m:r>
       </m:oMath>
+      <w:bookmarkEnd w:id="0"/>
       <w:bookmarkEnd w:id="1"/>
-      <w:bookmarkEnd w:id="2"/>
       <w:r>
         <w:rPr>
           <w:rFonts w:eastAsiaTheme="minorEastAsia"/>
@@ -7675,9 +7175,9 @@
           <w:rFonts w:eastAsiaTheme="minorEastAsia"/>
         </w:rPr>
       </w:pPr>
-      <w:bookmarkStart w:id="3" w:name="OLE_LINK48"/>
-      <w:bookmarkStart w:id="4" w:name="OLE_LINK61"/>
-      <w:bookmarkStart w:id="5" w:name="OLE_LINK71"/>
+      <w:bookmarkStart w:id="2" w:name="OLE_LINK48"/>
+      <w:bookmarkStart w:id="3" w:name="OLE_LINK61"/>
+      <w:bookmarkStart w:id="4" w:name="OLE_LINK71"/>
       <m:oMath>
         <m:r>
           <w:rPr>
@@ -7686,17 +7186,17 @@
           <m:t>x</m:t>
         </m:r>
       </m:oMath>
-      <w:bookmarkStart w:id="6" w:name="OLE_LINK70"/>
+      <w:bookmarkStart w:id="5" w:name="OLE_LINK70"/>
+      <w:bookmarkEnd w:id="2"/>
       <w:bookmarkEnd w:id="3"/>
       <w:bookmarkEnd w:id="4"/>
+      <w:r>
+        <w:rPr>
+          <w:rFonts w:eastAsiaTheme="minorEastAsia"/>
+        </w:rPr>
+        <w:t xml:space="preserve"> – </w:t>
+      </w:r>
       <w:bookmarkEnd w:id="5"/>
-      <w:r>
-        <w:rPr>
-          <w:rFonts w:eastAsiaTheme="minorEastAsia"/>
-        </w:rPr>
-        <w:t xml:space="preserve"> – </w:t>
-      </w:r>
-      <w:bookmarkEnd w:id="6"/>
       <w:r>
         <w:rPr>
           <w:rFonts w:eastAsiaTheme="minorEastAsia"/>
@@ -7789,8 +7289,8 @@
           <w:rFonts w:eastAsiaTheme="minorEastAsia"/>
         </w:rPr>
       </w:pPr>
-      <w:bookmarkStart w:id="7" w:name="OLE_LINK51"/>
-      <w:bookmarkStart w:id="8" w:name="OLE_LINK52"/>
+      <w:bookmarkStart w:id="6" w:name="OLE_LINK51"/>
+      <w:bookmarkStart w:id="7" w:name="OLE_LINK52"/>
       <m:oMath>
         <m:r>
           <w:rPr>
@@ -7799,22 +7299,22 @@
           <m:t>r</m:t>
         </m:r>
       </m:oMath>
-      <w:bookmarkStart w:id="9" w:name="OLE_LINK62"/>
-      <w:bookmarkStart w:id="10" w:name="OLE_LINK63"/>
-      <w:bookmarkStart w:id="11" w:name="OLE_LINK68"/>
-      <w:bookmarkStart w:id="12" w:name="OLE_LINK69"/>
+      <w:bookmarkStart w:id="8" w:name="OLE_LINK62"/>
+      <w:bookmarkStart w:id="9" w:name="OLE_LINK63"/>
+      <w:bookmarkStart w:id="10" w:name="OLE_LINK68"/>
+      <w:bookmarkStart w:id="11" w:name="OLE_LINK69"/>
+      <w:bookmarkEnd w:id="6"/>
       <w:bookmarkEnd w:id="7"/>
+      <w:r>
+        <w:rPr>
+          <w:rFonts w:eastAsiaTheme="minorEastAsia"/>
+        </w:rPr>
+        <w:t xml:space="preserve"> – </w:t>
+      </w:r>
       <w:bookmarkEnd w:id="8"/>
-      <w:r>
-        <w:rPr>
-          <w:rFonts w:eastAsiaTheme="minorEastAsia"/>
-        </w:rPr>
-        <w:t xml:space="preserve"> – </w:t>
-      </w:r>
       <w:bookmarkEnd w:id="9"/>
       <w:bookmarkEnd w:id="10"/>
       <w:bookmarkEnd w:id="11"/>
-      <w:bookmarkEnd w:id="12"/>
       <w:r>
         <w:rPr>
           <w:rFonts w:eastAsiaTheme="minorEastAsia"/>
@@ -7855,16 +7355,16 @@
           <m:t>m</m:t>
         </m:r>
       </m:oMath>
-      <w:bookmarkStart w:id="13" w:name="OLE_LINK45"/>
-      <w:bookmarkStart w:id="14" w:name="OLE_LINK46"/>
+      <w:bookmarkStart w:id="12" w:name="OLE_LINK45"/>
+      <w:bookmarkStart w:id="13" w:name="OLE_LINK46"/>
       <w:r>
         <w:rPr>
           <w:rFonts w:eastAsiaTheme="minorEastAsia"/>
         </w:rPr>
         <w:t xml:space="preserve"> – </w:t>
       </w:r>
+      <w:bookmarkEnd w:id="12"/>
       <w:bookmarkEnd w:id="13"/>
-      <w:bookmarkEnd w:id="14"/>
       <w:r>
         <w:rPr>
           <w:rFonts w:eastAsiaTheme="minorEastAsia"/>
@@ -7902,17 +7402,18 @@
           <w:rPr>
             <w:rFonts w:ascii="Cambria Math" w:eastAsiaTheme="minorEastAsia" w:hAnsi="Cambria Math"/>
           </w:rPr>
+          <w:lastRenderedPageBreak/>
           <m:t>A</m:t>
         </m:r>
       </m:oMath>
-      <w:bookmarkStart w:id="15" w:name="OLE_LINK47"/>
+      <w:bookmarkStart w:id="14" w:name="OLE_LINK47"/>
       <w:r>
         <w:rPr>
           <w:rFonts w:eastAsiaTheme="minorEastAsia"/>
         </w:rPr>
         <w:t xml:space="preserve"> – </w:t>
       </w:r>
-      <w:bookmarkEnd w:id="15"/>
+      <w:bookmarkEnd w:id="14"/>
       <w:r>
         <w:rPr>
           <w:rFonts w:eastAsiaTheme="minorEastAsia"/>
@@ -7934,10 +7435,10 @@
         <w:t xml:space="preserve"> matrix. </w:t>
       </w:r>
     </w:p>
-    <w:bookmarkStart w:id="16" w:name="OLE_LINK66"/>
-    <w:bookmarkStart w:id="17" w:name="OLE_LINK67"/>
-    <w:bookmarkStart w:id="18" w:name="OLE_LINK49"/>
-    <w:bookmarkStart w:id="19" w:name="OLE_LINK50"/>
+    <w:bookmarkStart w:id="15" w:name="OLE_LINK66"/>
+    <w:bookmarkStart w:id="16" w:name="OLE_LINK67"/>
+    <w:bookmarkStart w:id="17" w:name="OLE_LINK49"/>
+    <w:bookmarkStart w:id="18" w:name="OLE_LINK50"/>
     <w:p>
       <w:pPr>
         <w:pStyle w:val="a"/>
@@ -7977,16 +7478,16 @@
           </m:sup>
         </m:sSup>
       </m:oMath>
+      <w:bookmarkEnd w:id="15"/>
       <w:bookmarkEnd w:id="16"/>
+      <w:r>
+        <w:rPr>
+          <w:rFonts w:eastAsiaTheme="minorEastAsia"/>
+        </w:rPr>
+        <w:t xml:space="preserve"> – </w:t>
+      </w:r>
       <w:bookmarkEnd w:id="17"/>
-      <w:r>
-        <w:rPr>
-          <w:rFonts w:eastAsiaTheme="minorEastAsia"/>
-        </w:rPr>
-        <w:t xml:space="preserve"> – </w:t>
-      </w:r>
       <w:bookmarkEnd w:id="18"/>
-      <w:bookmarkEnd w:id="19"/>
       <w:r>
         <w:rPr>
           <w:rFonts w:eastAsiaTheme="minorEastAsia"/>
@@ -8043,23 +7544,7 @@
         <w:rPr>
           <w:rStyle w:val="aa"/>
         </w:rPr>
-        <w:t>{x[</w:t>
-      </w:r>
-      <w:proofErr w:type="spellStart"/>
-      <w:proofErr w:type="gramStart"/>
-      <w:r>
-        <w:rPr>
-          <w:rStyle w:val="aa"/>
-        </w:rPr>
-        <w:t>w:r</w:t>
-      </w:r>
-      <w:proofErr w:type="spellEnd"/>
-      <w:proofErr w:type="gramEnd"/>
-      <w:r>
-        <w:rPr>
-          <w:rStyle w:val="aa"/>
-        </w:rPr>
-        <w:t>], r{0}}</w:t>
+        <w:t>{x[w:r], r{0}}</w:t>
       </w:r>
       <w:r>
         <w:rPr>
@@ -8107,38 +7592,38 @@
           </m:sup>
         </m:sSup>
       </m:oMath>
-      <w:bookmarkStart w:id="20" w:name="OLE_LINK55"/>
-      <w:bookmarkStart w:id="21" w:name="OLE_LINK56"/>
+      <w:bookmarkStart w:id="19" w:name="OLE_LINK55"/>
+      <w:bookmarkStart w:id="20" w:name="OLE_LINK56"/>
       <w:r>
         <w:rPr>
           <w:rFonts w:eastAsiaTheme="minorEastAsia"/>
         </w:rPr>
         <w:t xml:space="preserve"> – </w:t>
       </w:r>
+      <w:bookmarkEnd w:id="19"/>
       <w:bookmarkEnd w:id="20"/>
+      <w:r>
+        <w:rPr>
+          <w:rFonts w:eastAsiaTheme="minorEastAsia"/>
+        </w:rPr>
+        <w:t xml:space="preserve">a </w:t>
+      </w:r>
+      <w:bookmarkStart w:id="21" w:name="OLE_LINK57"/>
+      <w:bookmarkStart w:id="22" w:name="OLE_LINK58"/>
+      <w:r>
+        <w:rPr>
+          <w:rFonts w:eastAsiaTheme="minorEastAsia"/>
+        </w:rPr>
+        <w:t>concatenation</w:t>
+      </w:r>
+      <w:r>
+        <w:rPr>
+          <w:rFonts w:eastAsiaTheme="minorEastAsia"/>
+        </w:rPr>
+        <w:t xml:space="preserve"> </w:t>
+      </w:r>
       <w:bookmarkEnd w:id="21"/>
-      <w:r>
-        <w:rPr>
-          <w:rFonts w:eastAsiaTheme="minorEastAsia"/>
-        </w:rPr>
-        <w:t xml:space="preserve">a </w:t>
-      </w:r>
-      <w:bookmarkStart w:id="22" w:name="OLE_LINK57"/>
-      <w:bookmarkStart w:id="23" w:name="OLE_LINK58"/>
-      <w:r>
-        <w:rPr>
-          <w:rFonts w:eastAsiaTheme="minorEastAsia"/>
-        </w:rPr>
-        <w:t>concatenation</w:t>
-      </w:r>
-      <w:r>
-        <w:rPr>
-          <w:rFonts w:eastAsiaTheme="minorEastAsia"/>
-        </w:rPr>
-        <w:t xml:space="preserve"> </w:t>
-      </w:r>
       <w:bookmarkEnd w:id="22"/>
-      <w:bookmarkEnd w:id="23"/>
       <w:r>
         <w:rPr>
           <w:rFonts w:eastAsiaTheme="minorEastAsia"/>
@@ -8163,21 +7648,7 @@
         <w:rPr>
           <w:rStyle w:val="aa"/>
         </w:rPr>
-        <w:t>{(w-</w:t>
-      </w:r>
-      <w:proofErr w:type="gramStart"/>
-      <w:r>
-        <w:rPr>
-          <w:rStyle w:val="aa"/>
-        </w:rPr>
-        <w:t>r){</w:t>
-      </w:r>
-      <w:proofErr w:type="gramEnd"/>
-      <w:r>
-        <w:rPr>
-          <w:rStyle w:val="aa"/>
-        </w:rPr>
-        <w:t>0}, x[r:0]}</w:t>
+        <w:t>{(w-r){0}, x[r:0]}</w:t>
       </w:r>
       <w:r>
         <w:rPr>
@@ -8449,8 +7920,8 @@
             </w:rPr>
             <m:t>⊕</m:t>
           </m:r>
-          <w:bookmarkStart w:id="24" w:name="OLE_LINK59"/>
-          <w:bookmarkStart w:id="25" w:name="OLE_LINK60"/>
+          <w:bookmarkStart w:id="23" w:name="OLE_LINK59"/>
+          <w:bookmarkStart w:id="24" w:name="OLE_LINK60"/>
           <m:d>
             <m:dPr>
               <m:ctrlPr>
@@ -8539,8 +8010,8 @@
             </w:rPr>
             <m:t xml:space="preserve">A       </m:t>
           </m:r>
+          <w:bookmarkEnd w:id="23"/>
           <w:bookmarkEnd w:id="24"/>
-          <w:bookmarkEnd w:id="25"/>
           <m:r>
             <w:rPr>
               <w:rFonts w:ascii="Cambria Math" w:eastAsiaTheme="minorEastAsia" w:hAnsi="Cambria Math"/>
@@ -8607,7 +8078,6 @@
             <w:rPr>
               <w:rFonts w:ascii="Cambria Math" w:hAnsi="Cambria Math"/>
             </w:rPr>
-            <w:lastRenderedPageBreak/>
             <m:t>nA=</m:t>
           </m:r>
           <m:d>
@@ -8751,7 +8221,25 @@
         <w:rPr>
           <w:rFonts w:eastAsiaTheme="minorEastAsia"/>
         </w:rPr>
-        <w:t xml:space="preserve"> (LFSR) as we mentioned in the assignment paper. The description above is actually a </w:t>
+        <w:t xml:space="preserve"> (LFSR) as the assignment paper</w:t>
+      </w:r>
+      <w:r>
+        <w:rPr>
+          <w:rFonts w:eastAsiaTheme="minorEastAsia"/>
+        </w:rPr>
+        <w:t xml:space="preserve"> </w:t>
+      </w:r>
+      <w:r>
+        <w:rPr>
+          <w:rFonts w:eastAsiaTheme="minorEastAsia"/>
+        </w:rPr>
+        <w:t>mentioned</w:t>
+      </w:r>
+      <w:r>
+        <w:rPr>
+          <w:rFonts w:eastAsiaTheme="minorEastAsia"/>
+        </w:rPr>
+        <w:t xml:space="preserve">. The description above is actually a </w:t>
       </w:r>
       <m:oMath>
         <m:r>
@@ -8793,8 +8281,8 @@
         </w:rPr>
         <w:t xml:space="preserve"> bits of the </w:t>
       </w:r>
-      <w:bookmarkStart w:id="26" w:name="OLE_LINK72"/>
-      <w:bookmarkStart w:id="27" w:name="OLE_LINK73"/>
+      <w:bookmarkStart w:id="25" w:name="OLE_LINK72"/>
+      <w:bookmarkStart w:id="26" w:name="OLE_LINK73"/>
       <m:oMath>
         <m:sSub>
           <m:sSubPr>
@@ -8823,8 +8311,8 @@
           </m:sub>
         </m:sSub>
       </m:oMath>
+      <w:bookmarkEnd w:id="25"/>
       <w:bookmarkEnd w:id="26"/>
-      <w:bookmarkEnd w:id="27"/>
       <w:r>
         <w:rPr>
           <w:rFonts w:eastAsiaTheme="minorEastAsia"/>
@@ -8879,8 +8367,8 @@
         </w:rPr>
         <w:t xml:space="preserve">, then goes through a linear transformation </w:t>
       </w:r>
-      <w:bookmarkStart w:id="28" w:name="OLE_LINK74"/>
-      <w:bookmarkStart w:id="29" w:name="OLE_LINK75"/>
+      <w:bookmarkStart w:id="27" w:name="OLE_LINK74"/>
+      <w:bookmarkStart w:id="28" w:name="OLE_LINK75"/>
       <m:oMath>
         <m:r>
           <w:rPr>
@@ -8889,8 +8377,8 @@
           <m:t>A</m:t>
         </m:r>
       </m:oMath>
+      <w:bookmarkEnd w:id="27"/>
       <w:bookmarkEnd w:id="28"/>
-      <w:bookmarkEnd w:id="29"/>
       <w:r>
         <w:rPr>
           <w:rFonts w:eastAsiaTheme="minorEastAsia"/>
@@ -8917,8 +8405,8 @@
         </w:rPr>
         <w:t xml:space="preserve"> rounds of LFSR. It won’t affect the LFSR period if </w:t>
       </w:r>
-      <w:bookmarkStart w:id="30" w:name="OLE_LINK76"/>
-      <w:bookmarkStart w:id="31" w:name="OLE_LINK77"/>
+      <w:bookmarkStart w:id="29" w:name="OLE_LINK76"/>
+      <w:bookmarkStart w:id="30" w:name="OLE_LINK77"/>
       <m:oMath>
         <m:r>
           <w:rPr>
@@ -8927,8 +8415,8 @@
           <m:t>w</m:t>
         </m:r>
       </m:oMath>
+      <w:bookmarkEnd w:id="29"/>
       <w:bookmarkEnd w:id="30"/>
-      <w:bookmarkEnd w:id="31"/>
       <w:r>
         <w:rPr>
           <w:rFonts w:eastAsiaTheme="minorEastAsia"/>
@@ -9229,7 +8717,31 @@
         <w:rPr>
           <w:rFonts w:eastAsiaTheme="minorEastAsia"/>
         </w:rPr>
-        <w:t>In M7T2, we tried to implement this MT19937 with a multiple level FSM. However, it would take 20,</w:t>
+        <w:t>In M</w:t>
+      </w:r>
+      <w:r>
+        <w:rPr>
+          <w:rFonts w:eastAsiaTheme="minorEastAsia"/>
+        </w:rPr>
+        <w:t>6</w:t>
+      </w:r>
+      <w:r>
+        <w:rPr>
+          <w:rFonts w:eastAsiaTheme="minorEastAsia"/>
+        </w:rPr>
+        <w:t>T</w:t>
+      </w:r>
+      <w:r>
+        <w:rPr>
+          <w:rFonts w:eastAsiaTheme="minorEastAsia"/>
+        </w:rPr>
+        <w:t>3</w:t>
+      </w:r>
+      <w:r>
+        <w:rPr>
+          <w:rFonts w:eastAsiaTheme="minorEastAsia"/>
+        </w:rPr>
+        <w:t>, we tried to implement this MT19937 with a multiple level FSM. However, it would take 20,</w:t>
       </w:r>
       <w:r>
         <w:rPr>
@@ -9303,6 +8815,7 @@
         <w:rPr>
           <w:rFonts w:eastAsiaTheme="minorEastAsia"/>
         </w:rPr>
+        <w:lastRenderedPageBreak/>
         <w:t>In the pipeline implementation, there is still one FSM has been used to distinguish the idle and busy state. In the busy state, it would go through the entire three states of the MT19937 standard and update all the values of the 624 vectors to the final result. This would take 624 clock cycles to complete the entire computation. Then update all the values every 624 times access for asking the next random number.</w:t>
       </w:r>
     </w:p>
@@ -9316,28 +8829,47 @@
         <w:rPr>
           <w:rFonts w:eastAsiaTheme="minorEastAsia"/>
         </w:rPr>
-        <w:t xml:space="preserve">In each clock cycle of busy state (or the SEED state in the implementation), it would complete one </w:t>
-      </w:r>
-      <w:r>
-        <w:rPr>
-          <w:rFonts w:eastAsiaTheme="minorEastAsia"/>
-        </w:rPr>
-        <w:t>round calculation within 10ns (100MHz system clock period) and meet the time constraints without providing a negative WNS.</w:t>
+        <w:t xml:space="preserve">The seed using by LCG and MT19937 modules are generated by the Advanced Seed Management (ASM) system. ASM would use the data from the microphone which continuously gathered the </w:t>
+      </w:r>
+      <w:r>
+        <w:rPr>
+          <w:rFonts w:eastAsiaTheme="minorEastAsia"/>
+        </w:rPr>
+        <w:t>environment data and XOR to the global timer counter to make the seed to be more unpredictable.</w:t>
       </w:r>
     </w:p>
     <w:p>
       <w:pPr>
-        <w:pStyle w:val="4"/>
-      </w:pPr>
-      <w:r>
-        <w:rPr>
-          <w:rFonts w:hint="eastAsia"/>
-        </w:rPr>
-        <w:t>SSD Animation</w:t>
+        <w:rPr>
+          <w:rFonts w:eastAsiaTheme="minorEastAsia"/>
+        </w:rPr>
+      </w:pPr>
+      <w:r>
+        <w:rPr>
+          <w:rFonts w:eastAsiaTheme="minorEastAsia"/>
+        </w:rPr>
+        <w:t xml:space="preserve">In each clock cycle of busy state (or the SEED state in the implementation), it would complete one </w:t>
+      </w:r>
+      <w:r>
+        <w:rPr>
+          <w:rFonts w:eastAsiaTheme="minorEastAsia"/>
+        </w:rPr>
+        <w:t>round calculation within 10ns (100MHz system clock period) and meet the time constraints without providing a negative WNS.</w:t>
       </w:r>
     </w:p>
     <w:p>
       <w:pPr>
+        <w:pStyle w:val="4"/>
+      </w:pPr>
+      <w:r>
+        <w:rPr>
+          <w:rFonts w:hint="eastAsia"/>
+        </w:rPr>
+        <w:t>SSD Animation</w:t>
+      </w:r>
+    </w:p>
+    <w:p>
+      <w:pPr>
         <w:rPr>
           <w:rFonts w:eastAsiaTheme="minorEastAsia"/>
         </w:rPr>
@@ -9352,14 +8884,7 @@
         <w:rPr>
           <w:rFonts w:eastAsiaTheme="minorEastAsia"/>
         </w:rPr>
-        <w:t xml:space="preserve">implemented by an increase counter which increase 1 at when the timer clock rising. The clock is set to be 1Hz and increase the frame index and update the output frame according to </w:t>
-      </w:r>
-      <w:r>
-        <w:rPr>
-          <w:rFonts w:eastAsiaTheme="minorEastAsia"/>
-        </w:rPr>
-        <w:lastRenderedPageBreak/>
-        <w:t>the frame index at the rising edge of system 100MHz clock. The frames are stored as a 32-bit integer array inside the module.</w:t>
+        <w:t>implemented by an increase counter which increase 1 at when the timer clock rising. The clock is set to be 1Hz and increase the frame index and update the output frame according to the frame index at the rising edge of system 100MHz clock. The frames are stored as a 32-bit integer array inside the module.</w:t>
       </w:r>
     </w:p>
     <w:p>
@@ -9472,6 +8997,7 @@
         <w:rPr>
           <w:rFonts w:eastAsiaTheme="minorEastAsia"/>
         </w:rPr>
+        <w:lastRenderedPageBreak/>
         <w:t xml:space="preserve">The inner framework of the TEST state core is a FSM as well. </w:t>
       </w:r>
       <w:r>
@@ -9610,14 +9136,7 @@
         <w:rPr>
           <w:rFonts w:eastAsiaTheme="minorEastAsia"/>
         </w:rPr>
-        <w:t xml:space="preserve">The number goes into a division module which could divide a number by 10. If the result is not ‘FAIL’, it would wait until </w:t>
-      </w:r>
-      <w:r>
-        <w:rPr>
-          <w:rFonts w:eastAsiaTheme="minorEastAsia"/>
-        </w:rPr>
-        <w:lastRenderedPageBreak/>
-        <w:t>the divider finish and then mark the result as valid. Or else set the result to be 0, set the timeout signal as 1, then mark the result as valid.</w:t>
+        <w:t>The number goes into a division module which could divide a number by 10. If the result is not ‘FAIL’, it would wait until the divider finish and then mark the result as valid. Or else set the result to be 0, set the timeout signal as 1, then mark the result as valid.</w:t>
       </w:r>
     </w:p>
     <w:p>
@@ -10121,6 +9640,7 @@
         <w:rPr>
           <w:rFonts w:eastAsiaTheme="minorEastAsia"/>
         </w:rPr>
+        <w:lastRenderedPageBreak/>
         <w:t>then</w:t>
       </w:r>
       <w:r>
@@ -10509,7 +10029,6 @@
         <w:rPr>
           <w:rFonts w:eastAsiaTheme="minorEastAsia" w:hint="eastAsia"/>
         </w:rPr>
-        <w:lastRenderedPageBreak/>
         <w:t xml:space="preserve">which is correct in </w:t>
       </w:r>
       <w:r>
@@ -10669,7 +10188,14 @@
         <w:rPr>
           <w:rFonts w:eastAsiaTheme="minorEastAsia"/>
         </w:rPr>
-        <w:t>The PWM modem would provide a rising edge to update for the sample. The whole module is implemented by a 2-state FSM: idle state and playing state. When the start playing input wire occurs a rising edge, the state machine would move from idle to playing state, and sending audio samples to audio PWM modem. The state would be kept until the stop playing signal occurs a rising edge.</w:t>
+        <w:t xml:space="preserve">The PWM modem would provide a rising edge to update for the sample. The whole module is implemented by a 2-state FSM: idle state and playing </w:t>
+      </w:r>
+      <w:r>
+        <w:rPr>
+          <w:rFonts w:eastAsiaTheme="minorEastAsia"/>
+        </w:rPr>
+        <w:lastRenderedPageBreak/>
+        <w:t>state. When the start playing input wire occurs a rising edge, the state machine would move from idle to playing state, and sending audio samples to audio PWM modem. The state would be kept until the stop playing signal occurs a rising edge.</w:t>
       </w:r>
     </w:p>
     <w:p>
@@ -10750,14 +10276,7 @@
         <w:rPr>
           <w:rFonts w:eastAsiaTheme="minorEastAsia"/>
         </w:rPr>
-        <w:t xml:space="preserve">The PWM output is a simple comparator of the counter and the sample number. When this counter </w:t>
-      </w:r>
-      <w:r>
-        <w:rPr>
-          <w:rFonts w:eastAsiaTheme="minorEastAsia"/>
-        </w:rPr>
-        <w:lastRenderedPageBreak/>
-        <w:t xml:space="preserve">start counting, it would ignore the change of the input during the counter count from 0 to 255. It would update the current sample at each time the counter become 0. It would give signal back to FSM logic unit to switch to next sample </w:t>
+        <w:t xml:space="preserve">The PWM output is a simple comparator of the counter and the sample number. When this counter start counting, it would ignore the change of the input during the counter count from 0 to 255. It would update the current sample at each time the counter become 0. It would give signal back to FSM logic unit to switch to next sample </w:t>
       </w:r>
       <w:r>
         <w:rPr>
@@ -10794,13 +10313,13 @@
       <w:r>
         <w:t xml:space="preserve"> a counter to control the frequency of the output signal. There is another counter which counts from 0 to a pre-set limitation parameter. This counter is called as </w:t>
       </w:r>
-      <w:bookmarkStart w:id="32" w:name="OLE_LINK1"/>
-      <w:bookmarkStart w:id="33" w:name="OLE_LINK2"/>
+      <w:bookmarkStart w:id="31" w:name="OLE_LINK1"/>
+      <w:bookmarkStart w:id="32" w:name="OLE_LINK2"/>
       <w:r>
         <w:t>frequency counter</w:t>
       </w:r>
+      <w:bookmarkEnd w:id="31"/>
       <w:bookmarkEnd w:id="32"/>
-      <w:bookmarkEnd w:id="33"/>
       <w:r>
         <w:t>. Once the frequency counter reaches the limitation, the signal counter increase 1. For example, when the limitations set as 1, the signal counter increase 1 only when the frequency counter reach 1. The frequency of output PWM has been reduced to its half.</w:t>
       </w:r>
@@ -10828,21 +10347,7 @@
         <w:rPr>
           <w:rFonts w:eastAsiaTheme="minorEastAsia"/>
         </w:rPr>
-        <w:t xml:space="preserve"> the entire period the get the value. As the document mentioned, we should output the data as PWM to express the data as what we want. However, we output the sine wave data to the audio pin, the sound is very strange. We finally choose to output a constant value which is 8’h80 which is exactly half of the duty cycle. And performs very well. Using </w:t>
-      </w:r>
-      <w:proofErr w:type="spellStart"/>
-      <w:r>
-        <w:rPr>
-          <w:rFonts w:eastAsiaTheme="minorEastAsia"/>
-        </w:rPr>
-        <w:t>Moku</w:t>
-      </w:r>
-      <w:proofErr w:type="spellEnd"/>
-      <w:r>
-        <w:rPr>
-          <w:rFonts w:eastAsiaTheme="minorEastAsia"/>
-        </w:rPr>
-        <w:t>, we could actually find out that the PWM wave output directly without transfer the PWM to analog signal as the DAC module output. This is one of the thing that not mentioned in the reference manual.</w:t>
+        <w:t xml:space="preserve"> the entire period the get the value. As the document mentioned, we should output the data as PWM to express the data as what we want. However, we output the sine wave data to the audio pin, the sound is very strange. We finally choose to output a constant value which is 8’h80 which is exactly half of the duty cycle. And performs very well. Using Moku, we could actually find out that the PWM wave output directly without transfer the PWM to analog signal as the DAC module output. This is one of the thing that not mentioned in the reference manual.</w:t>
       </w:r>
       <w:r>
         <w:rPr>
@@ -10886,15 +10391,7 @@
         <w:t>s of the low pass filter</w:t>
       </w:r>
       <w:r>
-        <w:t xml:space="preserve"> in the Figure 29 of the reference manual (</w:t>
-      </w:r>
-      <w:proofErr w:type="spellStart"/>
-      <w:r>
-        <w:t>Sollen</w:t>
-      </w:r>
-      <w:proofErr w:type="spellEnd"/>
-      <w:r>
-        <w:t>-Key Butterworth Low-Pass 4</w:t>
+        <w:t xml:space="preserve"> in the Figure 29 of the reference manual (Sollen-Key Butterworth Low-Pass 4</w:t>
       </w:r>
       <w:r>
         <w:rPr>
@@ -10912,18 +10409,22 @@
         <w:t xml:space="preserve"> Hence, AUD_SD is actually controls the enable of the low pass filter.</w:t>
       </w:r>
       <w:r>
-        <w:t xml:space="preserve"> In </w:t>
-      </w:r>
-      <w:bookmarkStart w:id="34" w:name="OLE_LINK7"/>
-      <w:bookmarkStart w:id="35" w:name="OLE_LINK8"/>
+        <w:t xml:space="preserve"> </w:t>
+      </w:r>
+      <w:r>
+        <w:lastRenderedPageBreak/>
+        <w:t xml:space="preserve">In </w:t>
+      </w:r>
+      <w:bookmarkStart w:id="33" w:name="OLE_LINK7"/>
+      <w:bookmarkStart w:id="34" w:name="OLE_LINK8"/>
       <w:r>
         <w:rPr>
           <w:b/>
         </w:rPr>
         <w:t>M7T3</w:t>
       </w:r>
+      <w:bookmarkEnd w:id="33"/>
       <w:bookmarkEnd w:id="34"/>
-      <w:bookmarkEnd w:id="35"/>
       <w:r>
         <w:t xml:space="preserve"> implementation, the AUD_SD pin is hard coded to output high which means that it is always enable for output data.</w:t>
       </w:r>
@@ -11011,7 +10512,6 @@
         <w:rPr>
           <w:noProof/>
         </w:rPr>
-        <w:lastRenderedPageBreak/>
         <w:drawing>
           <wp:inline distT="0" distB="0" distL="0" distR="0" wp14:anchorId="24C77DC5" wp14:editId="6511AFF9">
             <wp:extent cx="5349820" cy="2308750"/>
@@ -11194,6 +10694,7 @@
         <w:ind w:left="0" w:firstLine="0"/>
       </w:pPr>
       <w:r>
+        <w:lastRenderedPageBreak/>
         <w:t>First, we need a way to express each digit of the number. There are 10 numbers of each decimal digit (0 to 9), which needs for 4 bits to store all of them. This is called</w:t>
       </w:r>
       <w:r>
@@ -11274,7 +10775,6 @@
         </w:numPr>
       </w:pPr>
       <w:r>
-        <w:lastRenderedPageBreak/>
         <w:t>Check each decimal half-byte of the 32-bit register, if all the digit is greater than 4, increase this half-byte by 3.</w:t>
       </w:r>
     </w:p>
@@ -12619,6 +12119,7 @@
         <w:ind w:left="0" w:firstLine="0"/>
       </w:pPr>
       <w:r>
+        <w:lastRenderedPageBreak/>
         <w:t xml:space="preserve">To calculate the BCD of the binary, we first consider one decimal </w:t>
       </w:r>
       <w:r>
@@ -12641,11 +12142,7 @@
         <w:ind w:left="0" w:firstLine="0"/>
       </w:pPr>
       <w:r>
-        <w:t xml:space="preserve">However, using increase 9 would affected the entire number. Instead of calculate after shift, we could actually check the BCD 8421 coding before we shift the bits. To increase one in binary, it needs the number to be 16. However, in 8421 coding BCD, this number should be 10. Left shift means multiply the </w:t>
-      </w:r>
-      <w:r>
-        <w:lastRenderedPageBreak/>
-        <w:t>number by 2. When the BCD digit is greater than 4, for example 5, shift left would let it to be 10, and need to increase 1 in the higher 4-bits and reset the current 4-bit to 0, and express this action is actually binary 1,0000, which is 16. In other words, the 5 here is actually 8 as what we want for the shift. Hence, before we shift the number, we check each digit is greater than 4 or not. If so, plus 3 to make this number could increase 1 in the higher 4 bits. Then do the shift and append the new bit.</w:t>
+        <w:t>However, using increase 9 would affected the entire number. Instead of calculate after shift, we could actually check the BCD 8421 coding before we shift the bits. To increase one in binary, it needs the number to be 16. However, in 8421 coding BCD, this number should be 10. Left shift means multiply the number by 2. When the BCD digit is greater than 4, for example 5, shift left would let it to be 10, and need to increase 1 in the higher 4-bits and reset the current 4-bit to 0, and express this action is actually binary 1,0000, which is 16. In other words, the 5 here is actually 8 as what we want for the shift. Hence, before we shift the number, we check each digit is greater than 4 or not. If so, plus 3 to make this number could increase 1 in the higher 4 bits. Then do the shift and append the new bit.</w:t>
       </w:r>
       <w:r>
         <w:t xml:space="preserve"> And this is the method that shown before and used in </w:t>
@@ -12774,6 +12271,7 @@
         <w:rPr>
           <w:rFonts w:eastAsiaTheme="minorEastAsia" w:hint="eastAsia"/>
         </w:rPr>
+        <w:lastRenderedPageBreak/>
         <w:t xml:space="preserve">Then, we wrote each leaf-level modules, and </w:t>
       </w:r>
       <w:r>
@@ -12854,16 +12352,8 @@
         <w:rPr>
           <w:rFonts w:eastAsiaTheme="minorEastAsia"/>
         </w:rPr>
-        <w:t xml:space="preserve">PREPARE state core need a simulation of at least 4 seconds. Doing 1 second simulation would take a very long time on </w:t>
-      </w:r>
-      <w:proofErr w:type="gramStart"/>
-      <w:r>
-        <w:rPr>
-          <w:rFonts w:eastAsiaTheme="minorEastAsia"/>
-        </w:rPr>
-        <w:t>a</w:t>
-      </w:r>
-      <w:proofErr w:type="gramEnd"/>
+        <w:t>PREPARE state core need a simulation of at least 4 seconds. Doing 1 second simulation would take a very long time on a</w:t>
+      </w:r>
       <w:r>
         <w:rPr>
           <w:rFonts w:eastAsiaTheme="minorEastAsia"/>
@@ -12886,14 +12376,7 @@
         <w:rPr>
           <w:rFonts w:eastAsiaTheme="minorEastAsia"/>
         </w:rPr>
-        <w:t xml:space="preserve">. To solve this problem, we introduced the dynamic parameter for each module. All these parameters are providing a default value which would be used as implementation configuration. But inside the test bunch, we are using a different parameter which allows </w:t>
-      </w:r>
-      <w:r>
-        <w:rPr>
-          <w:rFonts w:eastAsiaTheme="minorEastAsia"/>
-        </w:rPr>
-        <w:lastRenderedPageBreak/>
-        <w:t xml:space="preserve">us to do the simulation in a different condition, but see how the module works. </w:t>
+        <w:t xml:space="preserve">. To solve this problem, we introduced the dynamic parameter for each module. All these parameters are providing a default value which would be used as implementation configuration. But inside the test bunch, we are using a different parameter which allows us to do the simulation in a different condition, but see how the module works. </w:t>
       </w:r>
       <w:r>
         <w:rPr>
@@ -13271,8 +12754,342 @@
         <w:t>solution, which allows us to improve the robust of our implementation.</w:t>
       </w:r>
     </w:p>
+    <w:p>
+      <w:pPr>
+        <w:pStyle w:val="1"/>
+      </w:pPr>
+      <w:r>
+        <w:rPr>
+          <w:rFonts w:hint="eastAsia"/>
+        </w:rPr>
+        <w:lastRenderedPageBreak/>
+        <w:t>Reference</w:t>
+      </w:r>
+    </w:p>
+    <w:p>
+      <w:pPr>
+        <w:ind w:left="0" w:firstLine="0"/>
+        <w:rPr>
+          <w:rFonts w:eastAsiaTheme="minorEastAsia"/>
+        </w:rPr>
+      </w:pPr>
+      <w:r>
+        <w:rPr>
+          <w:rFonts w:eastAsiaTheme="minorEastAsia"/>
+        </w:rPr>
+        <w:t xml:space="preserve">William H. Press, Saul A. Teukolsky, William T. Vetterling and Brian P. Flannery, </w:t>
+      </w:r>
+      <w:r>
+        <w:rPr>
+          <w:rFonts w:eastAsiaTheme="minorEastAsia"/>
+          <w:i/>
+        </w:rPr>
+        <w:t>Numerical Recipes: The Art of Scientific Computing</w:t>
+      </w:r>
+      <w:r>
+        <w:rPr>
+          <w:rFonts w:eastAsiaTheme="minorEastAsia"/>
+        </w:rPr>
+        <w:t>. 1986</w:t>
+      </w:r>
+    </w:p>
+    <w:p>
+      <w:pPr>
+        <w:ind w:left="0" w:firstLine="0"/>
+        <w:rPr>
+          <w:rFonts w:eastAsiaTheme="minorEastAsia"/>
+        </w:rPr>
+      </w:pPr>
+      <w:r>
+        <w:rPr>
+          <w:rFonts w:eastAsiaTheme="minorEastAsia"/>
+        </w:rPr>
+        <w:t xml:space="preserve">Lyle Roberts, </w:t>
+      </w:r>
+      <w:r>
+        <w:rPr>
+          <w:rFonts w:eastAsiaTheme="minorEastAsia"/>
+          <w:i/>
+        </w:rPr>
+        <w:t>Latch Debouncer</w:t>
+      </w:r>
+      <w:r>
+        <w:rPr>
+          <w:rFonts w:eastAsiaTheme="minorEastAsia"/>
+        </w:rPr>
+        <w:t>. 2018</w:t>
+      </w:r>
+    </w:p>
+    <w:p>
+      <w:pPr>
+        <w:ind w:left="0" w:firstLine="0"/>
+        <w:rPr>
+          <w:rFonts w:eastAsiaTheme="minorEastAsia"/>
+        </w:rPr>
+      </w:pPr>
+      <w:r>
+        <w:rPr>
+          <w:rFonts w:eastAsiaTheme="minorEastAsia" w:hint="eastAsia"/>
+        </w:rPr>
+        <w:t xml:space="preserve">Wikipedia, </w:t>
+      </w:r>
+      <w:r>
+        <w:rPr>
+          <w:rFonts w:eastAsiaTheme="minorEastAsia"/>
+          <w:i/>
+        </w:rPr>
+        <w:t xml:space="preserve">Linear </w:t>
+      </w:r>
+      <w:r>
+        <w:rPr>
+          <w:rFonts w:eastAsiaTheme="minorEastAsia"/>
+          <w:i/>
+        </w:rPr>
+        <w:t>C</w:t>
+      </w:r>
+      <w:r>
+        <w:rPr>
+          <w:rFonts w:eastAsiaTheme="minorEastAsia"/>
+          <w:i/>
+        </w:rPr>
+        <w:t xml:space="preserve">ongruential </w:t>
+      </w:r>
+      <w:r>
+        <w:rPr>
+          <w:rFonts w:eastAsiaTheme="minorEastAsia"/>
+          <w:i/>
+        </w:rPr>
+        <w:t>G</w:t>
+      </w:r>
+      <w:r>
+        <w:rPr>
+          <w:rFonts w:eastAsiaTheme="minorEastAsia"/>
+          <w:i/>
+        </w:rPr>
+        <w:t>enerator</w:t>
+      </w:r>
+      <w:r>
+        <w:rPr>
+          <w:rFonts w:eastAsiaTheme="minorEastAsia"/>
+        </w:rPr>
+        <w:t>, 2018</w:t>
+      </w:r>
+    </w:p>
+    <w:p>
+      <w:pPr>
+        <w:ind w:left="0" w:firstLine="0"/>
+        <w:rPr>
+          <w:rFonts w:eastAsiaTheme="minorEastAsia"/>
+        </w:rPr>
+      </w:pPr>
+      <w:r>
+        <w:rPr>
+          <w:rFonts w:eastAsiaTheme="minorEastAsia"/>
+        </w:rPr>
+        <w:t xml:space="preserve">Makoto Matsumoto, Takuji Nishimura. </w:t>
+      </w:r>
+      <w:r>
+        <w:rPr>
+          <w:rFonts w:eastAsiaTheme="minorEastAsia"/>
+          <w:i/>
+        </w:rPr>
+        <w:t>Mersenne twister: a 623-dimensionally equidistributed uniform pseudo-random number generator</w:t>
+      </w:r>
+      <w:r>
+        <w:rPr>
+          <w:rFonts w:eastAsiaTheme="minorEastAsia"/>
+        </w:rPr>
+        <w:t>. ACM Transactions on Modeling and Computer Simulation (TOMACS). 1998-01-01, 8 (1): 3–30 [2018-04-02]. ISSN 1049-3301. doi:10.1145/272991.272995.</w:t>
+      </w:r>
+    </w:p>
+    <w:p>
+      <w:pPr>
+        <w:ind w:left="0" w:firstLine="0"/>
+        <w:rPr>
+          <w:rFonts w:eastAsiaTheme="minorEastAsia" w:hint="eastAsia"/>
+        </w:rPr>
+      </w:pPr>
+      <w:r>
+        <w:rPr>
+          <w:rFonts w:eastAsiaTheme="minorEastAsia"/>
+        </w:rPr>
+        <w:t xml:space="preserve">Digilent, </w:t>
+      </w:r>
+      <w:r>
+        <w:rPr>
+          <w:rFonts w:eastAsiaTheme="minorEastAsia"/>
+          <w:i/>
+        </w:rPr>
+        <w:t>Nexys 4 DDR Reference Manual</w:t>
+      </w:r>
+      <w:r>
+        <w:rPr>
+          <w:rFonts w:eastAsiaTheme="minorEastAsia"/>
+        </w:rPr>
+        <w:t>, 2018</w:t>
+      </w:r>
+    </w:p>
+    <w:p>
+      <w:pPr>
+        <w:ind w:left="0" w:firstLine="0"/>
+        <w:rPr>
+          <w:rFonts w:eastAsiaTheme="minorEastAsia"/>
+        </w:rPr>
+      </w:pPr>
+      <w:r>
+        <w:rPr>
+          <w:rFonts w:eastAsiaTheme="minorEastAsia" w:hint="eastAsia"/>
+        </w:rPr>
+        <w:t>UC-DOS</w:t>
+      </w:r>
+      <w:r>
+        <w:rPr>
+          <w:rFonts w:eastAsiaTheme="minorEastAsia"/>
+        </w:rPr>
+        <w:t xml:space="preserve">, </w:t>
+      </w:r>
+      <w:r>
+        <w:rPr>
+          <w:rFonts w:eastAsiaTheme="minorEastAsia"/>
+          <w:i/>
+        </w:rPr>
+        <w:t>ASCII 16 Font Library</w:t>
+      </w:r>
+      <w:r>
+        <w:rPr>
+          <w:rFonts w:eastAsiaTheme="minorEastAsia"/>
+        </w:rPr>
+        <w:t xml:space="preserve">, </w:t>
+      </w:r>
+      <w:r>
+        <w:rPr>
+          <w:rFonts w:eastAsiaTheme="minorEastAsia"/>
+        </w:rPr>
+        <w:t>1995</w:t>
+      </w:r>
+    </w:p>
+    <w:p>
+      <w:pPr>
+        <w:ind w:left="0" w:firstLine="0"/>
+        <w:rPr>
+          <w:rFonts w:eastAsiaTheme="minorEastAsia" w:hint="eastAsia"/>
+        </w:rPr>
+      </w:pPr>
+      <w:r>
+        <w:rPr>
+          <w:rFonts w:eastAsiaTheme="minorEastAsia"/>
+        </w:rPr>
+        <w:t>SECONS Ltd.</w:t>
+      </w:r>
+      <w:r>
+        <w:rPr>
+          <w:rFonts w:eastAsiaTheme="minorEastAsia"/>
+        </w:rPr>
+        <w:t xml:space="preserve">, </w:t>
+      </w:r>
+      <w:r>
+        <w:rPr>
+          <w:rFonts w:eastAsiaTheme="minorEastAsia"/>
+          <w:i/>
+        </w:rPr>
+        <w:t>VGA Signal 640 x 480 @ 60 Hz Industry standard timing</w:t>
+      </w:r>
+      <w:r>
+        <w:rPr>
+          <w:rFonts w:eastAsiaTheme="minorEastAsia"/>
+        </w:rPr>
+        <w:t>, 2008 (Note: the reference one is not correct, it would detect as 848x480 @ 60Hz, this one is actually correct at resolution)</w:t>
+      </w:r>
+      <w:bookmarkStart w:id="35" w:name="_GoBack"/>
+      <w:bookmarkEnd w:id="35"/>
+    </w:p>
+    <w:p>
+      <w:pPr>
+        <w:pStyle w:val="1"/>
+      </w:pPr>
+      <w:r>
+        <w:t>Appendix</w:t>
+      </w:r>
+    </w:p>
+    <w:p>
+      <w:pPr>
+        <w:ind w:left="0" w:firstLine="0"/>
+        <w:rPr>
+          <w:rFonts w:eastAsiaTheme="minorEastAsia"/>
+        </w:rPr>
+      </w:pPr>
+      <w:r>
+        <w:rPr>
+          <w:rFonts w:eastAsiaTheme="minorEastAsia"/>
+        </w:rPr>
+        <w:t>This assignment got special page extension from Lecture Lyle.</w:t>
+      </w:r>
+    </w:p>
+    <w:p>
+      <w:pPr>
+        <w:ind w:left="0" w:firstLine="0"/>
+        <w:jc w:val="center"/>
+        <w:rPr>
+          <w:rFonts w:eastAsiaTheme="minorEastAsia" w:hint="eastAsia"/>
+        </w:rPr>
+      </w:pPr>
+      <w:r>
+        <w:rPr>
+          <w:rFonts w:eastAsiaTheme="minorEastAsia" w:hint="eastAsia"/>
+          <w:noProof/>
+        </w:rPr>
+        <w:drawing>
+          <wp:inline distT="0" distB="0" distL="0" distR="0" wp14:anchorId="6DA1E962" wp14:editId="3D14C8D8">
+            <wp:extent cx="4345305" cy="4104005"/>
+            <wp:effectExtent l="0" t="0" r="0" b="0"/>
+            <wp:docPr id="16" name="图片 16"/>
+            <wp:cNvGraphicFramePr>
+              <a:graphicFrameLocks xmlns:a="http://schemas.openxmlformats.org/drawingml/2006/main" noChangeAspect="1"/>
+            </wp:cNvGraphicFramePr>
+            <a:graphic xmlns:a="http://schemas.openxmlformats.org/drawingml/2006/main">
+              <a:graphicData uri="http://schemas.openxmlformats.org/drawingml/2006/picture">
+                <pic:pic xmlns:pic="http://schemas.openxmlformats.org/drawingml/2006/picture">
+                  <pic:nvPicPr>
+                    <pic:cNvPr id="0" name="Picture 1"/>
+                    <pic:cNvPicPr>
+                      <a:picLocks noChangeAspect="1" noChangeArrowheads="1"/>
+                    </pic:cNvPicPr>
+                  </pic:nvPicPr>
+                  <pic:blipFill>
+                    <a:blip r:embed="rId26">
+                      <a:extLst>
+                        <a:ext uri="{28A0092B-C50C-407E-A947-70E740481C1C}">
+                          <a14:useLocalDpi xmlns:a14="http://schemas.microsoft.com/office/drawing/2010/main" val="0"/>
+                        </a:ext>
+                      </a:extLst>
+                    </a:blip>
+                    <a:srcRect/>
+                    <a:stretch>
+                      <a:fillRect/>
+                    </a:stretch>
+                  </pic:blipFill>
+                  <pic:spPr bwMode="auto">
+                    <a:xfrm>
+                      <a:off x="0" y="0"/>
+                      <a:ext cx="4345305" cy="4104005"/>
+                    </a:xfrm>
+                    <a:prstGeom prst="rect">
+                      <a:avLst/>
+                    </a:prstGeom>
+                    <a:noFill/>
+                    <a:ln>
+                      <a:noFill/>
+                    </a:ln>
+                  </pic:spPr>
+                </pic:pic>
+              </a:graphicData>
+            </a:graphic>
+          </wp:inline>
+        </w:drawing>
+      </w:r>
+    </w:p>
     <w:sectPr>
-      <w:headerReference w:type="first" r:id="rId26"/>
+      <w:headerReference w:type="first" r:id="rId27"/>
       <w:pgSz w:w="11906" w:h="16838"/>
       <w:pgMar w:top="2104" w:right="1253" w:bottom="697" w:left="1247" w:header="851" w:footer="992" w:gutter="0"/>
       <w:cols w:space="425"/>
@@ -13283,7 +13100,7 @@
 </file>
 
 <file path=word/endnotes.xml><?xml version="1.0" encoding="utf-8"?>
-<w:endnotes xmlns:wpc="http://schemas.microsoft.com/office/word/2010/wordprocessingCanvas" xmlns:mo="http://schemas.microsoft.com/office/mac/office/2008/main" xmlns:mc="http://schemas.openxmlformats.org/markup-compatibility/2006" xmlns:mv="urn:schemas-microsoft-com:mac:vml" xmlns:o="urn:schemas-microsoft-com:office:office" xmlns:r="http://schemas.openxmlformats.org/officeDocument/2006/relationships" xmlns:m="http://schemas.openxmlformats.org/officeDocument/2006/math" xmlns:v="urn:schemas-microsoft-com:vml" xmlns:wp14="http://schemas.microsoft.com/office/word/2010/wordprocessingDrawing" xmlns:wp="http://schemas.openxmlformats.org/drawingml/2006/wordprocessingDrawing" xmlns:w10="urn:schemas-microsoft-com:office:word" xmlns:w="http://schemas.openxmlformats.org/wordprocessingml/2006/main" xmlns:w14="http://schemas.microsoft.com/office/word/2010/wordml" xmlns:w15="http://schemas.microsoft.com/office/word/2012/wordml" xmlns:wpg="http://schemas.microsoft.com/office/word/2010/wordprocessingGroup" xmlns:wpi="http://schemas.microsoft.com/office/word/2010/wordprocessingInk" xmlns:wne="http://schemas.microsoft.com/office/word/2006/wordml" xmlns:wps="http://schemas.microsoft.com/office/word/2010/wordprocessingShape" mc:Ignorable="w14 w15 wp14">
+<w:endnotes xmlns:wpc="http://schemas.microsoft.com/office/word/2010/wordprocessingCanvas" xmlns:cx="http://schemas.microsoft.com/office/drawing/2014/chartex" xmlns:mc="http://schemas.openxmlformats.org/markup-compatibility/2006" xmlns:o="urn:schemas-microsoft-com:office:office" xmlns:r="http://schemas.openxmlformats.org/officeDocument/2006/relationships" xmlns:m="http://schemas.openxmlformats.org/officeDocument/2006/math" xmlns:v="urn:schemas-microsoft-com:vml" xmlns:wp14="http://schemas.microsoft.com/office/word/2010/wordprocessingDrawing" xmlns:wp="http://schemas.openxmlformats.org/drawingml/2006/wordprocessingDrawing" xmlns:w10="urn:schemas-microsoft-com:office:word" xmlns:w="http://schemas.openxmlformats.org/wordprocessingml/2006/main" xmlns:w14="http://schemas.microsoft.com/office/word/2010/wordml" xmlns:w15="http://schemas.microsoft.com/office/word/2012/wordml" xmlns:w16se="http://schemas.microsoft.com/office/word/2015/wordml/symex" xmlns:wpg="http://schemas.microsoft.com/office/word/2010/wordprocessingGroup" xmlns:wpi="http://schemas.microsoft.com/office/word/2010/wordprocessingInk" xmlns:wne="http://schemas.microsoft.com/office/word/2006/wordml" xmlns:wps="http://schemas.microsoft.com/office/word/2010/wordprocessingShape" mc:Ignorable="w14 w15 w16se wp14">
   <w:endnote w:type="separator" w:id="-1">
     <w:p>
       <w:pPr>
@@ -13308,7 +13125,7 @@
 </file>
 
 <file path=word/footer1.xml><?xml version="1.0" encoding="utf-8"?>
-<w:ftr xmlns:wpc="http://schemas.microsoft.com/office/word/2010/wordprocessingCanvas" xmlns:mo="http://schemas.microsoft.com/office/mac/office/2008/main" xmlns:mc="http://schemas.openxmlformats.org/markup-compatibility/2006" xmlns:mv="urn:schemas-microsoft-com:mac:vml" xmlns:o="urn:schemas-microsoft-com:office:office" xmlns:r="http://schemas.openxmlformats.org/officeDocument/2006/relationships" xmlns:m="http://schemas.openxmlformats.org/officeDocument/2006/math" xmlns:v="urn:schemas-microsoft-com:vml" xmlns:wp14="http://schemas.microsoft.com/office/word/2010/wordprocessingDrawing" xmlns:wp="http://schemas.openxmlformats.org/drawingml/2006/wordprocessingDrawing" xmlns:w10="urn:schemas-microsoft-com:office:word" xmlns:w="http://schemas.openxmlformats.org/wordprocessingml/2006/main" xmlns:w14="http://schemas.microsoft.com/office/word/2010/wordml" xmlns:w15="http://schemas.microsoft.com/office/word/2012/wordml" xmlns:wpg="http://schemas.microsoft.com/office/word/2010/wordprocessingGroup" xmlns:wpi="http://schemas.microsoft.com/office/word/2010/wordprocessingInk" xmlns:wne="http://schemas.microsoft.com/office/word/2006/wordml" xmlns:wps="http://schemas.microsoft.com/office/word/2010/wordprocessingShape" mc:Ignorable="w14 w15 wp14">
+<w:ftr xmlns:wpc="http://schemas.microsoft.com/office/word/2010/wordprocessingCanvas" xmlns:cx="http://schemas.microsoft.com/office/drawing/2014/chartex" xmlns:mc="http://schemas.openxmlformats.org/markup-compatibility/2006" xmlns:o="urn:schemas-microsoft-com:office:office" xmlns:r="http://schemas.openxmlformats.org/officeDocument/2006/relationships" xmlns:m="http://schemas.openxmlformats.org/officeDocument/2006/math" xmlns:v="urn:schemas-microsoft-com:vml" xmlns:wp14="http://schemas.microsoft.com/office/word/2010/wordprocessingDrawing" xmlns:wp="http://schemas.openxmlformats.org/drawingml/2006/wordprocessingDrawing" xmlns:w10="urn:schemas-microsoft-com:office:word" xmlns:w="http://schemas.openxmlformats.org/wordprocessingml/2006/main" xmlns:w14="http://schemas.microsoft.com/office/word/2010/wordml" xmlns:w15="http://schemas.microsoft.com/office/word/2012/wordml" xmlns:w16se="http://schemas.microsoft.com/office/word/2015/wordml/symex" xmlns:wpg="http://schemas.microsoft.com/office/word/2010/wordprocessingGroup" xmlns:wpi="http://schemas.microsoft.com/office/word/2010/wordprocessingInk" xmlns:wne="http://schemas.microsoft.com/office/word/2006/wordml" xmlns:wps="http://schemas.microsoft.com/office/word/2010/wordprocessingShape" mc:Ignorable="w14 w15 w16se wp14">
   <w:p>
     <w:pPr>
       <w:pStyle w:val="a4"/>
@@ -13321,7 +13138,7 @@
 </file>
 
 <file path=word/footer2.xml><?xml version="1.0" encoding="utf-8"?>
-<w:ftr xmlns:wpc="http://schemas.microsoft.com/office/word/2010/wordprocessingCanvas" xmlns:mo="http://schemas.microsoft.com/office/mac/office/2008/main" xmlns:mc="http://schemas.openxmlformats.org/markup-compatibility/2006" xmlns:mv="urn:schemas-microsoft-com:mac:vml" xmlns:o="urn:schemas-microsoft-com:office:office" xmlns:r="http://schemas.openxmlformats.org/officeDocument/2006/relationships" xmlns:m="http://schemas.openxmlformats.org/officeDocument/2006/math" xmlns:v="urn:schemas-microsoft-com:vml" xmlns:wp14="http://schemas.microsoft.com/office/word/2010/wordprocessingDrawing" xmlns:wp="http://schemas.openxmlformats.org/drawingml/2006/wordprocessingDrawing" xmlns:w10="urn:schemas-microsoft-com:office:word" xmlns:w="http://schemas.openxmlformats.org/wordprocessingml/2006/main" xmlns:w14="http://schemas.microsoft.com/office/word/2010/wordml" xmlns:w15="http://schemas.microsoft.com/office/word/2012/wordml" xmlns:wpg="http://schemas.microsoft.com/office/word/2010/wordprocessingGroup" xmlns:wpi="http://schemas.microsoft.com/office/word/2010/wordprocessingInk" xmlns:wne="http://schemas.microsoft.com/office/word/2006/wordml" xmlns:wps="http://schemas.microsoft.com/office/word/2010/wordprocessingShape" mc:Ignorable="w14 w15 wp14">
+<w:ftr xmlns:wpc="http://schemas.microsoft.com/office/word/2010/wordprocessingCanvas" xmlns:cx="http://schemas.microsoft.com/office/drawing/2014/chartex" xmlns:mc="http://schemas.openxmlformats.org/markup-compatibility/2006" xmlns:o="urn:schemas-microsoft-com:office:office" xmlns:r="http://schemas.openxmlformats.org/officeDocument/2006/relationships" xmlns:m="http://schemas.openxmlformats.org/officeDocument/2006/math" xmlns:v="urn:schemas-microsoft-com:vml" xmlns:wp14="http://schemas.microsoft.com/office/word/2010/wordprocessingDrawing" xmlns:wp="http://schemas.openxmlformats.org/drawingml/2006/wordprocessingDrawing" xmlns:w10="urn:schemas-microsoft-com:office:word" xmlns:w="http://schemas.openxmlformats.org/wordprocessingml/2006/main" xmlns:w14="http://schemas.microsoft.com/office/word/2010/wordml" xmlns:w15="http://schemas.microsoft.com/office/word/2012/wordml" xmlns:w16se="http://schemas.microsoft.com/office/word/2015/wordml/symex" xmlns:wpg="http://schemas.microsoft.com/office/word/2010/wordprocessingGroup" xmlns:wpi="http://schemas.microsoft.com/office/word/2010/wordprocessingInk" xmlns:wne="http://schemas.microsoft.com/office/word/2006/wordml" xmlns:wps="http://schemas.microsoft.com/office/word/2010/wordprocessingShape" mc:Ignorable="w14 w15 w16se wp14">
   <w:p>
     <w:pPr>
       <w:pStyle w:val="a4"/>
@@ -13360,7 +13177,7 @@
         <w:noProof/>
         <w:color w:val="576E7E"/>
       </w:rPr>
-      <w:t>6</w:t>
+      <w:t>22</w:t>
     </w:r>
     <w:r>
       <w:rPr>
@@ -13415,45 +13232,20 @@
       <w:rPr>
         <w:color w:val="576E7E"/>
       </w:rPr>
-      <w:t xml:space="preserve">© </w:t>
-    </w:r>
-    <w:proofErr w:type="spellStart"/>
-    <w:r>
-      <w:rPr>
-        <w:color w:val="576E7E"/>
-      </w:rPr>
-      <w:t>Haolei</w:t>
-    </w:r>
-    <w:proofErr w:type="spellEnd"/>
-    <w:r>
-      <w:rPr>
-        <w:color w:val="576E7E"/>
-      </w:rPr>
-      <w:t xml:space="preserve"> Ye &amp; </w:t>
-    </w:r>
-    <w:proofErr w:type="spellStart"/>
-    <w:r>
-      <w:rPr>
-        <w:color w:val="576E7E"/>
-      </w:rPr>
-      <w:t>Fangxiao</w:t>
-    </w:r>
-    <w:proofErr w:type="spellEnd"/>
-    <w:r>
-      <w:rPr>
-        <w:color w:val="576E7E"/>
-      </w:rPr>
-      <w:t xml:space="preserve"> Dong</w:t>
+      <w:t>© Haolei Ye &amp; Fangxiao Dong</w:t>
     </w:r>
   </w:p>
 </w:ftr>
 </file>
 
 <file path=word/footer3.xml><?xml version="1.0" encoding="utf-8"?>
-<w:ftr xmlns:wpc="http://schemas.microsoft.com/office/word/2010/wordprocessingCanvas" xmlns:mo="http://schemas.microsoft.com/office/mac/office/2008/main" xmlns:mc="http://schemas.openxmlformats.org/markup-compatibility/2006" xmlns:mv="urn:schemas-microsoft-com:mac:vml" xmlns:o="urn:schemas-microsoft-com:office:office" xmlns:r="http://schemas.openxmlformats.org/officeDocument/2006/relationships" xmlns:m="http://schemas.openxmlformats.org/officeDocument/2006/math" xmlns:v="urn:schemas-microsoft-com:vml" xmlns:wp14="http://schemas.microsoft.com/office/word/2010/wordprocessingDrawing" xmlns:wp="http://schemas.openxmlformats.org/drawingml/2006/wordprocessingDrawing" xmlns:w10="urn:schemas-microsoft-com:office:word" xmlns:w="http://schemas.openxmlformats.org/wordprocessingml/2006/main" xmlns:w14="http://schemas.microsoft.com/office/word/2010/wordml" xmlns:w15="http://schemas.microsoft.com/office/word/2012/wordml" xmlns:wpg="http://schemas.microsoft.com/office/word/2010/wordprocessingGroup" xmlns:wpi="http://schemas.microsoft.com/office/word/2010/wordprocessingInk" xmlns:wne="http://schemas.microsoft.com/office/word/2006/wordml" xmlns:wps="http://schemas.microsoft.com/office/word/2010/wordprocessingShape" mc:Ignorable="w14 w15 wp14">
+<w:ftr xmlns:wpc="http://schemas.microsoft.com/office/word/2010/wordprocessingCanvas" xmlns:cx="http://schemas.microsoft.com/office/drawing/2014/chartex" xmlns:mc="http://schemas.openxmlformats.org/markup-compatibility/2006" xmlns:o="urn:schemas-microsoft-com:office:office" xmlns:r="http://schemas.openxmlformats.org/officeDocument/2006/relationships" xmlns:m="http://schemas.openxmlformats.org/officeDocument/2006/math" xmlns:v="urn:schemas-microsoft-com:vml" xmlns:wp14="http://schemas.microsoft.com/office/word/2010/wordprocessingDrawing" xmlns:wp="http://schemas.openxmlformats.org/drawingml/2006/wordprocessingDrawing" xmlns:w10="urn:schemas-microsoft-com:office:word" xmlns:w="http://schemas.openxmlformats.org/wordprocessingml/2006/main" xmlns:w14="http://schemas.microsoft.com/office/word/2010/wordml" xmlns:w15="http://schemas.microsoft.com/office/word/2012/wordml" xmlns:w16se="http://schemas.microsoft.com/office/word/2015/wordml/symex" xmlns:wpg="http://schemas.microsoft.com/office/word/2010/wordprocessingGroup" xmlns:wpi="http://schemas.microsoft.com/office/word/2010/wordprocessingInk" xmlns:wne="http://schemas.microsoft.com/office/word/2006/wordml" xmlns:wps="http://schemas.microsoft.com/office/word/2010/wordprocessingShape" mc:Ignorable="w14 w15 w16se wp14">
   <w:p>
     <w:pPr>
       <w:pStyle w:val="a4"/>
+      <w:pBdr>
+        <w:top w:val="single" w:sz="8" w:space="2" w:color="FFFFFF" w:themeColor="background1"/>
+      </w:pBdr>
       <w:spacing w:before="126" w:after="0"/>
       <w:rPr>
         <w:rFonts w:eastAsiaTheme="minorEastAsia"/>
@@ -13506,7 +13298,7 @@
 </file>
 
 <file path=word/footnotes.xml><?xml version="1.0" encoding="utf-8"?>
-<w:footnotes xmlns:wpc="http://schemas.microsoft.com/office/word/2010/wordprocessingCanvas" xmlns:mo="http://schemas.microsoft.com/office/mac/office/2008/main" xmlns:mc="http://schemas.openxmlformats.org/markup-compatibility/2006" xmlns:mv="urn:schemas-microsoft-com:mac:vml" xmlns:o="urn:schemas-microsoft-com:office:office" xmlns:r="http://schemas.openxmlformats.org/officeDocument/2006/relationships" xmlns:m="http://schemas.openxmlformats.org/officeDocument/2006/math" xmlns:v="urn:schemas-microsoft-com:vml" xmlns:wp14="http://schemas.microsoft.com/office/word/2010/wordprocessingDrawing" xmlns:wp="http://schemas.openxmlformats.org/drawingml/2006/wordprocessingDrawing" xmlns:w10="urn:schemas-microsoft-com:office:word" xmlns:w="http://schemas.openxmlformats.org/wordprocessingml/2006/main" xmlns:w14="http://schemas.microsoft.com/office/word/2010/wordml" xmlns:w15="http://schemas.microsoft.com/office/word/2012/wordml" xmlns:wpg="http://schemas.microsoft.com/office/word/2010/wordprocessingGroup" xmlns:wpi="http://schemas.microsoft.com/office/word/2010/wordprocessingInk" xmlns:wne="http://schemas.microsoft.com/office/word/2006/wordml" xmlns:wps="http://schemas.microsoft.com/office/word/2010/wordprocessingShape" mc:Ignorable="w14 w15 wp14">
+<w:footnotes xmlns:wpc="http://schemas.microsoft.com/office/word/2010/wordprocessingCanvas" xmlns:cx="http://schemas.microsoft.com/office/drawing/2014/chartex" xmlns:mc="http://schemas.openxmlformats.org/markup-compatibility/2006" xmlns:o="urn:schemas-microsoft-com:office:office" xmlns:r="http://schemas.openxmlformats.org/officeDocument/2006/relationships" xmlns:m="http://schemas.openxmlformats.org/officeDocument/2006/math" xmlns:v="urn:schemas-microsoft-com:vml" xmlns:wp14="http://schemas.microsoft.com/office/word/2010/wordprocessingDrawing" xmlns:wp="http://schemas.openxmlformats.org/drawingml/2006/wordprocessingDrawing" xmlns:w10="urn:schemas-microsoft-com:office:word" xmlns:w="http://schemas.openxmlformats.org/wordprocessingml/2006/main" xmlns:w14="http://schemas.microsoft.com/office/word/2010/wordml" xmlns:w15="http://schemas.microsoft.com/office/word/2012/wordml" xmlns:w16se="http://schemas.microsoft.com/office/word/2015/wordml/symex" xmlns:wpg="http://schemas.microsoft.com/office/word/2010/wordprocessingGroup" xmlns:wpi="http://schemas.microsoft.com/office/word/2010/wordprocessingInk" xmlns:wne="http://schemas.microsoft.com/office/word/2006/wordml" xmlns:wps="http://schemas.microsoft.com/office/word/2010/wordprocessingShape" mc:Ignorable="w14 w15 w16se wp14">
   <w:footnote w:type="separator" w:id="-1">
     <w:p>
       <w:pPr>
@@ -13531,7 +13323,7 @@
 </file>
 
 <file path=word/header1.xml><?xml version="1.0" encoding="utf-8"?>
-<w:hdr xmlns:wpc="http://schemas.microsoft.com/office/word/2010/wordprocessingCanvas" xmlns:mo="http://schemas.microsoft.com/office/mac/office/2008/main" xmlns:mc="http://schemas.openxmlformats.org/markup-compatibility/2006" xmlns:mv="urn:schemas-microsoft-com:mac:vml" xmlns:o="urn:schemas-microsoft-com:office:office" xmlns:r="http://schemas.openxmlformats.org/officeDocument/2006/relationships" xmlns:m="http://schemas.openxmlformats.org/officeDocument/2006/math" xmlns:v="urn:schemas-microsoft-com:vml" xmlns:wp14="http://schemas.microsoft.com/office/word/2010/wordprocessingDrawing" xmlns:wp="http://schemas.openxmlformats.org/drawingml/2006/wordprocessingDrawing" xmlns:w10="urn:schemas-microsoft-com:office:word" xmlns:w="http://schemas.openxmlformats.org/wordprocessingml/2006/main" xmlns:w14="http://schemas.microsoft.com/office/word/2010/wordml" xmlns:w15="http://schemas.microsoft.com/office/word/2012/wordml" xmlns:wpg="http://schemas.microsoft.com/office/word/2010/wordprocessingGroup" xmlns:wpi="http://schemas.microsoft.com/office/word/2010/wordprocessingInk" xmlns:wne="http://schemas.microsoft.com/office/word/2006/wordml" xmlns:wps="http://schemas.microsoft.com/office/word/2010/wordprocessingShape" mc:Ignorable="w14 w15 wp14">
+<w:hdr xmlns:wpc="http://schemas.microsoft.com/office/word/2010/wordprocessingCanvas" xmlns:cx="http://schemas.microsoft.com/office/drawing/2014/chartex" xmlns:mc="http://schemas.openxmlformats.org/markup-compatibility/2006" xmlns:o="urn:schemas-microsoft-com:office:office" xmlns:r="http://schemas.openxmlformats.org/officeDocument/2006/relationships" xmlns:m="http://schemas.openxmlformats.org/officeDocument/2006/math" xmlns:v="urn:schemas-microsoft-com:vml" xmlns:wp14="http://schemas.microsoft.com/office/word/2010/wordprocessingDrawing" xmlns:wp="http://schemas.openxmlformats.org/drawingml/2006/wordprocessingDrawing" xmlns:w10="urn:schemas-microsoft-com:office:word" xmlns:w="http://schemas.openxmlformats.org/wordprocessingml/2006/main" xmlns:w14="http://schemas.microsoft.com/office/word/2010/wordml" xmlns:w15="http://schemas.microsoft.com/office/word/2012/wordml" xmlns:w16se="http://schemas.microsoft.com/office/word/2015/wordml/symex" xmlns:wpg="http://schemas.microsoft.com/office/word/2010/wordprocessingGroup" xmlns:wpi="http://schemas.microsoft.com/office/word/2010/wordprocessingInk" xmlns:wne="http://schemas.microsoft.com/office/word/2006/wordml" xmlns:wps="http://schemas.microsoft.com/office/word/2010/wordprocessingShape" mc:Ignorable="w14 w15 w16se wp14">
   <w:p>
     <w:pPr>
       <w:pStyle w:val="a6"/>
@@ -27795,7 +27587,7 @@
             </wp:anchor>
           </w:drawing>
         </mc:Choice>
-        <mc:Fallback xmlns:cx="http://schemas.microsoft.com/office/drawing/2014/chartex" xmlns:w16se="http://schemas.microsoft.com/office/word/2015/wordml/symex">
+        <mc:Fallback xmlns:mv="urn:schemas-microsoft-com:mac:vml" xmlns:mo="http://schemas.microsoft.com/office/mac/office/2008/main">
           <w:pict>
             <v:group w14:anchorId="07917CCE" id="Group 11045" o:spid="_x0000_s1026" style="position:absolute;left:0;text-align:left;margin-left:0;margin-top:45.65pt;width:99.05pt;height:34.5pt;z-index:251659264;mso-position-horizontal:left;mso-position-horizontal-relative:margin;mso-position-vertical-relative:top-margin-area" coordsize="12576,4383" o:gfxdata="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">
               <v:shape id="Shape 11046" o:spid="_x0000_s1027" style="position:absolute;left:1235;width:1497;height:3514;visibility:visible;mso-wrap-style:square;v-text-anchor:top" coordsize="149699,351473" o:gfxdata="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" path="m5568,l53428,4452,91266,5566r31168,1113l149699,7770r,5579l121316,13349,90152,12240,53428,10014,8900,6679,7791,47838,6677,121259r,45608l7791,185782r2227,16682l12241,218044r3341,14457l18923,244742r3341,11126l27828,265877r5559,10010l38955,283679r7796,7782l55656,299249r10014,6679l90152,321503r23378,12236l130225,340412r11128,3335l149699,344791r,6682l140244,350426r-12246,-3335l111307,339303,86816,327065,61215,310372,51201,303702r-8909,-7788l34501,287010r-6673,-7784l22264,269208,16696,258094,12241,246968,8900,233619,6677,220266,3341,203578,2227,186891,1114,166867,,121259,,74535,1114,37825,2227,3340,3341,1114,5568,xe" fillcolor="#7a5a40" stroked="f" strokeweight="0">
@@ -28269,7 +28061,7 @@
 </file>
 
 <file path=word/header2.xml><?xml version="1.0" encoding="utf-8"?>
-<w:hdr xmlns:wpc="http://schemas.microsoft.com/office/word/2010/wordprocessingCanvas" xmlns:mo="http://schemas.microsoft.com/office/mac/office/2008/main" xmlns:mc="http://schemas.openxmlformats.org/markup-compatibility/2006" xmlns:mv="urn:schemas-microsoft-com:mac:vml" xmlns:o="urn:schemas-microsoft-com:office:office" xmlns:r="http://schemas.openxmlformats.org/officeDocument/2006/relationships" xmlns:m="http://schemas.openxmlformats.org/officeDocument/2006/math" xmlns:v="urn:schemas-microsoft-com:vml" xmlns:wp14="http://schemas.microsoft.com/office/word/2010/wordprocessingDrawing" xmlns:wp="http://schemas.openxmlformats.org/drawingml/2006/wordprocessingDrawing" xmlns:w10="urn:schemas-microsoft-com:office:word" xmlns:w="http://schemas.openxmlformats.org/wordprocessingml/2006/main" xmlns:w14="http://schemas.microsoft.com/office/word/2010/wordml" xmlns:w15="http://schemas.microsoft.com/office/word/2012/wordml" xmlns:wpg="http://schemas.microsoft.com/office/word/2010/wordprocessingGroup" xmlns:wpi="http://schemas.microsoft.com/office/word/2010/wordprocessingInk" xmlns:wne="http://schemas.microsoft.com/office/word/2006/wordml" xmlns:wps="http://schemas.microsoft.com/office/word/2010/wordprocessingShape" mc:Ignorable="w14 w15 wp14">
+<w:hdr xmlns:wpc="http://schemas.microsoft.com/office/word/2010/wordprocessingCanvas" xmlns:cx="http://schemas.microsoft.com/office/drawing/2014/chartex" xmlns:mc="http://schemas.openxmlformats.org/markup-compatibility/2006" xmlns:o="urn:schemas-microsoft-com:office:office" xmlns:r="http://schemas.openxmlformats.org/officeDocument/2006/relationships" xmlns:m="http://schemas.openxmlformats.org/officeDocument/2006/math" xmlns:v="urn:schemas-microsoft-com:vml" xmlns:wp14="http://schemas.microsoft.com/office/word/2010/wordprocessingDrawing" xmlns:wp="http://schemas.openxmlformats.org/drawingml/2006/wordprocessingDrawing" xmlns:w10="urn:schemas-microsoft-com:office:word" xmlns:w="http://schemas.openxmlformats.org/wordprocessingml/2006/main" xmlns:w14="http://schemas.microsoft.com/office/word/2010/wordml" xmlns:w15="http://schemas.microsoft.com/office/word/2012/wordml" xmlns:w16se="http://schemas.microsoft.com/office/word/2015/wordml/symex" xmlns:wpg="http://schemas.microsoft.com/office/word/2010/wordprocessingGroup" xmlns:wpi="http://schemas.microsoft.com/office/word/2010/wordprocessingInk" xmlns:wne="http://schemas.microsoft.com/office/word/2006/wordml" xmlns:wps="http://schemas.microsoft.com/office/word/2010/wordprocessingShape" mc:Ignorable="w14 w15 w16se wp14">
   <w:p>
     <w:pPr>
       <w:pStyle w:val="a6"/>
@@ -28357,7 +28149,7 @@
             </wp:anchor>
           </w:drawing>
         </mc:Choice>
-        <mc:Fallback xmlns:cx="http://schemas.microsoft.com/office/drawing/2014/chartex" xmlns:w16se="http://schemas.microsoft.com/office/word/2015/wordml/symex">
+        <mc:Fallback xmlns:mv="urn:schemas-microsoft-com:mac:vml" xmlns:mo="http://schemas.microsoft.com/office/mac/office/2008/main">
           <w:pict>
             <v:rect w14:anchorId="138D10A4" id="矩形 11" o:spid="_x0000_s1026" style="position:absolute;left:0;text-align:left;margin-left:-33.9pt;margin-top:-48pt;width:642.55pt;height:1012.65pt;z-index:-251655168;visibility:visible;mso-wrap-style:square;mso-width-percent:0;mso-height-percent:0;mso-wrap-distance-left:9pt;mso-wrap-distance-top:0;mso-wrap-distance-right:9pt;mso-wrap-distance-bottom:0;mso-position-horizontal:absolute;mso-position-horizontal-relative:page;mso-position-vertical:absolute;mso-position-vertical-relative:text;mso-width-percent:0;mso-height-percent:0;mso-width-relative:margin;mso-height-relative:margin;v-text-anchor:middle" o:gfxdata="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" fillcolor="#003b67" stroked="f" strokeweight="1pt">
               <w10:wrap anchorx="page"/>
@@ -28371,7 +28163,7 @@
 </file>
 
 <file path=word/header3.xml><?xml version="1.0" encoding="utf-8"?>
-<w:hdr xmlns:wpc="http://schemas.microsoft.com/office/word/2010/wordprocessingCanvas" xmlns:mo="http://schemas.microsoft.com/office/mac/office/2008/main" xmlns:mc="http://schemas.openxmlformats.org/markup-compatibility/2006" xmlns:mv="urn:schemas-microsoft-com:mac:vml" xmlns:o="urn:schemas-microsoft-com:office:office" xmlns:r="http://schemas.openxmlformats.org/officeDocument/2006/relationships" xmlns:m="http://schemas.openxmlformats.org/officeDocument/2006/math" xmlns:v="urn:schemas-microsoft-com:vml" xmlns:wp14="http://schemas.microsoft.com/office/word/2010/wordprocessingDrawing" xmlns:wp="http://schemas.openxmlformats.org/drawingml/2006/wordprocessingDrawing" xmlns:w10="urn:schemas-microsoft-com:office:word" xmlns:w="http://schemas.openxmlformats.org/wordprocessingml/2006/main" xmlns:w14="http://schemas.microsoft.com/office/word/2010/wordml" xmlns:w15="http://schemas.microsoft.com/office/word/2012/wordml" xmlns:wpg="http://schemas.microsoft.com/office/word/2010/wordprocessingGroup" xmlns:wpi="http://schemas.microsoft.com/office/word/2010/wordprocessingInk" xmlns:wne="http://schemas.microsoft.com/office/word/2006/wordml" xmlns:wps="http://schemas.microsoft.com/office/word/2010/wordprocessingShape" mc:Ignorable="w14 w15 wp14">
+<w:hdr xmlns:wpc="http://schemas.microsoft.com/office/word/2010/wordprocessingCanvas" xmlns:cx="http://schemas.microsoft.com/office/drawing/2014/chartex" xmlns:mc="http://schemas.openxmlformats.org/markup-compatibility/2006" xmlns:o="urn:schemas-microsoft-com:office:office" xmlns:r="http://schemas.openxmlformats.org/officeDocument/2006/relationships" xmlns:m="http://schemas.openxmlformats.org/officeDocument/2006/math" xmlns:v="urn:schemas-microsoft-com:vml" xmlns:wp14="http://schemas.microsoft.com/office/word/2010/wordprocessingDrawing" xmlns:wp="http://schemas.openxmlformats.org/drawingml/2006/wordprocessingDrawing" xmlns:w10="urn:schemas-microsoft-com:office:word" xmlns:w="http://schemas.openxmlformats.org/wordprocessingml/2006/main" xmlns:w14="http://schemas.microsoft.com/office/word/2010/wordml" xmlns:w15="http://schemas.microsoft.com/office/word/2012/wordml" xmlns:w16se="http://schemas.microsoft.com/office/word/2015/wordml/symex" xmlns:wpg="http://schemas.microsoft.com/office/word/2010/wordprocessingGroup" xmlns:wpi="http://schemas.microsoft.com/office/word/2010/wordprocessingInk" xmlns:wne="http://schemas.microsoft.com/office/word/2006/wordml" xmlns:wps="http://schemas.microsoft.com/office/word/2010/wordprocessingShape" mc:Ignorable="w14 w15 w16se wp14">
   <w:p>
     <w:pPr>
       <w:pStyle w:val="a6"/>
@@ -28442,8 +28234,8 @@
 </file>
 
 <file path=word/numbering.xml><?xml version="1.0" encoding="utf-8"?>
-<w:numbering xmlns:wpc="http://schemas.microsoft.com/office/word/2010/wordprocessingCanvas" xmlns:mo="http://schemas.microsoft.com/office/mac/office/2008/main" xmlns:mc="http://schemas.openxmlformats.org/markup-compatibility/2006" xmlns:mv="urn:schemas-microsoft-com:mac:vml" xmlns:o="urn:schemas-microsoft-com:office:office" xmlns:r="http://schemas.openxmlformats.org/officeDocument/2006/relationships" xmlns:m="http://schemas.openxmlformats.org/officeDocument/2006/math" xmlns:v="urn:schemas-microsoft-com:vml" xmlns:wp14="http://schemas.microsoft.com/office/word/2010/wordprocessingDrawing" xmlns:wp="http://schemas.openxmlformats.org/drawingml/2006/wordprocessingDrawing" xmlns:w10="urn:schemas-microsoft-com:office:word" xmlns:w="http://schemas.openxmlformats.org/wordprocessingml/2006/main" xmlns:w14="http://schemas.microsoft.com/office/word/2010/wordml" xmlns:w15="http://schemas.microsoft.com/office/word/2012/wordml" xmlns:wpg="http://schemas.microsoft.com/office/word/2010/wordprocessingGroup" xmlns:wpi="http://schemas.microsoft.com/office/word/2010/wordprocessingInk" xmlns:wne="http://schemas.microsoft.com/office/word/2006/wordml" xmlns:wps="http://schemas.microsoft.com/office/word/2010/wordprocessingShape" mc:Ignorable="w14 w15 wp14">
-  <w:abstractNum w:abstractNumId="0">
+<w:numbering xmlns:wpc="http://schemas.microsoft.com/office/word/2010/wordprocessingCanvas" xmlns:cx="http://schemas.microsoft.com/office/drawing/2014/chartex" xmlns:mc="http://schemas.openxmlformats.org/markup-compatibility/2006" xmlns:o="urn:schemas-microsoft-com:office:office" xmlns:r="http://schemas.openxmlformats.org/officeDocument/2006/relationships" xmlns:m="http://schemas.openxmlformats.org/officeDocument/2006/math" xmlns:v="urn:schemas-microsoft-com:vml" xmlns:wp14="http://schemas.microsoft.com/office/word/2010/wordprocessingDrawing" xmlns:wp="http://schemas.openxmlformats.org/drawingml/2006/wordprocessingDrawing" xmlns:w10="urn:schemas-microsoft-com:office:word" xmlns:w="http://schemas.openxmlformats.org/wordprocessingml/2006/main" xmlns:w14="http://schemas.microsoft.com/office/word/2010/wordml" xmlns:w15="http://schemas.microsoft.com/office/word/2012/wordml" xmlns:w16se="http://schemas.microsoft.com/office/word/2015/wordml/symex" xmlns:wpg="http://schemas.microsoft.com/office/word/2010/wordprocessingGroup" xmlns:wpi="http://schemas.microsoft.com/office/word/2010/wordprocessingInk" xmlns:wne="http://schemas.microsoft.com/office/word/2006/wordml" xmlns:wps="http://schemas.microsoft.com/office/word/2010/wordprocessingShape" mc:Ignorable="w14 w15 w16se wp14">
+  <w:abstractNum w:abstractNumId="0" w15:restartNumberingAfterBreak="0">
     <w:nsid w:val="FFFFFF1D"/>
     <w:multiLevelType w:val="multilevel"/>
     <w:tmpl w:val="A3BAC242"/>
@@ -28583,7 +28375,7 @@
       </w:rPr>
     </w:lvl>
   </w:abstractNum>
-  <w:abstractNum w:abstractNumId="1">
+  <w:abstractNum w:abstractNumId="1" w15:restartNumberingAfterBreak="0">
     <w:nsid w:val="040978DC"/>
     <w:multiLevelType w:val="hybridMultilevel"/>
     <w:tmpl w:val="D9A40158"/>
@@ -28669,7 +28461,7 @@
       </w:pPr>
     </w:lvl>
   </w:abstractNum>
-  <w:abstractNum w:abstractNumId="2">
+  <w:abstractNum w:abstractNumId="2" w15:restartNumberingAfterBreak="0">
     <w:nsid w:val="138A54E4"/>
     <w:multiLevelType w:val="hybridMultilevel"/>
     <w:tmpl w:val="DEF618D6"/>
@@ -28782,7 +28574,7 @@
       </w:rPr>
     </w:lvl>
   </w:abstractNum>
-  <w:abstractNum w:abstractNumId="3">
+  <w:abstractNum w:abstractNumId="3" w15:restartNumberingAfterBreak="0">
     <w:nsid w:val="184825F2"/>
     <w:multiLevelType w:val="hybridMultilevel"/>
     <w:tmpl w:val="E8CEDD32"/>
@@ -28895,7 +28687,7 @@
       </w:rPr>
     </w:lvl>
   </w:abstractNum>
-  <w:abstractNum w:abstractNumId="4">
+  <w:abstractNum w:abstractNumId="4" w15:restartNumberingAfterBreak="0">
     <w:nsid w:val="1AB25316"/>
     <w:multiLevelType w:val="hybridMultilevel"/>
     <w:tmpl w:val="826E5ECA"/>
@@ -28984,7 +28776,7 @@
       </w:pPr>
     </w:lvl>
   </w:abstractNum>
-  <w:abstractNum w:abstractNumId="5">
+  <w:abstractNum w:abstractNumId="5" w15:restartNumberingAfterBreak="0">
     <w:nsid w:val="1D4E7E15"/>
     <w:multiLevelType w:val="hybridMultilevel"/>
     <w:tmpl w:val="86E6C394"/>
@@ -29097,7 +28889,7 @@
       </w:rPr>
     </w:lvl>
   </w:abstractNum>
-  <w:abstractNum w:abstractNumId="6">
+  <w:abstractNum w:abstractNumId="6" w15:restartNumberingAfterBreak="0">
     <w:nsid w:val="2209690D"/>
     <w:multiLevelType w:val="hybridMultilevel"/>
     <w:tmpl w:val="BA2A8462"/>
@@ -29210,7 +29002,7 @@
       </w:rPr>
     </w:lvl>
   </w:abstractNum>
-  <w:abstractNum w:abstractNumId="7">
+  <w:abstractNum w:abstractNumId="7" w15:restartNumberingAfterBreak="0">
     <w:nsid w:val="25B12CD8"/>
     <w:multiLevelType w:val="hybridMultilevel"/>
     <w:tmpl w:val="46A452AE"/>
@@ -29323,7 +29115,7 @@
       </w:rPr>
     </w:lvl>
   </w:abstractNum>
-  <w:abstractNum w:abstractNumId="8">
+  <w:abstractNum w:abstractNumId="8" w15:restartNumberingAfterBreak="0">
     <w:nsid w:val="29B361B4"/>
     <w:multiLevelType w:val="hybridMultilevel"/>
     <w:tmpl w:val="1534E828"/>
@@ -29436,7 +29228,7 @@
       </w:rPr>
     </w:lvl>
   </w:abstractNum>
-  <w:abstractNum w:abstractNumId="9">
+  <w:abstractNum w:abstractNumId="9" w15:restartNumberingAfterBreak="0">
     <w:nsid w:val="3C4317BA"/>
     <w:multiLevelType w:val="hybridMultilevel"/>
     <w:tmpl w:val="C5D02FC6"/>
@@ -29525,7 +29317,7 @@
       </w:pPr>
     </w:lvl>
   </w:abstractNum>
-  <w:abstractNum w:abstractNumId="10">
+  <w:abstractNum w:abstractNumId="10" w15:restartNumberingAfterBreak="0">
     <w:nsid w:val="422E1EE1"/>
     <w:multiLevelType w:val="hybridMultilevel"/>
     <w:tmpl w:val="AC8CF05E"/>
@@ -29638,7 +29430,7 @@
       </w:rPr>
     </w:lvl>
   </w:abstractNum>
-  <w:abstractNum w:abstractNumId="11">
+  <w:abstractNum w:abstractNumId="11" w15:restartNumberingAfterBreak="0">
     <w:nsid w:val="6DD2738D"/>
     <w:multiLevelType w:val="hybridMultilevel"/>
     <w:tmpl w:val="667C19A4"/>
@@ -29727,7 +29519,7 @@
       </w:pPr>
     </w:lvl>
   </w:abstractNum>
-  <w:abstractNum w:abstractNumId="12">
+  <w:abstractNum w:abstractNumId="12" w15:restartNumberingAfterBreak="0">
     <w:nsid w:val="75D411FF"/>
     <w:multiLevelType w:val="hybridMultilevel"/>
     <w:tmpl w:val="48DCB3D8"/>
@@ -29840,7 +29632,7 @@
       </w:rPr>
     </w:lvl>
   </w:abstractNum>
-  <w:abstractNum w:abstractNumId="13">
+  <w:abstractNum w:abstractNumId="13" w15:restartNumberingAfterBreak="0">
     <w:nsid w:val="77E13D26"/>
     <w:multiLevelType w:val="hybridMultilevel"/>
     <w:tmpl w:val="480C8352"/>
@@ -29926,7 +29718,7 @@
       </w:pPr>
     </w:lvl>
   </w:abstractNum>
-  <w:abstractNum w:abstractNumId="14">
+  <w:abstractNum w:abstractNumId="14" w15:restartNumberingAfterBreak="0">
     <w:nsid w:val="7F4D7205"/>
     <w:multiLevelType w:val="hybridMultilevel"/>
     <w:tmpl w:val="5EC4FBF4"/>
@@ -30089,7 +29881,7 @@
 </file>
 
 <file path=word/styles.xml><?xml version="1.0" encoding="utf-8"?>
-<w:styles xmlns:mc="http://schemas.openxmlformats.org/markup-compatibility/2006" xmlns:r="http://schemas.openxmlformats.org/officeDocument/2006/relationships" xmlns:w="http://schemas.openxmlformats.org/wordprocessingml/2006/main" xmlns:w14="http://schemas.microsoft.com/office/word/2010/wordml" xmlns:w15="http://schemas.microsoft.com/office/word/2012/wordml" mc:Ignorable="w14 w15">
+<w:styles xmlns:mc="http://schemas.openxmlformats.org/markup-compatibility/2006" xmlns:r="http://schemas.openxmlformats.org/officeDocument/2006/relationships" xmlns:w="http://schemas.openxmlformats.org/wordprocessingml/2006/main" xmlns:w14="http://schemas.microsoft.com/office/word/2010/wordml" xmlns:w15="http://schemas.microsoft.com/office/word/2012/wordml" xmlns:w16se="http://schemas.microsoft.com/office/word/2015/wordml/symex" mc:Ignorable="w14 w15 w16se">
   <w:docDefaults>
     <w:rPrDefault>
       <w:rPr>
@@ -30102,7 +29894,7 @@
     </w:rPrDefault>
     <w:pPrDefault/>
   </w:docDefaults>
-  <w:latentStyles w:defLockedState="0" w:defUIPriority="99" w:defSemiHidden="0" w:defUnhideWhenUsed="0" w:defQFormat="0" w:count="380">
+  <w:latentStyles w:defLockedState="0" w:defUIPriority="99" w:defSemiHidden="0" w:defUnhideWhenUsed="0" w:defQFormat="0" w:count="371">
     <w:lsdException w:name="Normal" w:uiPriority="0" w:qFormat="1"/>
     <w:lsdException w:name="heading 1" w:uiPriority="9" w:qFormat="1"/>
     <w:lsdException w:name="heading 2" w:semiHidden="1" w:uiPriority="9" w:unhideWhenUsed="1" w:qFormat="1"/>
@@ -30614,7 +30406,7 @@
     </w:tblPr>
   </w:style>
   <w:style w:type="character" w:customStyle="1" w:styleId="10">
-    <w:name w:val="标题 1字符"/>
+    <w:name w:val="标题 1 字符"/>
     <w:link w:val="1"/>
     <w:uiPriority w:val="9"/>
     <w:rsid w:val="00B74041"/>
@@ -30625,7 +30417,7 @@
     </w:rPr>
   </w:style>
   <w:style w:type="character" w:customStyle="1" w:styleId="20">
-    <w:name w:val="标题 2字符"/>
+    <w:name w:val="标题 2 字符"/>
     <w:link w:val="2"/>
     <w:uiPriority w:val="9"/>
     <w:rsid w:val="00B74041"/>
@@ -30636,7 +30428,7 @@
     </w:rPr>
   </w:style>
   <w:style w:type="character" w:customStyle="1" w:styleId="30">
-    <w:name w:val="标题 3字符"/>
+    <w:name w:val="标题 3 字符"/>
     <w:link w:val="3"/>
     <w:uiPriority w:val="9"/>
     <w:rsid w:val="00B74041"/>
@@ -30667,7 +30459,7 @@
     </w:rPr>
   </w:style>
   <w:style w:type="character" w:customStyle="1" w:styleId="a5">
-    <w:name w:val="页脚字符"/>
+    <w:name w:val="页脚 字符"/>
     <w:basedOn w:val="a1"/>
     <w:link w:val="a4"/>
     <w:uiPriority w:val="99"/>
@@ -30703,7 +30495,7 @@
     </w:rPr>
   </w:style>
   <w:style w:type="character" w:customStyle="1" w:styleId="a7">
-    <w:name w:val="页眉字符"/>
+    <w:name w:val="页眉 字符"/>
     <w:basedOn w:val="a1"/>
     <w:link w:val="a6"/>
     <w:uiPriority w:val="99"/>
@@ -30760,7 +30552,6 @@
     <w:uiPriority w:val="39"/>
     <w:rsid w:val="00B501EE"/>
     <w:tblPr>
-      <w:tblInd w:w="0" w:type="dxa"/>
       <w:tblBorders>
         <w:top w:val="single" w:sz="4" w:space="0" w:color="auto"/>
         <w:left w:val="single" w:sz="4" w:space="0" w:color="auto"/>
@@ -30769,12 +30560,6 @@
         <w:insideH w:val="single" w:sz="4" w:space="0" w:color="auto"/>
         <w:insideV w:val="single" w:sz="4" w:space="0" w:color="auto"/>
       </w:tblBorders>
-      <w:tblCellMar>
-        <w:top w:w="0" w:type="dxa"/>
-        <w:left w:w="108" w:type="dxa"/>
-        <w:bottom w:w="0" w:type="dxa"/>
-        <w:right w:w="108" w:type="dxa"/>
-      </w:tblCellMar>
     </w:tblPr>
   </w:style>
   <w:style w:type="character" w:customStyle="1" w:styleId="aa">
@@ -30805,7 +30590,7 @@
     </w:rPr>
   </w:style>
   <w:style w:type="character" w:customStyle="1" w:styleId="ad">
-    <w:name w:val="批注框文本字符"/>
+    <w:name w:val="批注框文本 字符"/>
     <w:basedOn w:val="a1"/>
     <w:link w:val="ac"/>
     <w:uiPriority w:val="99"/>
@@ -30819,7 +30604,7 @@
     </w:rPr>
   </w:style>
   <w:style w:type="character" w:customStyle="1" w:styleId="40">
-    <w:name w:val="标题 4字符"/>
+    <w:name w:val="标题 4 字符"/>
     <w:basedOn w:val="a1"/>
     <w:link w:val="4"/>
     <w:uiPriority w:val="9"/>
@@ -30869,7 +30654,7 @@
     </w:rPr>
   </w:style>
   <w:style w:type="character" w:customStyle="1" w:styleId="af0">
-    <w:name w:val="无间隔字符"/>
+    <w:name w:val="无间隔 字符"/>
     <w:basedOn w:val="a1"/>
     <w:link w:val="af"/>
     <w:uiPriority w:val="1"/>
@@ -31160,7 +30945,7 @@
 </file>
 
 <file path=customXml/itemProps1.xml><?xml version="1.0" encoding="utf-8"?>
-<ds:datastoreItem xmlns:ds="http://schemas.openxmlformats.org/officeDocument/2006/customXml" ds:itemID="{4A6EB8EA-0D20-2743-B809-B38F4E67D151}">
+<ds:datastoreItem xmlns:ds="http://schemas.openxmlformats.org/officeDocument/2006/customXml" ds:itemID="{F149CA1C-F4EC-4831-9B04-C98CDA5D3934}">
   <ds:schemaRefs>
     <ds:schemaRef ds:uri="http://schemas.openxmlformats.org/officeDocument/2006/bibliography"/>
   </ds:schemaRefs>

</xml_diff>